<commit_message>
Added some todos + updated notes
</commit_message>
<xml_diff>
--- a/CME241 - Course Notes ANatu.docx
+++ b/CME241 - Course Notes ANatu.docx
@@ -23,13 +23,8 @@
         <w:t>A Markov Process (MP), or Markov Chain, is a directional node-edge graph which satisfies the Markov property. The Markov property requires that the probability of reaching any successor state depends ONLY on the current state (i.e. the states visited prior to the current state have no impact on future outcomes</w:t>
       </w:r>
       <w:r>
-        <w:t xml:space="preserve">). Each node in the MP is a </w:t>
+        <w:t xml:space="preserve">). Each node in the MP is a state </w:t>
       </w:r>
-      <w:proofErr w:type="gramStart"/>
-      <w:r>
-        <w:t xml:space="preserve">state </w:t>
-      </w:r>
-      <w:proofErr w:type="gramEnd"/>
       <m:oMath>
         <m:r>
           <w:rPr>
@@ -307,9 +302,1394 @@
       <w:r>
         <w:t>one must sum over all possible actions, and so the value function must be computed using iterative methods.</w:t>
       </w:r>
+    </w:p>
+    <w:p>
+      <w:pPr>
+        <w:pStyle w:val="Heading1"/>
+      </w:pPr>
+      <w:r>
+        <w:lastRenderedPageBreak/>
+        <w:t>Absolute / Relative Risk Premia</w:t>
+      </w:r>
+    </w:p>
+    <w:p>
+      <w:pPr>
+        <w:pStyle w:val="Heading2"/>
+      </w:pPr>
+      <w:r>
+        <w:t>Preliminaries</w:t>
+      </w:r>
+    </w:p>
+    <w:p>
+      <w:r>
+        <w:t xml:space="preserve">Naively speaking, the decision of whether or not to invest in a particular game of chance is a simple cost-benefit calculus between the cost of participating, and the expected payoff of playing the game. The expected value here is the first moment of some probability distribution reflecting the probability of outcomes, weighted by the reward from each outcome. </w:t>
+      </w:r>
+    </w:p>
+    <w:p>
+      <w:r>
+        <w:t xml:space="preserve">However, in practice, we must also account for risk in this assessment as well. </w:t>
+      </w:r>
+      <w:r>
+        <w:t xml:space="preserve">Generally, there are two factors that we consider in order to account for risk. </w:t>
+      </w:r>
+    </w:p>
+    <w:p>
+      <w:pPr>
+        <w:pStyle w:val="ListParagraph"/>
+        <w:numPr>
+          <w:ilvl w:val="0"/>
+          <w:numId w:val="49"/>
+        </w:numPr>
+      </w:pPr>
+      <w:r>
+        <w:t>The first is the inherent variability in the game itself, which is reflected by the variance of the distribution of outcomes we mentioned earlier.</w:t>
+      </w:r>
+    </w:p>
+    <w:p>
+      <w:pPr>
+        <w:pStyle w:val="ListParagraph"/>
+        <w:numPr>
+          <w:ilvl w:val="0"/>
+          <w:numId w:val="49"/>
+        </w:numPr>
+      </w:pPr>
+      <w:r>
+        <w:t>The second is the</w:t>
+      </w:r>
+      <w:r>
+        <w:t xml:space="preserve"> risk-aversion of the individual playing the game. Different actors will interpret risk differently.</w:t>
+      </w:r>
+    </w:p>
+    <w:p>
+      <w:r>
+        <w:t xml:space="preserve">Generally, we combine these two to form a gross-up on the economics of the game which we refer to as a </w:t>
+      </w:r>
+      <w:r>
+        <w:rPr>
+          <w:b/>
+        </w:rPr>
+        <w:t>risk-premium.</w:t>
+      </w:r>
+      <w:r>
+        <w:t xml:space="preserve"> The risk-premium is a dollarized representation of the game’s risk. Risk-premia of various kinds will either be reflected in the amounts of the rewards themselves (e.g. risky games will fold in higher premiums into their rewards), or in the actor’s behavior (e.g. a strongly risk-averse </w:t>
+      </w:r>
+      <w:r>
+        <w:t>actor will pay relatively less to participate).</w:t>
+      </w:r>
+    </w:p>
+    <w:p>
+      <w:r>
+        <w:t xml:space="preserve">One way of accounting for the risk premium is to define a </w:t>
+      </w:r>
+      <w:r>
+        <w:rPr>
+          <w:b/>
+        </w:rPr>
+        <w:t>certainty-equivalent value</w:t>
+      </w:r>
+      <w:r>
+        <w:t>, which is an adjusted measure of value which represents the extent to which risk scales down the expectation of value from the game relative to its statistical mean. This also lends to another definition of risk-premium as the difference between the certainty-equivalent value and the statistical mean:</w:t>
+      </w:r>
+    </w:p>
+    <w:p>
+      <w:pPr>
+        <w:jc w:val="center"/>
+      </w:pPr>
+      <m:oMathPara>
+        <m:oMath>
+          <m:sSub>
+            <m:sSubPr>
+              <m:ctrlPr>
+                <w:rPr>
+                  <w:rFonts w:ascii="Cambria Math" w:hAnsi="Cambria Math"/>
+                  <w:i/>
+                </w:rPr>
+              </m:ctrlPr>
+            </m:sSubPr>
+            <m:e>
+              <m:r>
+                <w:rPr>
+                  <w:rFonts w:ascii="Cambria Math" w:hAnsi="Cambria Math"/>
+                </w:rPr>
+                <m:t>π</m:t>
+              </m:r>
+            </m:e>
+            <m:sub>
+              <m:r>
+                <w:rPr>
+                  <w:rFonts w:ascii="Cambria Math" w:hAnsi="Cambria Math"/>
+                </w:rPr>
+                <m:t>A</m:t>
+              </m:r>
+            </m:sub>
+          </m:sSub>
+          <m:r>
+            <w:rPr>
+              <w:rFonts w:ascii="Cambria Math" w:hAnsi="Cambria Math"/>
+            </w:rPr>
+            <m:t>=μ-</m:t>
+          </m:r>
+          <m:sSub>
+            <m:sSubPr>
+              <m:ctrlPr>
+                <w:rPr>
+                  <w:rFonts w:ascii="Cambria Math" w:hAnsi="Cambria Math"/>
+                  <w:i/>
+                </w:rPr>
+              </m:ctrlPr>
+            </m:sSubPr>
+            <m:e>
+              <m:r>
+                <w:rPr>
+                  <w:rFonts w:ascii="Cambria Math" w:hAnsi="Cambria Math"/>
+                </w:rPr>
+                <m:t>x</m:t>
+              </m:r>
+            </m:e>
+            <m:sub>
+              <m:r>
+                <w:rPr>
+                  <w:rFonts w:ascii="Cambria Math" w:hAnsi="Cambria Math"/>
+                </w:rPr>
+                <m:t>CE</m:t>
+              </m:r>
+            </m:sub>
+          </m:sSub>
+        </m:oMath>
+      </m:oMathPara>
+    </w:p>
+    <w:p>
+      <w:r>
+        <w:t xml:space="preserve">Intuitively this makes sense: as </w:t>
+      </w:r>
+      <m:oMath>
+        <m:sSub>
+          <m:sSubPr>
+            <m:ctrlPr>
+              <w:rPr>
+                <w:rFonts w:ascii="Cambria Math" w:hAnsi="Cambria Math"/>
+                <w:i/>
+              </w:rPr>
+            </m:ctrlPr>
+          </m:sSubPr>
+          <m:e>
+            <m:r>
+              <w:rPr>
+                <w:rFonts w:ascii="Cambria Math" w:hAnsi="Cambria Math"/>
+              </w:rPr>
+              <m:t>x</m:t>
+            </m:r>
+          </m:e>
+          <m:sub>
+            <m:r>
+              <w:rPr>
+                <w:rFonts w:ascii="Cambria Math" w:hAnsi="Cambria Math"/>
+              </w:rPr>
+              <m:t>CE</m:t>
+            </m:r>
+          </m:sub>
+        </m:sSub>
+      </m:oMath>
+      <w:r>
+        <w:t xml:space="preserve"> drops, the risk-premium grows, i.e. the actor is willing to pay less to participate in response to the perceived risk of the game growing.</w:t>
+      </w:r>
+    </w:p>
+    <w:p>
+      <w:pPr>
+        <w:pStyle w:val="Heading2"/>
+      </w:pPr>
+      <w:r>
+        <w:t xml:space="preserve">Absolute </w:t>
+      </w:r>
+      <w:r>
+        <w:t xml:space="preserve">and Relative </w:t>
+      </w:r>
+      <w:r>
+        <w:t xml:space="preserve">Risk </w:t>
+      </w:r>
+      <w:r>
+        <w:t>Aversion</w:t>
+      </w:r>
+    </w:p>
+    <w:p>
+      <w:r>
+        <w:t xml:space="preserve">The utility function </w:t>
+      </w:r>
+      <m:oMath>
+        <m:r>
+          <w:rPr>
+            <w:rFonts w:ascii="Cambria Math" w:hAnsi="Cambria Math"/>
+          </w:rPr>
+          <m:t>U(x)</m:t>
+        </m:r>
+      </m:oMath>
+      <w:r>
+        <w:t xml:space="preserve"> is a concave function which describes total utility as a function of the amount of a particular good that is consumed.</w:t>
+      </w:r>
+      <w:r>
+        <w:t xml:space="preserve"> Generally speaking, the extent of concavity of the curve tells us the</w:t>
+      </w:r>
+      <w:r>
+        <w:t xml:space="preserve"> extent of risk-aversion (more concavity = more risk-averse). A linear utility f</w:t>
+      </w:r>
+      <w:r>
+        <w:t>unction implies risk-neutrality (but more specifically means marginal utility is constant).</w:t>
+      </w:r>
+      <w:r>
+        <w:t xml:space="preserve"> </w:t>
+      </w:r>
+    </w:p>
+    <w:p>
+      <w:r>
+        <w:t xml:space="preserve">The absolute risk aversion measurement </w:t>
+      </w:r>
+      <w:r>
+        <w:t xml:space="preserve">is related exclusively to the shape </w:t>
+      </w:r>
+      <w:r>
+        <w:t>of the utility function</w:t>
+      </w:r>
+      <w:r>
+        <w:t>, and is the ratio between the extent of concavity of the utility function and the slope of the function, given by the second and first derivatives respectively</w:t>
+      </w:r>
+      <w:r>
+        <w:t>:</w:t>
+      </w:r>
+    </w:p>
+    <w:p>
+      <m:oMathPara>
+        <m:oMath>
+          <m:r>
+            <w:rPr>
+              <w:rFonts w:ascii="Cambria Math" w:hAnsi="Cambria Math"/>
+            </w:rPr>
+            <m:t>A</m:t>
+          </m:r>
+          <m:d>
+            <m:dPr>
+              <m:ctrlPr>
+                <w:rPr>
+                  <w:rFonts w:ascii="Cambria Math" w:hAnsi="Cambria Math"/>
+                  <w:i/>
+                </w:rPr>
+              </m:ctrlPr>
+            </m:dPr>
+            <m:e>
+              <m:r>
+                <w:rPr>
+                  <w:rFonts w:ascii="Cambria Math" w:hAnsi="Cambria Math"/>
+                </w:rPr>
+                <m:t>x</m:t>
+              </m:r>
+            </m:e>
+          </m:d>
+          <m:r>
+            <w:rPr>
+              <w:rFonts w:ascii="Cambria Math" w:hAnsi="Cambria Math"/>
+            </w:rPr>
+            <m:t>=-</m:t>
+          </m:r>
+          <m:f>
+            <m:fPr>
+              <m:ctrlPr>
+                <w:rPr>
+                  <w:rFonts w:ascii="Cambria Math" w:hAnsi="Cambria Math"/>
+                  <w:i/>
+                </w:rPr>
+              </m:ctrlPr>
+            </m:fPr>
+            <m:num>
+              <m:r>
+                <w:rPr>
+                  <w:rFonts w:ascii="Cambria Math" w:hAnsi="Cambria Math"/>
+                </w:rPr>
+                <m:t>U''(x)</m:t>
+              </m:r>
+            </m:num>
+            <m:den>
+              <m:r>
+                <w:rPr>
+                  <w:rFonts w:ascii="Cambria Math" w:hAnsi="Cambria Math"/>
+                </w:rPr>
+                <m:t>U'(x)</m:t>
+              </m:r>
+            </m:den>
+          </m:f>
+        </m:oMath>
+      </m:oMathPara>
+    </w:p>
+    <w:p>
+      <w:r>
+        <w:t xml:space="preserve">Where the risk premium is given as </w:t>
+      </w:r>
+      <m:oMath>
+        <m:sSub>
+          <m:sSubPr>
+            <m:ctrlPr>
+              <w:rPr>
+                <w:rFonts w:ascii="Cambria Math" w:hAnsi="Cambria Math"/>
+                <w:i/>
+              </w:rPr>
+            </m:ctrlPr>
+          </m:sSubPr>
+          <m:e>
+            <m:r>
+              <w:rPr>
+                <w:rFonts w:ascii="Cambria Math" w:hAnsi="Cambria Math"/>
+              </w:rPr>
+              <m:t>π</m:t>
+            </m:r>
+          </m:e>
+          <m:sub>
+            <m:r>
+              <w:rPr>
+                <w:rFonts w:ascii="Cambria Math" w:hAnsi="Cambria Math"/>
+              </w:rPr>
+              <m:t>A</m:t>
+            </m:r>
+          </m:sub>
+        </m:sSub>
+        <m:r>
+          <w:rPr>
+            <w:rFonts w:ascii="Cambria Math" w:hAnsi="Cambria Math"/>
+          </w:rPr>
+          <m:t>=</m:t>
+        </m:r>
+        <m:f>
+          <m:fPr>
+            <m:ctrlPr>
+              <w:rPr>
+                <w:rFonts w:ascii="Cambria Math" w:hAnsi="Cambria Math"/>
+                <w:i/>
+              </w:rPr>
+            </m:ctrlPr>
+          </m:fPr>
+          <m:num>
+            <m:r>
+              <w:rPr>
+                <w:rFonts w:ascii="Cambria Math" w:hAnsi="Cambria Math"/>
+              </w:rPr>
+              <m:t>1</m:t>
+            </m:r>
+          </m:num>
+          <m:den>
+            <m:r>
+              <w:rPr>
+                <w:rFonts w:ascii="Cambria Math" w:hAnsi="Cambria Math"/>
+              </w:rPr>
+              <m:t>2</m:t>
+            </m:r>
+          </m:den>
+        </m:f>
+        <m:r>
+          <w:rPr>
+            <w:rFonts w:ascii="Cambria Math" w:hAnsi="Cambria Math"/>
+          </w:rPr>
+          <m:t>A</m:t>
+        </m:r>
+        <m:d>
+          <m:dPr>
+            <m:ctrlPr>
+              <w:rPr>
+                <w:rFonts w:ascii="Cambria Math" w:hAnsi="Cambria Math"/>
+                <w:i/>
+              </w:rPr>
+            </m:ctrlPr>
+          </m:dPr>
+          <m:e>
+            <m:acc>
+              <m:accPr>
+                <m:chr m:val="̅"/>
+                <m:ctrlPr>
+                  <w:rPr>
+                    <w:rFonts w:ascii="Cambria Math" w:hAnsi="Cambria Math"/>
+                    <w:i/>
+                  </w:rPr>
+                </m:ctrlPr>
+              </m:accPr>
+              <m:e>
+                <m:r>
+                  <w:rPr>
+                    <w:rFonts w:ascii="Cambria Math" w:hAnsi="Cambria Math"/>
+                  </w:rPr>
+                  <m:t>x</m:t>
+                </m:r>
+              </m:e>
+            </m:acc>
+          </m:e>
+        </m:d>
+        <m:sSubSup>
+          <m:sSubSupPr>
+            <m:ctrlPr>
+              <w:rPr>
+                <w:rFonts w:ascii="Cambria Math" w:hAnsi="Cambria Math"/>
+                <w:i/>
+              </w:rPr>
+            </m:ctrlPr>
+          </m:sSubSupPr>
+          <m:e>
+            <m:r>
+              <w:rPr>
+                <w:rFonts w:ascii="Cambria Math" w:hAnsi="Cambria Math"/>
+              </w:rPr>
+              <m:t>σ</m:t>
+            </m:r>
+          </m:e>
+          <m:sub>
+            <m:r>
+              <w:rPr>
+                <w:rFonts w:ascii="Cambria Math" w:hAnsi="Cambria Math"/>
+              </w:rPr>
+              <m:t>x</m:t>
+            </m:r>
+          </m:sub>
+          <m:sup>
+            <m:r>
+              <w:rPr>
+                <w:rFonts w:ascii="Cambria Math" w:hAnsi="Cambria Math"/>
+              </w:rPr>
+              <m:t>2</m:t>
+            </m:r>
+          </m:sup>
+        </m:sSubSup>
+      </m:oMath>
+      <w:r>
+        <w:t>.</w:t>
+      </w:r>
+    </w:p>
+    <w:p>
+      <w:r>
+        <w:lastRenderedPageBreak/>
+        <w:t>Comparatively, relative risk-aversion also takes into account the amount of consumption:</w:t>
+      </w:r>
+    </w:p>
+    <w:p>
+      <m:oMathPara>
+        <m:oMath>
+          <m:r>
+            <w:rPr>
+              <w:rFonts w:ascii="Cambria Math" w:hAnsi="Cambria Math"/>
+            </w:rPr>
+            <m:t>R</m:t>
+          </m:r>
+          <m:d>
+            <m:dPr>
+              <m:ctrlPr>
+                <w:rPr>
+                  <w:rFonts w:ascii="Cambria Math" w:hAnsi="Cambria Math"/>
+                  <w:i/>
+                </w:rPr>
+              </m:ctrlPr>
+            </m:dPr>
+            <m:e>
+              <m:r>
+                <w:rPr>
+                  <w:rFonts w:ascii="Cambria Math" w:hAnsi="Cambria Math"/>
+                </w:rPr>
+                <m:t>x</m:t>
+              </m:r>
+            </m:e>
+          </m:d>
+          <m:r>
+            <w:rPr>
+              <w:rFonts w:ascii="Cambria Math" w:hAnsi="Cambria Math"/>
+            </w:rPr>
+            <m:t>=</m:t>
+          </m:r>
+          <m:r>
+            <w:rPr>
+              <w:rFonts w:ascii="Cambria Math" w:hAnsi="Cambria Math"/>
+            </w:rPr>
+            <m:t>-</m:t>
+          </m:r>
+          <m:f>
+            <m:fPr>
+              <m:ctrlPr>
+                <w:rPr>
+                  <w:rFonts w:ascii="Cambria Math" w:hAnsi="Cambria Math"/>
+                  <w:i/>
+                </w:rPr>
+              </m:ctrlPr>
+            </m:fPr>
+            <m:num>
+              <m:r>
+                <w:rPr>
+                  <w:rFonts w:ascii="Cambria Math" w:hAnsi="Cambria Math"/>
+                </w:rPr>
+                <m:t>U''(x)</m:t>
+              </m:r>
+            </m:num>
+            <m:den>
+              <m:r>
+                <w:rPr>
+                  <w:rFonts w:ascii="Cambria Math" w:hAnsi="Cambria Math"/>
+                </w:rPr>
+                <m:t>U'(x)</m:t>
+              </m:r>
+            </m:den>
+          </m:f>
+          <m:r>
+            <w:rPr>
+              <w:rFonts w:ascii="Cambria Math" w:hAnsi="Cambria Math"/>
+            </w:rPr>
+            <m:t>x</m:t>
+          </m:r>
+        </m:oMath>
+      </m:oMathPara>
+    </w:p>
+    <w:p>
+      <w:r>
+        <w:t xml:space="preserve">Where the risk premium is given as </w:t>
+      </w:r>
+      <m:oMath>
+        <m:sSub>
+          <m:sSubPr>
+            <m:ctrlPr>
+              <w:rPr>
+                <w:rFonts w:ascii="Cambria Math" w:hAnsi="Cambria Math"/>
+                <w:i/>
+              </w:rPr>
+            </m:ctrlPr>
+          </m:sSubPr>
+          <m:e>
+            <m:r>
+              <w:rPr>
+                <w:rFonts w:ascii="Cambria Math" w:hAnsi="Cambria Math"/>
+              </w:rPr>
+              <m:t>π</m:t>
+            </m:r>
+          </m:e>
+          <m:sub>
+            <m:r>
+              <w:rPr>
+                <w:rFonts w:ascii="Cambria Math" w:hAnsi="Cambria Math"/>
+              </w:rPr>
+              <m:t>R</m:t>
+            </m:r>
+          </m:sub>
+        </m:sSub>
+        <m:r>
+          <w:rPr>
+            <w:rFonts w:ascii="Cambria Math" w:hAnsi="Cambria Math"/>
+          </w:rPr>
+          <m:t>=</m:t>
+        </m:r>
+        <m:f>
+          <m:fPr>
+            <m:ctrlPr>
+              <w:rPr>
+                <w:rFonts w:ascii="Cambria Math" w:hAnsi="Cambria Math"/>
+                <w:i/>
+              </w:rPr>
+            </m:ctrlPr>
+          </m:fPr>
+          <m:num>
+            <m:r>
+              <w:rPr>
+                <w:rFonts w:ascii="Cambria Math" w:hAnsi="Cambria Math"/>
+              </w:rPr>
+              <m:t>1</m:t>
+            </m:r>
+          </m:num>
+          <m:den>
+            <m:r>
+              <w:rPr>
+                <w:rFonts w:ascii="Cambria Math" w:hAnsi="Cambria Math"/>
+              </w:rPr>
+              <m:t>2</m:t>
+            </m:r>
+          </m:den>
+        </m:f>
+        <m:r>
+          <w:rPr>
+            <w:rFonts w:ascii="Cambria Math" w:hAnsi="Cambria Math"/>
+          </w:rPr>
+          <m:t>R</m:t>
+        </m:r>
+        <m:d>
+          <m:dPr>
+            <m:ctrlPr>
+              <w:rPr>
+                <w:rFonts w:ascii="Cambria Math" w:hAnsi="Cambria Math"/>
+                <w:i/>
+              </w:rPr>
+            </m:ctrlPr>
+          </m:dPr>
+          <m:e>
+            <m:acc>
+              <m:accPr>
+                <m:chr m:val="̅"/>
+                <m:ctrlPr>
+                  <w:rPr>
+                    <w:rFonts w:ascii="Cambria Math" w:hAnsi="Cambria Math"/>
+                    <w:i/>
+                  </w:rPr>
+                </m:ctrlPr>
+              </m:accPr>
+              <m:e>
+                <m:r>
+                  <w:rPr>
+                    <w:rFonts w:ascii="Cambria Math" w:hAnsi="Cambria Math"/>
+                  </w:rPr>
+                  <m:t>x</m:t>
+                </m:r>
+              </m:e>
+            </m:acc>
+          </m:e>
+        </m:d>
+        <m:sSubSup>
+          <m:sSubSupPr>
+            <m:ctrlPr>
+              <w:rPr>
+                <w:rFonts w:ascii="Cambria Math" w:hAnsi="Cambria Math"/>
+                <w:i/>
+              </w:rPr>
+            </m:ctrlPr>
+          </m:sSubSupPr>
+          <m:e>
+            <m:r>
+              <w:rPr>
+                <w:rFonts w:ascii="Cambria Math" w:hAnsi="Cambria Math"/>
+              </w:rPr>
+              <m:t>σ</m:t>
+            </m:r>
+          </m:e>
+          <m:sub>
+            <m:f>
+              <m:fPr>
+                <m:ctrlPr>
+                  <w:rPr>
+                    <w:rFonts w:ascii="Cambria Math" w:hAnsi="Cambria Math"/>
+                    <w:i/>
+                  </w:rPr>
+                </m:ctrlPr>
+              </m:fPr>
+              <m:num>
+                <m:r>
+                  <w:rPr>
+                    <w:rFonts w:ascii="Cambria Math" w:hAnsi="Cambria Math"/>
+                  </w:rPr>
+                  <m:t>x</m:t>
+                </m:r>
+              </m:num>
+              <m:den>
+                <m:acc>
+                  <m:accPr>
+                    <m:chr m:val="̅"/>
+                    <m:ctrlPr>
+                      <w:rPr>
+                        <w:rFonts w:ascii="Cambria Math" w:hAnsi="Cambria Math"/>
+                        <w:i/>
+                      </w:rPr>
+                    </m:ctrlPr>
+                  </m:accPr>
+                  <m:e>
+                    <m:r>
+                      <w:rPr>
+                        <w:rFonts w:ascii="Cambria Math" w:hAnsi="Cambria Math"/>
+                      </w:rPr>
+                      <m:t>x</m:t>
+                    </m:r>
+                  </m:e>
+                </m:acc>
+              </m:den>
+            </m:f>
+          </m:sub>
+          <m:sup>
+            <m:r>
+              <w:rPr>
+                <w:rFonts w:ascii="Cambria Math" w:hAnsi="Cambria Math"/>
+              </w:rPr>
+              <m:t>2</m:t>
+            </m:r>
+          </m:sup>
+        </m:sSubSup>
+      </m:oMath>
+      <w:r>
+        <w:t>.</w:t>
+      </w:r>
+    </w:p>
+    <w:p>
+      <w:r>
+        <w:t>From the above, we see that in both cases the risk premium is the product of the intrinsic variability of the outcome distribution, as well as the mean risk-aversion of the actor (whether defined on an absolute or relative basis).</w:t>
+      </w:r>
+    </w:p>
+    <w:p>
+      <w:pPr>
+        <w:pStyle w:val="Heading2"/>
+      </w:pPr>
+      <w:r>
+        <w:t>Constant Absolute Risk Aversion (CARA)</w:t>
+      </w:r>
+    </w:p>
+    <w:p>
+      <w:r>
+        <w:t>In the CARA model, we define</w:t>
+      </w:r>
+    </w:p>
+    <w:p>
+      <w:pPr>
+        <w:jc w:val="center"/>
+      </w:pPr>
+      <m:oMathPara>
+        <m:oMath>
+          <m:r>
+            <w:rPr>
+              <w:rFonts w:ascii="Cambria Math" w:hAnsi="Cambria Math"/>
+            </w:rPr>
+            <m:t>U</m:t>
+          </m:r>
+          <m:d>
+            <m:dPr>
+              <m:ctrlPr>
+                <w:rPr>
+                  <w:rFonts w:ascii="Cambria Math" w:hAnsi="Cambria Math"/>
+                  <w:i/>
+                </w:rPr>
+              </m:ctrlPr>
+            </m:dPr>
+            <m:e>
+              <m:r>
+                <w:rPr>
+                  <w:rFonts w:ascii="Cambria Math" w:hAnsi="Cambria Math"/>
+                </w:rPr>
+                <m:t>x</m:t>
+              </m:r>
+            </m:e>
+          </m:d>
+          <m:r>
+            <w:rPr>
+              <w:rFonts w:ascii="Cambria Math" w:hAnsi="Cambria Math"/>
+            </w:rPr>
+            <m:t>=</m:t>
+          </m:r>
+          <m:f>
+            <m:fPr>
+              <m:ctrlPr>
+                <w:rPr>
+                  <w:rFonts w:ascii="Cambria Math" w:hAnsi="Cambria Math"/>
+                  <w:i/>
+                </w:rPr>
+              </m:ctrlPr>
+            </m:fPr>
+            <m:num>
+              <m:r>
+                <w:rPr>
+                  <w:rFonts w:ascii="Cambria Math" w:hAnsi="Cambria Math"/>
+                </w:rPr>
+                <m:t>1-</m:t>
+              </m:r>
+              <m:sSup>
+                <m:sSupPr>
+                  <m:ctrlPr>
+                    <w:rPr>
+                      <w:rFonts w:ascii="Cambria Math" w:hAnsi="Cambria Math"/>
+                      <w:i/>
+                    </w:rPr>
+                  </m:ctrlPr>
+                </m:sSupPr>
+                <m:e>
+                  <m:r>
+                    <w:rPr>
+                      <w:rFonts w:ascii="Cambria Math" w:hAnsi="Cambria Math"/>
+                    </w:rPr>
+                    <m:t>e</m:t>
+                  </m:r>
+                </m:e>
+                <m:sup>
+                  <m:r>
+                    <w:rPr>
+                      <w:rFonts w:ascii="Cambria Math" w:hAnsi="Cambria Math"/>
+                    </w:rPr>
+                    <m:t>ax</m:t>
+                  </m:r>
+                </m:sup>
+              </m:sSup>
+            </m:num>
+            <m:den>
+              <m:r>
+                <w:rPr>
+                  <w:rFonts w:ascii="Cambria Math" w:hAnsi="Cambria Math"/>
+                </w:rPr>
+                <m:t>a</m:t>
+              </m:r>
+            </m:den>
+          </m:f>
+        </m:oMath>
+      </m:oMathPara>
+    </w:p>
+    <w:p>
+      <w:r>
+        <w:t xml:space="preserve">Where the absolute risk aversion </w:t>
+      </w:r>
+      <m:oMath>
+        <m:r>
+          <w:rPr>
+            <w:rFonts w:ascii="Cambria Math" w:hAnsi="Cambria Math"/>
+          </w:rPr>
+          <m:t>A</m:t>
+        </m:r>
+        <m:d>
+          <m:dPr>
+            <m:ctrlPr>
+              <w:rPr>
+                <w:rFonts w:ascii="Cambria Math" w:hAnsi="Cambria Math"/>
+                <w:i/>
+              </w:rPr>
+            </m:ctrlPr>
+          </m:dPr>
+          <m:e>
+            <m:r>
+              <w:rPr>
+                <w:rFonts w:ascii="Cambria Math" w:hAnsi="Cambria Math"/>
+              </w:rPr>
+              <m:t>x</m:t>
+            </m:r>
+          </m:e>
+        </m:d>
+        <m:r>
+          <w:rPr>
+            <w:rFonts w:ascii="Cambria Math" w:hAnsi="Cambria Math"/>
+          </w:rPr>
+          <m:t>=a</m:t>
+        </m:r>
+      </m:oMath>
+      <w:r>
+        <w:t xml:space="preserve"> is a</w:t>
+      </w:r>
+      <w:r>
+        <w:t xml:space="preserve"> </w:t>
+      </w:r>
+      <w:r>
+        <w:t>constant, hence the name.</w:t>
+      </w:r>
+      <w:r>
+        <w:t xml:space="preserve"> </w:t>
+      </w:r>
+      <w:r>
+        <w:t>T</w:t>
+      </w:r>
+      <w:r>
+        <w:t>his leads to a risk-premium of</w:t>
+      </w:r>
+    </w:p>
+    <w:p>
+      <m:oMathPara>
+        <m:oMath>
+          <m:sSub>
+            <m:sSubPr>
+              <m:ctrlPr>
+                <w:rPr>
+                  <w:rFonts w:ascii="Cambria Math" w:hAnsi="Cambria Math"/>
+                  <w:i/>
+                </w:rPr>
+              </m:ctrlPr>
+            </m:sSubPr>
+            <m:e>
+              <m:r>
+                <w:rPr>
+                  <w:rFonts w:ascii="Cambria Math" w:hAnsi="Cambria Math"/>
+                </w:rPr>
+                <m:t>π</m:t>
+              </m:r>
+            </m:e>
+            <m:sub>
+              <m:r>
+                <w:rPr>
+                  <w:rFonts w:ascii="Cambria Math" w:hAnsi="Cambria Math"/>
+                </w:rPr>
+                <m:t>A</m:t>
+              </m:r>
+            </m:sub>
+          </m:sSub>
+          <m:r>
+            <w:rPr>
+              <w:rFonts w:ascii="Cambria Math" w:hAnsi="Cambria Math"/>
+            </w:rPr>
+            <m:t>=</m:t>
+          </m:r>
+          <m:f>
+            <m:fPr>
+              <m:ctrlPr>
+                <w:rPr>
+                  <w:rFonts w:ascii="Cambria Math" w:hAnsi="Cambria Math"/>
+                  <w:i/>
+                </w:rPr>
+              </m:ctrlPr>
+            </m:fPr>
+            <m:num>
+              <m:r>
+                <w:rPr>
+                  <w:rFonts w:ascii="Cambria Math" w:hAnsi="Cambria Math"/>
+                </w:rPr>
+                <m:t>a</m:t>
+              </m:r>
+              <m:sSup>
+                <m:sSupPr>
+                  <m:ctrlPr>
+                    <w:rPr>
+                      <w:rFonts w:ascii="Cambria Math" w:hAnsi="Cambria Math"/>
+                      <w:i/>
+                    </w:rPr>
+                  </m:ctrlPr>
+                </m:sSupPr>
+                <m:e>
+                  <m:r>
+                    <w:rPr>
+                      <w:rFonts w:ascii="Cambria Math" w:hAnsi="Cambria Math"/>
+                    </w:rPr>
+                    <m:t>σ</m:t>
+                  </m:r>
+                </m:e>
+                <m:sup>
+                  <m:r>
+                    <w:rPr>
+                      <w:rFonts w:ascii="Cambria Math" w:hAnsi="Cambria Math"/>
+                    </w:rPr>
+                    <m:t>2</m:t>
+                  </m:r>
+                </m:sup>
+              </m:sSup>
+            </m:num>
+            <m:den>
+              <m:r>
+                <w:rPr>
+                  <w:rFonts w:ascii="Cambria Math" w:hAnsi="Cambria Math"/>
+                </w:rPr>
+                <m:t>2</m:t>
+              </m:r>
+            </m:den>
+          </m:f>
+        </m:oMath>
+      </m:oMathPara>
+    </w:p>
+    <w:p>
+      <w:r>
+        <w:t xml:space="preserve">Which we can cast as an optimization problem which is focused on maximizing </w:t>
+      </w:r>
+      <m:oMath>
+        <m:r>
+          <w:rPr>
+            <w:rFonts w:ascii="Cambria Math" w:hAnsi="Cambria Math"/>
+          </w:rPr>
+          <m:t>μ-</m:t>
+        </m:r>
+        <m:f>
+          <m:fPr>
+            <m:ctrlPr>
+              <w:rPr>
+                <w:rFonts w:ascii="Cambria Math" w:hAnsi="Cambria Math"/>
+                <w:i/>
+              </w:rPr>
+            </m:ctrlPr>
+          </m:fPr>
+          <m:num>
+            <m:r>
+              <w:rPr>
+                <w:rFonts w:ascii="Cambria Math" w:hAnsi="Cambria Math"/>
+              </w:rPr>
+              <m:t>a</m:t>
+            </m:r>
+            <m:sSup>
+              <m:sSupPr>
+                <m:ctrlPr>
+                  <w:rPr>
+                    <w:rFonts w:ascii="Cambria Math" w:hAnsi="Cambria Math"/>
+                    <w:i/>
+                  </w:rPr>
+                </m:ctrlPr>
+              </m:sSupPr>
+              <m:e>
+                <m:r>
+                  <w:rPr>
+                    <w:rFonts w:ascii="Cambria Math" w:hAnsi="Cambria Math"/>
+                  </w:rPr>
+                  <m:t>σ</m:t>
+                </m:r>
+              </m:e>
+              <m:sup>
+                <m:r>
+                  <w:rPr>
+                    <w:rFonts w:ascii="Cambria Math" w:hAnsi="Cambria Math"/>
+                  </w:rPr>
+                  <m:t>2</m:t>
+                </m:r>
+              </m:sup>
+            </m:sSup>
+          </m:num>
+          <m:den>
+            <m:r>
+              <w:rPr>
+                <w:rFonts w:ascii="Cambria Math" w:hAnsi="Cambria Math"/>
+              </w:rPr>
+              <m:t>2</m:t>
+            </m:r>
+          </m:den>
+        </m:f>
+      </m:oMath>
+      <w:r>
+        <w:t xml:space="preserve"> (</w:t>
+      </w:r>
+      <w:r>
+        <w:t xml:space="preserve">note that this is </w:t>
+      </w:r>
+      <w:r>
+        <w:t>assuming that the variance is a function of the mean)</w:t>
+      </w:r>
+    </w:p>
+    <w:p>
+      <w:pPr>
+        <w:pStyle w:val="Heading2"/>
+      </w:pPr>
+      <w:r>
+        <w:t>Constant Relative Risk Aversion (CCRA)</w:t>
+      </w:r>
+    </w:p>
+    <w:p>
+      <w:r>
+        <w:t>In the CCRA model, we define</w:t>
+      </w:r>
+    </w:p>
+    <w:p>
+      <m:oMathPara>
+        <m:oMath>
+          <m:r>
+            <w:rPr>
+              <w:rFonts w:ascii="Cambria Math" w:hAnsi="Cambria Math"/>
+            </w:rPr>
+            <m:t>U</m:t>
+          </m:r>
+          <m:d>
+            <m:dPr>
+              <m:ctrlPr>
+                <w:rPr>
+                  <w:rFonts w:ascii="Cambria Math" w:hAnsi="Cambria Math"/>
+                  <w:i/>
+                </w:rPr>
+              </m:ctrlPr>
+            </m:dPr>
+            <m:e>
+              <m:r>
+                <w:rPr>
+                  <w:rFonts w:ascii="Cambria Math" w:hAnsi="Cambria Math"/>
+                </w:rPr>
+                <m:t>x</m:t>
+              </m:r>
+            </m:e>
+          </m:d>
+          <m:r>
+            <w:rPr>
+              <w:rFonts w:ascii="Cambria Math" w:hAnsi="Cambria Math"/>
+            </w:rPr>
+            <m:t>=</m:t>
+          </m:r>
+          <m:f>
+            <m:fPr>
+              <m:ctrlPr>
+                <w:rPr>
+                  <w:rFonts w:ascii="Cambria Math" w:hAnsi="Cambria Math"/>
+                  <w:i/>
+                </w:rPr>
+              </m:ctrlPr>
+            </m:fPr>
+            <m:num>
+              <m:sSup>
+                <m:sSupPr>
+                  <m:ctrlPr>
+                    <w:rPr>
+                      <w:rFonts w:ascii="Cambria Math" w:hAnsi="Cambria Math"/>
+                      <w:i/>
+                    </w:rPr>
+                  </m:ctrlPr>
+                </m:sSupPr>
+                <m:e>
+                  <m:r>
+                    <w:rPr>
+                      <w:rFonts w:ascii="Cambria Math" w:hAnsi="Cambria Math"/>
+                    </w:rPr>
+                    <m:t>x</m:t>
+                  </m:r>
+                </m:e>
+                <m:sup>
+                  <m:r>
+                    <w:rPr>
+                      <w:rFonts w:ascii="Cambria Math" w:hAnsi="Cambria Math"/>
+                    </w:rPr>
+                    <m:t>1-γ</m:t>
+                  </m:r>
+                </m:sup>
+              </m:sSup>
+              <m:r>
+                <w:rPr>
+                  <w:rFonts w:ascii="Cambria Math" w:hAnsi="Cambria Math"/>
+                </w:rPr>
+                <m:t>-1</m:t>
+              </m:r>
+            </m:num>
+            <m:den>
+              <m:r>
+                <w:rPr>
+                  <w:rFonts w:ascii="Cambria Math" w:hAnsi="Cambria Math"/>
+                </w:rPr>
+                <m:t>1-γ</m:t>
+              </m:r>
+            </m:den>
+          </m:f>
+        </m:oMath>
+      </m:oMathPara>
+    </w:p>
+    <w:p>
+      <w:r>
+        <w:t xml:space="preserve">Where now the relative risk aversion is constant, </w:t>
+      </w:r>
+      <m:oMath>
+        <m:r>
+          <w:rPr>
+            <w:rFonts w:ascii="Cambria Math" w:hAnsi="Cambria Math"/>
+          </w:rPr>
+          <m:t>R</m:t>
+        </m:r>
+        <m:d>
+          <m:dPr>
+            <m:ctrlPr>
+              <w:rPr>
+                <w:rFonts w:ascii="Cambria Math" w:hAnsi="Cambria Math"/>
+                <w:i/>
+              </w:rPr>
+            </m:ctrlPr>
+          </m:dPr>
+          <m:e>
+            <m:r>
+              <w:rPr>
+                <w:rFonts w:ascii="Cambria Math" w:hAnsi="Cambria Math"/>
+              </w:rPr>
+              <m:t>x</m:t>
+            </m:r>
+          </m:e>
+        </m:d>
+        <m:r>
+          <w:rPr>
+            <w:rFonts w:ascii="Cambria Math" w:hAnsi="Cambria Math"/>
+          </w:rPr>
+          <m:t>=γ</m:t>
+        </m:r>
+      </m:oMath>
+      <w:r>
+        <w:t>.</w:t>
+      </w:r>
+      <w:r>
+        <w:t xml:space="preserve"> This yields a risk-premium of</w:t>
+      </w:r>
+    </w:p>
+    <w:p>
+      <m:oMathPara>
+        <m:oMath>
+          <m:sSub>
+            <m:sSubPr>
+              <m:ctrlPr>
+                <w:rPr>
+                  <w:rFonts w:ascii="Cambria Math" w:hAnsi="Cambria Math"/>
+                  <w:i/>
+                </w:rPr>
+              </m:ctrlPr>
+            </m:sSubPr>
+            <m:e>
+              <m:r>
+                <w:rPr>
+                  <w:rFonts w:ascii="Cambria Math" w:hAnsi="Cambria Math"/>
+                </w:rPr>
+                <m:t>π</m:t>
+              </m:r>
+            </m:e>
+            <m:sub>
+              <m:r>
+                <w:rPr>
+                  <w:rFonts w:ascii="Cambria Math" w:hAnsi="Cambria Math"/>
+                </w:rPr>
+                <m:t>R</m:t>
+              </m:r>
+            </m:sub>
+          </m:sSub>
+          <m:r>
+            <w:rPr>
+              <w:rFonts w:ascii="Cambria Math" w:hAnsi="Cambria Math"/>
+            </w:rPr>
+            <m:t>=1-</m:t>
+          </m:r>
+          <m:sSup>
+            <m:sSupPr>
+              <m:ctrlPr>
+                <w:rPr>
+                  <w:rFonts w:ascii="Cambria Math" w:hAnsi="Cambria Math"/>
+                  <w:i/>
+                </w:rPr>
+              </m:ctrlPr>
+            </m:sSupPr>
+            <m:e>
+              <m:r>
+                <w:rPr>
+                  <w:rFonts w:ascii="Cambria Math" w:hAnsi="Cambria Math"/>
+                </w:rPr>
+                <m:t>e</m:t>
+              </m:r>
+            </m:e>
+            <m:sup>
+              <m:r>
+                <w:rPr>
+                  <w:rFonts w:ascii="Cambria Math" w:hAnsi="Cambria Math"/>
+                </w:rPr>
+                <m:t>-</m:t>
+              </m:r>
+              <m:f>
+                <m:fPr>
+                  <m:ctrlPr>
+                    <w:rPr>
+                      <w:rFonts w:ascii="Cambria Math" w:hAnsi="Cambria Math"/>
+                      <w:i/>
+                    </w:rPr>
+                  </m:ctrlPr>
+                </m:fPr>
+                <m:num>
+                  <m:sSup>
+                    <m:sSupPr>
+                      <m:ctrlPr>
+                        <w:rPr>
+                          <w:rFonts w:ascii="Cambria Math" w:hAnsi="Cambria Math"/>
+                          <w:i/>
+                        </w:rPr>
+                      </m:ctrlPr>
+                    </m:sSupPr>
+                    <m:e>
+                      <m:r>
+                        <w:rPr>
+                          <w:rFonts w:ascii="Cambria Math" w:hAnsi="Cambria Math"/>
+                        </w:rPr>
+                        <m:t>σ</m:t>
+                      </m:r>
+                    </m:e>
+                    <m:sup>
+                      <m:r>
+                        <w:rPr>
+                          <w:rFonts w:ascii="Cambria Math" w:hAnsi="Cambria Math"/>
+                        </w:rPr>
+                        <m:t>2</m:t>
+                      </m:r>
+                    </m:sup>
+                  </m:sSup>
+                  <m:r>
+                    <w:rPr>
+                      <w:rFonts w:ascii="Cambria Math" w:hAnsi="Cambria Math"/>
+                    </w:rPr>
+                    <m:t>γ</m:t>
+                  </m:r>
+                </m:num>
+                <m:den>
+                  <m:r>
+                    <w:rPr>
+                      <w:rFonts w:ascii="Cambria Math" w:hAnsi="Cambria Math"/>
+                    </w:rPr>
+                    <m:t>2</m:t>
+                  </m:r>
+                </m:den>
+              </m:f>
+            </m:sup>
+          </m:sSup>
+        </m:oMath>
+      </m:oMathPara>
+    </w:p>
+    <w:p>
+      <w:r>
+        <w:t xml:space="preserve">Which we can cast as an optimization problem which is focused on maximizing </w:t>
+      </w:r>
+      <m:oMath>
+        <m:r>
+          <w:rPr>
+            <w:rFonts w:ascii="Cambria Math" w:hAnsi="Cambria Math"/>
+          </w:rPr>
+          <m:t>μ</m:t>
+        </m:r>
+        <m:r>
+          <w:rPr>
+            <w:rFonts w:ascii="Cambria Math" w:hAnsi="Cambria Math"/>
+          </w:rPr>
+          <m:t>+</m:t>
+        </m:r>
+        <m:f>
+          <m:fPr>
+            <m:ctrlPr>
+              <w:rPr>
+                <w:rFonts w:ascii="Cambria Math" w:hAnsi="Cambria Math"/>
+                <w:i/>
+              </w:rPr>
+            </m:ctrlPr>
+          </m:fPr>
+          <m:num>
+            <m:sSup>
+              <m:sSupPr>
+                <m:ctrlPr>
+                  <w:rPr>
+                    <w:rFonts w:ascii="Cambria Math" w:hAnsi="Cambria Math"/>
+                    <w:i/>
+                  </w:rPr>
+                </m:ctrlPr>
+              </m:sSupPr>
+              <m:e>
+                <m:r>
+                  <w:rPr>
+                    <w:rFonts w:ascii="Cambria Math" w:hAnsi="Cambria Math"/>
+                  </w:rPr>
+                  <m:t>σ</m:t>
+                </m:r>
+              </m:e>
+              <m:sup>
+                <m:r>
+                  <w:rPr>
+                    <w:rFonts w:ascii="Cambria Math" w:hAnsi="Cambria Math"/>
+                  </w:rPr>
+                  <m:t>2</m:t>
+                </m:r>
+              </m:sup>
+            </m:sSup>
+          </m:num>
+          <m:den>
+            <m:r>
+              <w:rPr>
+                <w:rFonts w:ascii="Cambria Math" w:hAnsi="Cambria Math"/>
+              </w:rPr>
+              <m:t>2</m:t>
+            </m:r>
+          </m:den>
+        </m:f>
+        <m:d>
+          <m:dPr>
+            <m:ctrlPr>
+              <w:rPr>
+                <w:rFonts w:ascii="Cambria Math" w:hAnsi="Cambria Math"/>
+                <w:i/>
+              </w:rPr>
+            </m:ctrlPr>
+          </m:dPr>
+          <m:e>
+            <m:r>
+              <w:rPr>
+                <w:rFonts w:ascii="Cambria Math" w:hAnsi="Cambria Math"/>
+              </w:rPr>
+              <m:t>1-γ</m:t>
+            </m:r>
+          </m:e>
+        </m:d>
+      </m:oMath>
+      <w:r>
+        <w:t xml:space="preserve"> (note that this is assuming that the variance is a function of the mean)</w:t>
+      </w:r>
+      <w:r>
+        <w:t>.</w:t>
+      </w:r>
       <w:bookmarkStart w:id="0" w:name="_GoBack"/>
       <w:bookmarkEnd w:id="0"/>
     </w:p>
+    <w:p/>
+    <w:p/>
     <w:sectPr>
       <w:headerReference w:type="default" r:id="rId13"/>
       <w:footerReference w:type="default" r:id="rId14"/>
@@ -372,7 +1752,7 @@
       <w:rPr>
         <w:noProof/>
       </w:rPr>
-      <w:t>January 15, 2020</w:t>
+      <w:t>February 3, 2020</w:t>
     </w:r>
     <w:r>
       <w:fldChar w:fldCharType="end"/>
@@ -410,7 +1790,7 @@
           <w:rPr>
             <w:noProof/>
           </w:rPr>
-          <w:t>2</w:t>
+          <w:t>3</w:t>
         </w:r>
         <w:r>
           <w:rPr>
@@ -2932,6 +4312,118 @@
     </w:lvl>
   </w:abstractNum>
   <w:abstractNum w:abstractNumId="22" w15:restartNumberingAfterBreak="0">
+    <w:nsid w:val="4A611EA2"/>
+    <w:multiLevelType w:val="hybridMultilevel"/>
+    <w:tmpl w:val="30CEB148"/>
+    <w:lvl w:ilvl="0" w:tplc="CD469680">
+      <w:numFmt w:val="bullet"/>
+      <w:lvlText w:val="-"/>
+      <w:lvlJc w:val="left"/>
+      <w:pPr>
+        <w:ind w:left="720" w:hanging="360"/>
+      </w:pPr>
+      <w:rPr>
+        <w:rFonts w:ascii="Arial" w:eastAsiaTheme="minorEastAsia" w:hAnsi="Arial" w:cs="Arial" w:hint="default"/>
+      </w:rPr>
+    </w:lvl>
+    <w:lvl w:ilvl="1" w:tplc="04090003" w:tentative="1">
+      <w:start w:val="1"/>
+      <w:numFmt w:val="bullet"/>
+      <w:lvlText w:val="o"/>
+      <w:lvlJc w:val="left"/>
+      <w:pPr>
+        <w:ind w:left="1440" w:hanging="360"/>
+      </w:pPr>
+      <w:rPr>
+        <w:rFonts w:ascii="Courier New" w:hAnsi="Courier New" w:cs="Courier New" w:hint="default"/>
+      </w:rPr>
+    </w:lvl>
+    <w:lvl w:ilvl="2" w:tplc="04090005" w:tentative="1">
+      <w:start w:val="1"/>
+      <w:numFmt w:val="bullet"/>
+      <w:lvlText w:val=""/>
+      <w:lvlJc w:val="left"/>
+      <w:pPr>
+        <w:ind w:left="2160" w:hanging="360"/>
+      </w:pPr>
+      <w:rPr>
+        <w:rFonts w:ascii="Wingdings" w:hAnsi="Wingdings" w:hint="default"/>
+      </w:rPr>
+    </w:lvl>
+    <w:lvl w:ilvl="3" w:tplc="04090001" w:tentative="1">
+      <w:start w:val="1"/>
+      <w:numFmt w:val="bullet"/>
+      <w:lvlText w:val=""/>
+      <w:lvlJc w:val="left"/>
+      <w:pPr>
+        <w:ind w:left="2880" w:hanging="360"/>
+      </w:pPr>
+      <w:rPr>
+        <w:rFonts w:ascii="Symbol" w:hAnsi="Symbol" w:hint="default"/>
+      </w:rPr>
+    </w:lvl>
+    <w:lvl w:ilvl="4" w:tplc="04090003" w:tentative="1">
+      <w:start w:val="1"/>
+      <w:numFmt w:val="bullet"/>
+      <w:lvlText w:val="o"/>
+      <w:lvlJc w:val="left"/>
+      <w:pPr>
+        <w:ind w:left="3600" w:hanging="360"/>
+      </w:pPr>
+      <w:rPr>
+        <w:rFonts w:ascii="Courier New" w:hAnsi="Courier New" w:cs="Courier New" w:hint="default"/>
+      </w:rPr>
+    </w:lvl>
+    <w:lvl w:ilvl="5" w:tplc="04090005" w:tentative="1">
+      <w:start w:val="1"/>
+      <w:numFmt w:val="bullet"/>
+      <w:lvlText w:val=""/>
+      <w:lvlJc w:val="left"/>
+      <w:pPr>
+        <w:ind w:left="4320" w:hanging="360"/>
+      </w:pPr>
+      <w:rPr>
+        <w:rFonts w:ascii="Wingdings" w:hAnsi="Wingdings" w:hint="default"/>
+      </w:rPr>
+    </w:lvl>
+    <w:lvl w:ilvl="6" w:tplc="04090001" w:tentative="1">
+      <w:start w:val="1"/>
+      <w:numFmt w:val="bullet"/>
+      <w:lvlText w:val=""/>
+      <w:lvlJc w:val="left"/>
+      <w:pPr>
+        <w:ind w:left="5040" w:hanging="360"/>
+      </w:pPr>
+      <w:rPr>
+        <w:rFonts w:ascii="Symbol" w:hAnsi="Symbol" w:hint="default"/>
+      </w:rPr>
+    </w:lvl>
+    <w:lvl w:ilvl="7" w:tplc="04090003" w:tentative="1">
+      <w:start w:val="1"/>
+      <w:numFmt w:val="bullet"/>
+      <w:lvlText w:val="o"/>
+      <w:lvlJc w:val="left"/>
+      <w:pPr>
+        <w:ind w:left="5760" w:hanging="360"/>
+      </w:pPr>
+      <w:rPr>
+        <w:rFonts w:ascii="Courier New" w:hAnsi="Courier New" w:cs="Courier New" w:hint="default"/>
+      </w:rPr>
+    </w:lvl>
+    <w:lvl w:ilvl="8" w:tplc="04090005" w:tentative="1">
+      <w:start w:val="1"/>
+      <w:numFmt w:val="bullet"/>
+      <w:lvlText w:val=""/>
+      <w:lvlJc w:val="left"/>
+      <w:pPr>
+        <w:ind w:left="6480" w:hanging="360"/>
+      </w:pPr>
+      <w:rPr>
+        <w:rFonts w:ascii="Wingdings" w:hAnsi="Wingdings" w:hint="default"/>
+      </w:rPr>
+    </w:lvl>
+  </w:abstractNum>
+  <w:abstractNum w:abstractNumId="23" w15:restartNumberingAfterBreak="0">
     <w:nsid w:val="4AAB4FE0"/>
     <w:multiLevelType w:val="hybridMultilevel"/>
     <w:tmpl w:val="52F62138"/>
@@ -3044,7 +4536,7 @@
       </w:rPr>
     </w:lvl>
   </w:abstractNum>
-  <w:abstractNum w:abstractNumId="23" w15:restartNumberingAfterBreak="0">
+  <w:abstractNum w:abstractNumId="24" w15:restartNumberingAfterBreak="0">
     <w:nsid w:val="4C411F7C"/>
     <w:multiLevelType w:val="hybridMultilevel"/>
     <w:tmpl w:val="192E7B02"/>
@@ -3157,7 +4649,7 @@
       </w:rPr>
     </w:lvl>
   </w:abstractNum>
-  <w:abstractNum w:abstractNumId="24" w15:restartNumberingAfterBreak="0">
+  <w:abstractNum w:abstractNumId="25" w15:restartNumberingAfterBreak="0">
     <w:nsid w:val="501C02CF"/>
     <w:multiLevelType w:val="hybridMultilevel"/>
     <w:tmpl w:val="C7B27CB6"/>
@@ -3294,7 +4786,7 @@
       </w:rPr>
     </w:lvl>
   </w:abstractNum>
-  <w:abstractNum w:abstractNumId="25" w15:restartNumberingAfterBreak="0">
+  <w:abstractNum w:abstractNumId="26" w15:restartNumberingAfterBreak="0">
     <w:nsid w:val="50B2005D"/>
     <w:multiLevelType w:val="hybridMultilevel"/>
     <w:tmpl w:val="510801C2"/>
@@ -3407,7 +4899,7 @@
       </w:rPr>
     </w:lvl>
   </w:abstractNum>
-  <w:abstractNum w:abstractNumId="26" w15:restartNumberingAfterBreak="0">
+  <w:abstractNum w:abstractNumId="27" w15:restartNumberingAfterBreak="0">
     <w:nsid w:val="51FF7873"/>
     <w:multiLevelType w:val="hybridMultilevel"/>
     <w:tmpl w:val="2E0E3604"/>
@@ -3520,7 +5012,7 @@
       </w:rPr>
     </w:lvl>
   </w:abstractNum>
-  <w:abstractNum w:abstractNumId="27" w15:restartNumberingAfterBreak="0">
+  <w:abstractNum w:abstractNumId="28" w15:restartNumberingAfterBreak="0">
     <w:nsid w:val="55C77EC4"/>
     <w:multiLevelType w:val="hybridMultilevel"/>
     <w:tmpl w:val="8BAE3482"/>
@@ -3634,7 +5126,7 @@
       </w:rPr>
     </w:lvl>
   </w:abstractNum>
-  <w:abstractNum w:abstractNumId="28" w15:restartNumberingAfterBreak="0">
+  <w:abstractNum w:abstractNumId="29" w15:restartNumberingAfterBreak="0">
     <w:nsid w:val="5AC1637B"/>
     <w:multiLevelType w:val="hybridMultilevel"/>
     <w:tmpl w:val="842AB5D6"/>
@@ -3747,7 +5239,7 @@
       </w:rPr>
     </w:lvl>
   </w:abstractNum>
-  <w:abstractNum w:abstractNumId="29" w15:restartNumberingAfterBreak="0">
+  <w:abstractNum w:abstractNumId="30" w15:restartNumberingAfterBreak="0">
     <w:nsid w:val="61ED0AE4"/>
     <w:multiLevelType w:val="hybridMultilevel"/>
     <w:tmpl w:val="662E6DB0"/>
@@ -3860,7 +5352,7 @@
       </w:rPr>
     </w:lvl>
   </w:abstractNum>
-  <w:abstractNum w:abstractNumId="30" w15:restartNumberingAfterBreak="0">
+  <w:abstractNum w:abstractNumId="31" w15:restartNumberingAfterBreak="0">
     <w:nsid w:val="62B05758"/>
     <w:multiLevelType w:val="hybridMultilevel"/>
     <w:tmpl w:val="D78225EE"/>
@@ -3972,7 +5464,7 @@
       </w:rPr>
     </w:lvl>
   </w:abstractNum>
-  <w:abstractNum w:abstractNumId="31" w15:restartNumberingAfterBreak="0">
+  <w:abstractNum w:abstractNumId="32" w15:restartNumberingAfterBreak="0">
     <w:nsid w:val="63212DA6"/>
     <w:multiLevelType w:val="hybridMultilevel"/>
     <w:tmpl w:val="72E6803C"/>
@@ -4061,7 +5553,7 @@
       </w:pPr>
     </w:lvl>
   </w:abstractNum>
-  <w:abstractNum w:abstractNumId="32" w15:restartNumberingAfterBreak="0">
+  <w:abstractNum w:abstractNumId="33" w15:restartNumberingAfterBreak="0">
     <w:nsid w:val="67C66D1E"/>
     <w:multiLevelType w:val="hybridMultilevel"/>
     <w:tmpl w:val="A86E1222"/>
@@ -4174,7 +5666,7 @@
       </w:rPr>
     </w:lvl>
   </w:abstractNum>
-  <w:abstractNum w:abstractNumId="33" w15:restartNumberingAfterBreak="0">
+  <w:abstractNum w:abstractNumId="34" w15:restartNumberingAfterBreak="0">
     <w:nsid w:val="68A95A75"/>
     <w:multiLevelType w:val="hybridMultilevel"/>
     <w:tmpl w:val="8EF82B86"/>
@@ -4262,7 +5754,7 @@
       </w:pPr>
     </w:lvl>
   </w:abstractNum>
-  <w:abstractNum w:abstractNumId="34" w15:restartNumberingAfterBreak="0">
+  <w:abstractNum w:abstractNumId="35" w15:restartNumberingAfterBreak="0">
     <w:nsid w:val="6C106427"/>
     <w:multiLevelType w:val="hybridMultilevel"/>
     <w:tmpl w:val="6E32D4C4"/>
@@ -4351,7 +5843,7 @@
       </w:pPr>
     </w:lvl>
   </w:abstractNum>
-  <w:abstractNum w:abstractNumId="35" w15:restartNumberingAfterBreak="0">
+  <w:abstractNum w:abstractNumId="36" w15:restartNumberingAfterBreak="0">
     <w:nsid w:val="6D617752"/>
     <w:multiLevelType w:val="hybridMultilevel"/>
     <w:tmpl w:val="CB7CF04E"/>
@@ -4464,7 +5956,7 @@
       </w:rPr>
     </w:lvl>
   </w:abstractNum>
-  <w:abstractNum w:abstractNumId="36" w15:restartNumberingAfterBreak="0">
+  <w:abstractNum w:abstractNumId="37" w15:restartNumberingAfterBreak="0">
     <w:nsid w:val="6E5344D1"/>
     <w:multiLevelType w:val="hybridMultilevel"/>
     <w:tmpl w:val="49DAA32A"/>
@@ -4553,7 +6045,7 @@
       </w:pPr>
     </w:lvl>
   </w:abstractNum>
-  <w:abstractNum w:abstractNumId="37" w15:restartNumberingAfterBreak="0">
+  <w:abstractNum w:abstractNumId="38" w15:restartNumberingAfterBreak="0">
     <w:nsid w:val="73542426"/>
     <w:multiLevelType w:val="multilevel"/>
     <w:tmpl w:val="FD7E7ABC"/>
@@ -4666,7 +6158,7 @@
       </w:pPr>
     </w:lvl>
   </w:abstractNum>
-  <w:abstractNum w:abstractNumId="38" w15:restartNumberingAfterBreak="0">
+  <w:abstractNum w:abstractNumId="39" w15:restartNumberingAfterBreak="0">
     <w:nsid w:val="7B8A3549"/>
     <w:multiLevelType w:val="hybridMultilevel"/>
     <w:tmpl w:val="FE9894CC"/>
@@ -4779,7 +6271,7 @@
       </w:rPr>
     </w:lvl>
   </w:abstractNum>
-  <w:abstractNum w:abstractNumId="39" w15:restartNumberingAfterBreak="0">
+  <w:abstractNum w:abstractNumId="40" w15:restartNumberingAfterBreak="0">
     <w:nsid w:val="7C470E90"/>
     <w:multiLevelType w:val="hybridMultilevel"/>
     <w:tmpl w:val="CEA65DF8"/>
@@ -4892,7 +6384,7 @@
       </w:rPr>
     </w:lvl>
   </w:abstractNum>
-  <w:abstractNum w:abstractNumId="40" w15:restartNumberingAfterBreak="0">
+  <w:abstractNum w:abstractNumId="41" w15:restartNumberingAfterBreak="0">
     <w:nsid w:val="7DF5785A"/>
     <w:multiLevelType w:val="hybridMultilevel"/>
     <w:tmpl w:val="835E44D6"/>
@@ -4982,10 +6474,10 @@
     </w:lvl>
   </w:abstractNum>
   <w:num w:numId="1">
-    <w:abstractNumId w:val="22"/>
+    <w:abstractNumId w:val="23"/>
   </w:num>
   <w:num w:numId="2">
-    <w:abstractNumId w:val="27"/>
+    <w:abstractNumId w:val="28"/>
   </w:num>
   <w:num w:numId="3">
     <w:abstractNumId w:val="9"/>
@@ -4997,64 +6489,64 @@
     <w:abstractNumId w:val="6"/>
   </w:num>
   <w:num w:numId="6">
-    <w:abstractNumId w:val="31"/>
+    <w:abstractNumId w:val="32"/>
   </w:num>
   <w:num w:numId="7">
     <w:abstractNumId w:val="4"/>
   </w:num>
   <w:num w:numId="8">
-    <w:abstractNumId w:val="26"/>
+    <w:abstractNumId w:val="27"/>
   </w:num>
   <w:num w:numId="9">
-    <w:abstractNumId w:val="35"/>
+    <w:abstractNumId w:val="36"/>
   </w:num>
   <w:num w:numId="10">
     <w:abstractNumId w:val="2"/>
   </w:num>
   <w:num w:numId="11">
-    <w:abstractNumId w:val="28"/>
+    <w:abstractNumId w:val="29"/>
   </w:num>
   <w:num w:numId="12">
     <w:abstractNumId w:val="8"/>
   </w:num>
   <w:num w:numId="13">
-    <w:abstractNumId w:val="23"/>
+    <w:abstractNumId w:val="24"/>
   </w:num>
   <w:num w:numId="14">
     <w:abstractNumId w:val="9"/>
   </w:num>
   <w:num w:numId="15">
-    <w:abstractNumId w:val="27"/>
+    <w:abstractNumId w:val="28"/>
   </w:num>
   <w:num w:numId="16">
-    <w:abstractNumId w:val="27"/>
+    <w:abstractNumId w:val="28"/>
   </w:num>
   <w:num w:numId="17">
-    <w:abstractNumId w:val="27"/>
+    <w:abstractNumId w:val="28"/>
   </w:num>
   <w:num w:numId="18">
-    <w:abstractNumId w:val="27"/>
+    <w:abstractNumId w:val="28"/>
   </w:num>
   <w:num w:numId="19">
-    <w:abstractNumId w:val="27"/>
+    <w:abstractNumId w:val="28"/>
   </w:num>
   <w:num w:numId="20">
-    <w:abstractNumId w:val="27"/>
+    <w:abstractNumId w:val="28"/>
   </w:num>
   <w:num w:numId="21">
-    <w:abstractNumId w:val="30"/>
+    <w:abstractNumId w:val="31"/>
   </w:num>
   <w:num w:numId="22">
-    <w:abstractNumId w:val="39"/>
+    <w:abstractNumId w:val="40"/>
   </w:num>
   <w:num w:numId="23">
-    <w:abstractNumId w:val="33"/>
+    <w:abstractNumId w:val="34"/>
   </w:num>
   <w:num w:numId="24">
-    <w:abstractNumId w:val="25"/>
+    <w:abstractNumId w:val="26"/>
   </w:num>
   <w:num w:numId="25">
-    <w:abstractNumId w:val="32"/>
+    <w:abstractNumId w:val="33"/>
   </w:num>
   <w:num w:numId="26">
     <w:abstractNumId w:val="17"/>
@@ -5063,16 +6555,16 @@
     <w:abstractNumId w:val="20"/>
   </w:num>
   <w:num w:numId="28">
-    <w:abstractNumId w:val="24"/>
+    <w:abstractNumId w:val="25"/>
   </w:num>
   <w:num w:numId="29">
     <w:abstractNumId w:val="19"/>
   </w:num>
   <w:num w:numId="30">
-    <w:abstractNumId w:val="29"/>
+    <w:abstractNumId w:val="30"/>
   </w:num>
   <w:num w:numId="31">
-    <w:abstractNumId w:val="38"/>
+    <w:abstractNumId w:val="39"/>
   </w:num>
   <w:num w:numId="32">
     <w:abstractNumId w:val="16"/>
@@ -5087,13 +6579,13 @@
     <w:abstractNumId w:val="3"/>
   </w:num>
   <w:num w:numId="36">
-    <w:abstractNumId w:val="40"/>
+    <w:abstractNumId w:val="41"/>
   </w:num>
   <w:num w:numId="37">
     <w:abstractNumId w:val="14"/>
   </w:num>
   <w:num w:numId="38">
-    <w:abstractNumId w:val="36"/>
+    <w:abstractNumId w:val="37"/>
   </w:num>
   <w:num w:numId="39">
     <w:abstractNumId w:val="21"/>
@@ -5102,13 +6594,13 @@
     <w:abstractNumId w:val="15"/>
   </w:num>
   <w:num w:numId="41">
-    <w:abstractNumId w:val="34"/>
+    <w:abstractNumId w:val="35"/>
   </w:num>
   <w:num w:numId="42">
     <w:abstractNumId w:val="0"/>
   </w:num>
   <w:num w:numId="43">
-    <w:abstractNumId w:val="37"/>
+    <w:abstractNumId w:val="38"/>
   </w:num>
   <w:num w:numId="44">
     <w:abstractNumId w:val="5"/>
@@ -5124,6 +6616,9 @@
   </w:num>
   <w:num w:numId="48">
     <w:abstractNumId w:val="13"/>
+  </w:num>
+  <w:num w:numId="49">
+    <w:abstractNumId w:val="22"/>
   </w:num>
 </w:numbering>
 </file>
@@ -8338,6 +9833,580 @@
 </w:styles>
 </file>
 
+<file path=word/glossary/document.xml><?xml version="1.0" encoding="utf-8"?>
+<w:glossaryDocument xmlns:wpc="http://schemas.microsoft.com/office/word/2010/wordprocessingCanvas" xmlns:cx="http://schemas.microsoft.com/office/drawing/2014/chartex" xmlns:cx1="http://schemas.microsoft.com/office/drawing/2015/9/8/chartex" xmlns:mc="http://schemas.openxmlformats.org/markup-compatibility/2006" xmlns:o="urn:schemas-microsoft-com:office:office" xmlns:r="http://schemas.openxmlformats.org/officeDocument/2006/relationships" xmlns:m="http://schemas.openxmlformats.org/officeDocument/2006/math" xmlns:v="urn:schemas-microsoft-com:vml" xmlns:wp14="http://schemas.microsoft.com/office/word/2010/wordprocessingDrawing" xmlns:wp="http://schemas.openxmlformats.org/drawingml/2006/wordprocessingDrawing" xmlns:w10="urn:schemas-microsoft-com:office:word" xmlns:w="http://schemas.openxmlformats.org/wordprocessingml/2006/main" xmlns:w14="http://schemas.microsoft.com/office/word/2010/wordml" xmlns:w15="http://schemas.microsoft.com/office/word/2012/wordml" xmlns:w16se="http://schemas.microsoft.com/office/word/2015/wordml/symex" xmlns:wpg="http://schemas.microsoft.com/office/word/2010/wordprocessingGroup" xmlns:wpi="http://schemas.microsoft.com/office/word/2010/wordprocessingInk" xmlns:wne="http://schemas.microsoft.com/office/word/2006/wordml" xmlns:wps="http://schemas.microsoft.com/office/word/2010/wordprocessingShape" mc:Ignorable="w14 w15 w16se wp14"/>
+</file>
+
+<file path=word/glossary/fontTable.xml><?xml version="1.0" encoding="utf-8"?>
+<w:fonts xmlns:mc="http://schemas.openxmlformats.org/markup-compatibility/2006" xmlns:r="http://schemas.openxmlformats.org/officeDocument/2006/relationships" xmlns:w="http://schemas.openxmlformats.org/wordprocessingml/2006/main" xmlns:w14="http://schemas.microsoft.com/office/word/2010/wordml" xmlns:w15="http://schemas.microsoft.com/office/word/2012/wordml" xmlns:w16se="http://schemas.microsoft.com/office/word/2015/wordml/symex" mc:Ignorable="w14 w15 w16se">
+  <w:font w:name="Symbol">
+    <w:panose1 w:val="05050102010706020507"/>
+    <w:charset w:val="02"/>
+    <w:family w:val="roman"/>
+    <w:pitch w:val="variable"/>
+    <w:sig w:usb0="00000000" w:usb1="10000000" w:usb2="00000000" w:usb3="00000000" w:csb0="80000000" w:csb1="00000000"/>
+  </w:font>
+  <w:font w:name="Times New Roman">
+    <w:panose1 w:val="02020603050405020304"/>
+    <w:charset w:val="00"/>
+    <w:family w:val="roman"/>
+    <w:pitch w:val="variable"/>
+    <w:sig w:usb0="E0002EFF" w:usb1="C000785B" w:usb2="00000009" w:usb3="00000000" w:csb0="000001FF" w:csb1="00000000"/>
+  </w:font>
+  <w:font w:name="Courier New">
+    <w:panose1 w:val="02070309020205020404"/>
+    <w:charset w:val="00"/>
+    <w:family w:val="modern"/>
+    <w:pitch w:val="fixed"/>
+    <w:sig w:usb0="E0002EFF" w:usb1="C0007843" w:usb2="00000009" w:usb3="00000000" w:csb0="000001FF" w:csb1="00000000"/>
+  </w:font>
+  <w:font w:name="Wingdings">
+    <w:panose1 w:val="05000000000000000000"/>
+    <w:charset w:val="02"/>
+    <w:family w:val="auto"/>
+    <w:pitch w:val="variable"/>
+    <w:sig w:usb0="00000000" w:usb1="10000000" w:usb2="00000000" w:usb3="00000000" w:csb0="80000000" w:csb1="00000000"/>
+  </w:font>
+  <w:font w:name="Arial">
+    <w:panose1 w:val="020B0604020202020204"/>
+    <w:charset w:val="00"/>
+    <w:family w:val="swiss"/>
+    <w:pitch w:val="variable"/>
+    <w:sig w:usb0="E0002EFF" w:usb1="C000785B" w:usb2="00000009" w:usb3="00000000" w:csb0="000001FF" w:csb1="00000000"/>
+  </w:font>
+  <w:font w:name="MS PGothic">
+    <w:altName w:val="ＭＳ Ｐゴシック"/>
+    <w:panose1 w:val="020B0600070205080204"/>
+    <w:charset w:val="80"/>
+    <w:family w:val="swiss"/>
+    <w:pitch w:val="variable"/>
+    <w:sig w:usb0="E00002FF" w:usb1="6AC7FDFB" w:usb2="08000012" w:usb3="00000000" w:csb0="0002009F" w:csb1="00000000"/>
+  </w:font>
+  <w:font w:name="Helvetica">
+    <w:panose1 w:val="020B0604020202020204"/>
+    <w:charset w:val="00"/>
+    <w:family w:val="swiss"/>
+    <w:pitch w:val="variable"/>
+    <w:sig w:usb0="E0002EFF" w:usb1="C000785B" w:usb2="00000009" w:usb3="00000000" w:csb0="000001FF" w:csb1="00000000"/>
+  </w:font>
+  <w:font w:name="Tahoma">
+    <w:panose1 w:val="020B0604030504040204"/>
+    <w:charset w:val="00"/>
+    <w:family w:val="swiss"/>
+    <w:pitch w:val="variable"/>
+    <w:sig w:usb0="E1002EFF" w:usb1="C000605B" w:usb2="00000029" w:usb3="00000000" w:csb0="000101FF" w:csb1="00000000"/>
+  </w:font>
+  <w:font w:name="Times">
+    <w:panose1 w:val="02020603050405020304"/>
+    <w:charset w:val="00"/>
+    <w:family w:val="roman"/>
+    <w:pitch w:val="variable"/>
+    <w:sig w:usb0="E0002EFF" w:usb1="C000785B" w:usb2="00000009" w:usb3="00000000" w:csb0="000001FF" w:csb1="00000000"/>
+  </w:font>
+  <w:font w:name="Cambria Math">
+    <w:panose1 w:val="02040503050406030204"/>
+    <w:charset w:val="00"/>
+    <w:family w:val="roman"/>
+    <w:pitch w:val="variable"/>
+    <w:sig w:usb0="E00006FF" w:usb1="420024FF" w:usb2="02000000" w:usb3="00000000" w:csb0="0000019F" w:csb1="00000000"/>
+  </w:font>
+  <w:font w:name="Calibri">
+    <w:panose1 w:val="020F0502020204030204"/>
+    <w:charset w:val="00"/>
+    <w:family w:val="swiss"/>
+    <w:pitch w:val="variable"/>
+    <w:sig w:usb0="E4002EFF" w:usb1="C000247B" w:usb2="00000009" w:usb3="00000000" w:csb0="000001FF" w:csb1="00000000"/>
+  </w:font>
+  <w:font w:name="Calibri Light">
+    <w:panose1 w:val="020F0302020204030204"/>
+    <w:charset w:val="00"/>
+    <w:family w:val="swiss"/>
+    <w:pitch w:val="variable"/>
+    <w:sig w:usb0="E4002EFF" w:usb1="C000247B" w:usb2="00000009" w:usb3="00000000" w:csb0="000001FF" w:csb1="00000000"/>
+  </w:font>
+</w:fonts>
+</file>
+
+<file path=word/glossary/settings.xml><?xml version="1.0" encoding="utf-8"?>
+<w:settings xmlns:mc="http://schemas.openxmlformats.org/markup-compatibility/2006" xmlns:o="urn:schemas-microsoft-com:office:office" xmlns:r="http://schemas.openxmlformats.org/officeDocument/2006/relationships" xmlns:m="http://schemas.openxmlformats.org/officeDocument/2006/math" xmlns:v="urn:schemas-microsoft-com:vml" xmlns:w10="urn:schemas-microsoft-com:office:word" xmlns:w="http://schemas.openxmlformats.org/wordprocessingml/2006/main" xmlns:w14="http://schemas.microsoft.com/office/word/2010/wordml" xmlns:w15="http://schemas.microsoft.com/office/word/2012/wordml" xmlns:w16se="http://schemas.microsoft.com/office/word/2015/wordml/symex" xmlns:sl="http://schemas.openxmlformats.org/schemaLibrary/2006/main" mc:Ignorable="w14 w15 w16se">
+  <w:view w:val="normal"/>
+  <w:defaultTabStop w:val="720"/>
+  <w:characterSpacingControl w:val="doNotCompress"/>
+  <w:compat>
+    <w:useFELayout/>
+    <w:compatSetting w:name="compatibilityMode" w:uri="http://schemas.microsoft.com/office/word" w:val="15"/>
+    <w:compatSetting w:name="overrideTableStyleFontSizeAndJustification" w:uri="http://schemas.microsoft.com/office/word" w:val="1"/>
+    <w:compatSetting w:name="enableOpenTypeFeatures" w:uri="http://schemas.microsoft.com/office/word" w:val="1"/>
+    <w:compatSetting w:name="doNotFlipMirrorIndents" w:uri="http://schemas.microsoft.com/office/word" w:val="1"/>
+    <w:compatSetting w:name="differentiateMultirowTableHeaders" w:uri="http://schemas.microsoft.com/office/word" w:val="1"/>
+  </w:compat>
+  <w:rsids>
+    <w:rsidRoot w:val="000E3C8E"/>
+    <w:rsid w:val="000E3C8E"/>
+    <w:rsid w:val="00107738"/>
+  </w:rsids>
+  <m:mathPr>
+    <m:mathFont m:val="Cambria Math"/>
+    <m:brkBin m:val="before"/>
+    <m:brkBinSub m:val="--"/>
+    <m:smallFrac m:val="0"/>
+    <m:dispDef/>
+    <m:lMargin m:val="0"/>
+    <m:rMargin m:val="0"/>
+    <m:defJc m:val="centerGroup"/>
+    <m:wrapIndent m:val="1440"/>
+    <m:intLim m:val="subSup"/>
+    <m:naryLim m:val="undOvr"/>
+  </m:mathPr>
+  <w:themeFontLang w:val="en-US"/>
+  <w:clrSchemeMapping w:bg1="light1" w:t1="dark1" w:bg2="light2" w:t2="dark2" w:accent1="accent1" w:accent2="accent2" w:accent3="accent3" w:accent4="accent4" w:accent5="accent5" w:accent6="accent6" w:hyperlink="hyperlink" w:followedHyperlink="followedHyperlink"/>
+  <w:decimalSymbol w:val="."/>
+  <w:listSeparator w:val=","/>
+  <w15:chartTrackingRefBased/>
+</w:settings>
+</file>
+
+<file path=word/glossary/styles.xml><?xml version="1.0" encoding="utf-8"?>
+<w:styles xmlns:mc="http://schemas.openxmlformats.org/markup-compatibility/2006" xmlns:r="http://schemas.openxmlformats.org/officeDocument/2006/relationships" xmlns:w="http://schemas.openxmlformats.org/wordprocessingml/2006/main" xmlns:w14="http://schemas.microsoft.com/office/word/2010/wordml" xmlns:w15="http://schemas.microsoft.com/office/word/2012/wordml" xmlns:w16se="http://schemas.microsoft.com/office/word/2015/wordml/symex" mc:Ignorable="w14 w15 w16se">
+  <w:docDefaults>
+    <w:rPrDefault>
+      <w:rPr>
+        <w:rFonts w:asciiTheme="minorHAnsi" w:eastAsiaTheme="minorEastAsia" w:hAnsiTheme="minorHAnsi" w:cstheme="minorBidi"/>
+        <w:sz w:val="22"/>
+        <w:szCs w:val="22"/>
+        <w:lang w:val="en-US" w:eastAsia="en-US" w:bidi="ar-SA"/>
+      </w:rPr>
+    </w:rPrDefault>
+    <w:pPrDefault>
+      <w:pPr>
+        <w:spacing w:after="160" w:line="259" w:lineRule="auto"/>
+      </w:pPr>
+    </w:pPrDefault>
+  </w:docDefaults>
+  <w:latentStyles w:defLockedState="0" w:defUIPriority="99" w:defSemiHidden="0" w:defUnhideWhenUsed="0" w:defQFormat="0" w:count="371">
+    <w:lsdException w:name="Normal" w:uiPriority="0" w:qFormat="1"/>
+    <w:lsdException w:name="heading 1" w:uiPriority="9" w:qFormat="1"/>
+    <w:lsdException w:name="heading 2" w:semiHidden="1" w:uiPriority="9" w:unhideWhenUsed="1" w:qFormat="1"/>
+    <w:lsdException w:name="heading 3" w:semiHidden="1" w:uiPriority="9" w:unhideWhenUsed="1" w:qFormat="1"/>
+    <w:lsdException w:name="heading 4" w:semiHidden="1" w:uiPriority="9" w:unhideWhenUsed="1" w:qFormat="1"/>
+    <w:lsdException w:name="heading 5" w:semiHidden="1" w:uiPriority="9" w:unhideWhenUsed="1" w:qFormat="1"/>
+    <w:lsdException w:name="heading 6" w:semiHidden="1" w:uiPriority="9" w:unhideWhenUsed="1" w:qFormat="1"/>
+    <w:lsdException w:name="heading 7" w:semiHidden="1" w:uiPriority="9" w:unhideWhenUsed="1" w:qFormat="1"/>
+    <w:lsdException w:name="heading 8" w:semiHidden="1" w:uiPriority="9" w:unhideWhenUsed="1" w:qFormat="1"/>
+    <w:lsdException w:name="heading 9" w:semiHidden="1" w:uiPriority="9" w:unhideWhenUsed="1" w:qFormat="1"/>
+    <w:lsdException w:name="index 1" w:semiHidden="1" w:unhideWhenUsed="1"/>
+    <w:lsdException w:name="index 2" w:semiHidden="1" w:unhideWhenUsed="1"/>
+    <w:lsdException w:name="index 3" w:semiHidden="1" w:unhideWhenUsed="1"/>
+    <w:lsdException w:name="index 4" w:semiHidden="1" w:unhideWhenUsed="1"/>
+    <w:lsdException w:name="index 5" w:semiHidden="1" w:unhideWhenUsed="1"/>
+    <w:lsdException w:name="index 6" w:semiHidden="1" w:unhideWhenUsed="1"/>
+    <w:lsdException w:name="index 7" w:semiHidden="1" w:unhideWhenUsed="1"/>
+    <w:lsdException w:name="index 8" w:semiHidden="1" w:unhideWhenUsed="1"/>
+    <w:lsdException w:name="index 9" w:semiHidden="1" w:unhideWhenUsed="1"/>
+    <w:lsdException w:name="toc 1" w:semiHidden="1" w:uiPriority="39" w:unhideWhenUsed="1"/>
+    <w:lsdException w:name="toc 2" w:semiHidden="1" w:uiPriority="39" w:unhideWhenUsed="1"/>
+    <w:lsdException w:name="toc 3" w:semiHidden="1" w:uiPriority="39" w:unhideWhenUsed="1"/>
+    <w:lsdException w:name="toc 4" w:semiHidden="1" w:uiPriority="39" w:unhideWhenUsed="1"/>
+    <w:lsdException w:name="toc 5" w:semiHidden="1" w:uiPriority="39" w:unhideWhenUsed="1"/>
+    <w:lsdException w:name="toc 6" w:semiHidden="1" w:uiPriority="39" w:unhideWhenUsed="1"/>
+    <w:lsdException w:name="toc 7" w:semiHidden="1" w:uiPriority="39" w:unhideWhenUsed="1"/>
+    <w:lsdException w:name="toc 8" w:semiHidden="1" w:uiPriority="39" w:unhideWhenUsed="1"/>
+    <w:lsdException w:name="toc 9" w:semiHidden="1" w:uiPriority="39" w:unhideWhenUsed="1"/>
+    <w:lsdException w:name="Normal Indent" w:semiHidden="1" w:unhideWhenUsed="1"/>
+    <w:lsdException w:name="footnote text" w:semiHidden="1" w:unhideWhenUsed="1"/>
+    <w:lsdException w:name="annotation text" w:semiHidden="1" w:unhideWhenUsed="1"/>
+    <w:lsdException w:name="header" w:semiHidden="1" w:unhideWhenUsed="1"/>
+    <w:lsdException w:name="footer" w:semiHidden="1" w:unhideWhenUsed="1"/>
+    <w:lsdException w:name="index heading" w:semiHidden="1" w:unhideWhenUsed="1"/>
+    <w:lsdException w:name="caption" w:semiHidden="1" w:uiPriority="35" w:unhideWhenUsed="1" w:qFormat="1"/>
+    <w:lsdException w:name="table of figures" w:semiHidden="1" w:unhideWhenUsed="1"/>
+    <w:lsdException w:name="envelope address" w:semiHidden="1" w:unhideWhenUsed="1"/>
+    <w:lsdException w:name="envelope return" w:semiHidden="1" w:unhideWhenUsed="1"/>
+    <w:lsdException w:name="footnote reference" w:semiHidden="1" w:unhideWhenUsed="1"/>
+    <w:lsdException w:name="annotation reference" w:semiHidden="1" w:unhideWhenUsed="1"/>
+    <w:lsdException w:name="line number" w:semiHidden="1" w:unhideWhenUsed="1"/>
+    <w:lsdException w:name="page number" w:semiHidden="1" w:unhideWhenUsed="1"/>
+    <w:lsdException w:name="endnote reference" w:semiHidden="1" w:unhideWhenUsed="1"/>
+    <w:lsdException w:name="endnote text" w:semiHidden="1" w:unhideWhenUsed="1"/>
+    <w:lsdException w:name="table of authorities" w:semiHidden="1" w:unhideWhenUsed="1"/>
+    <w:lsdException w:name="macro" w:semiHidden="1" w:unhideWhenUsed="1"/>
+    <w:lsdException w:name="toa heading" w:semiHidden="1" w:unhideWhenUsed="1"/>
+    <w:lsdException w:name="List" w:semiHidden="1" w:unhideWhenUsed="1"/>
+    <w:lsdException w:name="List Bullet" w:semiHidden="1" w:unhideWhenUsed="1"/>
+    <w:lsdException w:name="List Number" w:semiHidden="1" w:unhideWhenUsed="1"/>
+    <w:lsdException w:name="List 2" w:semiHidden="1" w:unhideWhenUsed="1"/>
+    <w:lsdException w:name="List 3" w:semiHidden="1" w:unhideWhenUsed="1"/>
+    <w:lsdException w:name="List 4" w:semiHidden="1" w:unhideWhenUsed="1"/>
+    <w:lsdException w:name="List 5" w:semiHidden="1" w:unhideWhenUsed="1"/>
+    <w:lsdException w:name="List Bullet 2" w:semiHidden="1" w:unhideWhenUsed="1"/>
+    <w:lsdException w:name="List Bullet 3" w:semiHidden="1" w:unhideWhenUsed="1"/>
+    <w:lsdException w:name="List Bullet 4" w:semiHidden="1" w:unhideWhenUsed="1"/>
+    <w:lsdException w:name="List Bullet 5" w:semiHidden="1" w:unhideWhenUsed="1"/>
+    <w:lsdException w:name="List Number 2" w:semiHidden="1" w:unhideWhenUsed="1"/>
+    <w:lsdException w:name="List Number 3" w:semiHidden="1" w:unhideWhenUsed="1"/>
+    <w:lsdException w:name="List Number 4" w:semiHidden="1" w:unhideWhenUsed="1"/>
+    <w:lsdException w:name="List Number 5" w:semiHidden="1" w:unhideWhenUsed="1"/>
+    <w:lsdException w:name="Title" w:uiPriority="10" w:qFormat="1"/>
+    <w:lsdException w:name="Closing" w:semiHidden="1" w:unhideWhenUsed="1"/>
+    <w:lsdException w:name="Signature" w:semiHidden="1" w:unhideWhenUsed="1"/>
+    <w:lsdException w:name="Default Paragraph Font" w:semiHidden="1" w:uiPriority="1" w:unhideWhenUsed="1"/>
+    <w:lsdException w:name="Body Text" w:semiHidden="1" w:unhideWhenUsed="1"/>
+    <w:lsdException w:name="Body Text Indent" w:semiHidden="1" w:unhideWhenUsed="1"/>
+    <w:lsdException w:name="List Continue" w:semiHidden="1" w:unhideWhenUsed="1"/>
+    <w:lsdException w:name="List Continue 2" w:semiHidden="1" w:unhideWhenUsed="1"/>
+    <w:lsdException w:name="List Continue 3" w:semiHidden="1" w:unhideWhenUsed="1"/>
+    <w:lsdException w:name="List Continue 4" w:semiHidden="1" w:unhideWhenUsed="1"/>
+    <w:lsdException w:name="List Continue 5" w:semiHidden="1" w:unhideWhenUsed="1"/>
+    <w:lsdException w:name="Message Header" w:semiHidden="1" w:unhideWhenUsed="1"/>
+    <w:lsdException w:name="Subtitle" w:uiPriority="11" w:qFormat="1"/>
+    <w:lsdException w:name="Salutation" w:semiHidden="1" w:unhideWhenUsed="1"/>
+    <w:lsdException w:name="Date" w:semiHidden="1" w:unhideWhenUsed="1"/>
+    <w:lsdException w:name="Body Text First Indent" w:semiHidden="1" w:unhideWhenUsed="1"/>
+    <w:lsdException w:name="Body Text First Indent 2" w:semiHidden="1" w:unhideWhenUsed="1"/>
+    <w:lsdException w:name="Note Heading" w:semiHidden="1" w:unhideWhenUsed="1"/>
+    <w:lsdException w:name="Body Text 2" w:semiHidden="1" w:unhideWhenUsed="1"/>
+    <w:lsdException w:name="Body Text 3" w:semiHidden="1" w:unhideWhenUsed="1"/>
+    <w:lsdException w:name="Body Text Indent 2" w:semiHidden="1" w:unhideWhenUsed="1"/>
+    <w:lsdException w:name="Body Text Indent 3" w:semiHidden="1" w:unhideWhenUsed="1"/>
+    <w:lsdException w:name="Block Text" w:semiHidden="1" w:unhideWhenUsed="1"/>
+    <w:lsdException w:name="Hyperlink" w:semiHidden="1" w:unhideWhenUsed="1"/>
+    <w:lsdException w:name="FollowedHyperlink" w:semiHidden="1" w:unhideWhenUsed="1"/>
+    <w:lsdException w:name="Strong" w:uiPriority="22" w:qFormat="1"/>
+    <w:lsdException w:name="Emphasis" w:uiPriority="20" w:qFormat="1"/>
+    <w:lsdException w:name="Document Map" w:semiHidden="1" w:unhideWhenUsed="1"/>
+    <w:lsdException w:name="Plain Text" w:semiHidden="1" w:unhideWhenUsed="1"/>
+    <w:lsdException w:name="E-mail Signature" w:semiHidden="1" w:unhideWhenUsed="1"/>
+    <w:lsdException w:name="HTML Top of Form" w:semiHidden="1" w:unhideWhenUsed="1"/>
+    <w:lsdException w:name="HTML Bottom of Form" w:semiHidden="1" w:unhideWhenUsed="1"/>
+    <w:lsdException w:name="Normal (Web)" w:semiHidden="1" w:unhideWhenUsed="1"/>
+    <w:lsdException w:name="HTML Acronym" w:semiHidden="1" w:unhideWhenUsed="1"/>
+    <w:lsdException w:name="HTML Address" w:semiHidden="1" w:unhideWhenUsed="1"/>
+    <w:lsdException w:name="HTML Cite" w:semiHidden="1" w:unhideWhenUsed="1"/>
+    <w:lsdException w:name="HTML Code" w:semiHidden="1" w:unhideWhenUsed="1"/>
+    <w:lsdException w:name="HTML Definition" w:semiHidden="1" w:unhideWhenUsed="1"/>
+    <w:lsdException w:name="HTML Keyboard" w:semiHidden="1" w:unhideWhenUsed="1"/>
+    <w:lsdException w:name="HTML Preformatted" w:semiHidden="1" w:unhideWhenUsed="1"/>
+    <w:lsdException w:name="HTML Sample" w:semiHidden="1" w:unhideWhenUsed="1"/>
+    <w:lsdException w:name="HTML Typewriter" w:semiHidden="1" w:unhideWhenUsed="1"/>
+    <w:lsdException w:name="HTML Variable" w:semiHidden="1" w:unhideWhenUsed="1"/>
+    <w:lsdException w:name="Normal Table" w:semiHidden="1" w:unhideWhenUsed="1"/>
+    <w:lsdException w:name="annotation subject" w:semiHidden="1" w:unhideWhenUsed="1"/>
+    <w:lsdException w:name="No List" w:semiHidden="1" w:unhideWhenUsed="1"/>
+    <w:lsdException w:name="Outline List 1" w:semiHidden="1" w:unhideWhenUsed="1"/>
+    <w:lsdException w:name="Outline List 2" w:semiHidden="1" w:unhideWhenUsed="1"/>
+    <w:lsdException w:name="Outline List 3" w:semiHidden="1" w:unhideWhenUsed="1"/>
+    <w:lsdException w:name="Table Simple 1" w:semiHidden="1" w:unhideWhenUsed="1"/>
+    <w:lsdException w:name="Table Simple 2" w:semiHidden="1" w:unhideWhenUsed="1"/>
+    <w:lsdException w:name="Table Simple 3" w:semiHidden="1" w:unhideWhenUsed="1"/>
+    <w:lsdException w:name="Table Classic 1" w:semiHidden="1" w:unhideWhenUsed="1"/>
+    <w:lsdException w:name="Table Classic 2" w:semiHidden="1" w:unhideWhenUsed="1"/>
+    <w:lsdException w:name="Table Classic 3" w:semiHidden="1" w:unhideWhenUsed="1"/>
+    <w:lsdException w:name="Table Classic 4" w:semiHidden="1" w:unhideWhenUsed="1"/>
+    <w:lsdException w:name="Table Colorful 1" w:semiHidden="1" w:unhideWhenUsed="1"/>
+    <w:lsdException w:name="Table Colorful 2" w:semiHidden="1" w:unhideWhenUsed="1"/>
+    <w:lsdException w:name="Table Colorful 3" w:semiHidden="1" w:unhideWhenUsed="1"/>
+    <w:lsdException w:name="Table Columns 1" w:semiHidden="1" w:unhideWhenUsed="1"/>
+    <w:lsdException w:name="Table Columns 2" w:semiHidden="1" w:unhideWhenUsed="1"/>
+    <w:lsdException w:name="Table Columns 3" w:semiHidden="1" w:unhideWhenUsed="1"/>
+    <w:lsdException w:name="Table Columns 4" w:semiHidden="1" w:unhideWhenUsed="1"/>
+    <w:lsdException w:name="Table Columns 5" w:semiHidden="1" w:unhideWhenUsed="1"/>
+    <w:lsdException w:name="Table Grid 1" w:semiHidden="1" w:unhideWhenUsed="1"/>
+    <w:lsdException w:name="Table Grid 2" w:semiHidden="1" w:unhideWhenUsed="1"/>
+    <w:lsdException w:name="Table Grid 3" w:semiHidden="1" w:unhideWhenUsed="1"/>
+    <w:lsdException w:name="Table Grid 4" w:semiHidden="1" w:unhideWhenUsed="1"/>
+    <w:lsdException w:name="Table Grid 5" w:semiHidden="1" w:unhideWhenUsed="1"/>
+    <w:lsdException w:name="Table Grid 6" w:semiHidden="1" w:unhideWhenUsed="1"/>
+    <w:lsdException w:name="Table Grid 7" w:semiHidden="1" w:unhideWhenUsed="1"/>
+    <w:lsdException w:name="Table Grid 8" w:semiHidden="1" w:unhideWhenUsed="1"/>
+    <w:lsdException w:name="Table List 1" w:semiHidden="1" w:unhideWhenUsed="1"/>
+    <w:lsdException w:name="Table List 2" w:semiHidden="1" w:unhideWhenUsed="1"/>
+    <w:lsdException w:name="Table List 3" w:semiHidden="1" w:unhideWhenUsed="1"/>
+    <w:lsdException w:name="Table List 4" w:semiHidden="1" w:unhideWhenUsed="1"/>
+    <w:lsdException w:name="Table List 5" w:semiHidden="1" w:unhideWhenUsed="1"/>
+    <w:lsdException w:name="Table List 6" w:semiHidden="1" w:unhideWhenUsed="1"/>
+    <w:lsdException w:name="Table List 7" w:semiHidden="1" w:unhideWhenUsed="1"/>
+    <w:lsdException w:name="Table List 8" w:semiHidden="1" w:unhideWhenUsed="1"/>
+    <w:lsdException w:name="Table 3D effects 1" w:semiHidden="1" w:unhideWhenUsed="1"/>
+    <w:lsdException w:name="Table 3D effects 2" w:semiHidden="1" w:unhideWhenUsed="1"/>
+    <w:lsdException w:name="Table 3D effects 3" w:semiHidden="1" w:unhideWhenUsed="1"/>
+    <w:lsdException w:name="Table Contemporary" w:semiHidden="1" w:unhideWhenUsed="1"/>
+    <w:lsdException w:name="Table Elegant" w:semiHidden="1" w:unhideWhenUsed="1"/>
+    <w:lsdException w:name="Table Professional" w:semiHidden="1" w:unhideWhenUsed="1"/>
+    <w:lsdException w:name="Table Subtle 1" w:semiHidden="1" w:unhideWhenUsed="1"/>
+    <w:lsdException w:name="Table Subtle 2" w:semiHidden="1" w:unhideWhenUsed="1"/>
+    <w:lsdException w:name="Table Web 1" w:semiHidden="1" w:unhideWhenUsed="1"/>
+    <w:lsdException w:name="Table Web 2" w:semiHidden="1" w:unhideWhenUsed="1"/>
+    <w:lsdException w:name="Table Web 3" w:semiHidden="1" w:unhideWhenUsed="1"/>
+    <w:lsdException w:name="Balloon Text" w:semiHidden="1" w:unhideWhenUsed="1"/>
+    <w:lsdException w:name="Table Grid" w:uiPriority="39"/>
+    <w:lsdException w:name="Table Theme" w:semiHidden="1" w:unhideWhenUsed="1"/>
+    <w:lsdException w:name="Placeholder Text" w:semiHidden="1"/>
+    <w:lsdException w:name="No Spacing" w:uiPriority="1" w:qFormat="1"/>
+    <w:lsdException w:name="Light Shading" w:uiPriority="60"/>
+    <w:lsdException w:name="Light List" w:uiPriority="61"/>
+    <w:lsdException w:name="Light Grid" w:uiPriority="62"/>
+    <w:lsdException w:name="Medium Shading 1" w:uiPriority="63"/>
+    <w:lsdException w:name="Medium Shading 2" w:uiPriority="64"/>
+    <w:lsdException w:name="Medium List 1" w:uiPriority="65"/>
+    <w:lsdException w:name="Medium List 2" w:uiPriority="66"/>
+    <w:lsdException w:name="Medium Grid 1" w:uiPriority="67"/>
+    <w:lsdException w:name="Medium Grid 2" w:uiPriority="68"/>
+    <w:lsdException w:name="Medium Grid 3" w:uiPriority="69"/>
+    <w:lsdException w:name="Dark List" w:uiPriority="70"/>
+    <w:lsdException w:name="Colorful Shading" w:uiPriority="71"/>
+    <w:lsdException w:name="Colorful List" w:uiPriority="72"/>
+    <w:lsdException w:name="Colorful Grid" w:uiPriority="73"/>
+    <w:lsdException w:name="Light Shading Accent 1" w:uiPriority="60"/>
+    <w:lsdException w:name="Light List Accent 1" w:uiPriority="61"/>
+    <w:lsdException w:name="Light Grid Accent 1" w:uiPriority="62"/>
+    <w:lsdException w:name="Medium Shading 1 Accent 1" w:uiPriority="63"/>
+    <w:lsdException w:name="Medium Shading 2 Accent 1" w:uiPriority="64"/>
+    <w:lsdException w:name="Medium List 1 Accent 1" w:uiPriority="65"/>
+    <w:lsdException w:name="Revision" w:semiHidden="1"/>
+    <w:lsdException w:name="List Paragraph" w:uiPriority="34" w:qFormat="1"/>
+    <w:lsdException w:name="Quote" w:uiPriority="29" w:qFormat="1"/>
+    <w:lsdException w:name="Intense Quote" w:uiPriority="30" w:qFormat="1"/>
+    <w:lsdException w:name="Medium List 2 Accent 1" w:uiPriority="66"/>
+    <w:lsdException w:name="Medium Grid 1 Accent 1" w:uiPriority="67"/>
+    <w:lsdException w:name="Medium Grid 2 Accent 1" w:uiPriority="68"/>
+    <w:lsdException w:name="Medium Grid 3 Accent 1" w:uiPriority="69"/>
+    <w:lsdException w:name="Dark List Accent 1" w:uiPriority="70"/>
+    <w:lsdException w:name="Colorful Shading Accent 1" w:uiPriority="71"/>
+    <w:lsdException w:name="Colorful List Accent 1" w:uiPriority="72"/>
+    <w:lsdException w:name="Colorful Grid Accent 1" w:uiPriority="73"/>
+    <w:lsdException w:name="Light Shading Accent 2" w:uiPriority="60"/>
+    <w:lsdException w:name="Light List Accent 2" w:uiPriority="61"/>
+    <w:lsdException w:name="Light Grid Accent 2" w:uiPriority="62"/>
+    <w:lsdException w:name="Medium Shading 1 Accent 2" w:uiPriority="63"/>
+    <w:lsdException w:name="Medium Shading 2 Accent 2" w:uiPriority="64"/>
+    <w:lsdException w:name="Medium List 1 Accent 2" w:uiPriority="65"/>
+    <w:lsdException w:name="Medium List 2 Accent 2" w:uiPriority="66"/>
+    <w:lsdException w:name="Medium Grid 1 Accent 2" w:uiPriority="67"/>
+    <w:lsdException w:name="Medium Grid 2 Accent 2" w:uiPriority="68"/>
+    <w:lsdException w:name="Medium Grid 3 Accent 2" w:uiPriority="69"/>
+    <w:lsdException w:name="Dark List Accent 2" w:uiPriority="70"/>
+    <w:lsdException w:name="Colorful Shading Accent 2" w:uiPriority="71"/>
+    <w:lsdException w:name="Colorful List Accent 2" w:uiPriority="72"/>
+    <w:lsdException w:name="Colorful Grid Accent 2" w:uiPriority="73"/>
+    <w:lsdException w:name="Light Shading Accent 3" w:uiPriority="60"/>
+    <w:lsdException w:name="Light List Accent 3" w:uiPriority="61"/>
+    <w:lsdException w:name="Light Grid Accent 3" w:uiPriority="62"/>
+    <w:lsdException w:name="Medium Shading 1 Accent 3" w:uiPriority="63"/>
+    <w:lsdException w:name="Medium Shading 2 Accent 3" w:uiPriority="64"/>
+    <w:lsdException w:name="Medium List 1 Accent 3" w:uiPriority="65"/>
+    <w:lsdException w:name="Medium List 2 Accent 3" w:uiPriority="66"/>
+    <w:lsdException w:name="Medium Grid 1 Accent 3" w:uiPriority="67"/>
+    <w:lsdException w:name="Medium Grid 2 Accent 3" w:uiPriority="68"/>
+    <w:lsdException w:name="Medium Grid 3 Accent 3" w:uiPriority="69"/>
+    <w:lsdException w:name="Dark List Accent 3" w:uiPriority="70"/>
+    <w:lsdException w:name="Colorful Shading Accent 3" w:uiPriority="71"/>
+    <w:lsdException w:name="Colorful List Accent 3" w:uiPriority="72"/>
+    <w:lsdException w:name="Colorful Grid Accent 3" w:uiPriority="73"/>
+    <w:lsdException w:name="Light Shading Accent 4" w:uiPriority="60"/>
+    <w:lsdException w:name="Light List Accent 4" w:uiPriority="61"/>
+    <w:lsdException w:name="Light Grid Accent 4" w:uiPriority="62"/>
+    <w:lsdException w:name="Medium Shading 1 Accent 4" w:uiPriority="63"/>
+    <w:lsdException w:name="Medium Shading 2 Accent 4" w:uiPriority="64"/>
+    <w:lsdException w:name="Medium List 1 Accent 4" w:uiPriority="65"/>
+    <w:lsdException w:name="Medium List 2 Accent 4" w:uiPriority="66"/>
+    <w:lsdException w:name="Medium Grid 1 Accent 4" w:uiPriority="67"/>
+    <w:lsdException w:name="Medium Grid 2 Accent 4" w:uiPriority="68"/>
+    <w:lsdException w:name="Medium Grid 3 Accent 4" w:uiPriority="69"/>
+    <w:lsdException w:name="Dark List Accent 4" w:uiPriority="70"/>
+    <w:lsdException w:name="Colorful Shading Accent 4" w:uiPriority="71"/>
+    <w:lsdException w:name="Colorful List Accent 4" w:uiPriority="72"/>
+    <w:lsdException w:name="Colorful Grid Accent 4" w:uiPriority="73"/>
+    <w:lsdException w:name="Light Shading Accent 5" w:uiPriority="60"/>
+    <w:lsdException w:name="Light List Accent 5" w:uiPriority="61"/>
+    <w:lsdException w:name="Light Grid Accent 5" w:uiPriority="62"/>
+    <w:lsdException w:name="Medium Shading 1 Accent 5" w:uiPriority="63"/>
+    <w:lsdException w:name="Medium Shading 2 Accent 5" w:uiPriority="64"/>
+    <w:lsdException w:name="Medium List 1 Accent 5" w:uiPriority="65"/>
+    <w:lsdException w:name="Medium List 2 Accent 5" w:uiPriority="66"/>
+    <w:lsdException w:name="Medium Grid 1 Accent 5" w:uiPriority="67"/>
+    <w:lsdException w:name="Medium Grid 2 Accent 5" w:uiPriority="68"/>
+    <w:lsdException w:name="Medium Grid 3 Accent 5" w:uiPriority="69"/>
+    <w:lsdException w:name="Dark List Accent 5" w:uiPriority="70"/>
+    <w:lsdException w:name="Colorful Shading Accent 5" w:uiPriority="71"/>
+    <w:lsdException w:name="Colorful List Accent 5" w:uiPriority="72"/>
+    <w:lsdException w:name="Colorful Grid Accent 5" w:uiPriority="73"/>
+    <w:lsdException w:name="Light Shading Accent 6" w:uiPriority="60"/>
+    <w:lsdException w:name="Light List Accent 6" w:uiPriority="61"/>
+    <w:lsdException w:name="Light Grid Accent 6" w:uiPriority="62"/>
+    <w:lsdException w:name="Medium Shading 1 Accent 6" w:uiPriority="63"/>
+    <w:lsdException w:name="Medium Shading 2 Accent 6" w:uiPriority="64"/>
+    <w:lsdException w:name="Medium List 1 Accent 6" w:uiPriority="65"/>
+    <w:lsdException w:name="Medium List 2 Accent 6" w:uiPriority="66"/>
+    <w:lsdException w:name="Medium Grid 1 Accent 6" w:uiPriority="67"/>
+    <w:lsdException w:name="Medium Grid 2 Accent 6" w:uiPriority="68"/>
+    <w:lsdException w:name="Medium Grid 3 Accent 6" w:uiPriority="69"/>
+    <w:lsdException w:name="Dark List Accent 6" w:uiPriority="70"/>
+    <w:lsdException w:name="Colorful Shading Accent 6" w:uiPriority="71"/>
+    <w:lsdException w:name="Colorful List Accent 6" w:uiPriority="72"/>
+    <w:lsdException w:name="Colorful Grid Accent 6" w:uiPriority="73"/>
+    <w:lsdException w:name="Subtle Emphasis" w:uiPriority="19" w:qFormat="1"/>
+    <w:lsdException w:name="Intense Emphasis" w:uiPriority="21" w:qFormat="1"/>
+    <w:lsdException w:name="Subtle Reference" w:uiPriority="31" w:qFormat="1"/>
+    <w:lsdException w:name="Intense Reference" w:uiPriority="32" w:qFormat="1"/>
+    <w:lsdException w:name="Book Title" w:uiPriority="33" w:qFormat="1"/>
+    <w:lsdException w:name="Bibliography" w:semiHidden="1" w:uiPriority="37" w:unhideWhenUsed="1"/>
+    <w:lsdException w:name="TOC Heading" w:semiHidden="1" w:uiPriority="39" w:unhideWhenUsed="1" w:qFormat="1"/>
+    <w:lsdException w:name="Plain Table 1" w:uiPriority="41"/>
+    <w:lsdException w:name="Plain Table 2" w:uiPriority="42"/>
+    <w:lsdException w:name="Plain Table 3" w:uiPriority="43"/>
+    <w:lsdException w:name="Plain Table 4" w:uiPriority="44"/>
+    <w:lsdException w:name="Plain Table 5" w:uiPriority="45"/>
+    <w:lsdException w:name="Grid Table Light" w:uiPriority="40"/>
+    <w:lsdException w:name="Grid Table 1 Light" w:uiPriority="46"/>
+    <w:lsdException w:name="Grid Table 2" w:uiPriority="47"/>
+    <w:lsdException w:name="Grid Table 3" w:uiPriority="48"/>
+    <w:lsdException w:name="Grid Table 4" w:uiPriority="49"/>
+    <w:lsdException w:name="Grid Table 5 Dark" w:uiPriority="50"/>
+    <w:lsdException w:name="Grid Table 6 Colorful" w:uiPriority="51"/>
+    <w:lsdException w:name="Grid Table 7 Colorful" w:uiPriority="52"/>
+    <w:lsdException w:name="Grid Table 1 Light Accent 1" w:uiPriority="46"/>
+    <w:lsdException w:name="Grid Table 2 Accent 1" w:uiPriority="47"/>
+    <w:lsdException w:name="Grid Table 3 Accent 1" w:uiPriority="48"/>
+    <w:lsdException w:name="Grid Table 4 Accent 1" w:uiPriority="49"/>
+    <w:lsdException w:name="Grid Table 5 Dark Accent 1" w:uiPriority="50"/>
+    <w:lsdException w:name="Grid Table 6 Colorful Accent 1" w:uiPriority="51"/>
+    <w:lsdException w:name="Grid Table 7 Colorful Accent 1" w:uiPriority="52"/>
+    <w:lsdException w:name="Grid Table 1 Light Accent 2" w:uiPriority="46"/>
+    <w:lsdException w:name="Grid Table 2 Accent 2" w:uiPriority="47"/>
+    <w:lsdException w:name="Grid Table 3 Accent 2" w:uiPriority="48"/>
+    <w:lsdException w:name="Grid Table 4 Accent 2" w:uiPriority="49"/>
+    <w:lsdException w:name="Grid Table 5 Dark Accent 2" w:uiPriority="50"/>
+    <w:lsdException w:name="Grid Table 6 Colorful Accent 2" w:uiPriority="51"/>
+    <w:lsdException w:name="Grid Table 7 Colorful Accent 2" w:uiPriority="52"/>
+    <w:lsdException w:name="Grid Table 1 Light Accent 3" w:uiPriority="46"/>
+    <w:lsdException w:name="Grid Table 2 Accent 3" w:uiPriority="47"/>
+    <w:lsdException w:name="Grid Table 3 Accent 3" w:uiPriority="48"/>
+    <w:lsdException w:name="Grid Table 4 Accent 3" w:uiPriority="49"/>
+    <w:lsdException w:name="Grid Table 5 Dark Accent 3" w:uiPriority="50"/>
+    <w:lsdException w:name="Grid Table 6 Colorful Accent 3" w:uiPriority="51"/>
+    <w:lsdException w:name="Grid Table 7 Colorful Accent 3" w:uiPriority="52"/>
+    <w:lsdException w:name="Grid Table 1 Light Accent 4" w:uiPriority="46"/>
+    <w:lsdException w:name="Grid Table 2 Accent 4" w:uiPriority="47"/>
+    <w:lsdException w:name="Grid Table 3 Accent 4" w:uiPriority="48"/>
+    <w:lsdException w:name="Grid Table 4 Accent 4" w:uiPriority="49"/>
+    <w:lsdException w:name="Grid Table 5 Dark Accent 4" w:uiPriority="50"/>
+    <w:lsdException w:name="Grid Table 6 Colorful Accent 4" w:uiPriority="51"/>
+    <w:lsdException w:name="Grid Table 7 Colorful Accent 4" w:uiPriority="52"/>
+    <w:lsdException w:name="Grid Table 1 Light Accent 5" w:uiPriority="46"/>
+    <w:lsdException w:name="Grid Table 2 Accent 5" w:uiPriority="47"/>
+    <w:lsdException w:name="Grid Table 3 Accent 5" w:uiPriority="48"/>
+    <w:lsdException w:name="Grid Table 4 Accent 5" w:uiPriority="49"/>
+    <w:lsdException w:name="Grid Table 5 Dark Accent 5" w:uiPriority="50"/>
+    <w:lsdException w:name="Grid Table 6 Colorful Accent 5" w:uiPriority="51"/>
+    <w:lsdException w:name="Grid Table 7 Colorful Accent 5" w:uiPriority="52"/>
+    <w:lsdException w:name="Grid Table 1 Light Accent 6" w:uiPriority="46"/>
+    <w:lsdException w:name="Grid Table 2 Accent 6" w:uiPriority="47"/>
+    <w:lsdException w:name="Grid Table 3 Accent 6" w:uiPriority="48"/>
+    <w:lsdException w:name="Grid Table 4 Accent 6" w:uiPriority="49"/>
+    <w:lsdException w:name="Grid Table 5 Dark Accent 6" w:uiPriority="50"/>
+    <w:lsdException w:name="Grid Table 6 Colorful Accent 6" w:uiPriority="51"/>
+    <w:lsdException w:name="Grid Table 7 Colorful Accent 6" w:uiPriority="52"/>
+    <w:lsdException w:name="List Table 1 Light" w:uiPriority="46"/>
+    <w:lsdException w:name="List Table 2" w:uiPriority="47"/>
+    <w:lsdException w:name="List Table 3" w:uiPriority="48"/>
+    <w:lsdException w:name="List Table 4" w:uiPriority="49"/>
+    <w:lsdException w:name="List Table 5 Dark" w:uiPriority="50"/>
+    <w:lsdException w:name="List Table 6 Colorful" w:uiPriority="51"/>
+    <w:lsdException w:name="List Table 7 Colorful" w:uiPriority="52"/>
+    <w:lsdException w:name="List Table 1 Light Accent 1" w:uiPriority="46"/>
+    <w:lsdException w:name="List Table 2 Accent 1" w:uiPriority="47"/>
+    <w:lsdException w:name="List Table 3 Accent 1" w:uiPriority="48"/>
+    <w:lsdException w:name="List Table 4 Accent 1" w:uiPriority="49"/>
+    <w:lsdException w:name="List Table 5 Dark Accent 1" w:uiPriority="50"/>
+    <w:lsdException w:name="List Table 6 Colorful Accent 1" w:uiPriority="51"/>
+    <w:lsdException w:name="List Table 7 Colorful Accent 1" w:uiPriority="52"/>
+    <w:lsdException w:name="List Table 1 Light Accent 2" w:uiPriority="46"/>
+    <w:lsdException w:name="List Table 2 Accent 2" w:uiPriority="47"/>
+    <w:lsdException w:name="List Table 3 Accent 2" w:uiPriority="48"/>
+    <w:lsdException w:name="List Table 4 Accent 2" w:uiPriority="49"/>
+    <w:lsdException w:name="List Table 5 Dark Accent 2" w:uiPriority="50"/>
+    <w:lsdException w:name="List Table 6 Colorful Accent 2" w:uiPriority="51"/>
+    <w:lsdException w:name="List Table 7 Colorful Accent 2" w:uiPriority="52"/>
+    <w:lsdException w:name="List Table 1 Light Accent 3" w:uiPriority="46"/>
+    <w:lsdException w:name="List Table 2 Accent 3" w:uiPriority="47"/>
+    <w:lsdException w:name="List Table 3 Accent 3" w:uiPriority="48"/>
+    <w:lsdException w:name="List Table 4 Accent 3" w:uiPriority="49"/>
+    <w:lsdException w:name="List Table 5 Dark Accent 3" w:uiPriority="50"/>
+    <w:lsdException w:name="List Table 6 Colorful Accent 3" w:uiPriority="51"/>
+    <w:lsdException w:name="List Table 7 Colorful Accent 3" w:uiPriority="52"/>
+    <w:lsdException w:name="List Table 1 Light Accent 4" w:uiPriority="46"/>
+    <w:lsdException w:name="List Table 2 Accent 4" w:uiPriority="47"/>
+    <w:lsdException w:name="List Table 3 Accent 4" w:uiPriority="48"/>
+    <w:lsdException w:name="List Table 4 Accent 4" w:uiPriority="49"/>
+    <w:lsdException w:name="List Table 5 Dark Accent 4" w:uiPriority="50"/>
+    <w:lsdException w:name="List Table 6 Colorful Accent 4" w:uiPriority="51"/>
+    <w:lsdException w:name="List Table 7 Colorful Accent 4" w:uiPriority="52"/>
+    <w:lsdException w:name="List Table 1 Light Accent 5" w:uiPriority="46"/>
+    <w:lsdException w:name="List Table 2 Accent 5" w:uiPriority="47"/>
+    <w:lsdException w:name="List Table 3 Accent 5" w:uiPriority="48"/>
+    <w:lsdException w:name="List Table 4 Accent 5" w:uiPriority="49"/>
+    <w:lsdException w:name="List Table 5 Dark Accent 5" w:uiPriority="50"/>
+    <w:lsdException w:name="List Table 6 Colorful Accent 5" w:uiPriority="51"/>
+    <w:lsdException w:name="List Table 7 Colorful Accent 5" w:uiPriority="52"/>
+    <w:lsdException w:name="List Table 1 Light Accent 6" w:uiPriority="46"/>
+    <w:lsdException w:name="List Table 2 Accent 6" w:uiPriority="47"/>
+    <w:lsdException w:name="List Table 3 Accent 6" w:uiPriority="48"/>
+    <w:lsdException w:name="List Table 4 Accent 6" w:uiPriority="49"/>
+    <w:lsdException w:name="List Table 5 Dark Accent 6" w:uiPriority="50"/>
+    <w:lsdException w:name="List Table 6 Colorful Accent 6" w:uiPriority="51"/>
+    <w:lsdException w:name="List Table 7 Colorful Accent 6" w:uiPriority="52"/>
+  </w:latentStyles>
+  <w:style w:type="paragraph" w:default="1" w:styleId="Normal">
+    <w:name w:val="Normal"/>
+    <w:qFormat/>
+  </w:style>
+  <w:style w:type="character" w:default="1" w:styleId="DefaultParagraphFont">
+    <w:name w:val="Default Paragraph Font"/>
+    <w:uiPriority w:val="1"/>
+    <w:semiHidden/>
+    <w:unhideWhenUsed/>
+  </w:style>
+  <w:style w:type="table" w:default="1" w:styleId="TableNormal">
+    <w:name w:val="Normal Table"/>
+    <w:uiPriority w:val="99"/>
+    <w:semiHidden/>
+    <w:unhideWhenUsed/>
+    <w:tblPr>
+      <w:tblInd w:w="0" w:type="dxa"/>
+      <w:tblCellMar>
+        <w:top w:w="0" w:type="dxa"/>
+        <w:left w:w="108" w:type="dxa"/>
+        <w:bottom w:w="0" w:type="dxa"/>
+        <w:right w:w="108" w:type="dxa"/>
+      </w:tblCellMar>
+    </w:tblPr>
+  </w:style>
+  <w:style w:type="numbering" w:default="1" w:styleId="NoList">
+    <w:name w:val="No List"/>
+    <w:uiPriority w:val="99"/>
+    <w:semiHidden/>
+    <w:unhideWhenUsed/>
+  </w:style>
+  <w:style w:type="character" w:styleId="PlaceholderText">
+    <w:name w:val="Placeholder Text"/>
+    <w:basedOn w:val="DefaultParagraphFont"/>
+    <w:uiPriority w:val="99"/>
+    <w:semiHidden/>
+    <w:rsid w:val="000E3C8E"/>
+    <w:rPr>
+      <w:color w:val="808080"/>
+    </w:rPr>
+  </w:style>
+</w:styles>
+</file>
+
+<file path=word/glossary/webSettings.xml><?xml version="1.0" encoding="utf-8"?>
+<w:webSettings xmlns:mc="http://schemas.openxmlformats.org/markup-compatibility/2006" xmlns:r="http://schemas.openxmlformats.org/officeDocument/2006/relationships" xmlns:w="http://schemas.openxmlformats.org/wordprocessingml/2006/main" xmlns:w14="http://schemas.microsoft.com/office/word/2010/wordml" xmlns:w15="http://schemas.microsoft.com/office/word/2012/wordml" xmlns:w16se="http://schemas.microsoft.com/office/word/2015/wordml/symex" mc:Ignorable="w14 w15 w16se">
+  <w:optimizeForBrowser/>
+  <w:allowPNG/>
+</w:webSettings>
+</file>
+
 <file path=word/theme/theme1.xml><?xml version="1.0" encoding="utf-8"?>
 <a:theme xmlns:a="http://schemas.openxmlformats.org/drawingml/2006/main" name="Keystone">
   <a:themeElements>
@@ -8710,68 +10779,6 @@
 </file>
 
 <file path=customXml/item3.xml><?xml version="1.0" encoding="utf-8"?>
-<p:properties xmlns:p="http://schemas.microsoft.com/office/2006/metadata/properties" xmlns:xsi="http://www.w3.org/2001/XMLSchema-instance" xmlns:pc="http://schemas.microsoft.com/office/infopath/2007/PartnerControls">
-  <documentManagement>
-    <_dlc_DocId xmlns="d8b9d5f3-7d26-4b94-a0b1-9b606874428e">ZY6S3FYE3JTK-685898629-196</_dlc_DocId>
-    <_dlc_DocIdUrl xmlns="d8b9d5f3-7d26-4b94-a0b1-9b606874428e">
-      <Url>https://symbiota.sharepoint.com/SGPD/_layouts/15/DocIdRedir.aspx?ID=ZY6S3FYE3JTK-685898629-196</Url>
-      <Description>ZY6S3FYE3JTK-685898629-196</Description>
-    </_dlc_DocIdUrl>
-  </documentManagement>
-</p:properties>
-</file>
-
-<file path=customXml/item4.xml><?xml version="1.0" encoding="utf-8"?>
-<?mso-contentType ?>
-<spe:Receivers xmlns:spe="http://schemas.microsoft.com/sharepoint/events">
-  <Receiver>
-    <Name>Document ID Generator</Name>
-    <Synchronization>Synchronous</Synchronization>
-    <Type>10001</Type>
-    <SequenceNumber>1000</SequenceNumber>
-    <Url/>
-    <Assembly>Microsoft.Office.DocumentManagement, Version=16.0.0.0, Culture=neutral, PublicKeyToken=71e9bce111e9429c</Assembly>
-    <Class>Microsoft.Office.DocumentManagement.Internal.DocIdHandler</Class>
-    <Data/>
-    <Filter/>
-  </Receiver>
-  <Receiver>
-    <Name>Document ID Generator</Name>
-    <Synchronization>Synchronous</Synchronization>
-    <Type>10002</Type>
-    <SequenceNumber>1001</SequenceNumber>
-    <Url/>
-    <Assembly>Microsoft.Office.DocumentManagement, Version=16.0.0.0, Culture=neutral, PublicKeyToken=71e9bce111e9429c</Assembly>
-    <Class>Microsoft.Office.DocumentManagement.Internal.DocIdHandler</Class>
-    <Data/>
-    <Filter/>
-  </Receiver>
-  <Receiver>
-    <Name>Document ID Generator</Name>
-    <Synchronization>Synchronous</Synchronization>
-    <Type>10004</Type>
-    <SequenceNumber>1002</SequenceNumber>
-    <Url/>
-    <Assembly>Microsoft.Office.DocumentManagement, Version=16.0.0.0, Culture=neutral, PublicKeyToken=71e9bce111e9429c</Assembly>
-    <Class>Microsoft.Office.DocumentManagement.Internal.DocIdHandler</Class>
-    <Data/>
-    <Filter/>
-  </Receiver>
-  <Receiver>
-    <Name>Document ID Generator</Name>
-    <Synchronization>Synchronous</Synchronization>
-    <Type>10006</Type>
-    <SequenceNumber>1003</SequenceNumber>
-    <Url/>
-    <Assembly>Microsoft.Office.DocumentManagement, Version=16.0.0.0, Culture=neutral, PublicKeyToken=71e9bce111e9429c</Assembly>
-    <Class>Microsoft.Office.DocumentManagement.Internal.DocIdHandler</Class>
-    <Data/>
-    <Filter/>
-  </Receiver>
-</spe:Receivers>
-</file>
-
-<file path=customXml/item5.xml><?xml version="1.0" encoding="utf-8"?>
 <ct:contentTypeSchema xmlns:ct="http://schemas.microsoft.com/office/2006/metadata/contentType" xmlns:ma="http://schemas.microsoft.com/office/2006/metadata/properties/metaAttributes" ct:_="" ma:_="" ma:contentTypeName="Document" ma:contentTypeID="0x0101000127E0DFC207D6448248F9018A7FDDB6" ma:contentTypeVersion="4" ma:contentTypeDescription="Create a new document." ma:contentTypeScope="" ma:versionID="dec25cf03cb121e492fc1decd5495fe8">
   <xsd:schema xmlns:xsd="http://www.w3.org/2001/XMLSchema" xmlns:xs="http://www.w3.org/2001/XMLSchema" xmlns:p="http://schemas.microsoft.com/office/2006/metadata/properties" xmlns:ns2="d8b9d5f3-7d26-4b94-a0b1-9b606874428e" xmlns:ns3="4d3a0cd9-ef41-42ad-9f19-e9478fb904ec" targetNamespace="http://schemas.microsoft.com/office/2006/metadata/properties" ma:root="true" ma:fieldsID="4543e86f9ee27dddd73f73628bc5d203" ns2:_="" ns3:_="">
     <xsd:import namespace="d8b9d5f3-7d26-4b94-a0b1-9b606874428e"/>
@@ -8963,6 +10970,68 @@
 </ct:contentTypeSchema>
 </file>
 
+<file path=customXml/item4.xml><?xml version="1.0" encoding="utf-8"?>
+<?mso-contentType ?>
+<spe:Receivers xmlns:spe="http://schemas.microsoft.com/sharepoint/events">
+  <Receiver>
+    <Name>Document ID Generator</Name>
+    <Synchronization>Synchronous</Synchronization>
+    <Type>10001</Type>
+    <SequenceNumber>1000</SequenceNumber>
+    <Url/>
+    <Assembly>Microsoft.Office.DocumentManagement, Version=16.0.0.0, Culture=neutral, PublicKeyToken=71e9bce111e9429c</Assembly>
+    <Class>Microsoft.Office.DocumentManagement.Internal.DocIdHandler</Class>
+    <Data/>
+    <Filter/>
+  </Receiver>
+  <Receiver>
+    <Name>Document ID Generator</Name>
+    <Synchronization>Synchronous</Synchronization>
+    <Type>10002</Type>
+    <SequenceNumber>1001</SequenceNumber>
+    <Url/>
+    <Assembly>Microsoft.Office.DocumentManagement, Version=16.0.0.0, Culture=neutral, PublicKeyToken=71e9bce111e9429c</Assembly>
+    <Class>Microsoft.Office.DocumentManagement.Internal.DocIdHandler</Class>
+    <Data/>
+    <Filter/>
+  </Receiver>
+  <Receiver>
+    <Name>Document ID Generator</Name>
+    <Synchronization>Synchronous</Synchronization>
+    <Type>10004</Type>
+    <SequenceNumber>1002</SequenceNumber>
+    <Url/>
+    <Assembly>Microsoft.Office.DocumentManagement, Version=16.0.0.0, Culture=neutral, PublicKeyToken=71e9bce111e9429c</Assembly>
+    <Class>Microsoft.Office.DocumentManagement.Internal.DocIdHandler</Class>
+    <Data/>
+    <Filter/>
+  </Receiver>
+  <Receiver>
+    <Name>Document ID Generator</Name>
+    <Synchronization>Synchronous</Synchronization>
+    <Type>10006</Type>
+    <SequenceNumber>1003</SequenceNumber>
+    <Url/>
+    <Assembly>Microsoft.Office.DocumentManagement, Version=16.0.0.0, Culture=neutral, PublicKeyToken=71e9bce111e9429c</Assembly>
+    <Class>Microsoft.Office.DocumentManagement.Internal.DocIdHandler</Class>
+    <Data/>
+    <Filter/>
+  </Receiver>
+</spe:Receivers>
+</file>
+
+<file path=customXml/item5.xml><?xml version="1.0" encoding="utf-8"?>
+<p:properties xmlns:p="http://schemas.microsoft.com/office/2006/metadata/properties" xmlns:xsi="http://www.w3.org/2001/XMLSchema-instance" xmlns:pc="http://schemas.microsoft.com/office/infopath/2007/PartnerControls">
+  <documentManagement>
+    <_dlc_DocId xmlns="d8b9d5f3-7d26-4b94-a0b1-9b606874428e">ZY6S3FYE3JTK-685898629-196</_dlc_DocId>
+    <_dlc_DocIdUrl xmlns="d8b9d5f3-7d26-4b94-a0b1-9b606874428e">
+      <Url>https://symbiota.sharepoint.com/SGPD/_layouts/15/DocIdRedir.aspx?ID=ZY6S3FYE3JTK-685898629-196</Url>
+      <Description>ZY6S3FYE3JTK-685898629-196</Description>
+    </_dlc_DocIdUrl>
+  </documentManagement>
+</p:properties>
+</file>
+
 <file path=customXml/item6.xml><?xml version="1.0" encoding="utf-8"?>
 <b:Sources xmlns:b="http://schemas.openxmlformats.org/officeDocument/2006/bibliography" xmlns="http://schemas.openxmlformats.org/officeDocument/2006/bibliography" SelectedStyle="\APA.XSL" StyleName="APA"/>
 </file>
@@ -8984,24 +11053,6 @@
 </file>
 
 <file path=customXml/itemProps3.xml><?xml version="1.0" encoding="utf-8"?>
-<ds:datastoreItem xmlns:ds="http://schemas.openxmlformats.org/officeDocument/2006/customXml" ds:itemID="{76BA91EA-F2E8-43C1-BE6E-C8EA53199182}">
-  <ds:schemaRefs>
-    <ds:schemaRef ds:uri="http://schemas.microsoft.com/office/2006/metadata/properties"/>
-    <ds:schemaRef ds:uri="http://schemas.microsoft.com/office/infopath/2007/PartnerControls"/>
-    <ds:schemaRef ds:uri="d8b9d5f3-7d26-4b94-a0b1-9b606874428e"/>
-  </ds:schemaRefs>
-</ds:datastoreItem>
-</file>
-
-<file path=customXml/itemProps4.xml><?xml version="1.0" encoding="utf-8"?>
-<ds:datastoreItem xmlns:ds="http://schemas.openxmlformats.org/officeDocument/2006/customXml" ds:itemID="{1CCB5207-DA10-45A6-8BA9-0867F71A5D58}">
-  <ds:schemaRefs>
-    <ds:schemaRef ds:uri="http://schemas.microsoft.com/sharepoint/events"/>
-  </ds:schemaRefs>
-</ds:datastoreItem>
-</file>
-
-<file path=customXml/itemProps5.xml><?xml version="1.0" encoding="utf-8"?>
 <ds:datastoreItem xmlns:ds="http://schemas.openxmlformats.org/officeDocument/2006/customXml" ds:itemID="{59D84B9A-1E55-4ED4-84C9-FCB7E0AC8120}">
   <ds:schemaRefs>
     <ds:schemaRef ds:uri="http://schemas.microsoft.com/office/2006/metadata/contentType"/>
@@ -9020,8 +11071,26 @@
 </ds:datastoreItem>
 </file>
 
+<file path=customXml/itemProps4.xml><?xml version="1.0" encoding="utf-8"?>
+<ds:datastoreItem xmlns:ds="http://schemas.openxmlformats.org/officeDocument/2006/customXml" ds:itemID="{1CCB5207-DA10-45A6-8BA9-0867F71A5D58}">
+  <ds:schemaRefs>
+    <ds:schemaRef ds:uri="http://schemas.microsoft.com/sharepoint/events"/>
+  </ds:schemaRefs>
+</ds:datastoreItem>
+</file>
+
+<file path=customXml/itemProps5.xml><?xml version="1.0" encoding="utf-8"?>
+<ds:datastoreItem xmlns:ds="http://schemas.openxmlformats.org/officeDocument/2006/customXml" ds:itemID="{76BA91EA-F2E8-43C1-BE6E-C8EA53199182}">
+  <ds:schemaRefs>
+    <ds:schemaRef ds:uri="http://schemas.microsoft.com/office/2006/metadata/properties"/>
+    <ds:schemaRef ds:uri="http://schemas.microsoft.com/office/infopath/2007/PartnerControls"/>
+    <ds:schemaRef ds:uri="d8b9d5f3-7d26-4b94-a0b1-9b606874428e"/>
+  </ds:schemaRefs>
+</ds:datastoreItem>
+</file>
+
 <file path=customXml/itemProps6.xml><?xml version="1.0" encoding="utf-8"?>
-<ds:datastoreItem xmlns:ds="http://schemas.openxmlformats.org/officeDocument/2006/customXml" ds:itemID="{60DCE72C-FBB8-4639-A9EB-E3DCA97A45F8}">
+<ds:datastoreItem xmlns:ds="http://schemas.openxmlformats.org/officeDocument/2006/customXml" ds:itemID="{D2D82082-E394-488D-B739-F8F58A183D2F}">
   <ds:schemaRefs>
     <ds:schemaRef ds:uri="http://schemas.openxmlformats.org/officeDocument/2006/bibliography"/>
   </ds:schemaRefs>

</xml_diff>

<commit_message>
Updated notes + skeleton code for Merton problem
</commit_message>
<xml_diff>
--- a/CME241 - Course Notes ANatu.docx
+++ b/CME241 - Course Notes ANatu.docx
@@ -23,8 +23,13 @@
         <w:t>A Markov Process (MP), or Markov Chain, is a directional node-edge graph which satisfies the Markov property. The Markov property requires that the probability of reaching any successor state depends ONLY on the current state (i.e. the states visited prior to the current state have no impact on future outcomes</w:t>
       </w:r>
       <w:r>
-        <w:t xml:space="preserve">). Each node in the MP is a state </w:t>
+        <w:t xml:space="preserve">). Each node in the MP is a </w:t>
       </w:r>
+      <w:proofErr w:type="gramStart"/>
+      <w:r>
+        <w:t xml:space="preserve">state </w:t>
+      </w:r>
+      <w:proofErr w:type="gramEnd"/>
       <m:oMath>
         <m:r>
           <w:rPr>
@@ -371,7 +376,15 @@
         <w:t>risk-premium.</w:t>
       </w:r>
       <w:r>
-        <w:t xml:space="preserve"> The risk-premium is a dollarized representation of the game’s risk. Risk-premia of various kinds will either be reflected in the amounts of the rewards themselves (e.g. risky games will fold in higher premiums into their rewards), or in the actor’s behavior (e.g. a strongly risk-averse </w:t>
+        <w:t xml:space="preserve"> The risk-premium is a dollarized representation of the game’s risk. Risk-</w:t>
+      </w:r>
+      <w:proofErr w:type="spellStart"/>
+      <w:r>
+        <w:t>premia</w:t>
+      </w:r>
+      <w:proofErr w:type="spellEnd"/>
+      <w:r>
+        <w:t xml:space="preserve"> of various kinds will either be reflected in the amounts of the rewards themselves (e.g. risky games will fold in higher premiums into their rewards), or in the actor’s behavior (e.g. a strongly risk-averse </w:t>
       </w:r>
       <w:r>
         <w:t>actor will pay relatively less to participate).</w:t>
@@ -620,8 +633,13 @@
     </w:p>
     <w:p>
       <w:r>
-        <w:t xml:space="preserve">Where the risk premium is given as </w:t>
+        <w:t xml:space="preserve">Where the risk premium is given </w:t>
       </w:r>
+      <w:proofErr w:type="gramStart"/>
+      <w:r>
+        <w:t xml:space="preserve">as </w:t>
+      </w:r>
+      <w:proofErr w:type="gramEnd"/>
       <m:oMath>
         <m:sSub>
           <m:sSubPr>
@@ -794,13 +812,7 @@
             <w:rPr>
               <w:rFonts w:ascii="Cambria Math" w:hAnsi="Cambria Math"/>
             </w:rPr>
-            <m:t>=</m:t>
-          </m:r>
-          <m:r>
-            <w:rPr>
-              <w:rFonts w:ascii="Cambria Math" w:hAnsi="Cambria Math"/>
-            </w:rPr>
-            <m:t>-</m:t>
+            <m:t>=-</m:t>
           </m:r>
           <m:f>
             <m:fPr>
@@ -839,8 +851,13 @@
     </w:p>
     <w:p>
       <w:r>
-        <w:t xml:space="preserve">Where the risk premium is given as </w:t>
+        <w:t xml:space="preserve">Where the risk premium is given </w:t>
       </w:r>
+      <w:proofErr w:type="gramStart"/>
+      <w:r>
+        <w:t xml:space="preserve">as </w:t>
+      </w:r>
+      <w:proofErr w:type="gramEnd"/>
       <m:oMath>
         <m:sSub>
           <m:sSubPr>
@@ -1440,8 +1457,13 @@
     </w:p>
     <w:p>
       <w:r>
-        <w:t xml:space="preserve">Where now the relative risk aversion is constant, </w:t>
+        <w:t>Where now the relative risk aversion is constant</w:t>
       </w:r>
+      <w:proofErr w:type="gramStart"/>
+      <w:r>
+        <w:t xml:space="preserve">, </w:t>
+      </w:r>
+      <w:proofErr w:type="gramEnd"/>
       <m:oMath>
         <m:r>
           <w:rPr>
@@ -1606,13 +1628,7 @@
           <w:rPr>
             <w:rFonts w:ascii="Cambria Math" w:hAnsi="Cambria Math"/>
           </w:rPr>
-          <m:t>μ</m:t>
-        </m:r>
-        <m:r>
-          <w:rPr>
-            <w:rFonts w:ascii="Cambria Math" w:hAnsi="Cambria Math"/>
-          </w:rPr>
-          <m:t>+</m:t>
+          <m:t>μ+</m:t>
         </m:r>
         <m:f>
           <m:fPr>
@@ -1685,16 +1701,105 @@
       <w:r>
         <w:t>.</w:t>
       </w:r>
+    </w:p>
+    <w:p>
+      <w:pPr>
+        <w:spacing w:after="0"/>
+      </w:pPr>
+      <w:r>
+        <w:br w:type="page"/>
+      </w:r>
+    </w:p>
+    <w:p>
+      <w:pPr>
+        <w:pStyle w:val="Heading1"/>
+      </w:pPr>
+      <w:r>
+        <w:lastRenderedPageBreak/>
+        <w:t>Application 1 – Merton Portfolio Optimization</w:t>
+      </w:r>
+    </w:p>
+    <w:p>
+      <w:pPr>
+        <w:pStyle w:val="Heading2"/>
+      </w:pPr>
+      <w:r>
+        <w:t>Problem Statement</w:t>
+      </w:r>
+    </w:p>
+    <w:p>
+      <w:r>
+        <w:t xml:space="preserve">Fundamentally, Merton’s portfolio optimization problem deals with investing some amount of initial wealth into a number of risky assets and a risky asset in continuous-time. </w:t>
+      </w:r>
+      <w:r>
+        <w:t>Any fractional amount of wealth can be consumed at any time (i.e. allocated to any mix of the assets). The objective is to maximize the lifetime-aggregated utility of consumption.</w:t>
+      </w:r>
+    </w:p>
+    <w:p>
+      <w:pPr>
+        <w:pStyle w:val="Heading2"/>
+      </w:pPr>
+      <w:r>
+        <w:t>MDP Formulation</w:t>
+      </w:r>
+    </w:p>
+    <w:p>
+      <w:r>
+        <w:t xml:space="preserve">Based on the above description, it is possible for us to formulate the problem as an MDP. At a high level, we consider the state to be the amount of wealth we have at any given time, our actions as the choice of allocation of that wealth among different assets, and the reward as the return generated from our </w:t>
+      </w:r>
+      <w:r>
+        <w:t>resulting portfolio:</w:t>
+      </w:r>
+      <w:r>
+        <w:rPr>
+          <w:noProof/>
+        </w:rPr>
+        <w:drawing>
+          <wp:inline distT="0" distB="0" distL="0" distR="0" wp14:anchorId="248992B6" wp14:editId="7D99174C">
+            <wp:extent cx="5943600" cy="2442210"/>
+            <wp:effectExtent l="0" t="0" r="0" b="0"/>
+            <wp:docPr id="1" name="Picture 1"/>
+            <wp:cNvGraphicFramePr>
+              <a:graphicFrameLocks xmlns:a="http://schemas.openxmlformats.org/drawingml/2006/main" noChangeAspect="1"/>
+            </wp:cNvGraphicFramePr>
+            <a:graphic xmlns:a="http://schemas.openxmlformats.org/drawingml/2006/main">
+              <a:graphicData uri="http://schemas.openxmlformats.org/drawingml/2006/picture">
+                <pic:pic xmlns:pic="http://schemas.openxmlformats.org/drawingml/2006/picture">
+                  <pic:nvPicPr>
+                    <pic:cNvPr id="1" name=""/>
+                    <pic:cNvPicPr/>
+                  </pic:nvPicPr>
+                  <pic:blipFill>
+                    <a:blip r:embed="rId13"/>
+                    <a:stretch>
+                      <a:fillRect/>
+                    </a:stretch>
+                  </pic:blipFill>
+                  <pic:spPr>
+                    <a:xfrm>
+                      <a:off x="0" y="0"/>
+                      <a:ext cx="5943600" cy="2442210"/>
+                    </a:xfrm>
+                    <a:prstGeom prst="rect">
+                      <a:avLst/>
+                    </a:prstGeom>
+                  </pic:spPr>
+                </pic:pic>
+              </a:graphicData>
+            </a:graphic>
+          </wp:inline>
+        </w:drawing>
+      </w:r>
+    </w:p>
+    <w:p>
       <w:bookmarkStart w:id="0" w:name="_GoBack"/>
       <w:bookmarkEnd w:id="0"/>
     </w:p>
-    <w:p/>
-    <w:p/>
     <w:sectPr>
-      <w:headerReference w:type="default" r:id="rId13"/>
-      <w:footerReference w:type="default" r:id="rId14"/>
-      <w:headerReference w:type="first" r:id="rId15"/>
-      <w:footerReference w:type="first" r:id="rId16"/>
+      <w:headerReference w:type="default" r:id="rId14"/>
+      <w:footerReference w:type="default" r:id="rId15"/>
+      <w:headerReference w:type="first" r:id="rId16"/>
+      <w:footerReference w:type="first" r:id="rId17"/>
       <w:pgSz w:w="12240" w:h="15840"/>
       <w:pgMar w:top="2160" w:right="1440" w:bottom="1440" w:left="1440" w:header="720" w:footer="720" w:gutter="0"/>
       <w:pgNumType w:start="1"/>
@@ -1752,7 +1857,7 @@
       <w:rPr>
         <w:noProof/>
       </w:rPr>
-      <w:t>February 3, 2020</w:t>
+      <w:t>February 5, 2020</w:t>
     </w:r>
     <w:r>
       <w:fldChar w:fldCharType="end"/>
@@ -1790,7 +1895,7 @@
           <w:rPr>
             <w:noProof/>
           </w:rPr>
-          <w:t>3</w:t>
+          <w:t>4</w:t>
         </w:r>
         <w:r>
           <w:rPr>
@@ -9941,9 +10046,9 @@
     <w:compatSetting w:name="differentiateMultirowTableHeaders" w:uri="http://schemas.microsoft.com/office/word" w:val="1"/>
   </w:compat>
   <w:rsids>
-    <w:rsidRoot w:val="000E3C8E"/>
-    <w:rsid w:val="000E3C8E"/>
-    <w:rsid w:val="00107738"/>
+    <w:rsidRoot w:val="00655AA5"/>
+    <w:rsid w:val="00655AA5"/>
+    <w:rsid w:val="00D4511B"/>
   </w:rsids>
   <m:mathPr>
     <m:mathFont m:val="Cambria Math"/>
@@ -10392,7 +10497,7 @@
     <w:basedOn w:val="DefaultParagraphFont"/>
     <w:uiPriority w:val="99"/>
     <w:semiHidden/>
-    <w:rsid w:val="000E3C8E"/>
+    <w:rsid w:val="00655AA5"/>
     <w:rPr>
       <w:color w:val="808080"/>
     </w:rPr>
@@ -11090,7 +11195,7 @@
 </file>
 
 <file path=customXml/itemProps6.xml><?xml version="1.0" encoding="utf-8"?>
-<ds:datastoreItem xmlns:ds="http://schemas.openxmlformats.org/officeDocument/2006/customXml" ds:itemID="{D2D82082-E394-488D-B739-F8F58A183D2F}">
+<ds:datastoreItem xmlns:ds="http://schemas.openxmlformats.org/officeDocument/2006/customXml" ds:itemID="{4ABA6DF0-134C-471C-8FE8-E1F3A27AEC7C}">
   <ds:schemaRefs>
     <ds:schemaRef ds:uri="http://schemas.openxmlformats.org/officeDocument/2006/bibliography"/>
   </ds:schemaRefs>

</xml_diff>

<commit_message>
Added notes for policy iteration
</commit_message>
<xml_diff>
--- a/CME241 - Course Notes ANatu.docx
+++ b/CME241 - Course Notes ANatu.docx
@@ -314,6 +314,712 @@
       </w:pPr>
       <w:r>
         <w:lastRenderedPageBreak/>
+        <w:t>Solution Techniques</w:t>
+      </w:r>
+    </w:p>
+    <w:p>
+      <w:pPr>
+        <w:pStyle w:val="Heading2"/>
+      </w:pPr>
+      <w:r>
+        <w:t>Policy Iteration</w:t>
+      </w:r>
+    </w:p>
+    <w:p>
+      <w:r>
+        <w:t>Policy iteration conceptually consists of two steps: First, a random policy is selected and the value function is evaluated for that policy (Policy Evaluation). Then, the policy is improved based on the result of that rollout. This iteration technique eventually converges to the optimal policy, that is, the policy that maximizes the value function.</w:t>
+      </w:r>
+    </w:p>
+    <w:p>
+      <w:r>
+        <w:rPr>
+          <w:b/>
+        </w:rPr>
+        <w:t xml:space="preserve">Policy Evaluation: </w:t>
+      </w:r>
+      <w:r>
+        <w:t xml:space="preserve">The value function for a given policy is evaluated </w:t>
+      </w:r>
+      <w:r>
+        <w:rPr>
+          <w:u w:val="single"/>
+        </w:rPr>
+        <w:t xml:space="preserve">at </w:t>
+      </w:r>
+      <w:r>
+        <w:rPr>
+          <w:u w:val="single"/>
+        </w:rPr>
+        <w:t xml:space="preserve">each </w:t>
+      </w:r>
+      <w:r>
+        <w:rPr>
+          <w:u w:val="single"/>
+        </w:rPr>
+        <w:t>state</w:t>
+      </w:r>
+      <w:r>
+        <w:t xml:space="preserve"> using the standard expression for the value function:</w:t>
+      </w:r>
+    </w:p>
+    <w:p>
+      <w:pPr>
+        <w:jc w:val="center"/>
+      </w:pPr>
+      <m:oMathPara>
+        <m:oMath>
+          <m:sSub>
+            <m:sSubPr>
+              <m:ctrlPr>
+                <w:rPr>
+                  <w:rFonts w:ascii="Cambria Math" w:hAnsi="Cambria Math"/>
+                  <w:i/>
+                </w:rPr>
+              </m:ctrlPr>
+            </m:sSubPr>
+            <m:e>
+              <m:r>
+                <w:rPr>
+                  <w:rFonts w:ascii="Cambria Math" w:hAnsi="Cambria Math"/>
+                </w:rPr>
+                <m:t>V</m:t>
+              </m:r>
+            </m:e>
+            <m:sub>
+              <m:r>
+                <w:rPr>
+                  <w:rFonts w:ascii="Cambria Math" w:hAnsi="Cambria Math"/>
+                </w:rPr>
+                <m:t>π</m:t>
+              </m:r>
+            </m:sub>
+          </m:sSub>
+          <m:d>
+            <m:dPr>
+              <m:ctrlPr>
+                <w:rPr>
+                  <w:rFonts w:ascii="Cambria Math" w:hAnsi="Cambria Math"/>
+                  <w:i/>
+                </w:rPr>
+              </m:ctrlPr>
+            </m:dPr>
+            <m:e>
+              <m:r>
+                <w:rPr>
+                  <w:rFonts w:ascii="Cambria Math" w:hAnsi="Cambria Math"/>
+                </w:rPr>
+                <m:t>s</m:t>
+              </m:r>
+            </m:e>
+          </m:d>
+          <m:r>
+            <w:rPr>
+              <w:rFonts w:ascii="Cambria Math" w:hAnsi="Cambria Math"/>
+            </w:rPr>
+            <m:t>=E</m:t>
+          </m:r>
+          <m:d>
+            <m:dPr>
+              <m:begChr m:val="["/>
+              <m:endChr m:val="]"/>
+              <m:ctrlPr>
+                <w:rPr>
+                  <w:rFonts w:ascii="Cambria Math" w:hAnsi="Cambria Math"/>
+                  <w:i/>
+                </w:rPr>
+              </m:ctrlPr>
+            </m:dPr>
+            <m:e>
+              <m:r>
+                <w:rPr>
+                  <w:rFonts w:ascii="Cambria Math" w:hAnsi="Cambria Math"/>
+                </w:rPr>
+                <m:t>r</m:t>
+              </m:r>
+            </m:e>
+            <m:e>
+              <m:r>
+                <w:rPr>
+                  <w:rFonts w:ascii="Cambria Math" w:hAnsi="Cambria Math"/>
+                </w:rPr>
+                <m:t>s,π</m:t>
+              </m:r>
+              <m:d>
+                <m:dPr>
+                  <m:ctrlPr>
+                    <w:rPr>
+                      <w:rFonts w:ascii="Cambria Math" w:hAnsi="Cambria Math"/>
+                      <w:i/>
+                    </w:rPr>
+                  </m:ctrlPr>
+                </m:dPr>
+                <m:e>
+                  <m:r>
+                    <w:rPr>
+                      <w:rFonts w:ascii="Cambria Math" w:hAnsi="Cambria Math"/>
+                    </w:rPr>
+                    <m:t>s</m:t>
+                  </m:r>
+                </m:e>
+              </m:d>
+            </m:e>
+          </m:d>
+          <m:r>
+            <w:rPr>
+              <w:rFonts w:ascii="Cambria Math" w:hAnsi="Cambria Math"/>
+            </w:rPr>
+            <m:t>+γ</m:t>
+          </m:r>
+          <m:sSub>
+            <m:sSubPr>
+              <m:ctrlPr>
+                <w:rPr>
+                  <w:rFonts w:ascii="Cambria Math" w:hAnsi="Cambria Math"/>
+                  <w:i/>
+                </w:rPr>
+              </m:ctrlPr>
+            </m:sSubPr>
+            <m:e>
+              <m:r>
+                <m:rPr>
+                  <m:sty m:val="p"/>
+                </m:rPr>
+                <w:rPr>
+                  <w:rFonts w:ascii="Cambria Math" w:hAnsi="Cambria Math"/>
+                </w:rPr>
+                <m:t>Σ</m:t>
+              </m:r>
+              <m:ctrlPr>
+                <w:rPr>
+                  <w:rFonts w:ascii="Cambria Math" w:hAnsi="Cambria Math"/>
+                </w:rPr>
+              </m:ctrlPr>
+            </m:e>
+            <m:sub>
+              <m:sSup>
+                <m:sSupPr>
+                  <m:ctrlPr>
+                    <w:rPr>
+                      <w:rFonts w:ascii="Cambria Math" w:hAnsi="Cambria Math"/>
+                      <w:i/>
+                    </w:rPr>
+                  </m:ctrlPr>
+                </m:sSupPr>
+                <m:e>
+                  <m:r>
+                    <w:rPr>
+                      <w:rFonts w:ascii="Cambria Math" w:hAnsi="Cambria Math"/>
+                    </w:rPr>
+                    <m:t>s</m:t>
+                  </m:r>
+                </m:e>
+                <m:sup>
+                  <m:r>
+                    <w:rPr>
+                      <w:rFonts w:ascii="Cambria Math" w:hAnsi="Cambria Math"/>
+                    </w:rPr>
+                    <m:t>'</m:t>
+                  </m:r>
+                </m:sup>
+              </m:sSup>
+            </m:sub>
+          </m:sSub>
+          <m:r>
+            <w:rPr>
+              <w:rFonts w:ascii="Cambria Math" w:hAnsi="Cambria Math"/>
+            </w:rPr>
+            <m:t>P</m:t>
+          </m:r>
+          <m:d>
+            <m:dPr>
+              <m:ctrlPr>
+                <w:rPr>
+                  <w:rFonts w:ascii="Cambria Math" w:hAnsi="Cambria Math"/>
+                  <w:i/>
+                </w:rPr>
+              </m:ctrlPr>
+            </m:dPr>
+            <m:e>
+              <m:sSup>
+                <m:sSupPr>
+                  <m:ctrlPr>
+                    <w:rPr>
+                      <w:rFonts w:ascii="Cambria Math" w:hAnsi="Cambria Math"/>
+                      <w:i/>
+                    </w:rPr>
+                  </m:ctrlPr>
+                </m:sSupPr>
+                <m:e>
+                  <m:r>
+                    <w:rPr>
+                      <w:rFonts w:ascii="Cambria Math" w:hAnsi="Cambria Math"/>
+                    </w:rPr>
+                    <m:t>s</m:t>
+                  </m:r>
+                </m:e>
+                <m:sup>
+                  <m:r>
+                    <w:rPr>
+                      <w:rFonts w:ascii="Cambria Math" w:hAnsi="Cambria Math"/>
+                    </w:rPr>
+                    <m:t>'</m:t>
+                  </m:r>
+                </m:sup>
+              </m:sSup>
+            </m:e>
+            <m:e>
+              <m:r>
+                <w:rPr>
+                  <w:rFonts w:ascii="Cambria Math" w:hAnsi="Cambria Math"/>
+                </w:rPr>
+                <m:t>s,π</m:t>
+              </m:r>
+              <m:d>
+                <m:dPr>
+                  <m:ctrlPr>
+                    <w:rPr>
+                      <w:rFonts w:ascii="Cambria Math" w:hAnsi="Cambria Math"/>
+                      <w:i/>
+                    </w:rPr>
+                  </m:ctrlPr>
+                </m:dPr>
+                <m:e>
+                  <m:r>
+                    <w:rPr>
+                      <w:rFonts w:ascii="Cambria Math" w:hAnsi="Cambria Math"/>
+                    </w:rPr>
+                    <m:t>s</m:t>
+                  </m:r>
+                </m:e>
+              </m:d>
+            </m:e>
+          </m:d>
+          <m:sSub>
+            <m:sSubPr>
+              <m:ctrlPr>
+                <w:rPr>
+                  <w:rFonts w:ascii="Cambria Math" w:hAnsi="Cambria Math"/>
+                  <w:i/>
+                </w:rPr>
+              </m:ctrlPr>
+            </m:sSubPr>
+            <m:e>
+              <m:r>
+                <w:rPr>
+                  <w:rFonts w:ascii="Cambria Math" w:hAnsi="Cambria Math"/>
+                </w:rPr>
+                <m:t>V</m:t>
+              </m:r>
+            </m:e>
+            <m:sub>
+              <m:r>
+                <w:rPr>
+                  <w:rFonts w:ascii="Cambria Math" w:hAnsi="Cambria Math"/>
+                </w:rPr>
+                <m:t>π</m:t>
+              </m:r>
+            </m:sub>
+          </m:sSub>
+          <m:r>
+            <w:rPr>
+              <w:rFonts w:ascii="Cambria Math" w:hAnsi="Cambria Math"/>
+            </w:rPr>
+            <m:t>(</m:t>
+          </m:r>
+          <m:sSup>
+            <m:sSupPr>
+              <m:ctrlPr>
+                <w:rPr>
+                  <w:rFonts w:ascii="Cambria Math" w:hAnsi="Cambria Math"/>
+                  <w:i/>
+                </w:rPr>
+              </m:ctrlPr>
+            </m:sSupPr>
+            <m:e>
+              <m:r>
+                <w:rPr>
+                  <w:rFonts w:ascii="Cambria Math" w:hAnsi="Cambria Math"/>
+                </w:rPr>
+                <m:t>s</m:t>
+              </m:r>
+            </m:e>
+            <m:sup>
+              <m:r>
+                <w:rPr>
+                  <w:rFonts w:ascii="Cambria Math" w:hAnsi="Cambria Math"/>
+                </w:rPr>
+                <m:t>'</m:t>
+              </m:r>
+            </m:sup>
+          </m:sSup>
+          <m:r>
+            <w:rPr>
+              <w:rFonts w:ascii="Cambria Math" w:hAnsi="Cambria Math"/>
+            </w:rPr>
+            <m:t>)</m:t>
+          </m:r>
+        </m:oMath>
+      </m:oMathPara>
+    </w:p>
+    <w:p>
+      <w:r>
+        <w:t>Note that the above is simply the expected reward in a given state, plus the discounted probability-weighted reward of future states, as measured by the value function computed at those successor states. It follows that solving this value function expression is done by recurrence.</w:t>
+      </w:r>
+    </w:p>
+    <w:p>
+      <w:r>
+        <w:rPr>
+          <w:b/>
+        </w:rPr>
+        <w:t>Policy Improvement:</w:t>
+      </w:r>
+      <w:r>
+        <w:t xml:space="preserve"> </w:t>
+      </w:r>
+      <w:r>
+        <w:t xml:space="preserve">Once the value function has been evaluated for our initial policy, we perform improvement by maximizing reward over our possible actions </w:t>
+      </w:r>
+      <w:r>
+        <w:rPr>
+          <w:u w:val="single"/>
+        </w:rPr>
+        <w:t>at every state</w:t>
+      </w:r>
+      <w:r>
+        <w:t>:</w:t>
+      </w:r>
+    </w:p>
+    <w:p>
+      <m:oMathPara>
+        <m:oMath>
+          <m:sSup>
+            <m:sSupPr>
+              <m:ctrlPr>
+                <w:rPr>
+                  <w:rFonts w:ascii="Cambria Math" w:hAnsi="Cambria Math"/>
+                  <w:i/>
+                </w:rPr>
+              </m:ctrlPr>
+            </m:sSupPr>
+            <m:e>
+              <m:r>
+                <w:rPr>
+                  <w:rFonts w:ascii="Cambria Math" w:hAnsi="Cambria Math"/>
+                </w:rPr>
+                <m:t>π</m:t>
+              </m:r>
+            </m:e>
+            <m:sup>
+              <m:r>
+                <w:rPr>
+                  <w:rFonts w:ascii="Cambria Math" w:hAnsi="Cambria Math"/>
+                </w:rPr>
+                <m:t>'</m:t>
+              </m:r>
+            </m:sup>
+          </m:sSup>
+          <m:d>
+            <m:dPr>
+              <m:ctrlPr>
+                <w:rPr>
+                  <w:rFonts w:ascii="Cambria Math" w:hAnsi="Cambria Math"/>
+                  <w:i/>
+                </w:rPr>
+              </m:ctrlPr>
+            </m:dPr>
+            <m:e>
+              <m:r>
+                <w:rPr>
+                  <w:rFonts w:ascii="Cambria Math" w:hAnsi="Cambria Math"/>
+                </w:rPr>
+                <m:t>s</m:t>
+              </m:r>
+            </m:e>
+          </m:d>
+          <m:r>
+            <w:rPr>
+              <w:rFonts w:ascii="Cambria Math" w:hAnsi="Cambria Math"/>
+            </w:rPr>
+            <m:t>=argma</m:t>
+          </m:r>
+          <m:sSub>
+            <m:sSubPr>
+              <m:ctrlPr>
+                <w:rPr>
+                  <w:rFonts w:ascii="Cambria Math" w:hAnsi="Cambria Math"/>
+                  <w:i/>
+                </w:rPr>
+              </m:ctrlPr>
+            </m:sSubPr>
+            <m:e>
+              <m:r>
+                <w:rPr>
+                  <w:rFonts w:ascii="Cambria Math" w:hAnsi="Cambria Math"/>
+                </w:rPr>
+                <m:t>x</m:t>
+              </m:r>
+            </m:e>
+            <m:sub>
+              <m:r>
+                <w:rPr>
+                  <w:rFonts w:ascii="Cambria Math" w:hAnsi="Cambria Math"/>
+                </w:rPr>
+                <m:t>a</m:t>
+              </m:r>
+            </m:sub>
+          </m:sSub>
+          <m:d>
+            <m:dPr>
+              <m:ctrlPr>
+                <w:rPr>
+                  <w:rFonts w:ascii="Cambria Math" w:hAnsi="Cambria Math"/>
+                  <w:i/>
+                </w:rPr>
+              </m:ctrlPr>
+            </m:dPr>
+            <m:e>
+              <m:r>
+                <w:rPr>
+                  <w:rFonts w:ascii="Cambria Math" w:hAnsi="Cambria Math"/>
+                </w:rPr>
+                <m:t>E</m:t>
+              </m:r>
+              <m:d>
+                <m:dPr>
+                  <m:begChr m:val="["/>
+                  <m:endChr m:val="]"/>
+                  <m:ctrlPr>
+                    <w:rPr>
+                      <w:rFonts w:ascii="Cambria Math" w:hAnsi="Cambria Math"/>
+                      <w:i/>
+                    </w:rPr>
+                  </m:ctrlPr>
+                </m:dPr>
+                <m:e>
+                  <m:r>
+                    <w:rPr>
+                      <w:rFonts w:ascii="Cambria Math" w:hAnsi="Cambria Math"/>
+                    </w:rPr>
+                    <m:t>r</m:t>
+                  </m:r>
+                </m:e>
+                <m:e>
+                  <m:r>
+                    <w:rPr>
+                      <w:rFonts w:ascii="Cambria Math" w:hAnsi="Cambria Math"/>
+                    </w:rPr>
+                    <m:t>s,a</m:t>
+                  </m:r>
+                </m:e>
+              </m:d>
+              <m:r>
+                <w:rPr>
+                  <w:rFonts w:ascii="Cambria Math" w:hAnsi="Cambria Math"/>
+                </w:rPr>
+                <m:t>+γ</m:t>
+              </m:r>
+              <m:sSub>
+                <m:sSubPr>
+                  <m:ctrlPr>
+                    <w:rPr>
+                      <w:rFonts w:ascii="Cambria Math" w:hAnsi="Cambria Math"/>
+                      <w:i/>
+                    </w:rPr>
+                  </m:ctrlPr>
+                </m:sSubPr>
+                <m:e>
+                  <m:r>
+                    <m:rPr>
+                      <m:sty m:val="p"/>
+                    </m:rPr>
+                    <w:rPr>
+                      <w:rFonts w:ascii="Cambria Math" w:hAnsi="Cambria Math"/>
+                    </w:rPr>
+                    <m:t>Σ</m:t>
+                  </m:r>
+                  <m:ctrlPr>
+                    <w:rPr>
+                      <w:rFonts w:ascii="Cambria Math" w:hAnsi="Cambria Math"/>
+                    </w:rPr>
+                  </m:ctrlPr>
+                </m:e>
+                <m:sub>
+                  <m:sSup>
+                    <m:sSupPr>
+                      <m:ctrlPr>
+                        <w:rPr>
+                          <w:rFonts w:ascii="Cambria Math" w:hAnsi="Cambria Math"/>
+                          <w:i/>
+                        </w:rPr>
+                      </m:ctrlPr>
+                    </m:sSupPr>
+                    <m:e>
+                      <m:r>
+                        <w:rPr>
+                          <w:rFonts w:ascii="Cambria Math" w:hAnsi="Cambria Math"/>
+                        </w:rPr>
+                        <m:t>s</m:t>
+                      </m:r>
+                    </m:e>
+                    <m:sup>
+                      <m:r>
+                        <w:rPr>
+                          <w:rFonts w:ascii="Cambria Math" w:hAnsi="Cambria Math"/>
+                        </w:rPr>
+                        <m:t>'</m:t>
+                      </m:r>
+                    </m:sup>
+                  </m:sSup>
+                  <m:r>
+                    <w:rPr>
+                      <w:rFonts w:ascii="Cambria Math" w:hAnsi="Cambria Math"/>
+                    </w:rPr>
+                    <m:t>∈S</m:t>
+                  </m:r>
+                </m:sub>
+              </m:sSub>
+              <m:r>
+                <w:rPr>
+                  <w:rFonts w:ascii="Cambria Math" w:hAnsi="Cambria Math"/>
+                </w:rPr>
+                <m:t>P</m:t>
+              </m:r>
+              <m:d>
+                <m:dPr>
+                  <m:ctrlPr>
+                    <w:rPr>
+                      <w:rFonts w:ascii="Cambria Math" w:hAnsi="Cambria Math"/>
+                      <w:i/>
+                    </w:rPr>
+                  </m:ctrlPr>
+                </m:dPr>
+                <m:e>
+                  <m:sSup>
+                    <m:sSupPr>
+                      <m:ctrlPr>
+                        <w:rPr>
+                          <w:rFonts w:ascii="Cambria Math" w:hAnsi="Cambria Math"/>
+                          <w:i/>
+                        </w:rPr>
+                      </m:ctrlPr>
+                    </m:sSupPr>
+                    <m:e>
+                      <m:r>
+                        <w:rPr>
+                          <w:rFonts w:ascii="Cambria Math" w:hAnsi="Cambria Math"/>
+                        </w:rPr>
+                        <m:t>s</m:t>
+                      </m:r>
+                    </m:e>
+                    <m:sup>
+                      <m:r>
+                        <w:rPr>
+                          <w:rFonts w:ascii="Cambria Math" w:hAnsi="Cambria Math"/>
+                        </w:rPr>
+                        <m:t>'</m:t>
+                      </m:r>
+                    </m:sup>
+                  </m:sSup>
+                </m:e>
+                <m:e>
+                  <m:r>
+                    <w:rPr>
+                      <w:rFonts w:ascii="Cambria Math" w:hAnsi="Cambria Math"/>
+                    </w:rPr>
+                    <m:t>s,a</m:t>
+                  </m:r>
+                </m:e>
+              </m:d>
+              <m:sSub>
+                <m:sSubPr>
+                  <m:ctrlPr>
+                    <w:rPr>
+                      <w:rFonts w:ascii="Cambria Math" w:hAnsi="Cambria Math"/>
+                      <w:i/>
+                    </w:rPr>
+                  </m:ctrlPr>
+                </m:sSubPr>
+                <m:e>
+                  <m:r>
+                    <w:rPr>
+                      <w:rFonts w:ascii="Cambria Math" w:hAnsi="Cambria Math"/>
+                    </w:rPr>
+                    <m:t>V</m:t>
+                  </m:r>
+                </m:e>
+                <m:sub>
+                  <m:r>
+                    <w:rPr>
+                      <w:rFonts w:ascii="Cambria Math" w:hAnsi="Cambria Math"/>
+                    </w:rPr>
+                    <m:t>π</m:t>
+                  </m:r>
+                </m:sub>
+              </m:sSub>
+              <m:d>
+                <m:dPr>
+                  <m:ctrlPr>
+                    <w:rPr>
+                      <w:rFonts w:ascii="Cambria Math" w:hAnsi="Cambria Math"/>
+                      <w:i/>
+                    </w:rPr>
+                  </m:ctrlPr>
+                </m:dPr>
+                <m:e>
+                  <m:r>
+                    <w:rPr>
+                      <w:rFonts w:ascii="Cambria Math" w:hAnsi="Cambria Math"/>
+                    </w:rPr>
+                    <m:t>s</m:t>
+                  </m:r>
+                </m:e>
+              </m:d>
+            </m:e>
+          </m:d>
+        </m:oMath>
+      </m:oMathPara>
+    </w:p>
+    <w:p>
+      <w:r>
+        <w:t xml:space="preserve">Inspection of the above expression allows us to understand what we are conceptually doing with policy iteration. In our rollout, the policy tells us how to act at every state to reach some successor state. </w:t>
+      </w:r>
+      <w:r>
+        <w:t xml:space="preserve">In the improvement step, we essentially “revisit” our states, and improve the policy by choosing the action that would maximize our reward out of all the possible actions we could take. In this manner, we correct the “sub-optimal” branches of our initial policy such that we </w:t>
+      </w:r>
+      <w:r>
+        <w:rPr>
+          <w:b/>
+        </w:rPr>
+        <w:t>converge to a result where every action at every state maximizes the expected future reward as represented by the value function, which in turn is the optimal policy.</w:t>
+      </w:r>
+      <w:r>
+        <w:t xml:space="preserve"> </w:t>
+      </w:r>
+    </w:p>
+    <w:p>
+      <w:pPr>
+        <w:pStyle w:val="Heading2"/>
+      </w:pPr>
+      <w:r>
+        <w:t>Value Iteration</w:t>
+      </w:r>
+      <w:bookmarkStart w:id="0" w:name="_GoBack"/>
+      <w:bookmarkEnd w:id="0"/>
+    </w:p>
+    <w:p/>
+    <w:p>
+      <w:pPr>
+        <w:pStyle w:val="Heading2"/>
+      </w:pPr>
+      <w:r>
+        <w:t>Bellman Equation</w:t>
+      </w:r>
+    </w:p>
+    <w:p>
+      <w:pPr>
+        <w:pStyle w:val="Heading1"/>
+      </w:pPr>
+      <w:r>
         <w:t>Absolute / Relative Risk Premia</w:t>
       </w:r>
     </w:p>
@@ -347,6 +1053,7 @@
         </w:numPr>
       </w:pPr>
       <w:r>
+        <w:lastRenderedPageBreak/>
         <w:t>The first is the inherent variability in the game itself, which is reflected by the variance of the distribution of outcomes we mentioned earlier.</w:t>
       </w:r>
     </w:p>
@@ -777,7 +1484,6 @@
     </w:p>
     <w:p>
       <w:r>
-        <w:lastRenderedPageBreak/>
         <w:t>Comparatively, relative risk-aversion also takes into account the amount of consumption:</w:t>
       </w:r>
     </w:p>
@@ -1036,6 +1742,7 @@
         <w:pStyle w:val="Heading2"/>
       </w:pPr>
       <w:r>
+        <w:lastRenderedPageBreak/>
         <w:t>Constant Absolute Risk Aversion (CARA)</w:t>
       </w:r>
     </w:p>
@@ -1744,11 +2451,14 @@
       </w:r>
     </w:p>
     <w:p>
+      <w:pPr>
+        <w:keepNext/>
+      </w:pPr>
       <w:r>
         <w:t xml:space="preserve">Based on the above description, it is possible for us to formulate the problem as an MDP. At a high level, we consider the state to be the amount of wealth we have at any given time, our actions as the choice of allocation of that wealth among different assets, and the reward as the return generated from our </w:t>
       </w:r>
       <w:r>
-        <w:t>resulting portfolio:</w:t>
+        <w:t>resulting portfolio (see Figure below).</w:t>
       </w:r>
       <w:r>
         <w:rPr>
@@ -1792,9 +2502,34 @@
       </w:r>
     </w:p>
     <w:p>
-      <w:bookmarkStart w:id="0" w:name="_GoBack"/>
-      <w:bookmarkEnd w:id="0"/>
+      <w:pPr>
+        <w:pStyle w:val="Caption"/>
+        <w:jc w:val="center"/>
+      </w:pPr>
+      <w:r>
+        <w:t xml:space="preserve">Figure </w:t>
+      </w:r>
+      <w:fldSimple w:instr=" SEQ Figure \* ARABIC ">
+        <w:r>
+          <w:rPr>
+            <w:noProof/>
+          </w:rPr>
+          <w:t>1</w:t>
+        </w:r>
+      </w:fldSimple>
+      <w:r>
+        <w:t xml:space="preserve">: Casting Merton’s Portfolio Optimization problem as an MDP. </w:t>
+      </w:r>
     </w:p>
+    <w:p>
+      <w:pPr>
+        <w:pStyle w:val="Heading2"/>
+      </w:pPr>
+      <w:r>
+        <w:t>Solution</w:t>
+      </w:r>
+    </w:p>
+    <w:p/>
     <w:sectPr>
       <w:headerReference w:type="default" r:id="rId14"/>
       <w:footerReference w:type="default" r:id="rId15"/>
@@ -1857,7 +2592,7 @@
       <w:rPr>
         <w:noProof/>
       </w:rPr>
-      <w:t>February 5, 2020</w:t>
+      <w:t>February 7, 2020</w:t>
     </w:r>
     <w:r>
       <w:fldChar w:fldCharType="end"/>
@@ -1895,7 +2630,7 @@
           <w:rPr>
             <w:noProof/>
           </w:rPr>
-          <w:t>4</w:t>
+          <w:t>2</w:t>
         </w:r>
         <w:r>
           <w:rPr>
@@ -10047,7 +10782,9 @@
   </w:compat>
   <w:rsids>
     <w:rsidRoot w:val="00655AA5"/>
+    <w:rsid w:val="001A7636"/>
     <w:rsid w:val="00655AA5"/>
+    <w:rsid w:val="00821978"/>
     <w:rsid w:val="00D4511B"/>
   </w:rsids>
   <m:mathPr>
@@ -10497,7 +11234,7 @@
     <w:basedOn w:val="DefaultParagraphFont"/>
     <w:uiPriority w:val="99"/>
     <w:semiHidden/>
-    <w:rsid w:val="00655AA5"/>
+    <w:rsid w:val="001A7636"/>
     <w:rPr>
       <w:color w:val="808080"/>
     </w:rPr>
@@ -10875,15 +11612,68 @@
 </file>
 
 <file path=customXml/item2.xml><?xml version="1.0" encoding="utf-8"?>
-<?mso-contentType ?>
-<FormTemplates xmlns="http://schemas.microsoft.com/sharepoint/v3/contenttype/forms">
-  <Display>DocumentLibraryForm</Display>
-  <Edit>DocumentLibraryForm</Edit>
-  <New>DocumentLibraryForm</New>
-</FormTemplates>
+<p:properties xmlns:p="http://schemas.microsoft.com/office/2006/metadata/properties" xmlns:xsi="http://www.w3.org/2001/XMLSchema-instance" xmlns:pc="http://schemas.microsoft.com/office/infopath/2007/PartnerControls">
+  <documentManagement>
+    <_dlc_DocId xmlns="d8b9d5f3-7d26-4b94-a0b1-9b606874428e">ZY6S3FYE3JTK-685898629-196</_dlc_DocId>
+    <_dlc_DocIdUrl xmlns="d8b9d5f3-7d26-4b94-a0b1-9b606874428e">
+      <Url>https://symbiota.sharepoint.com/SGPD/_layouts/15/DocIdRedir.aspx?ID=ZY6S3FYE3JTK-685898629-196</Url>
+      <Description>ZY6S3FYE3JTK-685898629-196</Description>
+    </_dlc_DocIdUrl>
+  </documentManagement>
+</p:properties>
 </file>
 
 <file path=customXml/item3.xml><?xml version="1.0" encoding="utf-8"?>
+<?mso-contentType ?>
+<spe:Receivers xmlns:spe="http://schemas.microsoft.com/sharepoint/events">
+  <Receiver>
+    <Name>Document ID Generator</Name>
+    <Synchronization>Synchronous</Synchronization>
+    <Type>10001</Type>
+    <SequenceNumber>1000</SequenceNumber>
+    <Url/>
+    <Assembly>Microsoft.Office.DocumentManagement, Version=16.0.0.0, Culture=neutral, PublicKeyToken=71e9bce111e9429c</Assembly>
+    <Class>Microsoft.Office.DocumentManagement.Internal.DocIdHandler</Class>
+    <Data/>
+    <Filter/>
+  </Receiver>
+  <Receiver>
+    <Name>Document ID Generator</Name>
+    <Synchronization>Synchronous</Synchronization>
+    <Type>10002</Type>
+    <SequenceNumber>1001</SequenceNumber>
+    <Url/>
+    <Assembly>Microsoft.Office.DocumentManagement, Version=16.0.0.0, Culture=neutral, PublicKeyToken=71e9bce111e9429c</Assembly>
+    <Class>Microsoft.Office.DocumentManagement.Internal.DocIdHandler</Class>
+    <Data/>
+    <Filter/>
+  </Receiver>
+  <Receiver>
+    <Name>Document ID Generator</Name>
+    <Synchronization>Synchronous</Synchronization>
+    <Type>10004</Type>
+    <SequenceNumber>1002</SequenceNumber>
+    <Url/>
+    <Assembly>Microsoft.Office.DocumentManagement, Version=16.0.0.0, Culture=neutral, PublicKeyToken=71e9bce111e9429c</Assembly>
+    <Class>Microsoft.Office.DocumentManagement.Internal.DocIdHandler</Class>
+    <Data/>
+    <Filter/>
+  </Receiver>
+  <Receiver>
+    <Name>Document ID Generator</Name>
+    <Synchronization>Synchronous</Synchronization>
+    <Type>10006</Type>
+    <SequenceNumber>1003</SequenceNumber>
+    <Url/>
+    <Assembly>Microsoft.Office.DocumentManagement, Version=16.0.0.0, Culture=neutral, PublicKeyToken=71e9bce111e9429c</Assembly>
+    <Class>Microsoft.Office.DocumentManagement.Internal.DocIdHandler</Class>
+    <Data/>
+    <Filter/>
+  </Receiver>
+</spe:Receivers>
+</file>
+
+<file path=customXml/item4.xml><?xml version="1.0" encoding="utf-8"?>
 <ct:contentTypeSchema xmlns:ct="http://schemas.microsoft.com/office/2006/metadata/contentType" xmlns:ma="http://schemas.microsoft.com/office/2006/metadata/properties/metaAttributes" ct:_="" ma:_="" ma:contentTypeName="Document" ma:contentTypeID="0x0101000127E0DFC207D6448248F9018A7FDDB6" ma:contentTypeVersion="4" ma:contentTypeDescription="Create a new document." ma:contentTypeScope="" ma:versionID="dec25cf03cb121e492fc1decd5495fe8">
   <xsd:schema xmlns:xsd="http://www.w3.org/2001/XMLSchema" xmlns:xs="http://www.w3.org/2001/XMLSchema" xmlns:p="http://schemas.microsoft.com/office/2006/metadata/properties" xmlns:ns2="d8b9d5f3-7d26-4b94-a0b1-9b606874428e" xmlns:ns3="4d3a0cd9-ef41-42ad-9f19-e9478fb904ec" targetNamespace="http://schemas.microsoft.com/office/2006/metadata/properties" ma:root="true" ma:fieldsID="4543e86f9ee27dddd73f73628bc5d203" ns2:_="" ns3:_="">
     <xsd:import namespace="d8b9d5f3-7d26-4b94-a0b1-9b606874428e"/>
@@ -11075,66 +11865,13 @@
 </ct:contentTypeSchema>
 </file>
 
-<file path=customXml/item4.xml><?xml version="1.0" encoding="utf-8"?>
+<file path=customXml/item5.xml><?xml version="1.0" encoding="utf-8"?>
 <?mso-contentType ?>
-<spe:Receivers xmlns:spe="http://schemas.microsoft.com/sharepoint/events">
-  <Receiver>
-    <Name>Document ID Generator</Name>
-    <Synchronization>Synchronous</Synchronization>
-    <Type>10001</Type>
-    <SequenceNumber>1000</SequenceNumber>
-    <Url/>
-    <Assembly>Microsoft.Office.DocumentManagement, Version=16.0.0.0, Culture=neutral, PublicKeyToken=71e9bce111e9429c</Assembly>
-    <Class>Microsoft.Office.DocumentManagement.Internal.DocIdHandler</Class>
-    <Data/>
-    <Filter/>
-  </Receiver>
-  <Receiver>
-    <Name>Document ID Generator</Name>
-    <Synchronization>Synchronous</Synchronization>
-    <Type>10002</Type>
-    <SequenceNumber>1001</SequenceNumber>
-    <Url/>
-    <Assembly>Microsoft.Office.DocumentManagement, Version=16.0.0.0, Culture=neutral, PublicKeyToken=71e9bce111e9429c</Assembly>
-    <Class>Microsoft.Office.DocumentManagement.Internal.DocIdHandler</Class>
-    <Data/>
-    <Filter/>
-  </Receiver>
-  <Receiver>
-    <Name>Document ID Generator</Name>
-    <Synchronization>Synchronous</Synchronization>
-    <Type>10004</Type>
-    <SequenceNumber>1002</SequenceNumber>
-    <Url/>
-    <Assembly>Microsoft.Office.DocumentManagement, Version=16.0.0.0, Culture=neutral, PublicKeyToken=71e9bce111e9429c</Assembly>
-    <Class>Microsoft.Office.DocumentManagement.Internal.DocIdHandler</Class>
-    <Data/>
-    <Filter/>
-  </Receiver>
-  <Receiver>
-    <Name>Document ID Generator</Name>
-    <Synchronization>Synchronous</Synchronization>
-    <Type>10006</Type>
-    <SequenceNumber>1003</SequenceNumber>
-    <Url/>
-    <Assembly>Microsoft.Office.DocumentManagement, Version=16.0.0.0, Culture=neutral, PublicKeyToken=71e9bce111e9429c</Assembly>
-    <Class>Microsoft.Office.DocumentManagement.Internal.DocIdHandler</Class>
-    <Data/>
-    <Filter/>
-  </Receiver>
-</spe:Receivers>
-</file>
-
-<file path=customXml/item5.xml><?xml version="1.0" encoding="utf-8"?>
-<p:properties xmlns:p="http://schemas.microsoft.com/office/2006/metadata/properties" xmlns:xsi="http://www.w3.org/2001/XMLSchema-instance" xmlns:pc="http://schemas.microsoft.com/office/infopath/2007/PartnerControls">
-  <documentManagement>
-    <_dlc_DocId xmlns="d8b9d5f3-7d26-4b94-a0b1-9b606874428e">ZY6S3FYE3JTK-685898629-196</_dlc_DocId>
-    <_dlc_DocIdUrl xmlns="d8b9d5f3-7d26-4b94-a0b1-9b606874428e">
-      <Url>https://symbiota.sharepoint.com/SGPD/_layouts/15/DocIdRedir.aspx?ID=ZY6S3FYE3JTK-685898629-196</Url>
-      <Description>ZY6S3FYE3JTK-685898629-196</Description>
-    </_dlc_DocIdUrl>
-  </documentManagement>
-</p:properties>
+<FormTemplates xmlns="http://schemas.microsoft.com/sharepoint/v3/contenttype/forms">
+  <Display>DocumentLibraryForm</Display>
+  <Edit>DocumentLibraryForm</Edit>
+  <New>DocumentLibraryForm</New>
+</FormTemplates>
 </file>
 
 <file path=customXml/item6.xml><?xml version="1.0" encoding="utf-8"?>
@@ -11150,14 +11887,24 @@
 </file>
 
 <file path=customXml/itemProps2.xml><?xml version="1.0" encoding="utf-8"?>
-<ds:datastoreItem xmlns:ds="http://schemas.openxmlformats.org/officeDocument/2006/customXml" ds:itemID="{351BC0E3-A19F-49DC-B391-8A03B280506D}">
+<ds:datastoreItem xmlns:ds="http://schemas.openxmlformats.org/officeDocument/2006/customXml" ds:itemID="{76BA91EA-F2E8-43C1-BE6E-C8EA53199182}">
   <ds:schemaRefs>
-    <ds:schemaRef ds:uri="http://schemas.microsoft.com/sharepoint/v3/contenttype/forms"/>
+    <ds:schemaRef ds:uri="http://schemas.microsoft.com/office/2006/metadata/properties"/>
+    <ds:schemaRef ds:uri="http://schemas.microsoft.com/office/infopath/2007/PartnerControls"/>
+    <ds:schemaRef ds:uri="d8b9d5f3-7d26-4b94-a0b1-9b606874428e"/>
   </ds:schemaRefs>
 </ds:datastoreItem>
 </file>
 
 <file path=customXml/itemProps3.xml><?xml version="1.0" encoding="utf-8"?>
+<ds:datastoreItem xmlns:ds="http://schemas.openxmlformats.org/officeDocument/2006/customXml" ds:itemID="{1CCB5207-DA10-45A6-8BA9-0867F71A5D58}">
+  <ds:schemaRefs>
+    <ds:schemaRef ds:uri="http://schemas.microsoft.com/sharepoint/events"/>
+  </ds:schemaRefs>
+</ds:datastoreItem>
+</file>
+
+<file path=customXml/itemProps4.xml><?xml version="1.0" encoding="utf-8"?>
 <ds:datastoreItem xmlns:ds="http://schemas.openxmlformats.org/officeDocument/2006/customXml" ds:itemID="{59D84B9A-1E55-4ED4-84C9-FCB7E0AC8120}">
   <ds:schemaRefs>
     <ds:schemaRef ds:uri="http://schemas.microsoft.com/office/2006/metadata/contentType"/>
@@ -11176,26 +11923,16 @@
 </ds:datastoreItem>
 </file>
 
-<file path=customXml/itemProps4.xml><?xml version="1.0" encoding="utf-8"?>
-<ds:datastoreItem xmlns:ds="http://schemas.openxmlformats.org/officeDocument/2006/customXml" ds:itemID="{1CCB5207-DA10-45A6-8BA9-0867F71A5D58}">
+<file path=customXml/itemProps5.xml><?xml version="1.0" encoding="utf-8"?>
+<ds:datastoreItem xmlns:ds="http://schemas.openxmlformats.org/officeDocument/2006/customXml" ds:itemID="{351BC0E3-A19F-49DC-B391-8A03B280506D}">
   <ds:schemaRefs>
-    <ds:schemaRef ds:uri="http://schemas.microsoft.com/sharepoint/events"/>
-  </ds:schemaRefs>
-</ds:datastoreItem>
-</file>
-
-<file path=customXml/itemProps5.xml><?xml version="1.0" encoding="utf-8"?>
-<ds:datastoreItem xmlns:ds="http://schemas.openxmlformats.org/officeDocument/2006/customXml" ds:itemID="{76BA91EA-F2E8-43C1-BE6E-C8EA53199182}">
-  <ds:schemaRefs>
-    <ds:schemaRef ds:uri="http://schemas.microsoft.com/office/2006/metadata/properties"/>
-    <ds:schemaRef ds:uri="http://schemas.microsoft.com/office/infopath/2007/PartnerControls"/>
-    <ds:schemaRef ds:uri="d8b9d5f3-7d26-4b94-a0b1-9b606874428e"/>
+    <ds:schemaRef ds:uri="http://schemas.microsoft.com/sharepoint/v3/contenttype/forms"/>
   </ds:schemaRefs>
 </ds:datastoreItem>
 </file>
 
 <file path=customXml/itemProps6.xml><?xml version="1.0" encoding="utf-8"?>
-<ds:datastoreItem xmlns:ds="http://schemas.openxmlformats.org/officeDocument/2006/customXml" ds:itemID="{4ABA6DF0-134C-471C-8FE8-E1F3A27AEC7C}">
+<ds:datastoreItem xmlns:ds="http://schemas.openxmlformats.org/officeDocument/2006/customXml" ds:itemID="{A1BBB4FB-3420-4B1E-8FA9-72DE16DB34BA}">
   <ds:schemaRefs>
     <ds:schemaRef ds:uri="http://schemas.openxmlformats.org/officeDocument/2006/bibliography"/>
   </ds:schemaRefs>

</xml_diff>

<commit_message>
Updated notes + some renames and midterm code
</commit_message>
<xml_diff>
--- a/CME241 - Course Notes ANatu.docx
+++ b/CME241 - Course Notes ANatu.docx
@@ -50,15 +50,7 @@
         </m:r>
       </m:oMath>
       <w:r>
-        <w:t xml:space="preserve"> that o</w:t>
-      </w:r>
-      <w:proofErr w:type="spellStart"/>
-      <w:r>
-        <w:t>ccurs</w:t>
-      </w:r>
-      <w:proofErr w:type="spellEnd"/>
-      <w:r>
-        <w:t xml:space="preserve"> with probability </w:t>
+        <w:t xml:space="preserve"> that occurs with probability </w:t>
       </w:r>
       <m:oMath>
         <m:sSub>
@@ -1062,19 +1054,7 @@
           <w:rPr>
             <w:rFonts w:ascii="Cambria Math" w:hAnsi="Cambria Math"/>
           </w:rPr>
-          <m:t>D(x,</m:t>
-        </m:r>
-        <m:r>
-          <w:rPr>
-            <w:rFonts w:ascii="Cambria Math" w:hAnsi="Cambria Math"/>
-          </w:rPr>
-          <m:t>T</m:t>
-        </m:r>
-        <m:r>
-          <w:rPr>
-            <w:rFonts w:ascii="Cambria Math" w:hAnsi="Cambria Math"/>
-          </w:rPr>
-          <m:t>)</m:t>
+          <m:t>D(x,T)</m:t>
         </m:r>
       </m:oMath>
       <w:r>
@@ -1575,15 +1555,7 @@
         </m:r>
       </m:oMath>
       <w:r>
-        <w:t xml:space="preserve"> is a concave </w:t>
-      </w:r>
-      <w:proofErr w:type="spellStart"/>
-      <w:r>
-        <w:t>function</w:t>
-      </w:r>
-      <w:proofErr w:type="spellEnd"/>
-      <w:r>
-        <w:t xml:space="preserve"> which describes total utility as a function of the amount of a particular good that is consumed.</w:t>
+        <w:t xml:space="preserve"> is a concave function which describes total utility as a function of the amount of a particular good that is consumed.</w:t>
       </w:r>
       <w:r>
         <w:t xml:space="preserve"> Generally speaking, the extent of concavity of the curve tells us the</w:t>
@@ -2750,15 +2722,6 @@
     </w:p>
     <w:p>
       <w:pPr>
-        <w:spacing w:after="0"/>
-      </w:pPr>
-      <w:r>
-        <w:lastRenderedPageBreak/>
-        <w:br w:type="page"/>
-      </w:r>
-    </w:p>
-    <w:p>
-      <w:pPr>
         <w:pStyle w:val="Heading1"/>
       </w:pPr>
       <w:r>
@@ -2849,14 +2812,27 @@
       <w:r>
         <w:t xml:space="preserve">Figure </w:t>
       </w:r>
-      <w:fldSimple w:instr=" SEQ Figure \* ARABIC ">
-        <w:r>
-          <w:rPr>
-            <w:noProof/>
-          </w:rPr>
-          <w:t>1</w:t>
-        </w:r>
-      </w:fldSimple>
+      <w:r>
+        <w:fldChar w:fldCharType="begin"/>
+      </w:r>
+      <w:r>
+        <w:instrText xml:space="preserve"> SEQ Figure \* ARABIC </w:instrText>
+      </w:r>
+      <w:r>
+        <w:fldChar w:fldCharType="separate"/>
+      </w:r>
+      <w:r>
+        <w:rPr>
+          <w:noProof/>
+        </w:rPr>
+        <w:t>1</w:t>
+      </w:r>
+      <w:r>
+        <w:rPr>
+          <w:noProof/>
+        </w:rPr>
+        <w:fldChar w:fldCharType="end"/>
+      </w:r>
       <w:r>
         <w:t xml:space="preserve">: Casting Merton’s Portfolio Optimization problem as an MDP. </w:t>
       </w:r>
@@ -2956,20 +2932,74 @@
         <w:t>). Deep RL approaches have also been attempted for this type of problem.</w:t>
       </w:r>
       <w:r>
-        <w:t xml:space="preserve"> At a high level, each time step involves performing a set of transactions for hedge instruments and recalculating a P&amp;L which accounts for returns from hedge positions and transaction costs.</w:t>
+        <w:t xml:space="preserve"> At a high level, each time step involves performing a set of transactions for hedge instruments and recalculating a P&amp;L which accounts for returns from hedge positions and transaction costs. </w:t>
+      </w:r>
+    </w:p>
+    <w:p>
+      <w:pPr>
+        <w:spacing w:after="0"/>
+      </w:pPr>
+      <w:r>
+        <w:br w:type="page"/>
+      </w:r>
+    </w:p>
+    <w:p>
+      <w:pPr>
+        <w:pStyle w:val="Heading1"/>
+      </w:pPr>
+      <w:r>
+        <w:lastRenderedPageBreak/>
+        <w:t>Model-Free: Monte Carlo methods</w:t>
+      </w:r>
+    </w:p>
+    <w:p>
+      <w:pPr>
+        <w:pStyle w:val="Heading2"/>
+      </w:pPr>
+      <w:r>
+        <w:t>Overview</w:t>
+      </w:r>
+    </w:p>
+    <w:p>
+      <w:r>
+        <w:t xml:space="preserve">Recall that in the model-based methods above, one of the things we needed to compute the optimal solution by solving the Bellman equation was the transition probabilities between every state pair, given an action. In reality, this is not always the case – we may not know the dynamics of our system, in which case the above approaches do not work. </w:t>
+      </w:r>
+    </w:p>
+    <w:p>
+      <w:r>
+        <w:t>When we do not know the dynamics, one approach to determine an optimal policy is to learn the dynamics of the system and compute the relevant missing parameters from our observed data. This is what Monte-Carlo methods are fundamentally premised on.</w:t>
+      </w:r>
+    </w:p>
+    <w:p>
+      <w:pPr>
+        <w:pStyle w:val="Heading2"/>
+      </w:pPr>
+      <w:r>
+        <w:t>Algorithm</w:t>
+      </w:r>
+    </w:p>
+    <w:p>
+      <w:r>
+        <w:t>Effectively, the two steps of Monte-Carlo are to 1) roll-out some exploration policy to collect data about the game, and 2) to retrace your steps and compute cumulative rewards stemming from each path, which serve as the basis for computing the value functions V and Q for each state.</w:t>
       </w:r>
       <w:bookmarkStart w:id="0" w:name="_GoBack"/>
       <w:bookmarkEnd w:id="0"/>
-      <w:r>
-        <w:t xml:space="preserve"> </w:t>
-      </w:r>
     </w:p>
-    <w:p/>
+    <w:p>
+      <w:hyperlink r:id="rId15" w:history="1">
+        <w:r>
+          <w:rPr>
+            <w:rStyle w:val="Hyperlink"/>
+          </w:rPr>
+          <w:t>https://medium.com/@zsalloum/monte-carlo-in-reinforcement-learning-the-easy-way-564c53010511</w:t>
+        </w:r>
+      </w:hyperlink>
+    </w:p>
     <w:sectPr>
-      <w:headerReference w:type="default" r:id="rId15"/>
-      <w:footerReference w:type="default" r:id="rId16"/>
-      <w:headerReference w:type="first" r:id="rId17"/>
-      <w:footerReference w:type="first" r:id="rId18"/>
+      <w:headerReference w:type="default" r:id="rId16"/>
+      <w:footerReference w:type="default" r:id="rId17"/>
+      <w:headerReference w:type="first" r:id="rId18"/>
+      <w:footerReference w:type="first" r:id="rId19"/>
       <w:pgSz w:w="12240" w:h="15840"/>
       <w:pgMar w:top="2160" w:right="1440" w:bottom="1440" w:left="1440" w:header="720" w:footer="720" w:gutter="0"/>
       <w:pgNumType w:start="1"/>
@@ -3027,7 +3057,7 @@
       <w:rPr>
         <w:noProof/>
       </w:rPr>
-      <w:t>February 9, 2020</w:t>
+      <w:t>February 12, 2020</w:t>
     </w:r>
     <w:r>
       <w:fldChar w:fldCharType="end"/>
@@ -11108,580 +11138,6 @@
 </w:styles>
 </file>
 
-<file path=word/glossary/document.xml><?xml version="1.0" encoding="utf-8"?>
-<w:glossaryDocument xmlns:wpc="http://schemas.microsoft.com/office/word/2010/wordprocessingCanvas" xmlns:cx="http://schemas.microsoft.com/office/drawing/2014/chartex" xmlns:cx1="http://schemas.microsoft.com/office/drawing/2015/9/8/chartex" xmlns:mc="http://schemas.openxmlformats.org/markup-compatibility/2006" xmlns:o="urn:schemas-microsoft-com:office:office" xmlns:r="http://schemas.openxmlformats.org/officeDocument/2006/relationships" xmlns:m="http://schemas.openxmlformats.org/officeDocument/2006/math" xmlns:v="urn:schemas-microsoft-com:vml" xmlns:wp14="http://schemas.microsoft.com/office/word/2010/wordprocessingDrawing" xmlns:wp="http://schemas.openxmlformats.org/drawingml/2006/wordprocessingDrawing" xmlns:w10="urn:schemas-microsoft-com:office:word" xmlns:w="http://schemas.openxmlformats.org/wordprocessingml/2006/main" xmlns:w14="http://schemas.microsoft.com/office/word/2010/wordml" xmlns:w15="http://schemas.microsoft.com/office/word/2012/wordml" xmlns:w16se="http://schemas.microsoft.com/office/word/2015/wordml/symex" xmlns:wpg="http://schemas.microsoft.com/office/word/2010/wordprocessingGroup" xmlns:wpi="http://schemas.microsoft.com/office/word/2010/wordprocessingInk" xmlns:wne="http://schemas.microsoft.com/office/word/2006/wordml" xmlns:wps="http://schemas.microsoft.com/office/word/2010/wordprocessingShape" mc:Ignorable="w14 w15 w16se wp14"/>
-</file>
-
-<file path=word/glossary/fontTable.xml><?xml version="1.0" encoding="utf-8"?>
-<w:fonts xmlns:mc="http://schemas.openxmlformats.org/markup-compatibility/2006" xmlns:r="http://schemas.openxmlformats.org/officeDocument/2006/relationships" xmlns:w="http://schemas.openxmlformats.org/wordprocessingml/2006/main" xmlns:w14="http://schemas.microsoft.com/office/word/2010/wordml" xmlns:w15="http://schemas.microsoft.com/office/word/2012/wordml" xmlns:w16se="http://schemas.microsoft.com/office/word/2015/wordml/symex" mc:Ignorable="w14 w15 w16se">
-  <w:font w:name="Symbol">
-    <w:panose1 w:val="05050102010706020507"/>
-    <w:charset w:val="02"/>
-    <w:family w:val="roman"/>
-    <w:pitch w:val="variable"/>
-    <w:sig w:usb0="00000000" w:usb1="10000000" w:usb2="00000000" w:usb3="00000000" w:csb0="80000000" w:csb1="00000000"/>
-  </w:font>
-  <w:font w:name="Times New Roman">
-    <w:panose1 w:val="02020603050405020304"/>
-    <w:charset w:val="00"/>
-    <w:family w:val="roman"/>
-    <w:pitch w:val="variable"/>
-    <w:sig w:usb0="E0002EFF" w:usb1="C000785B" w:usb2="00000009" w:usb3="00000000" w:csb0="000001FF" w:csb1="00000000"/>
-  </w:font>
-  <w:font w:name="Courier New">
-    <w:panose1 w:val="02070309020205020404"/>
-    <w:charset w:val="00"/>
-    <w:family w:val="modern"/>
-    <w:pitch w:val="fixed"/>
-    <w:sig w:usb0="E0002EFF" w:usb1="C0007843" w:usb2="00000009" w:usb3="00000000" w:csb0="000001FF" w:csb1="00000000"/>
-  </w:font>
-  <w:font w:name="Wingdings">
-    <w:panose1 w:val="05000000000000000000"/>
-    <w:charset w:val="02"/>
-    <w:family w:val="auto"/>
-    <w:pitch w:val="variable"/>
-    <w:sig w:usb0="00000000" w:usb1="10000000" w:usb2="00000000" w:usb3="00000000" w:csb0="80000000" w:csb1="00000000"/>
-  </w:font>
-  <w:font w:name="Arial">
-    <w:panose1 w:val="020B0604020202020204"/>
-    <w:charset w:val="00"/>
-    <w:family w:val="swiss"/>
-    <w:pitch w:val="variable"/>
-    <w:sig w:usb0="E0002EFF" w:usb1="C000785B" w:usb2="00000009" w:usb3="00000000" w:csb0="000001FF" w:csb1="00000000"/>
-  </w:font>
-  <w:font w:name="MS PGothic">
-    <w:altName w:val="ＭＳ Ｐゴシック"/>
-    <w:panose1 w:val="020B0600070205080204"/>
-    <w:charset w:val="80"/>
-    <w:family w:val="swiss"/>
-    <w:pitch w:val="variable"/>
-    <w:sig w:usb0="E00002FF" w:usb1="6AC7FDFB" w:usb2="08000012" w:usb3="00000000" w:csb0="0002009F" w:csb1="00000000"/>
-  </w:font>
-  <w:font w:name="Helvetica">
-    <w:panose1 w:val="020B0604020202020204"/>
-    <w:charset w:val="00"/>
-    <w:family w:val="swiss"/>
-    <w:pitch w:val="variable"/>
-    <w:sig w:usb0="E0002EFF" w:usb1="C000785B" w:usb2="00000009" w:usb3="00000000" w:csb0="000001FF" w:csb1="00000000"/>
-  </w:font>
-  <w:font w:name="Tahoma">
-    <w:panose1 w:val="020B0604030504040204"/>
-    <w:charset w:val="00"/>
-    <w:family w:val="swiss"/>
-    <w:pitch w:val="variable"/>
-    <w:sig w:usb0="E1002EFF" w:usb1="C000605B" w:usb2="00000029" w:usb3="00000000" w:csb0="000101FF" w:csb1="00000000"/>
-  </w:font>
-  <w:font w:name="Times">
-    <w:panose1 w:val="02020603050405020304"/>
-    <w:charset w:val="00"/>
-    <w:family w:val="roman"/>
-    <w:pitch w:val="variable"/>
-    <w:sig w:usb0="E0002EFF" w:usb1="C000785B" w:usb2="00000009" w:usb3="00000000" w:csb0="000001FF" w:csb1="00000000"/>
-  </w:font>
-  <w:font w:name="Cambria Math">
-    <w:panose1 w:val="02040503050406030204"/>
-    <w:charset w:val="00"/>
-    <w:family w:val="roman"/>
-    <w:pitch w:val="variable"/>
-    <w:sig w:usb0="E00006FF" w:usb1="420024FF" w:usb2="02000000" w:usb3="00000000" w:csb0="0000019F" w:csb1="00000000"/>
-  </w:font>
-  <w:font w:name="Calibri">
-    <w:panose1 w:val="020F0502020204030204"/>
-    <w:charset w:val="00"/>
-    <w:family w:val="swiss"/>
-    <w:pitch w:val="variable"/>
-    <w:sig w:usb0="E4002EFF" w:usb1="C000247B" w:usb2="00000009" w:usb3="00000000" w:csb0="000001FF" w:csb1="00000000"/>
-  </w:font>
-  <w:font w:name="Calibri Light">
-    <w:panose1 w:val="020F0302020204030204"/>
-    <w:charset w:val="00"/>
-    <w:family w:val="swiss"/>
-    <w:pitch w:val="variable"/>
-    <w:sig w:usb0="E4002EFF" w:usb1="C000247B" w:usb2="00000009" w:usb3="00000000" w:csb0="000001FF" w:csb1="00000000"/>
-  </w:font>
-</w:fonts>
-</file>
-
-<file path=word/glossary/settings.xml><?xml version="1.0" encoding="utf-8"?>
-<w:settings xmlns:mc="http://schemas.openxmlformats.org/markup-compatibility/2006" xmlns:o="urn:schemas-microsoft-com:office:office" xmlns:r="http://schemas.openxmlformats.org/officeDocument/2006/relationships" xmlns:m="http://schemas.openxmlformats.org/officeDocument/2006/math" xmlns:v="urn:schemas-microsoft-com:vml" xmlns:w10="urn:schemas-microsoft-com:office:word" xmlns:w="http://schemas.openxmlformats.org/wordprocessingml/2006/main" xmlns:w14="http://schemas.microsoft.com/office/word/2010/wordml" xmlns:w15="http://schemas.microsoft.com/office/word/2012/wordml" xmlns:w16se="http://schemas.microsoft.com/office/word/2015/wordml/symex" xmlns:sl="http://schemas.openxmlformats.org/schemaLibrary/2006/main" mc:Ignorable="w14 w15 w16se">
-  <w:view w:val="normal"/>
-  <w:defaultTabStop w:val="720"/>
-  <w:characterSpacingControl w:val="doNotCompress"/>
-  <w:compat>
-    <w:useFELayout/>
-    <w:compatSetting w:name="compatibilityMode" w:uri="http://schemas.microsoft.com/office/word" w:val="15"/>
-    <w:compatSetting w:name="overrideTableStyleFontSizeAndJustification" w:uri="http://schemas.microsoft.com/office/word" w:val="1"/>
-    <w:compatSetting w:name="enableOpenTypeFeatures" w:uri="http://schemas.microsoft.com/office/word" w:val="1"/>
-    <w:compatSetting w:name="doNotFlipMirrorIndents" w:uri="http://schemas.microsoft.com/office/word" w:val="1"/>
-    <w:compatSetting w:name="differentiateMultirowTableHeaders" w:uri="http://schemas.microsoft.com/office/word" w:val="1"/>
-  </w:compat>
-  <w:rsids>
-    <w:rsidRoot w:val="00C3783E"/>
-    <w:rsid w:val="00B1010B"/>
-    <w:rsid w:val="00C3783E"/>
-  </w:rsids>
-  <m:mathPr>
-    <m:mathFont m:val="Cambria Math"/>
-    <m:brkBin m:val="before"/>
-    <m:brkBinSub m:val="--"/>
-    <m:smallFrac m:val="0"/>
-    <m:dispDef/>
-    <m:lMargin m:val="0"/>
-    <m:rMargin m:val="0"/>
-    <m:defJc m:val="centerGroup"/>
-    <m:wrapIndent m:val="1440"/>
-    <m:intLim m:val="subSup"/>
-    <m:naryLim m:val="undOvr"/>
-  </m:mathPr>
-  <w:themeFontLang w:val="en-US"/>
-  <w:clrSchemeMapping w:bg1="light1" w:t1="dark1" w:bg2="light2" w:t2="dark2" w:accent1="accent1" w:accent2="accent2" w:accent3="accent3" w:accent4="accent4" w:accent5="accent5" w:accent6="accent6" w:hyperlink="hyperlink" w:followedHyperlink="followedHyperlink"/>
-  <w:decimalSymbol w:val="."/>
-  <w:listSeparator w:val=","/>
-  <w15:chartTrackingRefBased/>
-</w:settings>
-</file>
-
-<file path=word/glossary/styles.xml><?xml version="1.0" encoding="utf-8"?>
-<w:styles xmlns:mc="http://schemas.openxmlformats.org/markup-compatibility/2006" xmlns:r="http://schemas.openxmlformats.org/officeDocument/2006/relationships" xmlns:w="http://schemas.openxmlformats.org/wordprocessingml/2006/main" xmlns:w14="http://schemas.microsoft.com/office/word/2010/wordml" xmlns:w15="http://schemas.microsoft.com/office/word/2012/wordml" xmlns:w16se="http://schemas.microsoft.com/office/word/2015/wordml/symex" mc:Ignorable="w14 w15 w16se">
-  <w:docDefaults>
-    <w:rPrDefault>
-      <w:rPr>
-        <w:rFonts w:asciiTheme="minorHAnsi" w:eastAsiaTheme="minorEastAsia" w:hAnsiTheme="minorHAnsi" w:cstheme="minorBidi"/>
-        <w:sz w:val="22"/>
-        <w:szCs w:val="22"/>
-        <w:lang w:val="en-US" w:eastAsia="en-US" w:bidi="ar-SA"/>
-      </w:rPr>
-    </w:rPrDefault>
-    <w:pPrDefault>
-      <w:pPr>
-        <w:spacing w:after="160" w:line="259" w:lineRule="auto"/>
-      </w:pPr>
-    </w:pPrDefault>
-  </w:docDefaults>
-  <w:latentStyles w:defLockedState="0" w:defUIPriority="99" w:defSemiHidden="0" w:defUnhideWhenUsed="0" w:defQFormat="0" w:count="371">
-    <w:lsdException w:name="Normal" w:uiPriority="0" w:qFormat="1"/>
-    <w:lsdException w:name="heading 1" w:uiPriority="9" w:qFormat="1"/>
-    <w:lsdException w:name="heading 2" w:semiHidden="1" w:uiPriority="9" w:unhideWhenUsed="1" w:qFormat="1"/>
-    <w:lsdException w:name="heading 3" w:semiHidden="1" w:uiPriority="9" w:unhideWhenUsed="1" w:qFormat="1"/>
-    <w:lsdException w:name="heading 4" w:semiHidden="1" w:uiPriority="9" w:unhideWhenUsed="1" w:qFormat="1"/>
-    <w:lsdException w:name="heading 5" w:semiHidden="1" w:uiPriority="9" w:unhideWhenUsed="1" w:qFormat="1"/>
-    <w:lsdException w:name="heading 6" w:semiHidden="1" w:uiPriority="9" w:unhideWhenUsed="1" w:qFormat="1"/>
-    <w:lsdException w:name="heading 7" w:semiHidden="1" w:uiPriority="9" w:unhideWhenUsed="1" w:qFormat="1"/>
-    <w:lsdException w:name="heading 8" w:semiHidden="1" w:uiPriority="9" w:unhideWhenUsed="1" w:qFormat="1"/>
-    <w:lsdException w:name="heading 9" w:semiHidden="1" w:uiPriority="9" w:unhideWhenUsed="1" w:qFormat="1"/>
-    <w:lsdException w:name="index 1" w:semiHidden="1" w:unhideWhenUsed="1"/>
-    <w:lsdException w:name="index 2" w:semiHidden="1" w:unhideWhenUsed="1"/>
-    <w:lsdException w:name="index 3" w:semiHidden="1" w:unhideWhenUsed="1"/>
-    <w:lsdException w:name="index 4" w:semiHidden="1" w:unhideWhenUsed="1"/>
-    <w:lsdException w:name="index 5" w:semiHidden="1" w:unhideWhenUsed="1"/>
-    <w:lsdException w:name="index 6" w:semiHidden="1" w:unhideWhenUsed="1"/>
-    <w:lsdException w:name="index 7" w:semiHidden="1" w:unhideWhenUsed="1"/>
-    <w:lsdException w:name="index 8" w:semiHidden="1" w:unhideWhenUsed="1"/>
-    <w:lsdException w:name="index 9" w:semiHidden="1" w:unhideWhenUsed="1"/>
-    <w:lsdException w:name="toc 1" w:semiHidden="1" w:uiPriority="39" w:unhideWhenUsed="1"/>
-    <w:lsdException w:name="toc 2" w:semiHidden="1" w:uiPriority="39" w:unhideWhenUsed="1"/>
-    <w:lsdException w:name="toc 3" w:semiHidden="1" w:uiPriority="39" w:unhideWhenUsed="1"/>
-    <w:lsdException w:name="toc 4" w:semiHidden="1" w:uiPriority="39" w:unhideWhenUsed="1"/>
-    <w:lsdException w:name="toc 5" w:semiHidden="1" w:uiPriority="39" w:unhideWhenUsed="1"/>
-    <w:lsdException w:name="toc 6" w:semiHidden="1" w:uiPriority="39" w:unhideWhenUsed="1"/>
-    <w:lsdException w:name="toc 7" w:semiHidden="1" w:uiPriority="39" w:unhideWhenUsed="1"/>
-    <w:lsdException w:name="toc 8" w:semiHidden="1" w:uiPriority="39" w:unhideWhenUsed="1"/>
-    <w:lsdException w:name="toc 9" w:semiHidden="1" w:uiPriority="39" w:unhideWhenUsed="1"/>
-    <w:lsdException w:name="Normal Indent" w:semiHidden="1" w:unhideWhenUsed="1"/>
-    <w:lsdException w:name="footnote text" w:semiHidden="1" w:unhideWhenUsed="1"/>
-    <w:lsdException w:name="annotation text" w:semiHidden="1" w:unhideWhenUsed="1"/>
-    <w:lsdException w:name="header" w:semiHidden="1" w:unhideWhenUsed="1"/>
-    <w:lsdException w:name="footer" w:semiHidden="1" w:unhideWhenUsed="1"/>
-    <w:lsdException w:name="index heading" w:semiHidden="1" w:unhideWhenUsed="1"/>
-    <w:lsdException w:name="caption" w:semiHidden="1" w:uiPriority="35" w:unhideWhenUsed="1" w:qFormat="1"/>
-    <w:lsdException w:name="table of figures" w:semiHidden="1" w:unhideWhenUsed="1"/>
-    <w:lsdException w:name="envelope address" w:semiHidden="1" w:unhideWhenUsed="1"/>
-    <w:lsdException w:name="envelope return" w:semiHidden="1" w:unhideWhenUsed="1"/>
-    <w:lsdException w:name="footnote reference" w:semiHidden="1" w:unhideWhenUsed="1"/>
-    <w:lsdException w:name="annotation reference" w:semiHidden="1" w:unhideWhenUsed="1"/>
-    <w:lsdException w:name="line number" w:semiHidden="1" w:unhideWhenUsed="1"/>
-    <w:lsdException w:name="page number" w:semiHidden="1" w:unhideWhenUsed="1"/>
-    <w:lsdException w:name="endnote reference" w:semiHidden="1" w:unhideWhenUsed="1"/>
-    <w:lsdException w:name="endnote text" w:semiHidden="1" w:unhideWhenUsed="1"/>
-    <w:lsdException w:name="table of authorities" w:semiHidden="1" w:unhideWhenUsed="1"/>
-    <w:lsdException w:name="macro" w:semiHidden="1" w:unhideWhenUsed="1"/>
-    <w:lsdException w:name="toa heading" w:semiHidden="1" w:unhideWhenUsed="1"/>
-    <w:lsdException w:name="List" w:semiHidden="1" w:unhideWhenUsed="1"/>
-    <w:lsdException w:name="List Bullet" w:semiHidden="1" w:unhideWhenUsed="1"/>
-    <w:lsdException w:name="List Number" w:semiHidden="1" w:unhideWhenUsed="1"/>
-    <w:lsdException w:name="List 2" w:semiHidden="1" w:unhideWhenUsed="1"/>
-    <w:lsdException w:name="List 3" w:semiHidden="1" w:unhideWhenUsed="1"/>
-    <w:lsdException w:name="List 4" w:semiHidden="1" w:unhideWhenUsed="1"/>
-    <w:lsdException w:name="List 5" w:semiHidden="1" w:unhideWhenUsed="1"/>
-    <w:lsdException w:name="List Bullet 2" w:semiHidden="1" w:unhideWhenUsed="1"/>
-    <w:lsdException w:name="List Bullet 3" w:semiHidden="1" w:unhideWhenUsed="1"/>
-    <w:lsdException w:name="List Bullet 4" w:semiHidden="1" w:unhideWhenUsed="1"/>
-    <w:lsdException w:name="List Bullet 5" w:semiHidden="1" w:unhideWhenUsed="1"/>
-    <w:lsdException w:name="List Number 2" w:semiHidden="1" w:unhideWhenUsed="1"/>
-    <w:lsdException w:name="List Number 3" w:semiHidden="1" w:unhideWhenUsed="1"/>
-    <w:lsdException w:name="List Number 4" w:semiHidden="1" w:unhideWhenUsed="1"/>
-    <w:lsdException w:name="List Number 5" w:semiHidden="1" w:unhideWhenUsed="1"/>
-    <w:lsdException w:name="Title" w:uiPriority="10" w:qFormat="1"/>
-    <w:lsdException w:name="Closing" w:semiHidden="1" w:unhideWhenUsed="1"/>
-    <w:lsdException w:name="Signature" w:semiHidden="1" w:unhideWhenUsed="1"/>
-    <w:lsdException w:name="Default Paragraph Font" w:semiHidden="1" w:uiPriority="1" w:unhideWhenUsed="1"/>
-    <w:lsdException w:name="Body Text" w:semiHidden="1" w:unhideWhenUsed="1"/>
-    <w:lsdException w:name="Body Text Indent" w:semiHidden="1" w:unhideWhenUsed="1"/>
-    <w:lsdException w:name="List Continue" w:semiHidden="1" w:unhideWhenUsed="1"/>
-    <w:lsdException w:name="List Continue 2" w:semiHidden="1" w:unhideWhenUsed="1"/>
-    <w:lsdException w:name="List Continue 3" w:semiHidden="1" w:unhideWhenUsed="1"/>
-    <w:lsdException w:name="List Continue 4" w:semiHidden="1" w:unhideWhenUsed="1"/>
-    <w:lsdException w:name="List Continue 5" w:semiHidden="1" w:unhideWhenUsed="1"/>
-    <w:lsdException w:name="Message Header" w:semiHidden="1" w:unhideWhenUsed="1"/>
-    <w:lsdException w:name="Subtitle" w:uiPriority="11" w:qFormat="1"/>
-    <w:lsdException w:name="Salutation" w:semiHidden="1" w:unhideWhenUsed="1"/>
-    <w:lsdException w:name="Date" w:semiHidden="1" w:unhideWhenUsed="1"/>
-    <w:lsdException w:name="Body Text First Indent" w:semiHidden="1" w:unhideWhenUsed="1"/>
-    <w:lsdException w:name="Body Text First Indent 2" w:semiHidden="1" w:unhideWhenUsed="1"/>
-    <w:lsdException w:name="Note Heading" w:semiHidden="1" w:unhideWhenUsed="1"/>
-    <w:lsdException w:name="Body Text 2" w:semiHidden="1" w:unhideWhenUsed="1"/>
-    <w:lsdException w:name="Body Text 3" w:semiHidden="1" w:unhideWhenUsed="1"/>
-    <w:lsdException w:name="Body Text Indent 2" w:semiHidden="1" w:unhideWhenUsed="1"/>
-    <w:lsdException w:name="Body Text Indent 3" w:semiHidden="1" w:unhideWhenUsed="1"/>
-    <w:lsdException w:name="Block Text" w:semiHidden="1" w:unhideWhenUsed="1"/>
-    <w:lsdException w:name="Hyperlink" w:semiHidden="1" w:unhideWhenUsed="1"/>
-    <w:lsdException w:name="FollowedHyperlink" w:semiHidden="1" w:unhideWhenUsed="1"/>
-    <w:lsdException w:name="Strong" w:uiPriority="22" w:qFormat="1"/>
-    <w:lsdException w:name="Emphasis" w:uiPriority="20" w:qFormat="1"/>
-    <w:lsdException w:name="Document Map" w:semiHidden="1" w:unhideWhenUsed="1"/>
-    <w:lsdException w:name="Plain Text" w:semiHidden="1" w:unhideWhenUsed="1"/>
-    <w:lsdException w:name="E-mail Signature" w:semiHidden="1" w:unhideWhenUsed="1"/>
-    <w:lsdException w:name="HTML Top of Form" w:semiHidden="1" w:unhideWhenUsed="1"/>
-    <w:lsdException w:name="HTML Bottom of Form" w:semiHidden="1" w:unhideWhenUsed="1"/>
-    <w:lsdException w:name="Normal (Web)" w:semiHidden="1" w:unhideWhenUsed="1"/>
-    <w:lsdException w:name="HTML Acronym" w:semiHidden="1" w:unhideWhenUsed="1"/>
-    <w:lsdException w:name="HTML Address" w:semiHidden="1" w:unhideWhenUsed="1"/>
-    <w:lsdException w:name="HTML Cite" w:semiHidden="1" w:unhideWhenUsed="1"/>
-    <w:lsdException w:name="HTML Code" w:semiHidden="1" w:unhideWhenUsed="1"/>
-    <w:lsdException w:name="HTML Definition" w:semiHidden="1" w:unhideWhenUsed="1"/>
-    <w:lsdException w:name="HTML Keyboard" w:semiHidden="1" w:unhideWhenUsed="1"/>
-    <w:lsdException w:name="HTML Preformatted" w:semiHidden="1" w:unhideWhenUsed="1"/>
-    <w:lsdException w:name="HTML Sample" w:semiHidden="1" w:unhideWhenUsed="1"/>
-    <w:lsdException w:name="HTML Typewriter" w:semiHidden="1" w:unhideWhenUsed="1"/>
-    <w:lsdException w:name="HTML Variable" w:semiHidden="1" w:unhideWhenUsed="1"/>
-    <w:lsdException w:name="Normal Table" w:semiHidden="1" w:unhideWhenUsed="1"/>
-    <w:lsdException w:name="annotation subject" w:semiHidden="1" w:unhideWhenUsed="1"/>
-    <w:lsdException w:name="No List" w:semiHidden="1" w:unhideWhenUsed="1"/>
-    <w:lsdException w:name="Outline List 1" w:semiHidden="1" w:unhideWhenUsed="1"/>
-    <w:lsdException w:name="Outline List 2" w:semiHidden="1" w:unhideWhenUsed="1"/>
-    <w:lsdException w:name="Outline List 3" w:semiHidden="1" w:unhideWhenUsed="1"/>
-    <w:lsdException w:name="Table Simple 1" w:semiHidden="1" w:unhideWhenUsed="1"/>
-    <w:lsdException w:name="Table Simple 2" w:semiHidden="1" w:unhideWhenUsed="1"/>
-    <w:lsdException w:name="Table Simple 3" w:semiHidden="1" w:unhideWhenUsed="1"/>
-    <w:lsdException w:name="Table Classic 1" w:semiHidden="1" w:unhideWhenUsed="1"/>
-    <w:lsdException w:name="Table Classic 2" w:semiHidden="1" w:unhideWhenUsed="1"/>
-    <w:lsdException w:name="Table Classic 3" w:semiHidden="1" w:unhideWhenUsed="1"/>
-    <w:lsdException w:name="Table Classic 4" w:semiHidden="1" w:unhideWhenUsed="1"/>
-    <w:lsdException w:name="Table Colorful 1" w:semiHidden="1" w:unhideWhenUsed="1"/>
-    <w:lsdException w:name="Table Colorful 2" w:semiHidden="1" w:unhideWhenUsed="1"/>
-    <w:lsdException w:name="Table Colorful 3" w:semiHidden="1" w:unhideWhenUsed="1"/>
-    <w:lsdException w:name="Table Columns 1" w:semiHidden="1" w:unhideWhenUsed="1"/>
-    <w:lsdException w:name="Table Columns 2" w:semiHidden="1" w:unhideWhenUsed="1"/>
-    <w:lsdException w:name="Table Columns 3" w:semiHidden="1" w:unhideWhenUsed="1"/>
-    <w:lsdException w:name="Table Columns 4" w:semiHidden="1" w:unhideWhenUsed="1"/>
-    <w:lsdException w:name="Table Columns 5" w:semiHidden="1" w:unhideWhenUsed="1"/>
-    <w:lsdException w:name="Table Grid 1" w:semiHidden="1" w:unhideWhenUsed="1"/>
-    <w:lsdException w:name="Table Grid 2" w:semiHidden="1" w:unhideWhenUsed="1"/>
-    <w:lsdException w:name="Table Grid 3" w:semiHidden="1" w:unhideWhenUsed="1"/>
-    <w:lsdException w:name="Table Grid 4" w:semiHidden="1" w:unhideWhenUsed="1"/>
-    <w:lsdException w:name="Table Grid 5" w:semiHidden="1" w:unhideWhenUsed="1"/>
-    <w:lsdException w:name="Table Grid 6" w:semiHidden="1" w:unhideWhenUsed="1"/>
-    <w:lsdException w:name="Table Grid 7" w:semiHidden="1" w:unhideWhenUsed="1"/>
-    <w:lsdException w:name="Table Grid 8" w:semiHidden="1" w:unhideWhenUsed="1"/>
-    <w:lsdException w:name="Table List 1" w:semiHidden="1" w:unhideWhenUsed="1"/>
-    <w:lsdException w:name="Table List 2" w:semiHidden="1" w:unhideWhenUsed="1"/>
-    <w:lsdException w:name="Table List 3" w:semiHidden="1" w:unhideWhenUsed="1"/>
-    <w:lsdException w:name="Table List 4" w:semiHidden="1" w:unhideWhenUsed="1"/>
-    <w:lsdException w:name="Table List 5" w:semiHidden="1" w:unhideWhenUsed="1"/>
-    <w:lsdException w:name="Table List 6" w:semiHidden="1" w:unhideWhenUsed="1"/>
-    <w:lsdException w:name="Table List 7" w:semiHidden="1" w:unhideWhenUsed="1"/>
-    <w:lsdException w:name="Table List 8" w:semiHidden="1" w:unhideWhenUsed="1"/>
-    <w:lsdException w:name="Table 3D effects 1" w:semiHidden="1" w:unhideWhenUsed="1"/>
-    <w:lsdException w:name="Table 3D effects 2" w:semiHidden="1" w:unhideWhenUsed="1"/>
-    <w:lsdException w:name="Table 3D effects 3" w:semiHidden="1" w:unhideWhenUsed="1"/>
-    <w:lsdException w:name="Table Contemporary" w:semiHidden="1" w:unhideWhenUsed="1"/>
-    <w:lsdException w:name="Table Elegant" w:semiHidden="1" w:unhideWhenUsed="1"/>
-    <w:lsdException w:name="Table Professional" w:semiHidden="1" w:unhideWhenUsed="1"/>
-    <w:lsdException w:name="Table Subtle 1" w:semiHidden="1" w:unhideWhenUsed="1"/>
-    <w:lsdException w:name="Table Subtle 2" w:semiHidden="1" w:unhideWhenUsed="1"/>
-    <w:lsdException w:name="Table Web 1" w:semiHidden="1" w:unhideWhenUsed="1"/>
-    <w:lsdException w:name="Table Web 2" w:semiHidden="1" w:unhideWhenUsed="1"/>
-    <w:lsdException w:name="Table Web 3" w:semiHidden="1" w:unhideWhenUsed="1"/>
-    <w:lsdException w:name="Balloon Text" w:semiHidden="1" w:unhideWhenUsed="1"/>
-    <w:lsdException w:name="Table Grid" w:uiPriority="39"/>
-    <w:lsdException w:name="Table Theme" w:semiHidden="1" w:unhideWhenUsed="1"/>
-    <w:lsdException w:name="Placeholder Text" w:semiHidden="1"/>
-    <w:lsdException w:name="No Spacing" w:uiPriority="1" w:qFormat="1"/>
-    <w:lsdException w:name="Light Shading" w:uiPriority="60"/>
-    <w:lsdException w:name="Light List" w:uiPriority="61"/>
-    <w:lsdException w:name="Light Grid" w:uiPriority="62"/>
-    <w:lsdException w:name="Medium Shading 1" w:uiPriority="63"/>
-    <w:lsdException w:name="Medium Shading 2" w:uiPriority="64"/>
-    <w:lsdException w:name="Medium List 1" w:uiPriority="65"/>
-    <w:lsdException w:name="Medium List 2" w:uiPriority="66"/>
-    <w:lsdException w:name="Medium Grid 1" w:uiPriority="67"/>
-    <w:lsdException w:name="Medium Grid 2" w:uiPriority="68"/>
-    <w:lsdException w:name="Medium Grid 3" w:uiPriority="69"/>
-    <w:lsdException w:name="Dark List" w:uiPriority="70"/>
-    <w:lsdException w:name="Colorful Shading" w:uiPriority="71"/>
-    <w:lsdException w:name="Colorful List" w:uiPriority="72"/>
-    <w:lsdException w:name="Colorful Grid" w:uiPriority="73"/>
-    <w:lsdException w:name="Light Shading Accent 1" w:uiPriority="60"/>
-    <w:lsdException w:name="Light List Accent 1" w:uiPriority="61"/>
-    <w:lsdException w:name="Light Grid Accent 1" w:uiPriority="62"/>
-    <w:lsdException w:name="Medium Shading 1 Accent 1" w:uiPriority="63"/>
-    <w:lsdException w:name="Medium Shading 2 Accent 1" w:uiPriority="64"/>
-    <w:lsdException w:name="Medium List 1 Accent 1" w:uiPriority="65"/>
-    <w:lsdException w:name="Revision" w:semiHidden="1"/>
-    <w:lsdException w:name="List Paragraph" w:uiPriority="34" w:qFormat="1"/>
-    <w:lsdException w:name="Quote" w:uiPriority="29" w:qFormat="1"/>
-    <w:lsdException w:name="Intense Quote" w:uiPriority="30" w:qFormat="1"/>
-    <w:lsdException w:name="Medium List 2 Accent 1" w:uiPriority="66"/>
-    <w:lsdException w:name="Medium Grid 1 Accent 1" w:uiPriority="67"/>
-    <w:lsdException w:name="Medium Grid 2 Accent 1" w:uiPriority="68"/>
-    <w:lsdException w:name="Medium Grid 3 Accent 1" w:uiPriority="69"/>
-    <w:lsdException w:name="Dark List Accent 1" w:uiPriority="70"/>
-    <w:lsdException w:name="Colorful Shading Accent 1" w:uiPriority="71"/>
-    <w:lsdException w:name="Colorful List Accent 1" w:uiPriority="72"/>
-    <w:lsdException w:name="Colorful Grid Accent 1" w:uiPriority="73"/>
-    <w:lsdException w:name="Light Shading Accent 2" w:uiPriority="60"/>
-    <w:lsdException w:name="Light List Accent 2" w:uiPriority="61"/>
-    <w:lsdException w:name="Light Grid Accent 2" w:uiPriority="62"/>
-    <w:lsdException w:name="Medium Shading 1 Accent 2" w:uiPriority="63"/>
-    <w:lsdException w:name="Medium Shading 2 Accent 2" w:uiPriority="64"/>
-    <w:lsdException w:name="Medium List 1 Accent 2" w:uiPriority="65"/>
-    <w:lsdException w:name="Medium List 2 Accent 2" w:uiPriority="66"/>
-    <w:lsdException w:name="Medium Grid 1 Accent 2" w:uiPriority="67"/>
-    <w:lsdException w:name="Medium Grid 2 Accent 2" w:uiPriority="68"/>
-    <w:lsdException w:name="Medium Grid 3 Accent 2" w:uiPriority="69"/>
-    <w:lsdException w:name="Dark List Accent 2" w:uiPriority="70"/>
-    <w:lsdException w:name="Colorful Shading Accent 2" w:uiPriority="71"/>
-    <w:lsdException w:name="Colorful List Accent 2" w:uiPriority="72"/>
-    <w:lsdException w:name="Colorful Grid Accent 2" w:uiPriority="73"/>
-    <w:lsdException w:name="Light Shading Accent 3" w:uiPriority="60"/>
-    <w:lsdException w:name="Light List Accent 3" w:uiPriority="61"/>
-    <w:lsdException w:name="Light Grid Accent 3" w:uiPriority="62"/>
-    <w:lsdException w:name="Medium Shading 1 Accent 3" w:uiPriority="63"/>
-    <w:lsdException w:name="Medium Shading 2 Accent 3" w:uiPriority="64"/>
-    <w:lsdException w:name="Medium List 1 Accent 3" w:uiPriority="65"/>
-    <w:lsdException w:name="Medium List 2 Accent 3" w:uiPriority="66"/>
-    <w:lsdException w:name="Medium Grid 1 Accent 3" w:uiPriority="67"/>
-    <w:lsdException w:name="Medium Grid 2 Accent 3" w:uiPriority="68"/>
-    <w:lsdException w:name="Medium Grid 3 Accent 3" w:uiPriority="69"/>
-    <w:lsdException w:name="Dark List Accent 3" w:uiPriority="70"/>
-    <w:lsdException w:name="Colorful Shading Accent 3" w:uiPriority="71"/>
-    <w:lsdException w:name="Colorful List Accent 3" w:uiPriority="72"/>
-    <w:lsdException w:name="Colorful Grid Accent 3" w:uiPriority="73"/>
-    <w:lsdException w:name="Light Shading Accent 4" w:uiPriority="60"/>
-    <w:lsdException w:name="Light List Accent 4" w:uiPriority="61"/>
-    <w:lsdException w:name="Light Grid Accent 4" w:uiPriority="62"/>
-    <w:lsdException w:name="Medium Shading 1 Accent 4" w:uiPriority="63"/>
-    <w:lsdException w:name="Medium Shading 2 Accent 4" w:uiPriority="64"/>
-    <w:lsdException w:name="Medium List 1 Accent 4" w:uiPriority="65"/>
-    <w:lsdException w:name="Medium List 2 Accent 4" w:uiPriority="66"/>
-    <w:lsdException w:name="Medium Grid 1 Accent 4" w:uiPriority="67"/>
-    <w:lsdException w:name="Medium Grid 2 Accent 4" w:uiPriority="68"/>
-    <w:lsdException w:name="Medium Grid 3 Accent 4" w:uiPriority="69"/>
-    <w:lsdException w:name="Dark List Accent 4" w:uiPriority="70"/>
-    <w:lsdException w:name="Colorful Shading Accent 4" w:uiPriority="71"/>
-    <w:lsdException w:name="Colorful List Accent 4" w:uiPriority="72"/>
-    <w:lsdException w:name="Colorful Grid Accent 4" w:uiPriority="73"/>
-    <w:lsdException w:name="Light Shading Accent 5" w:uiPriority="60"/>
-    <w:lsdException w:name="Light List Accent 5" w:uiPriority="61"/>
-    <w:lsdException w:name="Light Grid Accent 5" w:uiPriority="62"/>
-    <w:lsdException w:name="Medium Shading 1 Accent 5" w:uiPriority="63"/>
-    <w:lsdException w:name="Medium Shading 2 Accent 5" w:uiPriority="64"/>
-    <w:lsdException w:name="Medium List 1 Accent 5" w:uiPriority="65"/>
-    <w:lsdException w:name="Medium List 2 Accent 5" w:uiPriority="66"/>
-    <w:lsdException w:name="Medium Grid 1 Accent 5" w:uiPriority="67"/>
-    <w:lsdException w:name="Medium Grid 2 Accent 5" w:uiPriority="68"/>
-    <w:lsdException w:name="Medium Grid 3 Accent 5" w:uiPriority="69"/>
-    <w:lsdException w:name="Dark List Accent 5" w:uiPriority="70"/>
-    <w:lsdException w:name="Colorful Shading Accent 5" w:uiPriority="71"/>
-    <w:lsdException w:name="Colorful List Accent 5" w:uiPriority="72"/>
-    <w:lsdException w:name="Colorful Grid Accent 5" w:uiPriority="73"/>
-    <w:lsdException w:name="Light Shading Accent 6" w:uiPriority="60"/>
-    <w:lsdException w:name="Light List Accent 6" w:uiPriority="61"/>
-    <w:lsdException w:name="Light Grid Accent 6" w:uiPriority="62"/>
-    <w:lsdException w:name="Medium Shading 1 Accent 6" w:uiPriority="63"/>
-    <w:lsdException w:name="Medium Shading 2 Accent 6" w:uiPriority="64"/>
-    <w:lsdException w:name="Medium List 1 Accent 6" w:uiPriority="65"/>
-    <w:lsdException w:name="Medium List 2 Accent 6" w:uiPriority="66"/>
-    <w:lsdException w:name="Medium Grid 1 Accent 6" w:uiPriority="67"/>
-    <w:lsdException w:name="Medium Grid 2 Accent 6" w:uiPriority="68"/>
-    <w:lsdException w:name="Medium Grid 3 Accent 6" w:uiPriority="69"/>
-    <w:lsdException w:name="Dark List Accent 6" w:uiPriority="70"/>
-    <w:lsdException w:name="Colorful Shading Accent 6" w:uiPriority="71"/>
-    <w:lsdException w:name="Colorful List Accent 6" w:uiPriority="72"/>
-    <w:lsdException w:name="Colorful Grid Accent 6" w:uiPriority="73"/>
-    <w:lsdException w:name="Subtle Emphasis" w:uiPriority="19" w:qFormat="1"/>
-    <w:lsdException w:name="Intense Emphasis" w:uiPriority="21" w:qFormat="1"/>
-    <w:lsdException w:name="Subtle Reference" w:uiPriority="31" w:qFormat="1"/>
-    <w:lsdException w:name="Intense Reference" w:uiPriority="32" w:qFormat="1"/>
-    <w:lsdException w:name="Book Title" w:uiPriority="33" w:qFormat="1"/>
-    <w:lsdException w:name="Bibliography" w:semiHidden="1" w:uiPriority="37" w:unhideWhenUsed="1"/>
-    <w:lsdException w:name="TOC Heading" w:semiHidden="1" w:uiPriority="39" w:unhideWhenUsed="1" w:qFormat="1"/>
-    <w:lsdException w:name="Plain Table 1" w:uiPriority="41"/>
-    <w:lsdException w:name="Plain Table 2" w:uiPriority="42"/>
-    <w:lsdException w:name="Plain Table 3" w:uiPriority="43"/>
-    <w:lsdException w:name="Plain Table 4" w:uiPriority="44"/>
-    <w:lsdException w:name="Plain Table 5" w:uiPriority="45"/>
-    <w:lsdException w:name="Grid Table Light" w:uiPriority="40"/>
-    <w:lsdException w:name="Grid Table 1 Light" w:uiPriority="46"/>
-    <w:lsdException w:name="Grid Table 2" w:uiPriority="47"/>
-    <w:lsdException w:name="Grid Table 3" w:uiPriority="48"/>
-    <w:lsdException w:name="Grid Table 4" w:uiPriority="49"/>
-    <w:lsdException w:name="Grid Table 5 Dark" w:uiPriority="50"/>
-    <w:lsdException w:name="Grid Table 6 Colorful" w:uiPriority="51"/>
-    <w:lsdException w:name="Grid Table 7 Colorful" w:uiPriority="52"/>
-    <w:lsdException w:name="Grid Table 1 Light Accent 1" w:uiPriority="46"/>
-    <w:lsdException w:name="Grid Table 2 Accent 1" w:uiPriority="47"/>
-    <w:lsdException w:name="Grid Table 3 Accent 1" w:uiPriority="48"/>
-    <w:lsdException w:name="Grid Table 4 Accent 1" w:uiPriority="49"/>
-    <w:lsdException w:name="Grid Table 5 Dark Accent 1" w:uiPriority="50"/>
-    <w:lsdException w:name="Grid Table 6 Colorful Accent 1" w:uiPriority="51"/>
-    <w:lsdException w:name="Grid Table 7 Colorful Accent 1" w:uiPriority="52"/>
-    <w:lsdException w:name="Grid Table 1 Light Accent 2" w:uiPriority="46"/>
-    <w:lsdException w:name="Grid Table 2 Accent 2" w:uiPriority="47"/>
-    <w:lsdException w:name="Grid Table 3 Accent 2" w:uiPriority="48"/>
-    <w:lsdException w:name="Grid Table 4 Accent 2" w:uiPriority="49"/>
-    <w:lsdException w:name="Grid Table 5 Dark Accent 2" w:uiPriority="50"/>
-    <w:lsdException w:name="Grid Table 6 Colorful Accent 2" w:uiPriority="51"/>
-    <w:lsdException w:name="Grid Table 7 Colorful Accent 2" w:uiPriority="52"/>
-    <w:lsdException w:name="Grid Table 1 Light Accent 3" w:uiPriority="46"/>
-    <w:lsdException w:name="Grid Table 2 Accent 3" w:uiPriority="47"/>
-    <w:lsdException w:name="Grid Table 3 Accent 3" w:uiPriority="48"/>
-    <w:lsdException w:name="Grid Table 4 Accent 3" w:uiPriority="49"/>
-    <w:lsdException w:name="Grid Table 5 Dark Accent 3" w:uiPriority="50"/>
-    <w:lsdException w:name="Grid Table 6 Colorful Accent 3" w:uiPriority="51"/>
-    <w:lsdException w:name="Grid Table 7 Colorful Accent 3" w:uiPriority="52"/>
-    <w:lsdException w:name="Grid Table 1 Light Accent 4" w:uiPriority="46"/>
-    <w:lsdException w:name="Grid Table 2 Accent 4" w:uiPriority="47"/>
-    <w:lsdException w:name="Grid Table 3 Accent 4" w:uiPriority="48"/>
-    <w:lsdException w:name="Grid Table 4 Accent 4" w:uiPriority="49"/>
-    <w:lsdException w:name="Grid Table 5 Dark Accent 4" w:uiPriority="50"/>
-    <w:lsdException w:name="Grid Table 6 Colorful Accent 4" w:uiPriority="51"/>
-    <w:lsdException w:name="Grid Table 7 Colorful Accent 4" w:uiPriority="52"/>
-    <w:lsdException w:name="Grid Table 1 Light Accent 5" w:uiPriority="46"/>
-    <w:lsdException w:name="Grid Table 2 Accent 5" w:uiPriority="47"/>
-    <w:lsdException w:name="Grid Table 3 Accent 5" w:uiPriority="48"/>
-    <w:lsdException w:name="Grid Table 4 Accent 5" w:uiPriority="49"/>
-    <w:lsdException w:name="Grid Table 5 Dark Accent 5" w:uiPriority="50"/>
-    <w:lsdException w:name="Grid Table 6 Colorful Accent 5" w:uiPriority="51"/>
-    <w:lsdException w:name="Grid Table 7 Colorful Accent 5" w:uiPriority="52"/>
-    <w:lsdException w:name="Grid Table 1 Light Accent 6" w:uiPriority="46"/>
-    <w:lsdException w:name="Grid Table 2 Accent 6" w:uiPriority="47"/>
-    <w:lsdException w:name="Grid Table 3 Accent 6" w:uiPriority="48"/>
-    <w:lsdException w:name="Grid Table 4 Accent 6" w:uiPriority="49"/>
-    <w:lsdException w:name="Grid Table 5 Dark Accent 6" w:uiPriority="50"/>
-    <w:lsdException w:name="Grid Table 6 Colorful Accent 6" w:uiPriority="51"/>
-    <w:lsdException w:name="Grid Table 7 Colorful Accent 6" w:uiPriority="52"/>
-    <w:lsdException w:name="List Table 1 Light" w:uiPriority="46"/>
-    <w:lsdException w:name="List Table 2" w:uiPriority="47"/>
-    <w:lsdException w:name="List Table 3" w:uiPriority="48"/>
-    <w:lsdException w:name="List Table 4" w:uiPriority="49"/>
-    <w:lsdException w:name="List Table 5 Dark" w:uiPriority="50"/>
-    <w:lsdException w:name="List Table 6 Colorful" w:uiPriority="51"/>
-    <w:lsdException w:name="List Table 7 Colorful" w:uiPriority="52"/>
-    <w:lsdException w:name="List Table 1 Light Accent 1" w:uiPriority="46"/>
-    <w:lsdException w:name="List Table 2 Accent 1" w:uiPriority="47"/>
-    <w:lsdException w:name="List Table 3 Accent 1" w:uiPriority="48"/>
-    <w:lsdException w:name="List Table 4 Accent 1" w:uiPriority="49"/>
-    <w:lsdException w:name="List Table 5 Dark Accent 1" w:uiPriority="50"/>
-    <w:lsdException w:name="List Table 6 Colorful Accent 1" w:uiPriority="51"/>
-    <w:lsdException w:name="List Table 7 Colorful Accent 1" w:uiPriority="52"/>
-    <w:lsdException w:name="List Table 1 Light Accent 2" w:uiPriority="46"/>
-    <w:lsdException w:name="List Table 2 Accent 2" w:uiPriority="47"/>
-    <w:lsdException w:name="List Table 3 Accent 2" w:uiPriority="48"/>
-    <w:lsdException w:name="List Table 4 Accent 2" w:uiPriority="49"/>
-    <w:lsdException w:name="List Table 5 Dark Accent 2" w:uiPriority="50"/>
-    <w:lsdException w:name="List Table 6 Colorful Accent 2" w:uiPriority="51"/>
-    <w:lsdException w:name="List Table 7 Colorful Accent 2" w:uiPriority="52"/>
-    <w:lsdException w:name="List Table 1 Light Accent 3" w:uiPriority="46"/>
-    <w:lsdException w:name="List Table 2 Accent 3" w:uiPriority="47"/>
-    <w:lsdException w:name="List Table 3 Accent 3" w:uiPriority="48"/>
-    <w:lsdException w:name="List Table 4 Accent 3" w:uiPriority="49"/>
-    <w:lsdException w:name="List Table 5 Dark Accent 3" w:uiPriority="50"/>
-    <w:lsdException w:name="List Table 6 Colorful Accent 3" w:uiPriority="51"/>
-    <w:lsdException w:name="List Table 7 Colorful Accent 3" w:uiPriority="52"/>
-    <w:lsdException w:name="List Table 1 Light Accent 4" w:uiPriority="46"/>
-    <w:lsdException w:name="List Table 2 Accent 4" w:uiPriority="47"/>
-    <w:lsdException w:name="List Table 3 Accent 4" w:uiPriority="48"/>
-    <w:lsdException w:name="List Table 4 Accent 4" w:uiPriority="49"/>
-    <w:lsdException w:name="List Table 5 Dark Accent 4" w:uiPriority="50"/>
-    <w:lsdException w:name="List Table 6 Colorful Accent 4" w:uiPriority="51"/>
-    <w:lsdException w:name="List Table 7 Colorful Accent 4" w:uiPriority="52"/>
-    <w:lsdException w:name="List Table 1 Light Accent 5" w:uiPriority="46"/>
-    <w:lsdException w:name="List Table 2 Accent 5" w:uiPriority="47"/>
-    <w:lsdException w:name="List Table 3 Accent 5" w:uiPriority="48"/>
-    <w:lsdException w:name="List Table 4 Accent 5" w:uiPriority="49"/>
-    <w:lsdException w:name="List Table 5 Dark Accent 5" w:uiPriority="50"/>
-    <w:lsdException w:name="List Table 6 Colorful Accent 5" w:uiPriority="51"/>
-    <w:lsdException w:name="List Table 7 Colorful Accent 5" w:uiPriority="52"/>
-    <w:lsdException w:name="List Table 1 Light Accent 6" w:uiPriority="46"/>
-    <w:lsdException w:name="List Table 2 Accent 6" w:uiPriority="47"/>
-    <w:lsdException w:name="List Table 3 Accent 6" w:uiPriority="48"/>
-    <w:lsdException w:name="List Table 4 Accent 6" w:uiPriority="49"/>
-    <w:lsdException w:name="List Table 5 Dark Accent 6" w:uiPriority="50"/>
-    <w:lsdException w:name="List Table 6 Colorful Accent 6" w:uiPriority="51"/>
-    <w:lsdException w:name="List Table 7 Colorful Accent 6" w:uiPriority="52"/>
-  </w:latentStyles>
-  <w:style w:type="paragraph" w:default="1" w:styleId="Normal">
-    <w:name w:val="Normal"/>
-    <w:qFormat/>
-  </w:style>
-  <w:style w:type="character" w:default="1" w:styleId="DefaultParagraphFont">
-    <w:name w:val="Default Paragraph Font"/>
-    <w:uiPriority w:val="1"/>
-    <w:semiHidden/>
-    <w:unhideWhenUsed/>
-  </w:style>
-  <w:style w:type="table" w:default="1" w:styleId="TableNormal">
-    <w:name w:val="Normal Table"/>
-    <w:uiPriority w:val="99"/>
-    <w:semiHidden/>
-    <w:unhideWhenUsed/>
-    <w:tblPr>
-      <w:tblInd w:w="0" w:type="dxa"/>
-      <w:tblCellMar>
-        <w:top w:w="0" w:type="dxa"/>
-        <w:left w:w="108" w:type="dxa"/>
-        <w:bottom w:w="0" w:type="dxa"/>
-        <w:right w:w="108" w:type="dxa"/>
-      </w:tblCellMar>
-    </w:tblPr>
-  </w:style>
-  <w:style w:type="numbering" w:default="1" w:styleId="NoList">
-    <w:name w:val="No List"/>
-    <w:uiPriority w:val="99"/>
-    <w:semiHidden/>
-    <w:unhideWhenUsed/>
-  </w:style>
-  <w:style w:type="character" w:styleId="PlaceholderText">
-    <w:name w:val="Placeholder Text"/>
-    <w:basedOn w:val="DefaultParagraphFont"/>
-    <w:uiPriority w:val="99"/>
-    <w:semiHidden/>
-    <w:rsid w:val="00C3783E"/>
-    <w:rPr>
-      <w:color w:val="808080"/>
-    </w:rPr>
-  </w:style>
-</w:styles>
-</file>
-
-<file path=word/glossary/webSettings.xml><?xml version="1.0" encoding="utf-8"?>
-<w:webSettings xmlns:mc="http://schemas.openxmlformats.org/markup-compatibility/2006" xmlns:r="http://schemas.openxmlformats.org/officeDocument/2006/relationships" xmlns:w="http://schemas.openxmlformats.org/wordprocessingml/2006/main" xmlns:w14="http://schemas.microsoft.com/office/word/2010/wordml" xmlns:w15="http://schemas.microsoft.com/office/word/2012/wordml" xmlns:w16se="http://schemas.microsoft.com/office/word/2015/wordml/symex" mc:Ignorable="w14 w15 w16se">
-  <w:optimizeForBrowser/>
-  <w:allowPNG/>
-</w:webSettings>
-</file>
-
 <file path=word/theme/theme1.xml><?xml version="1.0" encoding="utf-8"?>
 <a:theme xmlns:a="http://schemas.openxmlformats.org/drawingml/2006/main" name="Keystone">
   <a:themeElements>
@@ -12045,15 +11501,68 @@
 </file>
 
 <file path=customXml/item2.xml><?xml version="1.0" encoding="utf-8"?>
-<?mso-contentType ?>
-<FormTemplates xmlns="http://schemas.microsoft.com/sharepoint/v3/contenttype/forms">
-  <Display>DocumentLibraryForm</Display>
-  <Edit>DocumentLibraryForm</Edit>
-  <New>DocumentLibraryForm</New>
-</FormTemplates>
+<p:properties xmlns:p="http://schemas.microsoft.com/office/2006/metadata/properties" xmlns:xsi="http://www.w3.org/2001/XMLSchema-instance" xmlns:pc="http://schemas.microsoft.com/office/infopath/2007/PartnerControls">
+  <documentManagement>
+    <_dlc_DocId xmlns="d8b9d5f3-7d26-4b94-a0b1-9b606874428e">ZY6S3FYE3JTK-685898629-196</_dlc_DocId>
+    <_dlc_DocIdUrl xmlns="d8b9d5f3-7d26-4b94-a0b1-9b606874428e">
+      <Url>https://symbiota.sharepoint.com/SGPD/_layouts/15/DocIdRedir.aspx?ID=ZY6S3FYE3JTK-685898629-196</Url>
+      <Description>ZY6S3FYE3JTK-685898629-196</Description>
+    </_dlc_DocIdUrl>
+  </documentManagement>
+</p:properties>
 </file>
 
 <file path=customXml/item3.xml><?xml version="1.0" encoding="utf-8"?>
+<?mso-contentType ?>
+<spe:Receivers xmlns:spe="http://schemas.microsoft.com/sharepoint/events">
+  <Receiver>
+    <Name>Document ID Generator</Name>
+    <Synchronization>Synchronous</Synchronization>
+    <Type>10001</Type>
+    <SequenceNumber>1000</SequenceNumber>
+    <Url/>
+    <Assembly>Microsoft.Office.DocumentManagement, Version=16.0.0.0, Culture=neutral, PublicKeyToken=71e9bce111e9429c</Assembly>
+    <Class>Microsoft.Office.DocumentManagement.Internal.DocIdHandler</Class>
+    <Data/>
+    <Filter/>
+  </Receiver>
+  <Receiver>
+    <Name>Document ID Generator</Name>
+    <Synchronization>Synchronous</Synchronization>
+    <Type>10002</Type>
+    <SequenceNumber>1001</SequenceNumber>
+    <Url/>
+    <Assembly>Microsoft.Office.DocumentManagement, Version=16.0.0.0, Culture=neutral, PublicKeyToken=71e9bce111e9429c</Assembly>
+    <Class>Microsoft.Office.DocumentManagement.Internal.DocIdHandler</Class>
+    <Data/>
+    <Filter/>
+  </Receiver>
+  <Receiver>
+    <Name>Document ID Generator</Name>
+    <Synchronization>Synchronous</Synchronization>
+    <Type>10004</Type>
+    <SequenceNumber>1002</SequenceNumber>
+    <Url/>
+    <Assembly>Microsoft.Office.DocumentManagement, Version=16.0.0.0, Culture=neutral, PublicKeyToken=71e9bce111e9429c</Assembly>
+    <Class>Microsoft.Office.DocumentManagement.Internal.DocIdHandler</Class>
+    <Data/>
+    <Filter/>
+  </Receiver>
+  <Receiver>
+    <Name>Document ID Generator</Name>
+    <Synchronization>Synchronous</Synchronization>
+    <Type>10006</Type>
+    <SequenceNumber>1003</SequenceNumber>
+    <Url/>
+    <Assembly>Microsoft.Office.DocumentManagement, Version=16.0.0.0, Culture=neutral, PublicKeyToken=71e9bce111e9429c</Assembly>
+    <Class>Microsoft.Office.DocumentManagement.Internal.DocIdHandler</Class>
+    <Data/>
+    <Filter/>
+  </Receiver>
+</spe:Receivers>
+</file>
+
+<file path=customXml/item4.xml><?xml version="1.0" encoding="utf-8"?>
 <ct:contentTypeSchema xmlns:ct="http://schemas.microsoft.com/office/2006/metadata/contentType" xmlns:ma="http://schemas.microsoft.com/office/2006/metadata/properties/metaAttributes" ct:_="" ma:_="" ma:contentTypeName="Document" ma:contentTypeID="0x0101000127E0DFC207D6448248F9018A7FDDB6" ma:contentTypeVersion="4" ma:contentTypeDescription="Create a new document." ma:contentTypeScope="" ma:versionID="dec25cf03cb121e492fc1decd5495fe8">
   <xsd:schema xmlns:xsd="http://www.w3.org/2001/XMLSchema" xmlns:xs="http://www.w3.org/2001/XMLSchema" xmlns:p="http://schemas.microsoft.com/office/2006/metadata/properties" xmlns:ns2="d8b9d5f3-7d26-4b94-a0b1-9b606874428e" xmlns:ns3="4d3a0cd9-ef41-42ad-9f19-e9478fb904ec" targetNamespace="http://schemas.microsoft.com/office/2006/metadata/properties" ma:root="true" ma:fieldsID="4543e86f9ee27dddd73f73628bc5d203" ns2:_="" ns3:_="">
     <xsd:import namespace="d8b9d5f3-7d26-4b94-a0b1-9b606874428e"/>
@@ -12245,66 +11754,13 @@
 </ct:contentTypeSchema>
 </file>
 
-<file path=customXml/item4.xml><?xml version="1.0" encoding="utf-8"?>
+<file path=customXml/item5.xml><?xml version="1.0" encoding="utf-8"?>
 <?mso-contentType ?>
-<spe:Receivers xmlns:spe="http://schemas.microsoft.com/sharepoint/events">
-  <Receiver>
-    <Name>Document ID Generator</Name>
-    <Synchronization>Synchronous</Synchronization>
-    <Type>10001</Type>
-    <SequenceNumber>1000</SequenceNumber>
-    <Url/>
-    <Assembly>Microsoft.Office.DocumentManagement, Version=16.0.0.0, Culture=neutral, PublicKeyToken=71e9bce111e9429c</Assembly>
-    <Class>Microsoft.Office.DocumentManagement.Internal.DocIdHandler</Class>
-    <Data/>
-    <Filter/>
-  </Receiver>
-  <Receiver>
-    <Name>Document ID Generator</Name>
-    <Synchronization>Synchronous</Synchronization>
-    <Type>10002</Type>
-    <SequenceNumber>1001</SequenceNumber>
-    <Url/>
-    <Assembly>Microsoft.Office.DocumentManagement, Version=16.0.0.0, Culture=neutral, PublicKeyToken=71e9bce111e9429c</Assembly>
-    <Class>Microsoft.Office.DocumentManagement.Internal.DocIdHandler</Class>
-    <Data/>
-    <Filter/>
-  </Receiver>
-  <Receiver>
-    <Name>Document ID Generator</Name>
-    <Synchronization>Synchronous</Synchronization>
-    <Type>10004</Type>
-    <SequenceNumber>1002</SequenceNumber>
-    <Url/>
-    <Assembly>Microsoft.Office.DocumentManagement, Version=16.0.0.0, Culture=neutral, PublicKeyToken=71e9bce111e9429c</Assembly>
-    <Class>Microsoft.Office.DocumentManagement.Internal.DocIdHandler</Class>
-    <Data/>
-    <Filter/>
-  </Receiver>
-  <Receiver>
-    <Name>Document ID Generator</Name>
-    <Synchronization>Synchronous</Synchronization>
-    <Type>10006</Type>
-    <SequenceNumber>1003</SequenceNumber>
-    <Url/>
-    <Assembly>Microsoft.Office.DocumentManagement, Version=16.0.0.0, Culture=neutral, PublicKeyToken=71e9bce111e9429c</Assembly>
-    <Class>Microsoft.Office.DocumentManagement.Internal.DocIdHandler</Class>
-    <Data/>
-    <Filter/>
-  </Receiver>
-</spe:Receivers>
-</file>
-
-<file path=customXml/item5.xml><?xml version="1.0" encoding="utf-8"?>
-<p:properties xmlns:p="http://schemas.microsoft.com/office/2006/metadata/properties" xmlns:xsi="http://www.w3.org/2001/XMLSchema-instance" xmlns:pc="http://schemas.microsoft.com/office/infopath/2007/PartnerControls">
-  <documentManagement>
-    <_dlc_DocId xmlns="d8b9d5f3-7d26-4b94-a0b1-9b606874428e">ZY6S3FYE3JTK-685898629-196</_dlc_DocId>
-    <_dlc_DocIdUrl xmlns="d8b9d5f3-7d26-4b94-a0b1-9b606874428e">
-      <Url>https://symbiota.sharepoint.com/SGPD/_layouts/15/DocIdRedir.aspx?ID=ZY6S3FYE3JTK-685898629-196</Url>
-      <Description>ZY6S3FYE3JTK-685898629-196</Description>
-    </_dlc_DocIdUrl>
-  </documentManagement>
-</p:properties>
+<FormTemplates xmlns="http://schemas.microsoft.com/sharepoint/v3/contenttype/forms">
+  <Display>DocumentLibraryForm</Display>
+  <Edit>DocumentLibraryForm</Edit>
+  <New>DocumentLibraryForm</New>
+</FormTemplates>
 </file>
 
 <file path=customXml/item6.xml><?xml version="1.0" encoding="utf-8"?>
@@ -12320,14 +11776,24 @@
 </file>
 
 <file path=customXml/itemProps2.xml><?xml version="1.0" encoding="utf-8"?>
-<ds:datastoreItem xmlns:ds="http://schemas.openxmlformats.org/officeDocument/2006/customXml" ds:itemID="{351BC0E3-A19F-49DC-B391-8A03B280506D}">
+<ds:datastoreItem xmlns:ds="http://schemas.openxmlformats.org/officeDocument/2006/customXml" ds:itemID="{76BA91EA-F2E8-43C1-BE6E-C8EA53199182}">
   <ds:schemaRefs>
-    <ds:schemaRef ds:uri="http://schemas.microsoft.com/sharepoint/v3/contenttype/forms"/>
+    <ds:schemaRef ds:uri="http://schemas.microsoft.com/office/2006/metadata/properties"/>
+    <ds:schemaRef ds:uri="http://schemas.microsoft.com/office/infopath/2007/PartnerControls"/>
+    <ds:schemaRef ds:uri="d8b9d5f3-7d26-4b94-a0b1-9b606874428e"/>
   </ds:schemaRefs>
 </ds:datastoreItem>
 </file>
 
 <file path=customXml/itemProps3.xml><?xml version="1.0" encoding="utf-8"?>
+<ds:datastoreItem xmlns:ds="http://schemas.openxmlformats.org/officeDocument/2006/customXml" ds:itemID="{1CCB5207-DA10-45A6-8BA9-0867F71A5D58}">
+  <ds:schemaRefs>
+    <ds:schemaRef ds:uri="http://schemas.microsoft.com/sharepoint/events"/>
+  </ds:schemaRefs>
+</ds:datastoreItem>
+</file>
+
+<file path=customXml/itemProps4.xml><?xml version="1.0" encoding="utf-8"?>
 <ds:datastoreItem xmlns:ds="http://schemas.openxmlformats.org/officeDocument/2006/customXml" ds:itemID="{59D84B9A-1E55-4ED4-84C9-FCB7E0AC8120}">
   <ds:schemaRefs>
     <ds:schemaRef ds:uri="http://schemas.microsoft.com/office/2006/metadata/contentType"/>
@@ -12346,26 +11812,16 @@
 </ds:datastoreItem>
 </file>
 
-<file path=customXml/itemProps4.xml><?xml version="1.0" encoding="utf-8"?>
-<ds:datastoreItem xmlns:ds="http://schemas.openxmlformats.org/officeDocument/2006/customXml" ds:itemID="{1CCB5207-DA10-45A6-8BA9-0867F71A5D58}">
+<file path=customXml/itemProps5.xml><?xml version="1.0" encoding="utf-8"?>
+<ds:datastoreItem xmlns:ds="http://schemas.openxmlformats.org/officeDocument/2006/customXml" ds:itemID="{351BC0E3-A19F-49DC-B391-8A03B280506D}">
   <ds:schemaRefs>
-    <ds:schemaRef ds:uri="http://schemas.microsoft.com/sharepoint/events"/>
-  </ds:schemaRefs>
-</ds:datastoreItem>
-</file>
-
-<file path=customXml/itemProps5.xml><?xml version="1.0" encoding="utf-8"?>
-<ds:datastoreItem xmlns:ds="http://schemas.openxmlformats.org/officeDocument/2006/customXml" ds:itemID="{76BA91EA-F2E8-43C1-BE6E-C8EA53199182}">
-  <ds:schemaRefs>
-    <ds:schemaRef ds:uri="http://schemas.microsoft.com/office/2006/metadata/properties"/>
-    <ds:schemaRef ds:uri="http://schemas.microsoft.com/office/infopath/2007/PartnerControls"/>
-    <ds:schemaRef ds:uri="d8b9d5f3-7d26-4b94-a0b1-9b606874428e"/>
+    <ds:schemaRef ds:uri="http://schemas.microsoft.com/sharepoint/v3/contenttype/forms"/>
   </ds:schemaRefs>
 </ds:datastoreItem>
 </file>
 
 <file path=customXml/itemProps6.xml><?xml version="1.0" encoding="utf-8"?>
-<ds:datastoreItem xmlns:ds="http://schemas.openxmlformats.org/officeDocument/2006/customXml" ds:itemID="{134300FB-521F-4AF3-9A1C-1F8B84D27B43}">
+<ds:datastoreItem xmlns:ds="http://schemas.openxmlformats.org/officeDocument/2006/customXml" ds:itemID="{A60EB77A-5188-4DD7-99ED-C6BA91C6A907}">
   <ds:schemaRefs>
     <ds:schemaRef ds:uri="http://schemas.openxmlformats.org/officeDocument/2006/bibliography"/>
   </ds:schemaRefs>

</xml_diff>

<commit_message>
More progress on Longstaff-Schwartz (still need to finish algo + test and debug)
</commit_message>
<xml_diff>
--- a/CME241 - Course Notes ANatu.docx
+++ b/CME241 - Course Notes ANatu.docx
@@ -2726,7 +2726,19 @@
       </w:pPr>
       <w:r>
         <w:lastRenderedPageBreak/>
-        <w:t>Application 1 – Merton Portfolio Optimization</w:t>
+        <w:t>Applications:</w:t>
+      </w:r>
+      <w:r>
+        <w:t xml:space="preserve"> Merton</w:t>
+      </w:r>
+      <w:r>
+        <w:t>’s</w:t>
+      </w:r>
+      <w:r>
+        <w:t xml:space="preserve"> Portfolio Optimization</w:t>
+      </w:r>
+      <w:r>
+        <w:t xml:space="preserve"> Problem</w:t>
       </w:r>
     </w:p>
     <w:p>
@@ -2812,27 +2824,14 @@
       <w:r>
         <w:t xml:space="preserve">Figure </w:t>
       </w:r>
-      <w:r>
-        <w:fldChar w:fldCharType="begin"/>
-      </w:r>
-      <w:r>
-        <w:instrText xml:space="preserve"> SEQ Figure \* ARABIC </w:instrText>
-      </w:r>
-      <w:r>
-        <w:fldChar w:fldCharType="separate"/>
-      </w:r>
-      <w:r>
-        <w:rPr>
-          <w:noProof/>
-        </w:rPr>
-        <w:t>1</w:t>
-      </w:r>
-      <w:r>
-        <w:rPr>
-          <w:noProof/>
-        </w:rPr>
-        <w:fldChar w:fldCharType="end"/>
-      </w:r>
+      <w:fldSimple w:instr=" SEQ Figure \* ARABIC ">
+        <w:r>
+          <w:rPr>
+            <w:noProof/>
+          </w:rPr>
+          <w:t>1</w:t>
+        </w:r>
+      </w:fldSimple>
       <w:r>
         <w:t xml:space="preserve">: Casting Merton’s Portfolio Optimization problem as an MDP. </w:t>
       </w:r>
@@ -2873,7 +2872,10 @@
       </w:pPr>
       <w:r>
         <w:lastRenderedPageBreak/>
-        <w:t>Application 2 – Derivative Pricing / Hedging</w:t>
+        <w:t>Applications:</w:t>
+      </w:r>
+      <w:r>
+        <w:t xml:space="preserve"> Derivative Pricing / Hedging</w:t>
       </w:r>
     </w:p>
     <w:p>
@@ -2949,7 +2951,7 @@
       </w:pPr>
       <w:r>
         <w:lastRenderedPageBreak/>
-        <w:t>Model-Free: Monte Carlo methods</w:t>
+        <w:t>Applications: Optimal Market-Making</w:t>
       </w:r>
     </w:p>
     <w:p>
@@ -2957,49 +2959,96 @@
         <w:pStyle w:val="Heading2"/>
       </w:pPr>
       <w:r>
-        <w:t>Overview</w:t>
+        <w:t>Background</w:t>
       </w:r>
     </w:p>
     <w:p>
       <w:r>
-        <w:t xml:space="preserve">Recall that in the model-based methods above, one of the things we needed to compute the optimal solution by solving the Bellman equation was the transition probabilities between every state pair, given an action. In reality, this is not always the case – we may not know the dynamics of our system, in which case the above approaches do not work. </w:t>
-      </w:r>
-    </w:p>
-    <w:p>
-      <w:r>
-        <w:t>When we do not know the dynamics, one approach to determine an optimal policy is to learn the dynamics of the system and compute the relevant missing parameters from our observed data. This is what Monte-Carlo methods are fundamentally premised on.</w:t>
-      </w:r>
-    </w:p>
-    <w:p>
-      <w:pPr>
-        <w:pStyle w:val="Heading2"/>
-      </w:pPr>
-      <w:r>
-        <w:t>Algorithm</w:t>
-      </w:r>
-    </w:p>
-    <w:p>
-      <w:r>
-        <w:t>Effectively, the two steps of Monte-Carlo are to 1) roll-out some exploration policy to collect data about the game, and 2) to retrace your steps and compute cumulative rewards stemming from each path, which serve as the basis for computing the value functions V and Q for each state.</w:t>
+        <w:t>Fundamentally, development of an algorithm for optimal market-making involves developing a model of the marketplace itself. Here, we consider buyers and sellers who express intent to buy or sell through Limit Orders (LO)</w:t>
+      </w:r>
+      <w:r>
+        <w:t xml:space="preserve">, for some amount of shares N at a price P. </w:t>
+      </w:r>
+      <w:r>
+        <w:t xml:space="preserve">Buyers provide </w:t>
+      </w:r>
+      <w:r>
+        <w:rPr>
+          <w:i/>
+        </w:rPr>
+        <w:t>bids</w:t>
+      </w:r>
+      <w:r>
+        <w:t xml:space="preserve"> of the value they are willing to pay, while sellers provide </w:t>
+      </w:r>
+      <w:r>
+        <w:rPr>
+          <w:i/>
+        </w:rPr>
+        <w:t xml:space="preserve">asks </w:t>
+      </w:r>
+      <w:r>
+        <w:t>on some amount they are willing to sell for.</w:t>
       </w:r>
       <w:bookmarkStart w:id="0" w:name="_GoBack"/>
       <w:bookmarkEnd w:id="0"/>
     </w:p>
     <w:p>
-      <w:hyperlink r:id="rId15" w:history="1">
-        <w:r>
-          <w:rPr>
-            <w:rStyle w:val="Hyperlink"/>
-          </w:rPr>
-          <w:t>https://medium.com/@zsalloum/monte-carlo-in-reinforcement-learning-the-easy-way-564c53010511</w:t>
-        </w:r>
-      </w:hyperlink>
+      <w:pPr>
+        <w:pStyle w:val="Heading2"/>
+      </w:pPr>
+      <w:r>
+        <w:t>Algorithm</w:t>
+      </w:r>
+      <w:r>
+        <w:br w:type="page"/>
+      </w:r>
+    </w:p>
+    <w:p>
+      <w:pPr>
+        <w:pStyle w:val="Heading1"/>
+      </w:pPr>
+      <w:r>
+        <w:lastRenderedPageBreak/>
+        <w:t>Model-Free: Monte Carlo methods</w:t>
+      </w:r>
+    </w:p>
+    <w:p>
+      <w:pPr>
+        <w:pStyle w:val="Heading2"/>
+      </w:pPr>
+      <w:r>
+        <w:t>Overview</w:t>
+      </w:r>
+    </w:p>
+    <w:p>
+      <w:r>
+        <w:t xml:space="preserve">Recall that in the model-based methods above, one of the things we needed to compute the optimal solution by solving the Bellman equation was the transition probabilities between every state pair, given an action. In reality, this is not always the case – we may not know the dynamics of our system, in which case the above approaches do not work. </w:t>
+      </w:r>
+    </w:p>
+    <w:p>
+      <w:r>
+        <w:t>When we do not know the dynamics, one approach to determine an optimal policy is to learn the dynamics of the system and compute the relevant missing parameters from our observed data. This is what Monte-Carlo methods are fundamentally premised on.</w:t>
+      </w:r>
+    </w:p>
+    <w:p>
+      <w:pPr>
+        <w:pStyle w:val="Heading2"/>
+      </w:pPr>
+      <w:r>
+        <w:t>Algorithm</w:t>
+      </w:r>
+    </w:p>
+    <w:p>
+      <w:r>
+        <w:t>Effectively, the two steps of Monte-Carlo are to 1) roll-out some exploration policy to collect data about the game, and 2) to retrace your steps and compute cumulative rewards stemming from each path, which serve as the basis for computing the value functions V and Q for each state.</w:t>
+      </w:r>
     </w:p>
     <w:sectPr>
-      <w:headerReference w:type="default" r:id="rId16"/>
-      <w:footerReference w:type="default" r:id="rId17"/>
-      <w:headerReference w:type="first" r:id="rId18"/>
-      <w:footerReference w:type="first" r:id="rId19"/>
+      <w:headerReference w:type="default" r:id="rId15"/>
+      <w:footerReference w:type="default" r:id="rId16"/>
+      <w:headerReference w:type="first" r:id="rId17"/>
+      <w:footerReference w:type="first" r:id="rId18"/>
       <w:pgSz w:w="12240" w:h="15840"/>
       <w:pgMar w:top="2160" w:right="1440" w:bottom="1440" w:left="1440" w:header="720" w:footer="720" w:gutter="0"/>
       <w:pgNumType w:start="1"/>
@@ -3057,7 +3106,7 @@
       <w:rPr>
         <w:noProof/>
       </w:rPr>
-      <w:t>February 12, 2020</w:t>
+      <w:t>February 19, 2020</w:t>
     </w:r>
     <w:r>
       <w:fldChar w:fldCharType="end"/>
@@ -8352,7 +8401,7 @@
     <w:uiPriority w:val="9"/>
     <w:unhideWhenUsed/>
     <w:qFormat/>
-    <w:rsid w:val="00FE3F00"/>
+    <w:rsid w:val="003A54DA"/>
     <w:pPr>
       <w:keepNext/>
       <w:spacing w:after="120"/>
@@ -8571,7 +8620,7 @@
     <w:basedOn w:val="DefaultParagraphFont"/>
     <w:link w:val="Heading2"/>
     <w:uiPriority w:val="9"/>
-    <w:rsid w:val="00FE3F00"/>
+    <w:rsid w:val="003A54DA"/>
     <w:rPr>
       <w:rFonts w:ascii="Arial" w:hAnsi="Arial"/>
       <w:b/>
@@ -11501,68 +11550,15 @@
 </file>
 
 <file path=customXml/item2.xml><?xml version="1.0" encoding="utf-8"?>
-<p:properties xmlns:p="http://schemas.microsoft.com/office/2006/metadata/properties" xmlns:xsi="http://www.w3.org/2001/XMLSchema-instance" xmlns:pc="http://schemas.microsoft.com/office/infopath/2007/PartnerControls">
-  <documentManagement>
-    <_dlc_DocId xmlns="d8b9d5f3-7d26-4b94-a0b1-9b606874428e">ZY6S3FYE3JTK-685898629-196</_dlc_DocId>
-    <_dlc_DocIdUrl xmlns="d8b9d5f3-7d26-4b94-a0b1-9b606874428e">
-      <Url>https://symbiota.sharepoint.com/SGPD/_layouts/15/DocIdRedir.aspx?ID=ZY6S3FYE3JTK-685898629-196</Url>
-      <Description>ZY6S3FYE3JTK-685898629-196</Description>
-    </_dlc_DocIdUrl>
-  </documentManagement>
-</p:properties>
+<?mso-contentType ?>
+<FormTemplates xmlns="http://schemas.microsoft.com/sharepoint/v3/contenttype/forms">
+  <Display>DocumentLibraryForm</Display>
+  <Edit>DocumentLibraryForm</Edit>
+  <New>DocumentLibraryForm</New>
+</FormTemplates>
 </file>
 
 <file path=customXml/item3.xml><?xml version="1.0" encoding="utf-8"?>
-<?mso-contentType ?>
-<spe:Receivers xmlns:spe="http://schemas.microsoft.com/sharepoint/events">
-  <Receiver>
-    <Name>Document ID Generator</Name>
-    <Synchronization>Synchronous</Synchronization>
-    <Type>10001</Type>
-    <SequenceNumber>1000</SequenceNumber>
-    <Url/>
-    <Assembly>Microsoft.Office.DocumentManagement, Version=16.0.0.0, Culture=neutral, PublicKeyToken=71e9bce111e9429c</Assembly>
-    <Class>Microsoft.Office.DocumentManagement.Internal.DocIdHandler</Class>
-    <Data/>
-    <Filter/>
-  </Receiver>
-  <Receiver>
-    <Name>Document ID Generator</Name>
-    <Synchronization>Synchronous</Synchronization>
-    <Type>10002</Type>
-    <SequenceNumber>1001</SequenceNumber>
-    <Url/>
-    <Assembly>Microsoft.Office.DocumentManagement, Version=16.0.0.0, Culture=neutral, PublicKeyToken=71e9bce111e9429c</Assembly>
-    <Class>Microsoft.Office.DocumentManagement.Internal.DocIdHandler</Class>
-    <Data/>
-    <Filter/>
-  </Receiver>
-  <Receiver>
-    <Name>Document ID Generator</Name>
-    <Synchronization>Synchronous</Synchronization>
-    <Type>10004</Type>
-    <SequenceNumber>1002</SequenceNumber>
-    <Url/>
-    <Assembly>Microsoft.Office.DocumentManagement, Version=16.0.0.0, Culture=neutral, PublicKeyToken=71e9bce111e9429c</Assembly>
-    <Class>Microsoft.Office.DocumentManagement.Internal.DocIdHandler</Class>
-    <Data/>
-    <Filter/>
-  </Receiver>
-  <Receiver>
-    <Name>Document ID Generator</Name>
-    <Synchronization>Synchronous</Synchronization>
-    <Type>10006</Type>
-    <SequenceNumber>1003</SequenceNumber>
-    <Url/>
-    <Assembly>Microsoft.Office.DocumentManagement, Version=16.0.0.0, Culture=neutral, PublicKeyToken=71e9bce111e9429c</Assembly>
-    <Class>Microsoft.Office.DocumentManagement.Internal.DocIdHandler</Class>
-    <Data/>
-    <Filter/>
-  </Receiver>
-</spe:Receivers>
-</file>
-
-<file path=customXml/item4.xml><?xml version="1.0" encoding="utf-8"?>
 <ct:contentTypeSchema xmlns:ct="http://schemas.microsoft.com/office/2006/metadata/contentType" xmlns:ma="http://schemas.microsoft.com/office/2006/metadata/properties/metaAttributes" ct:_="" ma:_="" ma:contentTypeName="Document" ma:contentTypeID="0x0101000127E0DFC207D6448248F9018A7FDDB6" ma:contentTypeVersion="4" ma:contentTypeDescription="Create a new document." ma:contentTypeScope="" ma:versionID="dec25cf03cb121e492fc1decd5495fe8">
   <xsd:schema xmlns:xsd="http://www.w3.org/2001/XMLSchema" xmlns:xs="http://www.w3.org/2001/XMLSchema" xmlns:p="http://schemas.microsoft.com/office/2006/metadata/properties" xmlns:ns2="d8b9d5f3-7d26-4b94-a0b1-9b606874428e" xmlns:ns3="4d3a0cd9-ef41-42ad-9f19-e9478fb904ec" targetNamespace="http://schemas.microsoft.com/office/2006/metadata/properties" ma:root="true" ma:fieldsID="4543e86f9ee27dddd73f73628bc5d203" ns2:_="" ns3:_="">
     <xsd:import namespace="d8b9d5f3-7d26-4b94-a0b1-9b606874428e"/>
@@ -11754,13 +11750,66 @@
 </ct:contentTypeSchema>
 </file>
 
+<file path=customXml/item4.xml><?xml version="1.0" encoding="utf-8"?>
+<?mso-contentType ?>
+<spe:Receivers xmlns:spe="http://schemas.microsoft.com/sharepoint/events">
+  <Receiver>
+    <Name>Document ID Generator</Name>
+    <Synchronization>Synchronous</Synchronization>
+    <Type>10001</Type>
+    <SequenceNumber>1000</SequenceNumber>
+    <Url/>
+    <Assembly>Microsoft.Office.DocumentManagement, Version=16.0.0.0, Culture=neutral, PublicKeyToken=71e9bce111e9429c</Assembly>
+    <Class>Microsoft.Office.DocumentManagement.Internal.DocIdHandler</Class>
+    <Data/>
+    <Filter/>
+  </Receiver>
+  <Receiver>
+    <Name>Document ID Generator</Name>
+    <Synchronization>Synchronous</Synchronization>
+    <Type>10002</Type>
+    <SequenceNumber>1001</SequenceNumber>
+    <Url/>
+    <Assembly>Microsoft.Office.DocumentManagement, Version=16.0.0.0, Culture=neutral, PublicKeyToken=71e9bce111e9429c</Assembly>
+    <Class>Microsoft.Office.DocumentManagement.Internal.DocIdHandler</Class>
+    <Data/>
+    <Filter/>
+  </Receiver>
+  <Receiver>
+    <Name>Document ID Generator</Name>
+    <Synchronization>Synchronous</Synchronization>
+    <Type>10004</Type>
+    <SequenceNumber>1002</SequenceNumber>
+    <Url/>
+    <Assembly>Microsoft.Office.DocumentManagement, Version=16.0.0.0, Culture=neutral, PublicKeyToken=71e9bce111e9429c</Assembly>
+    <Class>Microsoft.Office.DocumentManagement.Internal.DocIdHandler</Class>
+    <Data/>
+    <Filter/>
+  </Receiver>
+  <Receiver>
+    <Name>Document ID Generator</Name>
+    <Synchronization>Synchronous</Synchronization>
+    <Type>10006</Type>
+    <SequenceNumber>1003</SequenceNumber>
+    <Url/>
+    <Assembly>Microsoft.Office.DocumentManagement, Version=16.0.0.0, Culture=neutral, PublicKeyToken=71e9bce111e9429c</Assembly>
+    <Class>Microsoft.Office.DocumentManagement.Internal.DocIdHandler</Class>
+    <Data/>
+    <Filter/>
+  </Receiver>
+</spe:Receivers>
+</file>
+
 <file path=customXml/item5.xml><?xml version="1.0" encoding="utf-8"?>
-<?mso-contentType ?>
-<FormTemplates xmlns="http://schemas.microsoft.com/sharepoint/v3/contenttype/forms">
-  <Display>DocumentLibraryForm</Display>
-  <Edit>DocumentLibraryForm</Edit>
-  <New>DocumentLibraryForm</New>
-</FormTemplates>
+<p:properties xmlns:p="http://schemas.microsoft.com/office/2006/metadata/properties" xmlns:xsi="http://www.w3.org/2001/XMLSchema-instance" xmlns:pc="http://schemas.microsoft.com/office/infopath/2007/PartnerControls">
+  <documentManagement>
+    <_dlc_DocId xmlns="d8b9d5f3-7d26-4b94-a0b1-9b606874428e">ZY6S3FYE3JTK-685898629-196</_dlc_DocId>
+    <_dlc_DocIdUrl xmlns="d8b9d5f3-7d26-4b94-a0b1-9b606874428e">
+      <Url>https://symbiota.sharepoint.com/SGPD/_layouts/15/DocIdRedir.aspx?ID=ZY6S3FYE3JTK-685898629-196</Url>
+      <Description>ZY6S3FYE3JTK-685898629-196</Description>
+    </_dlc_DocIdUrl>
+  </documentManagement>
+</p:properties>
 </file>
 
 <file path=customXml/item6.xml><?xml version="1.0" encoding="utf-8"?>
@@ -11776,24 +11825,14 @@
 </file>
 
 <file path=customXml/itemProps2.xml><?xml version="1.0" encoding="utf-8"?>
-<ds:datastoreItem xmlns:ds="http://schemas.openxmlformats.org/officeDocument/2006/customXml" ds:itemID="{76BA91EA-F2E8-43C1-BE6E-C8EA53199182}">
+<ds:datastoreItem xmlns:ds="http://schemas.openxmlformats.org/officeDocument/2006/customXml" ds:itemID="{351BC0E3-A19F-49DC-B391-8A03B280506D}">
   <ds:schemaRefs>
-    <ds:schemaRef ds:uri="http://schemas.microsoft.com/office/2006/metadata/properties"/>
-    <ds:schemaRef ds:uri="http://schemas.microsoft.com/office/infopath/2007/PartnerControls"/>
-    <ds:schemaRef ds:uri="d8b9d5f3-7d26-4b94-a0b1-9b606874428e"/>
+    <ds:schemaRef ds:uri="http://schemas.microsoft.com/sharepoint/v3/contenttype/forms"/>
   </ds:schemaRefs>
 </ds:datastoreItem>
 </file>
 
 <file path=customXml/itemProps3.xml><?xml version="1.0" encoding="utf-8"?>
-<ds:datastoreItem xmlns:ds="http://schemas.openxmlformats.org/officeDocument/2006/customXml" ds:itemID="{1CCB5207-DA10-45A6-8BA9-0867F71A5D58}">
-  <ds:schemaRefs>
-    <ds:schemaRef ds:uri="http://schemas.microsoft.com/sharepoint/events"/>
-  </ds:schemaRefs>
-</ds:datastoreItem>
-</file>
-
-<file path=customXml/itemProps4.xml><?xml version="1.0" encoding="utf-8"?>
 <ds:datastoreItem xmlns:ds="http://schemas.openxmlformats.org/officeDocument/2006/customXml" ds:itemID="{59D84B9A-1E55-4ED4-84C9-FCB7E0AC8120}">
   <ds:schemaRefs>
     <ds:schemaRef ds:uri="http://schemas.microsoft.com/office/2006/metadata/contentType"/>
@@ -11812,16 +11851,26 @@
 </ds:datastoreItem>
 </file>
 
+<file path=customXml/itemProps4.xml><?xml version="1.0" encoding="utf-8"?>
+<ds:datastoreItem xmlns:ds="http://schemas.openxmlformats.org/officeDocument/2006/customXml" ds:itemID="{1CCB5207-DA10-45A6-8BA9-0867F71A5D58}">
+  <ds:schemaRefs>
+    <ds:schemaRef ds:uri="http://schemas.microsoft.com/sharepoint/events"/>
+  </ds:schemaRefs>
+</ds:datastoreItem>
+</file>
+
 <file path=customXml/itemProps5.xml><?xml version="1.0" encoding="utf-8"?>
-<ds:datastoreItem xmlns:ds="http://schemas.openxmlformats.org/officeDocument/2006/customXml" ds:itemID="{351BC0E3-A19F-49DC-B391-8A03B280506D}">
+<ds:datastoreItem xmlns:ds="http://schemas.openxmlformats.org/officeDocument/2006/customXml" ds:itemID="{76BA91EA-F2E8-43C1-BE6E-C8EA53199182}">
   <ds:schemaRefs>
-    <ds:schemaRef ds:uri="http://schemas.microsoft.com/sharepoint/v3/contenttype/forms"/>
+    <ds:schemaRef ds:uri="http://schemas.microsoft.com/office/2006/metadata/properties"/>
+    <ds:schemaRef ds:uri="http://schemas.microsoft.com/office/infopath/2007/PartnerControls"/>
+    <ds:schemaRef ds:uri="d8b9d5f3-7d26-4b94-a0b1-9b606874428e"/>
   </ds:schemaRefs>
 </ds:datastoreItem>
 </file>
 
 <file path=customXml/itemProps6.xml><?xml version="1.0" encoding="utf-8"?>
-<ds:datastoreItem xmlns:ds="http://schemas.openxmlformats.org/officeDocument/2006/customXml" ds:itemID="{A60EB77A-5188-4DD7-99ED-C6BA91C6A907}">
+<ds:datastoreItem xmlns:ds="http://schemas.openxmlformats.org/officeDocument/2006/customXml" ds:itemID="{45485668-6C43-420C-B051-0951164E5900}">
   <ds:schemaRefs>
     <ds:schemaRef ds:uri="http://schemas.openxmlformats.org/officeDocument/2006/bibliography"/>
   </ds:schemaRefs>

</xml_diff>

<commit_message>
Updated notes with proof of Epsilon-Greedy policy improvement
</commit_message>
<xml_diff>
--- a/CME241 - Course Notes ANatu.docx
+++ b/CME241 - Course Notes ANatu.docx
@@ -2824,14 +2824,27 @@
       <w:r>
         <w:t xml:space="preserve">Figure </w:t>
       </w:r>
-      <w:fldSimple w:instr=" SEQ Figure \* ARABIC ">
-        <w:r>
-          <w:rPr>
-            <w:noProof/>
-          </w:rPr>
-          <w:t>1</w:t>
-        </w:r>
-      </w:fldSimple>
+      <w:r>
+        <w:fldChar w:fldCharType="begin"/>
+      </w:r>
+      <w:r>
+        <w:instrText xml:space="preserve"> SEQ Figure \* ARABIC </w:instrText>
+      </w:r>
+      <w:r>
+        <w:fldChar w:fldCharType="separate"/>
+      </w:r>
+      <w:r>
+        <w:rPr>
+          <w:noProof/>
+        </w:rPr>
+        <w:t>1</w:t>
+      </w:r>
+      <w:r>
+        <w:rPr>
+          <w:noProof/>
+        </w:rPr>
+        <w:fldChar w:fldCharType="end"/>
+      </w:r>
       <w:r>
         <w:t xml:space="preserve">: Casting Merton’s Portfolio Optimization problem as an MDP. </w:t>
       </w:r>
@@ -2990,65 +3003,2033 @@
       <w:r>
         <w:t>on some amount they are willing to sell for.</w:t>
       </w:r>
+    </w:p>
+    <w:p>
+      <w:pPr>
+        <w:pStyle w:val="Heading2"/>
+      </w:pPr>
+      <w:r>
+        <w:t>Algorithm</w:t>
+      </w:r>
+      <w:r>
+        <w:br w:type="page"/>
+      </w:r>
+    </w:p>
+    <w:p>
+      <w:pPr>
+        <w:pStyle w:val="Heading1"/>
+      </w:pPr>
+      <w:r>
+        <w:lastRenderedPageBreak/>
+        <w:t>Model-Free: Monte Carlo methods</w:t>
+      </w:r>
+    </w:p>
+    <w:p>
+      <w:pPr>
+        <w:pStyle w:val="Heading2"/>
+      </w:pPr>
+      <w:r>
+        <w:t>Overview</w:t>
+      </w:r>
+    </w:p>
+    <w:p>
+      <w:r>
+        <w:t xml:space="preserve">Recall that in the model-based methods above, one of the things we needed to compute the optimal solution by solving the Bellman equation was the transition probabilities between every state pair, given an action. In reality, this is not always the case – we may not know the dynamics of our system, in which case the above approaches do not work. </w:t>
+      </w:r>
+    </w:p>
+    <w:p>
+      <w:r>
+        <w:t>When we do not know the dynamics, one approach to determine an optimal policy is to learn the dynamics of the system and compute the relevant missing parameters from our observed data. This is what Monte-Carlo methods are fundamentally premised on.</w:t>
+      </w:r>
+    </w:p>
+    <w:p>
+      <w:pPr>
+        <w:pStyle w:val="Heading2"/>
+      </w:pPr>
+      <w:r>
+        <w:t>Algorithm</w:t>
+      </w:r>
+    </w:p>
+    <w:p>
+      <w:r>
+        <w:t>Effectively, the two steps of Monte-Carlo are to 1) roll-out some exploration policy to collect data about the game, and 2) to retrace your steps and compute cumulative rewards stemming from each path, which serve as the basis for computing the value functions V and Q for each state.</w:t>
+      </w:r>
+    </w:p>
+    <w:p>
+      <w:pPr>
+        <w:pStyle w:val="Heading2"/>
+      </w:pPr>
+      <w:r>
+        <w:t>Epsilon-Greedy Policy Improvement</w:t>
+      </w:r>
+    </w:p>
+    <w:p>
+      <w:r>
+        <w:t>Although the Monte-Carlo method allows us to derive information about our state-space and value functions from rolling out episodes using a policy, it does not directly allow us to improve that policy in any way. To do this, we can expand Monte-Carlo to make use of Epsilon-Greedy policy improvement. To motivate this technique, we will prove the following:</w:t>
+      </w:r>
+    </w:p>
+    <w:p>
+      <w:pPr>
+        <w:rPr>
+          <w:i/>
+        </w:rPr>
+      </w:pPr>
+      <w:r>
+        <w:rPr>
+          <w:i/>
+        </w:rPr>
+        <w:t xml:space="preserve">Theorem: For any </w:t>
+      </w:r>
+      <m:oMath>
+        <m:r>
+          <w:rPr>
+            <w:rFonts w:ascii="Cambria Math" w:hAnsi="Cambria Math"/>
+          </w:rPr>
+          <m:t>ϵ</m:t>
+        </m:r>
+      </m:oMath>
+      <w:r>
+        <w:rPr>
+          <w:i/>
+        </w:rPr>
+        <w:t xml:space="preserve">-greedy </w:t>
+      </w:r>
+      <w:proofErr w:type="gramStart"/>
+      <w:r>
+        <w:rPr>
+          <w:i/>
+        </w:rPr>
+        <w:t xml:space="preserve">policy </w:t>
+      </w:r>
+      <w:proofErr w:type="gramEnd"/>
+      <m:oMath>
+        <m:r>
+          <w:rPr>
+            <w:rFonts w:ascii="Cambria Math" w:hAnsi="Cambria Math"/>
+          </w:rPr>
+          <m:t>π</m:t>
+        </m:r>
+      </m:oMath>
+      <w:r>
+        <w:rPr>
+          <w:i/>
+        </w:rPr>
+        <w:t xml:space="preserve">, the </w:t>
+      </w:r>
+      <m:oMath>
+        <m:r>
+          <w:rPr>
+            <w:rFonts w:ascii="Cambria Math" w:hAnsi="Cambria Math"/>
+          </w:rPr>
+          <m:t>ϵ</m:t>
+        </m:r>
+      </m:oMath>
+      <w:r>
+        <w:rPr>
+          <w:i/>
+        </w:rPr>
+        <w:t>-greedy</w:t>
+      </w:r>
+      <w:r>
+        <w:rPr>
+          <w:i/>
+        </w:rPr>
+        <w:t xml:space="preserve"> policy </w:t>
+      </w:r>
+      <m:oMath>
+        <m:r>
+          <w:rPr>
+            <w:rFonts w:ascii="Cambria Math" w:hAnsi="Cambria Math"/>
+          </w:rPr>
+          <m:t>π'</m:t>
+        </m:r>
+      </m:oMath>
+      <w:r>
+        <w:rPr>
+          <w:i/>
+        </w:rPr>
+        <w:t xml:space="preserve"> with respect to </w:t>
+      </w:r>
+      <m:oMath>
+        <m:sSub>
+          <m:sSubPr>
+            <m:ctrlPr>
+              <w:rPr>
+                <w:rFonts w:ascii="Cambria Math" w:hAnsi="Cambria Math"/>
+                <w:i/>
+              </w:rPr>
+            </m:ctrlPr>
+          </m:sSubPr>
+          <m:e>
+            <m:r>
+              <w:rPr>
+                <w:rFonts w:ascii="Cambria Math" w:hAnsi="Cambria Math"/>
+              </w:rPr>
+              <m:t>q</m:t>
+            </m:r>
+          </m:e>
+          <m:sub>
+            <m:r>
+              <w:rPr>
+                <w:rFonts w:ascii="Cambria Math" w:hAnsi="Cambria Math"/>
+              </w:rPr>
+              <m:t>π</m:t>
+            </m:r>
+          </m:sub>
+        </m:sSub>
+        <m:r>
+          <w:rPr>
+            <w:rFonts w:ascii="Cambria Math" w:hAnsi="Cambria Math"/>
+          </w:rPr>
+          <m:t xml:space="preserve"> </m:t>
+        </m:r>
+      </m:oMath>
+      <w:r>
+        <w:rPr>
+          <w:i/>
+        </w:rPr>
+        <w:t xml:space="preserve">is an improvement on the policy with respect to the value function, i.e. </w:t>
+      </w:r>
+      <m:oMath>
+        <m:sSub>
+          <m:sSubPr>
+            <m:ctrlPr>
+              <w:rPr>
+                <w:rFonts w:ascii="Cambria Math" w:hAnsi="Cambria Math"/>
+                <w:i/>
+              </w:rPr>
+            </m:ctrlPr>
+          </m:sSubPr>
+          <m:e>
+            <m:r>
+              <w:rPr>
+                <w:rFonts w:ascii="Cambria Math" w:hAnsi="Cambria Math"/>
+              </w:rPr>
+              <m:t>v</m:t>
+            </m:r>
+          </m:e>
+          <m:sub>
+            <m:sSup>
+              <m:sSupPr>
+                <m:ctrlPr>
+                  <w:rPr>
+                    <w:rFonts w:ascii="Cambria Math" w:hAnsi="Cambria Math"/>
+                    <w:i/>
+                  </w:rPr>
+                </m:ctrlPr>
+              </m:sSupPr>
+              <m:e>
+                <m:r>
+                  <w:rPr>
+                    <w:rFonts w:ascii="Cambria Math" w:hAnsi="Cambria Math"/>
+                  </w:rPr>
+                  <m:t>π</m:t>
+                </m:r>
+              </m:e>
+              <m:sup>
+                <m:r>
+                  <w:rPr>
+                    <w:rFonts w:ascii="Cambria Math" w:hAnsi="Cambria Math"/>
+                  </w:rPr>
+                  <m:t>'</m:t>
+                </m:r>
+              </m:sup>
+            </m:sSup>
+          </m:sub>
+        </m:sSub>
+        <m:d>
+          <m:dPr>
+            <m:ctrlPr>
+              <w:rPr>
+                <w:rFonts w:ascii="Cambria Math" w:hAnsi="Cambria Math"/>
+                <w:i/>
+              </w:rPr>
+            </m:ctrlPr>
+          </m:dPr>
+          <m:e>
+            <m:r>
+              <w:rPr>
+                <w:rFonts w:ascii="Cambria Math" w:hAnsi="Cambria Math"/>
+              </w:rPr>
+              <m:t>s</m:t>
+            </m:r>
+          </m:e>
+        </m:d>
+        <m:r>
+          <w:rPr>
+            <w:rFonts w:ascii="Cambria Math" w:hAnsi="Cambria Math"/>
+          </w:rPr>
+          <m:t>≥</m:t>
+        </m:r>
+        <m:sSub>
+          <m:sSubPr>
+            <m:ctrlPr>
+              <w:rPr>
+                <w:rFonts w:ascii="Cambria Math" w:hAnsi="Cambria Math"/>
+                <w:i/>
+              </w:rPr>
+            </m:ctrlPr>
+          </m:sSubPr>
+          <m:e>
+            <m:r>
+              <w:rPr>
+                <w:rFonts w:ascii="Cambria Math" w:hAnsi="Cambria Math"/>
+              </w:rPr>
+              <m:t>v</m:t>
+            </m:r>
+          </m:e>
+          <m:sub>
+            <m:r>
+              <w:rPr>
+                <w:rFonts w:ascii="Cambria Math" w:hAnsi="Cambria Math"/>
+              </w:rPr>
+              <m:t>π</m:t>
+            </m:r>
+          </m:sub>
+        </m:sSub>
+        <m:r>
+          <w:rPr>
+            <w:rFonts w:ascii="Cambria Math" w:hAnsi="Cambria Math"/>
+          </w:rPr>
+          <m:t>(s)</m:t>
+        </m:r>
+      </m:oMath>
+    </w:p>
+    <w:p>
+      <w:r>
+        <w:t xml:space="preserve">To prove the above result, we first present the generic form of our greedy policy, which will choose a greedy action with probability </w:t>
+      </w:r>
+      <m:oMath>
+        <m:r>
+          <w:rPr>
+            <w:rFonts w:ascii="Cambria Math" w:hAnsi="Cambria Math"/>
+          </w:rPr>
+          <m:t>1-ϵ</m:t>
+        </m:r>
+      </m:oMath>
+      <w:r>
+        <w:t xml:space="preserve"> and choose an action at random with </w:t>
+      </w:r>
+      <w:proofErr w:type="gramStart"/>
+      <w:r>
+        <w:t xml:space="preserve">probability </w:t>
+      </w:r>
+      <w:proofErr w:type="gramEnd"/>
+      <m:oMath>
+        <m:r>
+          <w:rPr>
+            <w:rFonts w:ascii="Cambria Math" w:hAnsi="Cambria Math"/>
+          </w:rPr>
+          <m:t>ϵ</m:t>
+        </m:r>
+      </m:oMath>
+      <w:r>
+        <w:t>, presented in mathematical notation below:</w:t>
+      </w:r>
+    </w:p>
+    <w:p>
+      <w:pPr>
+        <w:jc w:val="center"/>
+      </w:pPr>
+      <w:r>
+        <w:drawing>
+          <wp:inline distT="0" distB="0" distL="0" distR="0" wp14:anchorId="4922DFBF" wp14:editId="58CFF427">
+            <wp:extent cx="3973967" cy="843619"/>
+            <wp:effectExtent l="0" t="0" r="7620" b="0"/>
+            <wp:docPr id="2" name="Picture 2"/>
+            <wp:cNvGraphicFramePr>
+              <a:graphicFrameLocks xmlns:a="http://schemas.openxmlformats.org/drawingml/2006/main" noChangeAspect="1"/>
+            </wp:cNvGraphicFramePr>
+            <a:graphic xmlns:a="http://schemas.openxmlformats.org/drawingml/2006/main">
+              <a:graphicData uri="http://schemas.openxmlformats.org/drawingml/2006/picture">
+                <pic:pic xmlns:pic="http://schemas.openxmlformats.org/drawingml/2006/picture">
+                  <pic:nvPicPr>
+                    <pic:cNvPr id="1" name=""/>
+                    <pic:cNvPicPr/>
+                  </pic:nvPicPr>
+                  <pic:blipFill>
+                    <a:blip r:embed="rId15"/>
+                    <a:stretch>
+                      <a:fillRect/>
+                    </a:stretch>
+                  </pic:blipFill>
+                  <pic:spPr>
+                    <a:xfrm>
+                      <a:off x="0" y="0"/>
+                      <a:ext cx="3982040" cy="845333"/>
+                    </a:xfrm>
+                    <a:prstGeom prst="rect">
+                      <a:avLst/>
+                    </a:prstGeom>
+                  </pic:spPr>
+                </pic:pic>
+              </a:graphicData>
+            </a:graphic>
+          </wp:inline>
+        </w:drawing>
+      </w:r>
+    </w:p>
+    <w:p>
+      <w:r>
+        <w:t xml:space="preserve">From the above, we can begin our proof by beginning with the definition of the state-action value function applied to a given state </w:t>
+      </w:r>
+      <m:oMath>
+        <m:r>
+          <w:rPr>
+            <w:rFonts w:ascii="Cambria Math" w:hAnsi="Cambria Math"/>
+          </w:rPr>
+          <m:t>s</m:t>
+        </m:r>
+      </m:oMath>
+      <w:r>
+        <w:t xml:space="preserve"> by the improved </w:t>
+      </w:r>
+      <w:proofErr w:type="gramStart"/>
+      <w:r>
+        <w:t xml:space="preserve">policy </w:t>
+      </w:r>
+      <w:proofErr w:type="gramEnd"/>
+      <m:oMath>
+        <m:r>
+          <w:rPr>
+            <w:rFonts w:ascii="Cambria Math" w:hAnsi="Cambria Math"/>
+          </w:rPr>
+          <m:t>π'(s)</m:t>
+        </m:r>
+      </m:oMath>
+      <w:r>
+        <w:t>, which is obtained by marginalizing the action out of the stochastic policy and summing across all possible actions:</w:t>
+      </w:r>
+    </w:p>
+    <w:p>
+      <m:oMathPara>
+        <m:oMath>
+          <m:sSub>
+            <m:sSubPr>
+              <m:ctrlPr>
+                <w:rPr>
+                  <w:rFonts w:ascii="Cambria Math" w:hAnsi="Cambria Math"/>
+                  <w:i/>
+                </w:rPr>
+              </m:ctrlPr>
+            </m:sSubPr>
+            <m:e>
+              <m:r>
+                <w:rPr>
+                  <w:rFonts w:ascii="Cambria Math" w:hAnsi="Cambria Math"/>
+                </w:rPr>
+                <m:t>v</m:t>
+              </m:r>
+            </m:e>
+            <m:sub>
+              <m:sSup>
+                <m:sSupPr>
+                  <m:ctrlPr>
+                    <w:rPr>
+                      <w:rFonts w:ascii="Cambria Math" w:hAnsi="Cambria Math"/>
+                      <w:i/>
+                    </w:rPr>
+                  </m:ctrlPr>
+                </m:sSupPr>
+                <m:e>
+                  <m:r>
+                    <w:rPr>
+                      <w:rFonts w:ascii="Cambria Math" w:hAnsi="Cambria Math"/>
+                    </w:rPr>
+                    <m:t>π</m:t>
+                  </m:r>
+                </m:e>
+                <m:sup>
+                  <m:r>
+                    <w:rPr>
+                      <w:rFonts w:ascii="Cambria Math" w:hAnsi="Cambria Math"/>
+                    </w:rPr>
+                    <m:t>'</m:t>
+                  </m:r>
+                </m:sup>
+              </m:sSup>
+            </m:sub>
+          </m:sSub>
+          <m:d>
+            <m:dPr>
+              <m:ctrlPr>
+                <w:rPr>
+                  <w:rFonts w:ascii="Cambria Math" w:hAnsi="Cambria Math"/>
+                  <w:i/>
+                </w:rPr>
+              </m:ctrlPr>
+            </m:dPr>
+            <m:e>
+              <m:r>
+                <w:rPr>
+                  <w:rFonts w:ascii="Cambria Math" w:hAnsi="Cambria Math"/>
+                </w:rPr>
+                <m:t>s</m:t>
+              </m:r>
+            </m:e>
+          </m:d>
+          <m:r>
+            <w:rPr>
+              <w:rFonts w:ascii="Cambria Math" w:hAnsi="Cambria Math"/>
+            </w:rPr>
+            <m:t>=</m:t>
+          </m:r>
+          <m:sSub>
+            <m:sSubPr>
+              <m:ctrlPr>
+                <w:rPr>
+                  <w:rFonts w:ascii="Cambria Math" w:hAnsi="Cambria Math"/>
+                  <w:i/>
+                </w:rPr>
+              </m:ctrlPr>
+            </m:sSubPr>
+            <m:e>
+              <m:r>
+                <w:rPr>
+                  <w:rFonts w:ascii="Cambria Math" w:hAnsi="Cambria Math"/>
+                </w:rPr>
+                <m:t>q</m:t>
+              </m:r>
+            </m:e>
+            <m:sub>
+              <m:r>
+                <w:rPr>
+                  <w:rFonts w:ascii="Cambria Math" w:hAnsi="Cambria Math"/>
+                </w:rPr>
+                <m:t>π</m:t>
+              </m:r>
+            </m:sub>
+          </m:sSub>
+          <m:d>
+            <m:dPr>
+              <m:ctrlPr>
+                <w:rPr>
+                  <w:rFonts w:ascii="Cambria Math" w:hAnsi="Cambria Math"/>
+                  <w:i/>
+                </w:rPr>
+              </m:ctrlPr>
+            </m:dPr>
+            <m:e>
+              <m:r>
+                <w:rPr>
+                  <w:rFonts w:ascii="Cambria Math" w:hAnsi="Cambria Math"/>
+                </w:rPr>
+                <m:t xml:space="preserve">s, </m:t>
+              </m:r>
+              <m:sSup>
+                <m:sSupPr>
+                  <m:ctrlPr>
+                    <w:rPr>
+                      <w:rFonts w:ascii="Cambria Math" w:hAnsi="Cambria Math"/>
+                      <w:i/>
+                    </w:rPr>
+                  </m:ctrlPr>
+                </m:sSupPr>
+                <m:e>
+                  <m:r>
+                    <w:rPr>
+                      <w:rFonts w:ascii="Cambria Math" w:hAnsi="Cambria Math"/>
+                    </w:rPr>
+                    <m:t>π</m:t>
+                  </m:r>
+                </m:e>
+                <m:sup>
+                  <m:r>
+                    <w:rPr>
+                      <w:rFonts w:ascii="Cambria Math" w:hAnsi="Cambria Math"/>
+                    </w:rPr>
+                    <m:t>'</m:t>
+                  </m:r>
+                </m:sup>
+              </m:sSup>
+              <m:d>
+                <m:dPr>
+                  <m:ctrlPr>
+                    <w:rPr>
+                      <w:rFonts w:ascii="Cambria Math" w:hAnsi="Cambria Math"/>
+                      <w:i/>
+                    </w:rPr>
+                  </m:ctrlPr>
+                </m:dPr>
+                <m:e>
+                  <m:r>
+                    <w:rPr>
+                      <w:rFonts w:ascii="Cambria Math" w:hAnsi="Cambria Math"/>
+                    </w:rPr>
+                    <m:t>s</m:t>
+                  </m:r>
+                </m:e>
+              </m:d>
+            </m:e>
+          </m:d>
+          <m:r>
+            <w:rPr>
+              <w:rFonts w:ascii="Cambria Math" w:hAnsi="Cambria Math"/>
+            </w:rPr>
+            <m:t>=</m:t>
+          </m:r>
+          <m:nary>
+            <m:naryPr>
+              <m:chr m:val="∑"/>
+              <m:limLoc m:val="undOvr"/>
+              <m:supHide m:val="1"/>
+              <m:ctrlPr>
+                <w:rPr>
+                  <w:rFonts w:ascii="Cambria Math" w:hAnsi="Cambria Math"/>
+                  <w:i/>
+                </w:rPr>
+              </m:ctrlPr>
+            </m:naryPr>
+            <m:sub>
+              <m:r>
+                <w:rPr>
+                  <w:rFonts w:ascii="Cambria Math" w:hAnsi="Cambria Math"/>
+                </w:rPr>
+                <m:t>a∈A</m:t>
+              </m:r>
+            </m:sub>
+            <m:sup/>
+            <m:e>
+              <m:sSup>
+                <m:sSupPr>
+                  <m:ctrlPr>
+                    <w:rPr>
+                      <w:rFonts w:ascii="Cambria Math" w:hAnsi="Cambria Math"/>
+                      <w:i/>
+                    </w:rPr>
+                  </m:ctrlPr>
+                </m:sSupPr>
+                <m:e>
+                  <m:r>
+                    <w:rPr>
+                      <w:rFonts w:ascii="Cambria Math" w:hAnsi="Cambria Math"/>
+                    </w:rPr>
+                    <m:t>π</m:t>
+                  </m:r>
+                </m:e>
+                <m:sup>
+                  <m:r>
+                    <w:rPr>
+                      <w:rFonts w:ascii="Cambria Math" w:hAnsi="Cambria Math"/>
+                    </w:rPr>
+                    <m:t>'</m:t>
+                  </m:r>
+                </m:sup>
+              </m:sSup>
+              <m:d>
+                <m:dPr>
+                  <m:ctrlPr>
+                    <w:rPr>
+                      <w:rFonts w:ascii="Cambria Math" w:hAnsi="Cambria Math"/>
+                      <w:i/>
+                    </w:rPr>
+                  </m:ctrlPr>
+                </m:dPr>
+                <m:e>
+                  <m:r>
+                    <w:rPr>
+                      <w:rFonts w:ascii="Cambria Math" w:hAnsi="Cambria Math"/>
+                    </w:rPr>
+                    <m:t>a</m:t>
+                  </m:r>
+                </m:e>
+                <m:e>
+                  <m:r>
+                    <w:rPr>
+                      <w:rFonts w:ascii="Cambria Math" w:hAnsi="Cambria Math"/>
+                    </w:rPr>
+                    <m:t>s</m:t>
+                  </m:r>
+                </m:e>
+              </m:d>
+              <m:sSub>
+                <m:sSubPr>
+                  <m:ctrlPr>
+                    <w:rPr>
+                      <w:rFonts w:ascii="Cambria Math" w:hAnsi="Cambria Math"/>
+                      <w:i/>
+                    </w:rPr>
+                  </m:ctrlPr>
+                </m:sSubPr>
+                <m:e>
+                  <m:r>
+                    <w:rPr>
+                      <w:rFonts w:ascii="Cambria Math" w:hAnsi="Cambria Math"/>
+                    </w:rPr>
+                    <m:t>q</m:t>
+                  </m:r>
+                </m:e>
+                <m:sub>
+                  <m:r>
+                    <w:rPr>
+                      <w:rFonts w:ascii="Cambria Math" w:hAnsi="Cambria Math"/>
+                    </w:rPr>
+                    <m:t>π</m:t>
+                  </m:r>
+                </m:sub>
+              </m:sSub>
+              <m:r>
+                <w:rPr>
+                  <w:rFonts w:ascii="Cambria Math" w:hAnsi="Cambria Math"/>
+                </w:rPr>
+                <m:t>(s,a)</m:t>
+              </m:r>
+            </m:e>
+          </m:nary>
+        </m:oMath>
+      </m:oMathPara>
+    </w:p>
+    <w:p>
+      <w:r>
+        <w:t xml:space="preserve">Now, since we know the general form of the epsilon-greedy policy from above, we can split out the possible action outcomes according to the probabilities of each. If we have </w:t>
+      </w:r>
+      <m:oMath>
+        <m:r>
+          <w:rPr>
+            <w:rFonts w:ascii="Cambria Math" w:hAnsi="Cambria Math"/>
+          </w:rPr>
+          <m:t>m</m:t>
+        </m:r>
+      </m:oMath>
+      <w:r>
+        <w:t xml:space="preserve"> actions, we choose the </w:t>
+      </w:r>
+      <w:r>
+        <w:lastRenderedPageBreak/>
+        <w:t>greedy action (the one which maximizes the state-action value function</w:t>
+      </w:r>
+      <w:r>
+        <w:t xml:space="preserve">) with probability </w:t>
+      </w:r>
+      <m:oMath>
+        <m:r>
+          <w:rPr>
+            <w:rFonts w:ascii="Cambria Math" w:hAnsi="Cambria Math"/>
+          </w:rPr>
+          <m:t>(1-ϵ)</m:t>
+        </m:r>
+      </m:oMath>
+      <w:r>
+        <w:t xml:space="preserve"> and each of the other actions with </w:t>
+      </w:r>
+      <w:proofErr w:type="gramStart"/>
+      <w:r>
+        <w:t xml:space="preserve">probability </w:t>
+      </w:r>
+      <w:proofErr w:type="gramEnd"/>
+      <m:oMath>
+        <m:r>
+          <w:rPr>
+            <w:rFonts w:ascii="Cambria Math" w:hAnsi="Cambria Math"/>
+          </w:rPr>
+          <m:t>ϵ/m</m:t>
+        </m:r>
+      </m:oMath>
+      <w:r>
+        <w:t>. So we have</w:t>
+      </w:r>
+    </w:p>
+    <w:p>
+      <m:oMathPara>
+        <m:oMath>
+          <m:r>
+            <w:rPr>
+              <w:rFonts w:ascii="Cambria Math" w:hAnsi="Cambria Math"/>
+            </w:rPr>
+            <m:t>=</m:t>
+          </m:r>
+          <m:f>
+            <m:fPr>
+              <m:ctrlPr>
+                <w:rPr>
+                  <w:rFonts w:ascii="Cambria Math" w:hAnsi="Cambria Math"/>
+                  <w:i/>
+                </w:rPr>
+              </m:ctrlPr>
+            </m:fPr>
+            <m:num>
+              <m:r>
+                <w:rPr>
+                  <w:rFonts w:ascii="Cambria Math" w:hAnsi="Cambria Math"/>
+                </w:rPr>
+                <m:t>ϵ</m:t>
+              </m:r>
+            </m:num>
+            <m:den>
+              <m:r>
+                <w:rPr>
+                  <w:rFonts w:ascii="Cambria Math" w:hAnsi="Cambria Math"/>
+                </w:rPr>
+                <m:t>m</m:t>
+              </m:r>
+            </m:den>
+          </m:f>
+          <m:nary>
+            <m:naryPr>
+              <m:chr m:val="∑"/>
+              <m:limLoc m:val="undOvr"/>
+              <m:supHide m:val="1"/>
+              <m:ctrlPr>
+                <w:rPr>
+                  <w:rFonts w:ascii="Cambria Math" w:hAnsi="Cambria Math"/>
+                  <w:i/>
+                </w:rPr>
+              </m:ctrlPr>
+            </m:naryPr>
+            <m:sub>
+              <m:r>
+                <w:rPr>
+                  <w:rFonts w:ascii="Cambria Math" w:hAnsi="Cambria Math"/>
+                </w:rPr>
+                <m:t>a∈A</m:t>
+              </m:r>
+            </m:sub>
+            <m:sup/>
+            <m:e>
+              <m:r>
+                <w:rPr>
+                  <w:rFonts w:ascii="Cambria Math" w:hAnsi="Cambria Math"/>
+                </w:rPr>
+                <m:t>[</m:t>
+              </m:r>
+              <m:sSub>
+                <m:sSubPr>
+                  <m:ctrlPr>
+                    <w:rPr>
+                      <w:rFonts w:ascii="Cambria Math" w:hAnsi="Cambria Math"/>
+                      <w:i/>
+                    </w:rPr>
+                  </m:ctrlPr>
+                </m:sSubPr>
+                <m:e>
+                  <m:r>
+                    <w:rPr>
+                      <w:rFonts w:ascii="Cambria Math" w:hAnsi="Cambria Math"/>
+                    </w:rPr>
+                    <m:t>q</m:t>
+                  </m:r>
+                </m:e>
+                <m:sub>
+                  <m:r>
+                    <w:rPr>
+                      <w:rFonts w:ascii="Cambria Math" w:hAnsi="Cambria Math"/>
+                    </w:rPr>
+                    <m:t>π</m:t>
+                  </m:r>
+                </m:sub>
+              </m:sSub>
+              <m:d>
+                <m:dPr>
+                  <m:ctrlPr>
+                    <w:rPr>
+                      <w:rFonts w:ascii="Cambria Math" w:hAnsi="Cambria Math"/>
+                      <w:i/>
+                    </w:rPr>
+                  </m:ctrlPr>
+                </m:dPr>
+                <m:e>
+                  <m:r>
+                    <w:rPr>
+                      <w:rFonts w:ascii="Cambria Math" w:hAnsi="Cambria Math"/>
+                    </w:rPr>
+                    <m:t>s,a</m:t>
+                  </m:r>
+                </m:e>
+              </m:d>
+            </m:e>
+          </m:nary>
+          <m:r>
+            <w:rPr>
+              <w:rFonts w:ascii="Cambria Math" w:hAnsi="Cambria Math"/>
+            </w:rPr>
+            <m:t>]</m:t>
+          </m:r>
+          <m:r>
+            <w:rPr>
+              <w:rFonts w:ascii="Cambria Math" w:hAnsi="Cambria Math"/>
+            </w:rPr>
+            <m:t>+</m:t>
+          </m:r>
+          <m:d>
+            <m:dPr>
+              <m:ctrlPr>
+                <w:rPr>
+                  <w:rFonts w:ascii="Cambria Math" w:hAnsi="Cambria Math"/>
+                  <w:i/>
+                </w:rPr>
+              </m:ctrlPr>
+            </m:dPr>
+            <m:e>
+              <m:r>
+                <w:rPr>
+                  <w:rFonts w:ascii="Cambria Math" w:hAnsi="Cambria Math"/>
+                </w:rPr>
+                <m:t>1-ϵ</m:t>
+              </m:r>
+            </m:e>
+          </m:d>
+          <m:func>
+            <m:funcPr>
+              <m:ctrlPr>
+                <w:rPr>
+                  <w:rFonts w:ascii="Cambria Math" w:hAnsi="Cambria Math"/>
+                  <w:i/>
+                </w:rPr>
+              </m:ctrlPr>
+            </m:funcPr>
+            <m:fName>
+              <m:limLow>
+                <m:limLowPr>
+                  <m:ctrlPr>
+                    <w:rPr>
+                      <w:rFonts w:ascii="Cambria Math" w:hAnsi="Cambria Math"/>
+                      <w:i/>
+                    </w:rPr>
+                  </m:ctrlPr>
+                </m:limLowPr>
+                <m:e>
+                  <m:r>
+                    <m:rPr>
+                      <m:sty m:val="p"/>
+                    </m:rPr>
+                    <w:rPr>
+                      <w:rFonts w:ascii="Cambria Math" w:hAnsi="Cambria Math"/>
+                    </w:rPr>
+                    <m:t>max</m:t>
+                  </m:r>
+                  <m:ctrlPr>
+                    <w:rPr>
+                      <w:rFonts w:ascii="Cambria Math" w:hAnsi="Cambria Math"/>
+                    </w:rPr>
+                  </m:ctrlPr>
+                </m:e>
+                <m:lim>
+                  <m:r>
+                    <w:rPr>
+                      <w:rFonts w:ascii="Cambria Math" w:hAnsi="Cambria Math"/>
+                    </w:rPr>
+                    <m:t>a∈A</m:t>
+                  </m:r>
+                  <m:ctrlPr>
+                    <w:rPr>
+                      <w:rFonts w:ascii="Cambria Math" w:hAnsi="Cambria Math"/>
+                    </w:rPr>
+                  </m:ctrlPr>
+                </m:lim>
+              </m:limLow>
+            </m:fName>
+            <m:e>
+              <m:sSub>
+                <m:sSubPr>
+                  <m:ctrlPr>
+                    <w:rPr>
+                      <w:rFonts w:ascii="Cambria Math" w:hAnsi="Cambria Math"/>
+                      <w:i/>
+                    </w:rPr>
+                  </m:ctrlPr>
+                </m:sSubPr>
+                <m:e>
+                  <m:r>
+                    <w:rPr>
+                      <w:rFonts w:ascii="Cambria Math" w:hAnsi="Cambria Math"/>
+                    </w:rPr>
+                    <m:t>q</m:t>
+                  </m:r>
+                </m:e>
+                <m:sub>
+                  <m:r>
+                    <w:rPr>
+                      <w:rFonts w:ascii="Cambria Math" w:hAnsi="Cambria Math"/>
+                    </w:rPr>
+                    <m:t>π</m:t>
+                  </m:r>
+                </m:sub>
+              </m:sSub>
+              <m:r>
+                <w:rPr>
+                  <w:rFonts w:ascii="Cambria Math" w:hAnsi="Cambria Math"/>
+                </w:rPr>
+                <m:t>(s,a)</m:t>
+              </m:r>
+            </m:e>
+          </m:func>
+        </m:oMath>
+      </m:oMathPara>
+    </w:p>
+    <w:p>
+      <w:r>
+        <w:t>In the second term, we note that we are taking the greedy action by maximizing the state-action value function over all possible actions we can take. For any maximizing action like this, we know that it will be greater than or equal to the expected reward (i.e. the probability-weighted sum of actions), so we can write</w:t>
+      </w:r>
+    </w:p>
+    <w:p>
+      <w:pPr>
+        <w:jc w:val="center"/>
+      </w:pPr>
+      <m:oMathPara>
+        <m:oMath>
+          <m:f>
+            <m:fPr>
+              <m:ctrlPr>
+                <w:rPr>
+                  <w:rFonts w:ascii="Cambria Math" w:hAnsi="Cambria Math"/>
+                  <w:i/>
+                </w:rPr>
+              </m:ctrlPr>
+            </m:fPr>
+            <m:num>
+              <m:r>
+                <w:rPr>
+                  <w:rFonts w:ascii="Cambria Math" w:hAnsi="Cambria Math"/>
+                </w:rPr>
+                <m:t>ϵ</m:t>
+              </m:r>
+            </m:num>
+            <m:den>
+              <m:r>
+                <w:rPr>
+                  <w:rFonts w:ascii="Cambria Math" w:hAnsi="Cambria Math"/>
+                </w:rPr>
+                <m:t>m</m:t>
+              </m:r>
+            </m:den>
+          </m:f>
+          <m:nary>
+            <m:naryPr>
+              <m:chr m:val="∑"/>
+              <m:limLoc m:val="undOvr"/>
+              <m:supHide m:val="1"/>
+              <m:ctrlPr>
+                <w:rPr>
+                  <w:rFonts w:ascii="Cambria Math" w:hAnsi="Cambria Math"/>
+                  <w:i/>
+                </w:rPr>
+              </m:ctrlPr>
+            </m:naryPr>
+            <m:sub>
+              <m:r>
+                <w:rPr>
+                  <w:rFonts w:ascii="Cambria Math" w:hAnsi="Cambria Math"/>
+                </w:rPr>
+                <m:t>a∈A</m:t>
+              </m:r>
+            </m:sub>
+            <m:sup/>
+            <m:e>
+              <m:r>
+                <w:rPr>
+                  <w:rFonts w:ascii="Cambria Math" w:hAnsi="Cambria Math"/>
+                </w:rPr>
+                <m:t>[</m:t>
+              </m:r>
+              <m:sSub>
+                <m:sSubPr>
+                  <m:ctrlPr>
+                    <w:rPr>
+                      <w:rFonts w:ascii="Cambria Math" w:hAnsi="Cambria Math"/>
+                      <w:i/>
+                    </w:rPr>
+                  </m:ctrlPr>
+                </m:sSubPr>
+                <m:e>
+                  <m:r>
+                    <w:rPr>
+                      <w:rFonts w:ascii="Cambria Math" w:hAnsi="Cambria Math"/>
+                    </w:rPr>
+                    <m:t>q</m:t>
+                  </m:r>
+                </m:e>
+                <m:sub>
+                  <m:r>
+                    <w:rPr>
+                      <w:rFonts w:ascii="Cambria Math" w:hAnsi="Cambria Math"/>
+                    </w:rPr>
+                    <m:t>π</m:t>
+                  </m:r>
+                </m:sub>
+              </m:sSub>
+              <m:d>
+                <m:dPr>
+                  <m:ctrlPr>
+                    <w:rPr>
+                      <w:rFonts w:ascii="Cambria Math" w:hAnsi="Cambria Math"/>
+                      <w:i/>
+                    </w:rPr>
+                  </m:ctrlPr>
+                </m:dPr>
+                <m:e>
+                  <m:r>
+                    <w:rPr>
+                      <w:rFonts w:ascii="Cambria Math" w:hAnsi="Cambria Math"/>
+                    </w:rPr>
+                    <m:t>s,a</m:t>
+                  </m:r>
+                </m:e>
+              </m:d>
+            </m:e>
+          </m:nary>
+          <m:r>
+            <w:rPr>
+              <w:rFonts w:ascii="Cambria Math" w:hAnsi="Cambria Math"/>
+            </w:rPr>
+            <m:t>]+</m:t>
+          </m:r>
+          <m:d>
+            <m:dPr>
+              <m:ctrlPr>
+                <w:rPr>
+                  <w:rFonts w:ascii="Cambria Math" w:hAnsi="Cambria Math"/>
+                  <w:i/>
+                </w:rPr>
+              </m:ctrlPr>
+            </m:dPr>
+            <m:e>
+              <m:r>
+                <w:rPr>
+                  <w:rFonts w:ascii="Cambria Math" w:hAnsi="Cambria Math"/>
+                </w:rPr>
+                <m:t>1-ϵ</m:t>
+              </m:r>
+            </m:e>
+          </m:d>
+          <m:func>
+            <m:funcPr>
+              <m:ctrlPr>
+                <w:rPr>
+                  <w:rFonts w:ascii="Cambria Math" w:hAnsi="Cambria Math"/>
+                  <w:i/>
+                </w:rPr>
+              </m:ctrlPr>
+            </m:funcPr>
+            <m:fName>
+              <m:limLow>
+                <m:limLowPr>
+                  <m:ctrlPr>
+                    <w:rPr>
+                      <w:rFonts w:ascii="Cambria Math" w:hAnsi="Cambria Math"/>
+                      <w:i/>
+                    </w:rPr>
+                  </m:ctrlPr>
+                </m:limLowPr>
+                <m:e>
+                  <m:r>
+                    <m:rPr>
+                      <m:sty m:val="p"/>
+                    </m:rPr>
+                    <w:rPr>
+                      <w:rFonts w:ascii="Cambria Math" w:hAnsi="Cambria Math"/>
+                    </w:rPr>
+                    <m:t>max</m:t>
+                  </m:r>
+                  <m:ctrlPr>
+                    <w:rPr>
+                      <w:rFonts w:ascii="Cambria Math" w:hAnsi="Cambria Math"/>
+                    </w:rPr>
+                  </m:ctrlPr>
+                </m:e>
+                <m:lim>
+                  <m:r>
+                    <w:rPr>
+                      <w:rFonts w:ascii="Cambria Math" w:hAnsi="Cambria Math"/>
+                    </w:rPr>
+                    <m:t>a∈A</m:t>
+                  </m:r>
+                  <m:ctrlPr>
+                    <w:rPr>
+                      <w:rFonts w:ascii="Cambria Math" w:hAnsi="Cambria Math"/>
+                    </w:rPr>
+                  </m:ctrlPr>
+                </m:lim>
+              </m:limLow>
+            </m:fName>
+            <m:e>
+              <m:sSub>
+                <m:sSubPr>
+                  <m:ctrlPr>
+                    <w:rPr>
+                      <w:rFonts w:ascii="Cambria Math" w:hAnsi="Cambria Math"/>
+                      <w:i/>
+                    </w:rPr>
+                  </m:ctrlPr>
+                </m:sSubPr>
+                <m:e>
+                  <m:r>
+                    <w:rPr>
+                      <w:rFonts w:ascii="Cambria Math" w:hAnsi="Cambria Math"/>
+                    </w:rPr>
+                    <m:t>q</m:t>
+                  </m:r>
+                </m:e>
+                <m:sub>
+                  <m:r>
+                    <w:rPr>
+                      <w:rFonts w:ascii="Cambria Math" w:hAnsi="Cambria Math"/>
+                    </w:rPr>
+                    <m:t>π</m:t>
+                  </m:r>
+                </m:sub>
+              </m:sSub>
+              <m:d>
+                <m:dPr>
+                  <m:ctrlPr>
+                    <w:rPr>
+                      <w:rFonts w:ascii="Cambria Math" w:hAnsi="Cambria Math"/>
+                      <w:i/>
+                    </w:rPr>
+                  </m:ctrlPr>
+                </m:dPr>
+                <m:e>
+                  <m:r>
+                    <w:rPr>
+                      <w:rFonts w:ascii="Cambria Math" w:hAnsi="Cambria Math"/>
+                    </w:rPr>
+                    <m:t>s,a</m:t>
+                  </m:r>
+                </m:e>
+              </m:d>
+            </m:e>
+          </m:func>
+          <m:r>
+            <w:rPr>
+              <w:rFonts w:ascii="Cambria Math" w:hAnsi="Cambria Math"/>
+            </w:rPr>
+            <m:t>≥</m:t>
+          </m:r>
+          <m:f>
+            <m:fPr>
+              <m:ctrlPr>
+                <w:rPr>
+                  <w:rFonts w:ascii="Cambria Math" w:hAnsi="Cambria Math"/>
+                  <w:i/>
+                </w:rPr>
+              </m:ctrlPr>
+            </m:fPr>
+            <m:num>
+              <m:r>
+                <w:rPr>
+                  <w:rFonts w:ascii="Cambria Math" w:hAnsi="Cambria Math"/>
+                </w:rPr>
+                <m:t>ϵ</m:t>
+              </m:r>
+            </m:num>
+            <m:den>
+              <m:r>
+                <w:rPr>
+                  <w:rFonts w:ascii="Cambria Math" w:hAnsi="Cambria Math"/>
+                </w:rPr>
+                <m:t>m</m:t>
+              </m:r>
+            </m:den>
+          </m:f>
+          <m:nary>
+            <m:naryPr>
+              <m:chr m:val="∑"/>
+              <m:limLoc m:val="undOvr"/>
+              <m:supHide m:val="1"/>
+              <m:ctrlPr>
+                <w:rPr>
+                  <w:rFonts w:ascii="Cambria Math" w:hAnsi="Cambria Math"/>
+                  <w:i/>
+                </w:rPr>
+              </m:ctrlPr>
+            </m:naryPr>
+            <m:sub>
+              <m:r>
+                <w:rPr>
+                  <w:rFonts w:ascii="Cambria Math" w:hAnsi="Cambria Math"/>
+                </w:rPr>
+                <m:t>a∈A</m:t>
+              </m:r>
+            </m:sub>
+            <m:sup/>
+            <m:e>
+              <m:r>
+                <w:rPr>
+                  <w:rFonts w:ascii="Cambria Math" w:hAnsi="Cambria Math"/>
+                </w:rPr>
+                <m:t>[</m:t>
+              </m:r>
+              <m:sSub>
+                <m:sSubPr>
+                  <m:ctrlPr>
+                    <w:rPr>
+                      <w:rFonts w:ascii="Cambria Math" w:hAnsi="Cambria Math"/>
+                      <w:i/>
+                    </w:rPr>
+                  </m:ctrlPr>
+                </m:sSubPr>
+                <m:e>
+                  <m:r>
+                    <w:rPr>
+                      <w:rFonts w:ascii="Cambria Math" w:hAnsi="Cambria Math"/>
+                    </w:rPr>
+                    <m:t>q</m:t>
+                  </m:r>
+                </m:e>
+                <m:sub>
+                  <m:r>
+                    <w:rPr>
+                      <w:rFonts w:ascii="Cambria Math" w:hAnsi="Cambria Math"/>
+                    </w:rPr>
+                    <m:t>π</m:t>
+                  </m:r>
+                </m:sub>
+              </m:sSub>
+              <m:d>
+                <m:dPr>
+                  <m:ctrlPr>
+                    <w:rPr>
+                      <w:rFonts w:ascii="Cambria Math" w:hAnsi="Cambria Math"/>
+                      <w:i/>
+                    </w:rPr>
+                  </m:ctrlPr>
+                </m:dPr>
+                <m:e>
+                  <m:r>
+                    <w:rPr>
+                      <w:rFonts w:ascii="Cambria Math" w:hAnsi="Cambria Math"/>
+                    </w:rPr>
+                    <m:t>s,a</m:t>
+                  </m:r>
+                </m:e>
+              </m:d>
+            </m:e>
+          </m:nary>
+          <m:r>
+            <w:rPr>
+              <w:rFonts w:ascii="Cambria Math" w:hAnsi="Cambria Math"/>
+            </w:rPr>
+            <m:t>]+</m:t>
+          </m:r>
+          <m:d>
+            <m:dPr>
+              <m:ctrlPr>
+                <w:rPr>
+                  <w:rFonts w:ascii="Cambria Math" w:hAnsi="Cambria Math"/>
+                  <w:i/>
+                </w:rPr>
+              </m:ctrlPr>
+            </m:dPr>
+            <m:e>
+              <m:r>
+                <w:rPr>
+                  <w:rFonts w:ascii="Cambria Math" w:hAnsi="Cambria Math"/>
+                </w:rPr>
+                <m:t>1-ϵ</m:t>
+              </m:r>
+            </m:e>
+          </m:d>
+          <m:nary>
+            <m:naryPr>
+              <m:chr m:val="∑"/>
+              <m:limLoc m:val="undOvr"/>
+              <m:supHide m:val="1"/>
+              <m:ctrlPr>
+                <w:rPr>
+                  <w:rFonts w:ascii="Cambria Math" w:hAnsi="Cambria Math"/>
+                  <w:i/>
+                </w:rPr>
+              </m:ctrlPr>
+            </m:naryPr>
+            <m:sub>
+              <m:r>
+                <w:rPr>
+                  <w:rFonts w:ascii="Cambria Math" w:hAnsi="Cambria Math"/>
+                </w:rPr>
+                <m:t>a∈A</m:t>
+              </m:r>
+            </m:sub>
+            <m:sup/>
+            <m:e>
+              <m:f>
+                <m:fPr>
+                  <m:ctrlPr>
+                    <w:rPr>
+                      <w:rFonts w:ascii="Cambria Math" w:hAnsi="Cambria Math"/>
+                      <w:i/>
+                    </w:rPr>
+                  </m:ctrlPr>
+                </m:fPr>
+                <m:num>
+                  <m:r>
+                    <w:rPr>
+                      <w:rFonts w:ascii="Cambria Math" w:hAnsi="Cambria Math"/>
+                    </w:rPr>
+                    <m:t>π</m:t>
+                  </m:r>
+                  <m:d>
+                    <m:dPr>
+                      <m:ctrlPr>
+                        <w:rPr>
+                          <w:rFonts w:ascii="Cambria Math" w:hAnsi="Cambria Math"/>
+                          <w:i/>
+                        </w:rPr>
+                      </m:ctrlPr>
+                    </m:dPr>
+                    <m:e>
+                      <m:r>
+                        <w:rPr>
+                          <w:rFonts w:ascii="Cambria Math" w:hAnsi="Cambria Math"/>
+                        </w:rPr>
+                        <m:t>a</m:t>
+                      </m:r>
+                    </m:e>
+                    <m:e>
+                      <m:r>
+                        <w:rPr>
+                          <w:rFonts w:ascii="Cambria Math" w:hAnsi="Cambria Math"/>
+                        </w:rPr>
+                        <m:t>s</m:t>
+                      </m:r>
+                    </m:e>
+                  </m:d>
+                  <m:r>
+                    <w:rPr>
+                      <w:rFonts w:ascii="Cambria Math" w:hAnsi="Cambria Math"/>
+                    </w:rPr>
+                    <m:t>-</m:t>
+                  </m:r>
+                  <m:f>
+                    <m:fPr>
+                      <m:ctrlPr>
+                        <w:rPr>
+                          <w:rFonts w:ascii="Cambria Math" w:hAnsi="Cambria Math"/>
+                          <w:i/>
+                        </w:rPr>
+                      </m:ctrlPr>
+                    </m:fPr>
+                    <m:num>
+                      <m:r>
+                        <w:rPr>
+                          <w:rFonts w:ascii="Cambria Math" w:hAnsi="Cambria Math"/>
+                        </w:rPr>
+                        <m:t>ϵ</m:t>
+                      </m:r>
+                    </m:num>
+                    <m:den>
+                      <m:r>
+                        <w:rPr>
+                          <w:rFonts w:ascii="Cambria Math" w:hAnsi="Cambria Math"/>
+                        </w:rPr>
+                        <m:t>m</m:t>
+                      </m:r>
+                    </m:den>
+                  </m:f>
+                </m:num>
+                <m:den>
+                  <m:r>
+                    <w:rPr>
+                      <w:rFonts w:ascii="Cambria Math" w:hAnsi="Cambria Math"/>
+                    </w:rPr>
+                    <m:t>1-ϵ</m:t>
+                  </m:r>
+                </m:den>
+              </m:f>
+              <m:sSub>
+                <m:sSubPr>
+                  <m:ctrlPr>
+                    <w:rPr>
+                      <w:rFonts w:ascii="Cambria Math" w:hAnsi="Cambria Math"/>
+                      <w:i/>
+                    </w:rPr>
+                  </m:ctrlPr>
+                </m:sSubPr>
+                <m:e>
+                  <m:r>
+                    <w:rPr>
+                      <w:rFonts w:ascii="Cambria Math" w:hAnsi="Cambria Math"/>
+                    </w:rPr>
+                    <m:t>q</m:t>
+                  </m:r>
+                </m:e>
+                <m:sub>
+                  <m:r>
+                    <w:rPr>
+                      <w:rFonts w:ascii="Cambria Math" w:hAnsi="Cambria Math"/>
+                    </w:rPr>
+                    <m:t>π</m:t>
+                  </m:r>
+                </m:sub>
+              </m:sSub>
+              <m:d>
+                <m:dPr>
+                  <m:ctrlPr>
+                    <w:rPr>
+                      <w:rFonts w:ascii="Cambria Math" w:hAnsi="Cambria Math"/>
+                      <w:i/>
+                    </w:rPr>
+                  </m:ctrlPr>
+                </m:dPr>
+                <m:e>
+                  <m:r>
+                    <w:rPr>
+                      <w:rFonts w:ascii="Cambria Math" w:hAnsi="Cambria Math"/>
+                    </w:rPr>
+                    <m:t>s,a</m:t>
+                  </m:r>
+                </m:e>
+              </m:d>
+            </m:e>
+          </m:nary>
+        </m:oMath>
+      </m:oMathPara>
+    </w:p>
+    <w:p>
+      <w:r>
+        <w:t>Cancelling terms in the above, we can then simplify to</w:t>
+      </w:r>
+    </w:p>
+    <w:p>
+      <w:pPr>
+        <w:jc w:val="center"/>
+      </w:pPr>
+      <m:oMathPara>
+        <m:oMath>
+          <m:f>
+            <m:fPr>
+              <m:ctrlPr>
+                <w:rPr>
+                  <w:rFonts w:ascii="Cambria Math" w:hAnsi="Cambria Math"/>
+                  <w:i/>
+                </w:rPr>
+              </m:ctrlPr>
+            </m:fPr>
+            <m:num>
+              <m:r>
+                <w:rPr>
+                  <w:rFonts w:ascii="Cambria Math" w:hAnsi="Cambria Math"/>
+                </w:rPr>
+                <m:t>ϵ</m:t>
+              </m:r>
+            </m:num>
+            <m:den>
+              <m:r>
+                <w:rPr>
+                  <w:rFonts w:ascii="Cambria Math" w:hAnsi="Cambria Math"/>
+                </w:rPr>
+                <m:t>m</m:t>
+              </m:r>
+            </m:den>
+          </m:f>
+          <m:nary>
+            <m:naryPr>
+              <m:chr m:val="∑"/>
+              <m:limLoc m:val="undOvr"/>
+              <m:supHide m:val="1"/>
+              <m:ctrlPr>
+                <w:rPr>
+                  <w:rFonts w:ascii="Cambria Math" w:hAnsi="Cambria Math"/>
+                  <w:i/>
+                </w:rPr>
+              </m:ctrlPr>
+            </m:naryPr>
+            <m:sub>
+              <m:r>
+                <w:rPr>
+                  <w:rFonts w:ascii="Cambria Math" w:hAnsi="Cambria Math"/>
+                </w:rPr>
+                <m:t>a∈A</m:t>
+              </m:r>
+            </m:sub>
+            <m:sup/>
+            <m:e>
+              <m:r>
+                <w:rPr>
+                  <w:rFonts w:ascii="Cambria Math" w:hAnsi="Cambria Math"/>
+                </w:rPr>
+                <m:t>[</m:t>
+              </m:r>
+              <m:sSub>
+                <m:sSubPr>
+                  <m:ctrlPr>
+                    <w:rPr>
+                      <w:rFonts w:ascii="Cambria Math" w:hAnsi="Cambria Math"/>
+                      <w:i/>
+                    </w:rPr>
+                  </m:ctrlPr>
+                </m:sSubPr>
+                <m:e>
+                  <m:r>
+                    <w:rPr>
+                      <w:rFonts w:ascii="Cambria Math" w:hAnsi="Cambria Math"/>
+                    </w:rPr>
+                    <m:t>q</m:t>
+                  </m:r>
+                </m:e>
+                <m:sub>
+                  <m:r>
+                    <w:rPr>
+                      <w:rFonts w:ascii="Cambria Math" w:hAnsi="Cambria Math"/>
+                    </w:rPr>
+                    <m:t>π</m:t>
+                  </m:r>
+                </m:sub>
+              </m:sSub>
+              <m:d>
+                <m:dPr>
+                  <m:ctrlPr>
+                    <w:rPr>
+                      <w:rFonts w:ascii="Cambria Math" w:hAnsi="Cambria Math"/>
+                      <w:i/>
+                    </w:rPr>
+                  </m:ctrlPr>
+                </m:dPr>
+                <m:e>
+                  <m:r>
+                    <w:rPr>
+                      <w:rFonts w:ascii="Cambria Math" w:hAnsi="Cambria Math"/>
+                    </w:rPr>
+                    <m:t>s,a</m:t>
+                  </m:r>
+                </m:e>
+              </m:d>
+            </m:e>
+          </m:nary>
+          <m:r>
+            <w:rPr>
+              <w:rFonts w:ascii="Cambria Math" w:hAnsi="Cambria Math"/>
+            </w:rPr>
+            <m:t>]+</m:t>
+          </m:r>
+          <m:d>
+            <m:dPr>
+              <m:ctrlPr>
+                <w:rPr>
+                  <w:rFonts w:ascii="Cambria Math" w:hAnsi="Cambria Math"/>
+                  <w:i/>
+                </w:rPr>
+              </m:ctrlPr>
+            </m:dPr>
+            <m:e>
+              <m:r>
+                <w:rPr>
+                  <w:rFonts w:ascii="Cambria Math" w:hAnsi="Cambria Math"/>
+                </w:rPr>
+                <m:t>1-ϵ</m:t>
+              </m:r>
+            </m:e>
+          </m:d>
+          <m:func>
+            <m:funcPr>
+              <m:ctrlPr>
+                <w:rPr>
+                  <w:rFonts w:ascii="Cambria Math" w:hAnsi="Cambria Math"/>
+                  <w:i/>
+                </w:rPr>
+              </m:ctrlPr>
+            </m:funcPr>
+            <m:fName>
+              <m:limLow>
+                <m:limLowPr>
+                  <m:ctrlPr>
+                    <w:rPr>
+                      <w:rFonts w:ascii="Cambria Math" w:hAnsi="Cambria Math"/>
+                      <w:i/>
+                    </w:rPr>
+                  </m:ctrlPr>
+                </m:limLowPr>
+                <m:e>
+                  <m:r>
+                    <m:rPr>
+                      <m:sty m:val="p"/>
+                    </m:rPr>
+                    <w:rPr>
+                      <w:rFonts w:ascii="Cambria Math" w:hAnsi="Cambria Math"/>
+                    </w:rPr>
+                    <m:t>max</m:t>
+                  </m:r>
+                  <m:ctrlPr>
+                    <w:rPr>
+                      <w:rFonts w:ascii="Cambria Math" w:hAnsi="Cambria Math"/>
+                    </w:rPr>
+                  </m:ctrlPr>
+                </m:e>
+                <m:lim>
+                  <m:r>
+                    <w:rPr>
+                      <w:rFonts w:ascii="Cambria Math" w:hAnsi="Cambria Math"/>
+                    </w:rPr>
+                    <m:t>a∈A</m:t>
+                  </m:r>
+                  <m:ctrlPr>
+                    <w:rPr>
+                      <w:rFonts w:ascii="Cambria Math" w:hAnsi="Cambria Math"/>
+                    </w:rPr>
+                  </m:ctrlPr>
+                </m:lim>
+              </m:limLow>
+            </m:fName>
+            <m:e>
+              <m:sSub>
+                <m:sSubPr>
+                  <m:ctrlPr>
+                    <w:rPr>
+                      <w:rFonts w:ascii="Cambria Math" w:hAnsi="Cambria Math"/>
+                      <w:i/>
+                    </w:rPr>
+                  </m:ctrlPr>
+                </m:sSubPr>
+                <m:e>
+                  <m:r>
+                    <w:rPr>
+                      <w:rFonts w:ascii="Cambria Math" w:hAnsi="Cambria Math"/>
+                    </w:rPr>
+                    <m:t>q</m:t>
+                  </m:r>
+                </m:e>
+                <m:sub>
+                  <m:r>
+                    <w:rPr>
+                      <w:rFonts w:ascii="Cambria Math" w:hAnsi="Cambria Math"/>
+                    </w:rPr>
+                    <m:t>π</m:t>
+                  </m:r>
+                </m:sub>
+              </m:sSub>
+              <m:d>
+                <m:dPr>
+                  <m:ctrlPr>
+                    <w:rPr>
+                      <w:rFonts w:ascii="Cambria Math" w:hAnsi="Cambria Math"/>
+                      <w:i/>
+                    </w:rPr>
+                  </m:ctrlPr>
+                </m:dPr>
+                <m:e>
+                  <m:r>
+                    <w:rPr>
+                      <w:rFonts w:ascii="Cambria Math" w:hAnsi="Cambria Math"/>
+                    </w:rPr>
+                    <m:t>s,a</m:t>
+                  </m:r>
+                </m:e>
+              </m:d>
+            </m:e>
+          </m:func>
+          <m:r>
+            <w:rPr>
+              <w:rFonts w:ascii="Cambria Math" w:hAnsi="Cambria Math"/>
+            </w:rPr>
+            <m:t>≥</m:t>
+          </m:r>
+          <m:nary>
+            <m:naryPr>
+              <m:chr m:val="∑"/>
+              <m:limLoc m:val="undOvr"/>
+              <m:supHide m:val="1"/>
+              <m:ctrlPr>
+                <w:rPr>
+                  <w:rFonts w:ascii="Cambria Math" w:hAnsi="Cambria Math"/>
+                  <w:i/>
+                </w:rPr>
+              </m:ctrlPr>
+            </m:naryPr>
+            <m:sub>
+              <m:r>
+                <w:rPr>
+                  <w:rFonts w:ascii="Cambria Math" w:hAnsi="Cambria Math"/>
+                </w:rPr>
+                <m:t>a∈A</m:t>
+              </m:r>
+            </m:sub>
+            <m:sup/>
+            <m:e>
+              <m:r>
+                <w:rPr>
+                  <w:rFonts w:ascii="Cambria Math" w:hAnsi="Cambria Math"/>
+                </w:rPr>
+                <m:t>π</m:t>
+              </m:r>
+              <m:d>
+                <m:dPr>
+                  <m:ctrlPr>
+                    <w:rPr>
+                      <w:rFonts w:ascii="Cambria Math" w:hAnsi="Cambria Math"/>
+                      <w:i/>
+                    </w:rPr>
+                  </m:ctrlPr>
+                </m:dPr>
+                <m:e>
+                  <m:r>
+                    <w:rPr>
+                      <w:rFonts w:ascii="Cambria Math" w:hAnsi="Cambria Math"/>
+                    </w:rPr>
+                    <m:t>a</m:t>
+                  </m:r>
+                </m:e>
+                <m:e>
+                  <m:r>
+                    <w:rPr>
+                      <w:rFonts w:ascii="Cambria Math" w:hAnsi="Cambria Math"/>
+                    </w:rPr>
+                    <m:t>s</m:t>
+                  </m:r>
+                </m:e>
+              </m:d>
+              <m:sSub>
+                <m:sSubPr>
+                  <m:ctrlPr>
+                    <w:rPr>
+                      <w:rFonts w:ascii="Cambria Math" w:hAnsi="Cambria Math"/>
+                      <w:i/>
+                    </w:rPr>
+                  </m:ctrlPr>
+                </m:sSubPr>
+                <m:e>
+                  <m:r>
+                    <w:rPr>
+                      <w:rFonts w:ascii="Cambria Math" w:hAnsi="Cambria Math"/>
+                    </w:rPr>
+                    <m:t>q</m:t>
+                  </m:r>
+                </m:e>
+                <m:sub>
+                  <m:r>
+                    <w:rPr>
+                      <w:rFonts w:ascii="Cambria Math" w:hAnsi="Cambria Math"/>
+                    </w:rPr>
+                    <m:t>π</m:t>
+                  </m:r>
+                </m:sub>
+              </m:sSub>
+              <m:d>
+                <m:dPr>
+                  <m:ctrlPr>
+                    <w:rPr>
+                      <w:rFonts w:ascii="Cambria Math" w:hAnsi="Cambria Math"/>
+                      <w:i/>
+                    </w:rPr>
+                  </m:ctrlPr>
+                </m:dPr>
+                <m:e>
+                  <m:r>
+                    <w:rPr>
+                      <w:rFonts w:ascii="Cambria Math" w:hAnsi="Cambria Math"/>
+                    </w:rPr>
+                    <m:t>s,a</m:t>
+                  </m:r>
+                </m:e>
+              </m:d>
+            </m:e>
+          </m:nary>
+          <m:r>
+            <w:rPr>
+              <w:rFonts w:ascii="Cambria Math" w:hAnsi="Cambria Math"/>
+            </w:rPr>
+            <m:t>=</m:t>
+          </m:r>
+          <m:sSub>
+            <m:sSubPr>
+              <m:ctrlPr>
+                <w:rPr>
+                  <w:rFonts w:ascii="Cambria Math" w:hAnsi="Cambria Math"/>
+                  <w:i/>
+                </w:rPr>
+              </m:ctrlPr>
+            </m:sSubPr>
+            <m:e>
+              <m:r>
+                <w:rPr>
+                  <w:rFonts w:ascii="Cambria Math" w:hAnsi="Cambria Math"/>
+                </w:rPr>
+                <m:t>v</m:t>
+              </m:r>
+            </m:e>
+            <m:sub>
+              <m:r>
+                <w:rPr>
+                  <w:rFonts w:ascii="Cambria Math" w:hAnsi="Cambria Math"/>
+                </w:rPr>
+                <m:t>π</m:t>
+              </m:r>
+            </m:sub>
+          </m:sSub>
+          <m:r>
+            <w:rPr>
+              <w:rFonts w:ascii="Cambria Math" w:hAnsi="Cambria Math"/>
+            </w:rPr>
+            <m:t>(s)</m:t>
+          </m:r>
+        </m:oMath>
+      </m:oMathPara>
+    </w:p>
+    <w:p>
+      <w:r>
+        <w:t xml:space="preserve">Which allows us to conclude that </w:t>
+      </w:r>
+      <m:oMath>
+        <m:sSub>
+          <m:sSubPr>
+            <m:ctrlPr>
+              <w:rPr>
+                <w:rFonts w:ascii="Cambria Math" w:hAnsi="Cambria Math"/>
+                <w:b/>
+                <w:i/>
+              </w:rPr>
+            </m:ctrlPr>
+          </m:sSubPr>
+          <m:e>
+            <m:r>
+              <m:rPr>
+                <m:sty m:val="bi"/>
+              </m:rPr>
+              <w:rPr>
+                <w:rFonts w:ascii="Cambria Math" w:hAnsi="Cambria Math"/>
+              </w:rPr>
+              <m:t>v</m:t>
+            </m:r>
+          </m:e>
+          <m:sub>
+            <m:sSup>
+              <m:sSupPr>
+                <m:ctrlPr>
+                  <w:rPr>
+                    <w:rFonts w:ascii="Cambria Math" w:hAnsi="Cambria Math"/>
+                    <w:b/>
+                    <w:i/>
+                  </w:rPr>
+                </m:ctrlPr>
+              </m:sSupPr>
+              <m:e>
+                <m:r>
+                  <m:rPr>
+                    <m:sty m:val="bi"/>
+                  </m:rPr>
+                  <w:rPr>
+                    <w:rFonts w:ascii="Cambria Math" w:hAnsi="Cambria Math"/>
+                  </w:rPr>
+                  <m:t>π</m:t>
+                </m:r>
+              </m:e>
+              <m:sup>
+                <m:r>
+                  <m:rPr>
+                    <m:sty m:val="bi"/>
+                  </m:rPr>
+                  <w:rPr>
+                    <w:rFonts w:ascii="Cambria Math" w:hAnsi="Cambria Math"/>
+                  </w:rPr>
+                  <m:t>'</m:t>
+                </m:r>
+              </m:sup>
+            </m:sSup>
+          </m:sub>
+        </m:sSub>
+        <m:d>
+          <m:dPr>
+            <m:ctrlPr>
+              <w:rPr>
+                <w:rFonts w:ascii="Cambria Math" w:hAnsi="Cambria Math"/>
+                <w:b/>
+                <w:i/>
+              </w:rPr>
+            </m:ctrlPr>
+          </m:dPr>
+          <m:e>
+            <m:r>
+              <m:rPr>
+                <m:sty m:val="bi"/>
+              </m:rPr>
+              <w:rPr>
+                <w:rFonts w:ascii="Cambria Math" w:hAnsi="Cambria Math"/>
+              </w:rPr>
+              <m:t>s</m:t>
+            </m:r>
+          </m:e>
+        </m:d>
+        <m:r>
+          <m:rPr>
+            <m:sty m:val="bi"/>
+          </m:rPr>
+          <w:rPr>
+            <w:rFonts w:ascii="Cambria Math" w:hAnsi="Cambria Math"/>
+          </w:rPr>
+          <m:t>≥</m:t>
+        </m:r>
+        <m:sSub>
+          <m:sSubPr>
+            <m:ctrlPr>
+              <w:rPr>
+                <w:rFonts w:ascii="Cambria Math" w:hAnsi="Cambria Math"/>
+                <w:b/>
+                <w:i/>
+              </w:rPr>
+            </m:ctrlPr>
+          </m:sSubPr>
+          <m:e>
+            <m:r>
+              <m:rPr>
+                <m:sty m:val="bi"/>
+              </m:rPr>
+              <w:rPr>
+                <w:rFonts w:ascii="Cambria Math" w:hAnsi="Cambria Math"/>
+              </w:rPr>
+              <m:t>v</m:t>
+            </m:r>
+          </m:e>
+          <m:sub>
+            <m:r>
+              <m:rPr>
+                <m:sty m:val="bi"/>
+              </m:rPr>
+              <w:rPr>
+                <w:rFonts w:ascii="Cambria Math" w:hAnsi="Cambria Math"/>
+              </w:rPr>
+              <m:t>π</m:t>
+            </m:r>
+          </m:sub>
+        </m:sSub>
+        <m:d>
+          <m:dPr>
+            <m:ctrlPr>
+              <w:rPr>
+                <w:rFonts w:ascii="Cambria Math" w:hAnsi="Cambria Math"/>
+                <w:b/>
+                <w:i/>
+              </w:rPr>
+            </m:ctrlPr>
+          </m:dPr>
+          <m:e>
+            <m:r>
+              <m:rPr>
+                <m:sty m:val="bi"/>
+              </m:rPr>
+              <w:rPr>
+                <w:rFonts w:ascii="Cambria Math" w:hAnsi="Cambria Math"/>
+              </w:rPr>
+              <m:t>s</m:t>
+            </m:r>
+          </m:e>
+        </m:d>
+        <m:r>
+          <m:rPr>
+            <m:sty m:val="bi"/>
+          </m:rPr>
+          <w:rPr>
+            <w:rFonts w:ascii="Cambria Math" w:hAnsi="Cambria Math"/>
+          </w:rPr>
+          <m:t>,</m:t>
+        </m:r>
+      </m:oMath>
+      <w:r>
+        <w:rPr>
+          <w:b/>
+        </w:rPr>
+        <w:t xml:space="preserve"> i.e. that the epsilon-greedy policy improvement step necessarily produces an improved policy (i.e. a policy whose value function is equal to or greater than the value function of the original policy)</w:t>
+      </w:r>
       <w:bookmarkStart w:id="0" w:name="_GoBack"/>
       <w:bookmarkEnd w:id="0"/>
-    </w:p>
-    <w:p>
-      <w:pPr>
-        <w:pStyle w:val="Heading2"/>
-      </w:pPr>
-      <w:r>
-        <w:t>Algorithm</w:t>
-      </w:r>
-      <w:r>
-        <w:br w:type="page"/>
-      </w:r>
-    </w:p>
-    <w:p>
-      <w:pPr>
-        <w:pStyle w:val="Heading1"/>
-      </w:pPr>
-      <w:r>
-        <w:lastRenderedPageBreak/>
-        <w:t>Model-Free: Monte Carlo methods</w:t>
-      </w:r>
-    </w:p>
-    <w:p>
-      <w:pPr>
-        <w:pStyle w:val="Heading2"/>
-      </w:pPr>
-      <w:r>
-        <w:t>Overview</w:t>
-      </w:r>
-    </w:p>
-    <w:p>
-      <w:r>
-        <w:t xml:space="preserve">Recall that in the model-based methods above, one of the things we needed to compute the optimal solution by solving the Bellman equation was the transition probabilities between every state pair, given an action. In reality, this is not always the case – we may not know the dynamics of our system, in which case the above approaches do not work. </w:t>
-      </w:r>
-    </w:p>
-    <w:p>
-      <w:r>
-        <w:t>When we do not know the dynamics, one approach to determine an optimal policy is to learn the dynamics of the system and compute the relevant missing parameters from our observed data. This is what Monte-Carlo methods are fundamentally premised on.</w:t>
-      </w:r>
-    </w:p>
-    <w:p>
-      <w:pPr>
-        <w:pStyle w:val="Heading2"/>
-      </w:pPr>
-      <w:r>
-        <w:t>Algorithm</w:t>
-      </w:r>
-    </w:p>
-    <w:p>
-      <w:r>
-        <w:t>Effectively, the two steps of Monte-Carlo are to 1) roll-out some exploration policy to collect data about the game, and 2) to retrace your steps and compute cumulative rewards stemming from each path, which serve as the basis for computing the value functions V and Q for each state.</w:t>
+      <w:r>
+        <w:rPr>
+          <w:b/>
+        </w:rPr>
+        <w:t>.</w:t>
       </w:r>
     </w:p>
     <w:sectPr>
-      <w:headerReference w:type="default" r:id="rId15"/>
-      <w:footerReference w:type="default" r:id="rId16"/>
-      <w:headerReference w:type="first" r:id="rId17"/>
-      <w:footerReference w:type="first" r:id="rId18"/>
+      <w:headerReference w:type="default" r:id="rId16"/>
+      <w:footerReference w:type="default" r:id="rId17"/>
+      <w:headerReference w:type="first" r:id="rId18"/>
+      <w:footerReference w:type="first" r:id="rId19"/>
       <w:pgSz w:w="12240" w:h="15840"/>
       <w:pgMar w:top="2160" w:right="1440" w:bottom="1440" w:left="1440" w:header="720" w:footer="720" w:gutter="0"/>
       <w:pgNumType w:start="1"/>
@@ -3106,7 +5087,7 @@
       <w:rPr>
         <w:noProof/>
       </w:rPr>
-      <w:t>February 19, 2020</w:t>
+      <w:t>March 6, 2020</w:t>
     </w:r>
     <w:r>
       <w:fldChar w:fldCharType="end"/>
@@ -3144,7 +5125,7 @@
           <w:rPr>
             <w:noProof/>
           </w:rPr>
-          <w:t>7</w:t>
+          <w:t>8</w:t>
         </w:r>
         <w:r>
           <w:rPr>
@@ -11187,6 +13168,580 @@
 </w:styles>
 </file>
 
+<file path=word/glossary/document.xml><?xml version="1.0" encoding="utf-8"?>
+<w:glossaryDocument xmlns:wpc="http://schemas.microsoft.com/office/word/2010/wordprocessingCanvas" xmlns:cx="http://schemas.microsoft.com/office/drawing/2014/chartex" xmlns:cx1="http://schemas.microsoft.com/office/drawing/2015/9/8/chartex" xmlns:mc="http://schemas.openxmlformats.org/markup-compatibility/2006" xmlns:o="urn:schemas-microsoft-com:office:office" xmlns:r="http://schemas.openxmlformats.org/officeDocument/2006/relationships" xmlns:m="http://schemas.openxmlformats.org/officeDocument/2006/math" xmlns:v="urn:schemas-microsoft-com:vml" xmlns:wp14="http://schemas.microsoft.com/office/word/2010/wordprocessingDrawing" xmlns:wp="http://schemas.openxmlformats.org/drawingml/2006/wordprocessingDrawing" xmlns:w10="urn:schemas-microsoft-com:office:word" xmlns:w="http://schemas.openxmlformats.org/wordprocessingml/2006/main" xmlns:w14="http://schemas.microsoft.com/office/word/2010/wordml" xmlns:w15="http://schemas.microsoft.com/office/word/2012/wordml" xmlns:w16se="http://schemas.microsoft.com/office/word/2015/wordml/symex" xmlns:wpg="http://schemas.microsoft.com/office/word/2010/wordprocessingGroup" xmlns:wpi="http://schemas.microsoft.com/office/word/2010/wordprocessingInk" xmlns:wne="http://schemas.microsoft.com/office/word/2006/wordml" xmlns:wps="http://schemas.microsoft.com/office/word/2010/wordprocessingShape" mc:Ignorable="w14 w15 w16se wp14"/>
+</file>
+
+<file path=word/glossary/fontTable.xml><?xml version="1.0" encoding="utf-8"?>
+<w:fonts xmlns:mc="http://schemas.openxmlformats.org/markup-compatibility/2006" xmlns:r="http://schemas.openxmlformats.org/officeDocument/2006/relationships" xmlns:w="http://schemas.openxmlformats.org/wordprocessingml/2006/main" xmlns:w14="http://schemas.microsoft.com/office/word/2010/wordml" xmlns:w15="http://schemas.microsoft.com/office/word/2012/wordml" xmlns:w16se="http://schemas.microsoft.com/office/word/2015/wordml/symex" mc:Ignorable="w14 w15 w16se">
+  <w:font w:name="Symbol">
+    <w:panose1 w:val="05050102010706020507"/>
+    <w:charset w:val="02"/>
+    <w:family w:val="roman"/>
+    <w:pitch w:val="variable"/>
+    <w:sig w:usb0="00000000" w:usb1="10000000" w:usb2="00000000" w:usb3="00000000" w:csb0="80000000" w:csb1="00000000"/>
+  </w:font>
+  <w:font w:name="Times New Roman">
+    <w:panose1 w:val="02020603050405020304"/>
+    <w:charset w:val="00"/>
+    <w:family w:val="roman"/>
+    <w:pitch w:val="variable"/>
+    <w:sig w:usb0="E0002EFF" w:usb1="C000785B" w:usb2="00000009" w:usb3="00000000" w:csb0="000001FF" w:csb1="00000000"/>
+  </w:font>
+  <w:font w:name="Courier New">
+    <w:panose1 w:val="02070309020205020404"/>
+    <w:charset w:val="00"/>
+    <w:family w:val="modern"/>
+    <w:pitch w:val="fixed"/>
+    <w:sig w:usb0="E0002EFF" w:usb1="C0007843" w:usb2="00000009" w:usb3="00000000" w:csb0="000001FF" w:csb1="00000000"/>
+  </w:font>
+  <w:font w:name="Wingdings">
+    <w:panose1 w:val="05000000000000000000"/>
+    <w:charset w:val="02"/>
+    <w:family w:val="auto"/>
+    <w:pitch w:val="variable"/>
+    <w:sig w:usb0="00000000" w:usb1="10000000" w:usb2="00000000" w:usb3="00000000" w:csb0="80000000" w:csb1="00000000"/>
+  </w:font>
+  <w:font w:name="Arial">
+    <w:panose1 w:val="020B0604020202020204"/>
+    <w:charset w:val="00"/>
+    <w:family w:val="swiss"/>
+    <w:pitch w:val="variable"/>
+    <w:sig w:usb0="E0002EFF" w:usb1="C000785B" w:usb2="00000009" w:usb3="00000000" w:csb0="000001FF" w:csb1="00000000"/>
+  </w:font>
+  <w:font w:name="MS PGothic">
+    <w:altName w:val="ＭＳ Ｐゴシック"/>
+    <w:panose1 w:val="020B0600070205080204"/>
+    <w:charset w:val="80"/>
+    <w:family w:val="swiss"/>
+    <w:pitch w:val="variable"/>
+    <w:sig w:usb0="E00002FF" w:usb1="6AC7FDFB" w:usb2="08000012" w:usb3="00000000" w:csb0="0002009F" w:csb1="00000000"/>
+  </w:font>
+  <w:font w:name="Helvetica">
+    <w:panose1 w:val="020B0604020202020204"/>
+    <w:charset w:val="00"/>
+    <w:family w:val="swiss"/>
+    <w:pitch w:val="variable"/>
+    <w:sig w:usb0="E0002EFF" w:usb1="C000785B" w:usb2="00000009" w:usb3="00000000" w:csb0="000001FF" w:csb1="00000000"/>
+  </w:font>
+  <w:font w:name="Tahoma">
+    <w:panose1 w:val="020B0604030504040204"/>
+    <w:charset w:val="00"/>
+    <w:family w:val="swiss"/>
+    <w:pitch w:val="variable"/>
+    <w:sig w:usb0="E1002EFF" w:usb1="C000605B" w:usb2="00000029" w:usb3="00000000" w:csb0="000101FF" w:csb1="00000000"/>
+  </w:font>
+  <w:font w:name="Times">
+    <w:panose1 w:val="02020603050405020304"/>
+    <w:charset w:val="00"/>
+    <w:family w:val="roman"/>
+    <w:pitch w:val="variable"/>
+    <w:sig w:usb0="E0002EFF" w:usb1="C000785B" w:usb2="00000009" w:usb3="00000000" w:csb0="000001FF" w:csb1="00000000"/>
+  </w:font>
+  <w:font w:name="Cambria Math">
+    <w:panose1 w:val="02040503050406030204"/>
+    <w:charset w:val="00"/>
+    <w:family w:val="roman"/>
+    <w:pitch w:val="variable"/>
+    <w:sig w:usb0="E00006FF" w:usb1="420024FF" w:usb2="02000000" w:usb3="00000000" w:csb0="0000019F" w:csb1="00000000"/>
+  </w:font>
+  <w:font w:name="Calibri">
+    <w:panose1 w:val="020F0502020204030204"/>
+    <w:charset w:val="00"/>
+    <w:family w:val="swiss"/>
+    <w:pitch w:val="variable"/>
+    <w:sig w:usb0="E4002EFF" w:usb1="C000247B" w:usb2="00000009" w:usb3="00000000" w:csb0="000001FF" w:csb1="00000000"/>
+  </w:font>
+  <w:font w:name="Calibri Light">
+    <w:panose1 w:val="020F0302020204030204"/>
+    <w:charset w:val="00"/>
+    <w:family w:val="swiss"/>
+    <w:pitch w:val="variable"/>
+    <w:sig w:usb0="E4002EFF" w:usb1="C000247B" w:usb2="00000009" w:usb3="00000000" w:csb0="000001FF" w:csb1="00000000"/>
+  </w:font>
+</w:fonts>
+</file>
+
+<file path=word/glossary/settings.xml><?xml version="1.0" encoding="utf-8"?>
+<w:settings xmlns:mc="http://schemas.openxmlformats.org/markup-compatibility/2006" xmlns:o="urn:schemas-microsoft-com:office:office" xmlns:r="http://schemas.openxmlformats.org/officeDocument/2006/relationships" xmlns:m="http://schemas.openxmlformats.org/officeDocument/2006/math" xmlns:v="urn:schemas-microsoft-com:vml" xmlns:w10="urn:schemas-microsoft-com:office:word" xmlns:w="http://schemas.openxmlformats.org/wordprocessingml/2006/main" xmlns:w14="http://schemas.microsoft.com/office/word/2010/wordml" xmlns:w15="http://schemas.microsoft.com/office/word/2012/wordml" xmlns:w16se="http://schemas.microsoft.com/office/word/2015/wordml/symex" xmlns:sl="http://schemas.openxmlformats.org/schemaLibrary/2006/main" mc:Ignorable="w14 w15 w16se">
+  <w:view w:val="normal"/>
+  <w:defaultTabStop w:val="720"/>
+  <w:characterSpacingControl w:val="doNotCompress"/>
+  <w:compat>
+    <w:useFELayout/>
+    <w:compatSetting w:name="compatibilityMode" w:uri="http://schemas.microsoft.com/office/word" w:val="15"/>
+    <w:compatSetting w:name="overrideTableStyleFontSizeAndJustification" w:uri="http://schemas.microsoft.com/office/word" w:val="1"/>
+    <w:compatSetting w:name="enableOpenTypeFeatures" w:uri="http://schemas.microsoft.com/office/word" w:val="1"/>
+    <w:compatSetting w:name="doNotFlipMirrorIndents" w:uri="http://schemas.microsoft.com/office/word" w:val="1"/>
+    <w:compatSetting w:name="differentiateMultirowTableHeaders" w:uri="http://schemas.microsoft.com/office/word" w:val="1"/>
+  </w:compat>
+  <w:rsids>
+    <w:rsidRoot w:val="00A44F77"/>
+    <w:rsid w:val="00443969"/>
+    <w:rsid w:val="00A44F77"/>
+  </w:rsids>
+  <m:mathPr>
+    <m:mathFont m:val="Cambria Math"/>
+    <m:brkBin m:val="before"/>
+    <m:brkBinSub m:val="--"/>
+    <m:smallFrac m:val="0"/>
+    <m:dispDef/>
+    <m:lMargin m:val="0"/>
+    <m:rMargin m:val="0"/>
+    <m:defJc m:val="centerGroup"/>
+    <m:wrapIndent m:val="1440"/>
+    <m:intLim m:val="subSup"/>
+    <m:naryLim m:val="undOvr"/>
+  </m:mathPr>
+  <w:themeFontLang w:val="en-US"/>
+  <w:clrSchemeMapping w:bg1="light1" w:t1="dark1" w:bg2="light2" w:t2="dark2" w:accent1="accent1" w:accent2="accent2" w:accent3="accent3" w:accent4="accent4" w:accent5="accent5" w:accent6="accent6" w:hyperlink="hyperlink" w:followedHyperlink="followedHyperlink"/>
+  <w:decimalSymbol w:val="."/>
+  <w:listSeparator w:val=","/>
+  <w15:chartTrackingRefBased/>
+</w:settings>
+</file>
+
+<file path=word/glossary/styles.xml><?xml version="1.0" encoding="utf-8"?>
+<w:styles xmlns:mc="http://schemas.openxmlformats.org/markup-compatibility/2006" xmlns:r="http://schemas.openxmlformats.org/officeDocument/2006/relationships" xmlns:w="http://schemas.openxmlformats.org/wordprocessingml/2006/main" xmlns:w14="http://schemas.microsoft.com/office/word/2010/wordml" xmlns:w15="http://schemas.microsoft.com/office/word/2012/wordml" xmlns:w16se="http://schemas.microsoft.com/office/word/2015/wordml/symex" mc:Ignorable="w14 w15 w16se">
+  <w:docDefaults>
+    <w:rPrDefault>
+      <w:rPr>
+        <w:rFonts w:asciiTheme="minorHAnsi" w:eastAsiaTheme="minorEastAsia" w:hAnsiTheme="minorHAnsi" w:cstheme="minorBidi"/>
+        <w:sz w:val="22"/>
+        <w:szCs w:val="22"/>
+        <w:lang w:val="en-US" w:eastAsia="en-US" w:bidi="ar-SA"/>
+      </w:rPr>
+    </w:rPrDefault>
+    <w:pPrDefault>
+      <w:pPr>
+        <w:spacing w:after="160" w:line="259" w:lineRule="auto"/>
+      </w:pPr>
+    </w:pPrDefault>
+  </w:docDefaults>
+  <w:latentStyles w:defLockedState="0" w:defUIPriority="99" w:defSemiHidden="0" w:defUnhideWhenUsed="0" w:defQFormat="0" w:count="371">
+    <w:lsdException w:name="Normal" w:uiPriority="0" w:qFormat="1"/>
+    <w:lsdException w:name="heading 1" w:uiPriority="9" w:qFormat="1"/>
+    <w:lsdException w:name="heading 2" w:semiHidden="1" w:uiPriority="9" w:unhideWhenUsed="1" w:qFormat="1"/>
+    <w:lsdException w:name="heading 3" w:semiHidden="1" w:uiPriority="9" w:unhideWhenUsed="1" w:qFormat="1"/>
+    <w:lsdException w:name="heading 4" w:semiHidden="1" w:uiPriority="9" w:unhideWhenUsed="1" w:qFormat="1"/>
+    <w:lsdException w:name="heading 5" w:semiHidden="1" w:uiPriority="9" w:unhideWhenUsed="1" w:qFormat="1"/>
+    <w:lsdException w:name="heading 6" w:semiHidden="1" w:uiPriority="9" w:unhideWhenUsed="1" w:qFormat="1"/>
+    <w:lsdException w:name="heading 7" w:semiHidden="1" w:uiPriority="9" w:unhideWhenUsed="1" w:qFormat="1"/>
+    <w:lsdException w:name="heading 8" w:semiHidden="1" w:uiPriority="9" w:unhideWhenUsed="1" w:qFormat="1"/>
+    <w:lsdException w:name="heading 9" w:semiHidden="1" w:uiPriority="9" w:unhideWhenUsed="1" w:qFormat="1"/>
+    <w:lsdException w:name="index 1" w:semiHidden="1" w:unhideWhenUsed="1"/>
+    <w:lsdException w:name="index 2" w:semiHidden="1" w:unhideWhenUsed="1"/>
+    <w:lsdException w:name="index 3" w:semiHidden="1" w:unhideWhenUsed="1"/>
+    <w:lsdException w:name="index 4" w:semiHidden="1" w:unhideWhenUsed="1"/>
+    <w:lsdException w:name="index 5" w:semiHidden="1" w:unhideWhenUsed="1"/>
+    <w:lsdException w:name="index 6" w:semiHidden="1" w:unhideWhenUsed="1"/>
+    <w:lsdException w:name="index 7" w:semiHidden="1" w:unhideWhenUsed="1"/>
+    <w:lsdException w:name="index 8" w:semiHidden="1" w:unhideWhenUsed="1"/>
+    <w:lsdException w:name="index 9" w:semiHidden="1" w:unhideWhenUsed="1"/>
+    <w:lsdException w:name="toc 1" w:semiHidden="1" w:uiPriority="39" w:unhideWhenUsed="1"/>
+    <w:lsdException w:name="toc 2" w:semiHidden="1" w:uiPriority="39" w:unhideWhenUsed="1"/>
+    <w:lsdException w:name="toc 3" w:semiHidden="1" w:uiPriority="39" w:unhideWhenUsed="1"/>
+    <w:lsdException w:name="toc 4" w:semiHidden="1" w:uiPriority="39" w:unhideWhenUsed="1"/>
+    <w:lsdException w:name="toc 5" w:semiHidden="1" w:uiPriority="39" w:unhideWhenUsed="1"/>
+    <w:lsdException w:name="toc 6" w:semiHidden="1" w:uiPriority="39" w:unhideWhenUsed="1"/>
+    <w:lsdException w:name="toc 7" w:semiHidden="1" w:uiPriority="39" w:unhideWhenUsed="1"/>
+    <w:lsdException w:name="toc 8" w:semiHidden="1" w:uiPriority="39" w:unhideWhenUsed="1"/>
+    <w:lsdException w:name="toc 9" w:semiHidden="1" w:uiPriority="39" w:unhideWhenUsed="1"/>
+    <w:lsdException w:name="Normal Indent" w:semiHidden="1" w:unhideWhenUsed="1"/>
+    <w:lsdException w:name="footnote text" w:semiHidden="1" w:unhideWhenUsed="1"/>
+    <w:lsdException w:name="annotation text" w:semiHidden="1" w:unhideWhenUsed="1"/>
+    <w:lsdException w:name="header" w:semiHidden="1" w:unhideWhenUsed="1"/>
+    <w:lsdException w:name="footer" w:semiHidden="1" w:unhideWhenUsed="1"/>
+    <w:lsdException w:name="index heading" w:semiHidden="1" w:unhideWhenUsed="1"/>
+    <w:lsdException w:name="caption" w:semiHidden="1" w:uiPriority="35" w:unhideWhenUsed="1" w:qFormat="1"/>
+    <w:lsdException w:name="table of figures" w:semiHidden="1" w:unhideWhenUsed="1"/>
+    <w:lsdException w:name="envelope address" w:semiHidden="1" w:unhideWhenUsed="1"/>
+    <w:lsdException w:name="envelope return" w:semiHidden="1" w:unhideWhenUsed="1"/>
+    <w:lsdException w:name="footnote reference" w:semiHidden="1" w:unhideWhenUsed="1"/>
+    <w:lsdException w:name="annotation reference" w:semiHidden="1" w:unhideWhenUsed="1"/>
+    <w:lsdException w:name="line number" w:semiHidden="1" w:unhideWhenUsed="1"/>
+    <w:lsdException w:name="page number" w:semiHidden="1" w:unhideWhenUsed="1"/>
+    <w:lsdException w:name="endnote reference" w:semiHidden="1" w:unhideWhenUsed="1"/>
+    <w:lsdException w:name="endnote text" w:semiHidden="1" w:unhideWhenUsed="1"/>
+    <w:lsdException w:name="table of authorities" w:semiHidden="1" w:unhideWhenUsed="1"/>
+    <w:lsdException w:name="macro" w:semiHidden="1" w:unhideWhenUsed="1"/>
+    <w:lsdException w:name="toa heading" w:semiHidden="1" w:unhideWhenUsed="1"/>
+    <w:lsdException w:name="List" w:semiHidden="1" w:unhideWhenUsed="1"/>
+    <w:lsdException w:name="List Bullet" w:semiHidden="1" w:unhideWhenUsed="1"/>
+    <w:lsdException w:name="List Number" w:semiHidden="1" w:unhideWhenUsed="1"/>
+    <w:lsdException w:name="List 2" w:semiHidden="1" w:unhideWhenUsed="1"/>
+    <w:lsdException w:name="List 3" w:semiHidden="1" w:unhideWhenUsed="1"/>
+    <w:lsdException w:name="List 4" w:semiHidden="1" w:unhideWhenUsed="1"/>
+    <w:lsdException w:name="List 5" w:semiHidden="1" w:unhideWhenUsed="1"/>
+    <w:lsdException w:name="List Bullet 2" w:semiHidden="1" w:unhideWhenUsed="1"/>
+    <w:lsdException w:name="List Bullet 3" w:semiHidden="1" w:unhideWhenUsed="1"/>
+    <w:lsdException w:name="List Bullet 4" w:semiHidden="1" w:unhideWhenUsed="1"/>
+    <w:lsdException w:name="List Bullet 5" w:semiHidden="1" w:unhideWhenUsed="1"/>
+    <w:lsdException w:name="List Number 2" w:semiHidden="1" w:unhideWhenUsed="1"/>
+    <w:lsdException w:name="List Number 3" w:semiHidden="1" w:unhideWhenUsed="1"/>
+    <w:lsdException w:name="List Number 4" w:semiHidden="1" w:unhideWhenUsed="1"/>
+    <w:lsdException w:name="List Number 5" w:semiHidden="1" w:unhideWhenUsed="1"/>
+    <w:lsdException w:name="Title" w:uiPriority="10" w:qFormat="1"/>
+    <w:lsdException w:name="Closing" w:semiHidden="1" w:unhideWhenUsed="1"/>
+    <w:lsdException w:name="Signature" w:semiHidden="1" w:unhideWhenUsed="1"/>
+    <w:lsdException w:name="Default Paragraph Font" w:semiHidden="1" w:uiPriority="1" w:unhideWhenUsed="1"/>
+    <w:lsdException w:name="Body Text" w:semiHidden="1" w:unhideWhenUsed="1"/>
+    <w:lsdException w:name="Body Text Indent" w:semiHidden="1" w:unhideWhenUsed="1"/>
+    <w:lsdException w:name="List Continue" w:semiHidden="1" w:unhideWhenUsed="1"/>
+    <w:lsdException w:name="List Continue 2" w:semiHidden="1" w:unhideWhenUsed="1"/>
+    <w:lsdException w:name="List Continue 3" w:semiHidden="1" w:unhideWhenUsed="1"/>
+    <w:lsdException w:name="List Continue 4" w:semiHidden="1" w:unhideWhenUsed="1"/>
+    <w:lsdException w:name="List Continue 5" w:semiHidden="1" w:unhideWhenUsed="1"/>
+    <w:lsdException w:name="Message Header" w:semiHidden="1" w:unhideWhenUsed="1"/>
+    <w:lsdException w:name="Subtitle" w:uiPriority="11" w:qFormat="1"/>
+    <w:lsdException w:name="Salutation" w:semiHidden="1" w:unhideWhenUsed="1"/>
+    <w:lsdException w:name="Date" w:semiHidden="1" w:unhideWhenUsed="1"/>
+    <w:lsdException w:name="Body Text First Indent" w:semiHidden="1" w:unhideWhenUsed="1"/>
+    <w:lsdException w:name="Body Text First Indent 2" w:semiHidden="1" w:unhideWhenUsed="1"/>
+    <w:lsdException w:name="Note Heading" w:semiHidden="1" w:unhideWhenUsed="1"/>
+    <w:lsdException w:name="Body Text 2" w:semiHidden="1" w:unhideWhenUsed="1"/>
+    <w:lsdException w:name="Body Text 3" w:semiHidden="1" w:unhideWhenUsed="1"/>
+    <w:lsdException w:name="Body Text Indent 2" w:semiHidden="1" w:unhideWhenUsed="1"/>
+    <w:lsdException w:name="Body Text Indent 3" w:semiHidden="1" w:unhideWhenUsed="1"/>
+    <w:lsdException w:name="Block Text" w:semiHidden="1" w:unhideWhenUsed="1"/>
+    <w:lsdException w:name="Hyperlink" w:semiHidden="1" w:unhideWhenUsed="1"/>
+    <w:lsdException w:name="FollowedHyperlink" w:semiHidden="1" w:unhideWhenUsed="1"/>
+    <w:lsdException w:name="Strong" w:uiPriority="22" w:qFormat="1"/>
+    <w:lsdException w:name="Emphasis" w:uiPriority="20" w:qFormat="1"/>
+    <w:lsdException w:name="Document Map" w:semiHidden="1" w:unhideWhenUsed="1"/>
+    <w:lsdException w:name="Plain Text" w:semiHidden="1" w:unhideWhenUsed="1"/>
+    <w:lsdException w:name="E-mail Signature" w:semiHidden="1" w:unhideWhenUsed="1"/>
+    <w:lsdException w:name="HTML Top of Form" w:semiHidden="1" w:unhideWhenUsed="1"/>
+    <w:lsdException w:name="HTML Bottom of Form" w:semiHidden="1" w:unhideWhenUsed="1"/>
+    <w:lsdException w:name="Normal (Web)" w:semiHidden="1" w:unhideWhenUsed="1"/>
+    <w:lsdException w:name="HTML Acronym" w:semiHidden="1" w:unhideWhenUsed="1"/>
+    <w:lsdException w:name="HTML Address" w:semiHidden="1" w:unhideWhenUsed="1"/>
+    <w:lsdException w:name="HTML Cite" w:semiHidden="1" w:unhideWhenUsed="1"/>
+    <w:lsdException w:name="HTML Code" w:semiHidden="1" w:unhideWhenUsed="1"/>
+    <w:lsdException w:name="HTML Definition" w:semiHidden="1" w:unhideWhenUsed="1"/>
+    <w:lsdException w:name="HTML Keyboard" w:semiHidden="1" w:unhideWhenUsed="1"/>
+    <w:lsdException w:name="HTML Preformatted" w:semiHidden="1" w:unhideWhenUsed="1"/>
+    <w:lsdException w:name="HTML Sample" w:semiHidden="1" w:unhideWhenUsed="1"/>
+    <w:lsdException w:name="HTML Typewriter" w:semiHidden="1" w:unhideWhenUsed="1"/>
+    <w:lsdException w:name="HTML Variable" w:semiHidden="1" w:unhideWhenUsed="1"/>
+    <w:lsdException w:name="Normal Table" w:semiHidden="1" w:unhideWhenUsed="1"/>
+    <w:lsdException w:name="annotation subject" w:semiHidden="1" w:unhideWhenUsed="1"/>
+    <w:lsdException w:name="No List" w:semiHidden="1" w:unhideWhenUsed="1"/>
+    <w:lsdException w:name="Outline List 1" w:semiHidden="1" w:unhideWhenUsed="1"/>
+    <w:lsdException w:name="Outline List 2" w:semiHidden="1" w:unhideWhenUsed="1"/>
+    <w:lsdException w:name="Outline List 3" w:semiHidden="1" w:unhideWhenUsed="1"/>
+    <w:lsdException w:name="Table Simple 1" w:semiHidden="1" w:unhideWhenUsed="1"/>
+    <w:lsdException w:name="Table Simple 2" w:semiHidden="1" w:unhideWhenUsed="1"/>
+    <w:lsdException w:name="Table Simple 3" w:semiHidden="1" w:unhideWhenUsed="1"/>
+    <w:lsdException w:name="Table Classic 1" w:semiHidden="1" w:unhideWhenUsed="1"/>
+    <w:lsdException w:name="Table Classic 2" w:semiHidden="1" w:unhideWhenUsed="1"/>
+    <w:lsdException w:name="Table Classic 3" w:semiHidden="1" w:unhideWhenUsed="1"/>
+    <w:lsdException w:name="Table Classic 4" w:semiHidden="1" w:unhideWhenUsed="1"/>
+    <w:lsdException w:name="Table Colorful 1" w:semiHidden="1" w:unhideWhenUsed="1"/>
+    <w:lsdException w:name="Table Colorful 2" w:semiHidden="1" w:unhideWhenUsed="1"/>
+    <w:lsdException w:name="Table Colorful 3" w:semiHidden="1" w:unhideWhenUsed="1"/>
+    <w:lsdException w:name="Table Columns 1" w:semiHidden="1" w:unhideWhenUsed="1"/>
+    <w:lsdException w:name="Table Columns 2" w:semiHidden="1" w:unhideWhenUsed="1"/>
+    <w:lsdException w:name="Table Columns 3" w:semiHidden="1" w:unhideWhenUsed="1"/>
+    <w:lsdException w:name="Table Columns 4" w:semiHidden="1" w:unhideWhenUsed="1"/>
+    <w:lsdException w:name="Table Columns 5" w:semiHidden="1" w:unhideWhenUsed="1"/>
+    <w:lsdException w:name="Table Grid 1" w:semiHidden="1" w:unhideWhenUsed="1"/>
+    <w:lsdException w:name="Table Grid 2" w:semiHidden="1" w:unhideWhenUsed="1"/>
+    <w:lsdException w:name="Table Grid 3" w:semiHidden="1" w:unhideWhenUsed="1"/>
+    <w:lsdException w:name="Table Grid 4" w:semiHidden="1" w:unhideWhenUsed="1"/>
+    <w:lsdException w:name="Table Grid 5" w:semiHidden="1" w:unhideWhenUsed="1"/>
+    <w:lsdException w:name="Table Grid 6" w:semiHidden="1" w:unhideWhenUsed="1"/>
+    <w:lsdException w:name="Table Grid 7" w:semiHidden="1" w:unhideWhenUsed="1"/>
+    <w:lsdException w:name="Table Grid 8" w:semiHidden="1" w:unhideWhenUsed="1"/>
+    <w:lsdException w:name="Table List 1" w:semiHidden="1" w:unhideWhenUsed="1"/>
+    <w:lsdException w:name="Table List 2" w:semiHidden="1" w:unhideWhenUsed="1"/>
+    <w:lsdException w:name="Table List 3" w:semiHidden="1" w:unhideWhenUsed="1"/>
+    <w:lsdException w:name="Table List 4" w:semiHidden="1" w:unhideWhenUsed="1"/>
+    <w:lsdException w:name="Table List 5" w:semiHidden="1" w:unhideWhenUsed="1"/>
+    <w:lsdException w:name="Table List 6" w:semiHidden="1" w:unhideWhenUsed="1"/>
+    <w:lsdException w:name="Table List 7" w:semiHidden="1" w:unhideWhenUsed="1"/>
+    <w:lsdException w:name="Table List 8" w:semiHidden="1" w:unhideWhenUsed="1"/>
+    <w:lsdException w:name="Table 3D effects 1" w:semiHidden="1" w:unhideWhenUsed="1"/>
+    <w:lsdException w:name="Table 3D effects 2" w:semiHidden="1" w:unhideWhenUsed="1"/>
+    <w:lsdException w:name="Table 3D effects 3" w:semiHidden="1" w:unhideWhenUsed="1"/>
+    <w:lsdException w:name="Table Contemporary" w:semiHidden="1" w:unhideWhenUsed="1"/>
+    <w:lsdException w:name="Table Elegant" w:semiHidden="1" w:unhideWhenUsed="1"/>
+    <w:lsdException w:name="Table Professional" w:semiHidden="1" w:unhideWhenUsed="1"/>
+    <w:lsdException w:name="Table Subtle 1" w:semiHidden="1" w:unhideWhenUsed="1"/>
+    <w:lsdException w:name="Table Subtle 2" w:semiHidden="1" w:unhideWhenUsed="1"/>
+    <w:lsdException w:name="Table Web 1" w:semiHidden="1" w:unhideWhenUsed="1"/>
+    <w:lsdException w:name="Table Web 2" w:semiHidden="1" w:unhideWhenUsed="1"/>
+    <w:lsdException w:name="Table Web 3" w:semiHidden="1" w:unhideWhenUsed="1"/>
+    <w:lsdException w:name="Balloon Text" w:semiHidden="1" w:unhideWhenUsed="1"/>
+    <w:lsdException w:name="Table Grid" w:uiPriority="39"/>
+    <w:lsdException w:name="Table Theme" w:semiHidden="1" w:unhideWhenUsed="1"/>
+    <w:lsdException w:name="Placeholder Text" w:semiHidden="1"/>
+    <w:lsdException w:name="No Spacing" w:uiPriority="1" w:qFormat="1"/>
+    <w:lsdException w:name="Light Shading" w:uiPriority="60"/>
+    <w:lsdException w:name="Light List" w:uiPriority="61"/>
+    <w:lsdException w:name="Light Grid" w:uiPriority="62"/>
+    <w:lsdException w:name="Medium Shading 1" w:uiPriority="63"/>
+    <w:lsdException w:name="Medium Shading 2" w:uiPriority="64"/>
+    <w:lsdException w:name="Medium List 1" w:uiPriority="65"/>
+    <w:lsdException w:name="Medium List 2" w:uiPriority="66"/>
+    <w:lsdException w:name="Medium Grid 1" w:uiPriority="67"/>
+    <w:lsdException w:name="Medium Grid 2" w:uiPriority="68"/>
+    <w:lsdException w:name="Medium Grid 3" w:uiPriority="69"/>
+    <w:lsdException w:name="Dark List" w:uiPriority="70"/>
+    <w:lsdException w:name="Colorful Shading" w:uiPriority="71"/>
+    <w:lsdException w:name="Colorful List" w:uiPriority="72"/>
+    <w:lsdException w:name="Colorful Grid" w:uiPriority="73"/>
+    <w:lsdException w:name="Light Shading Accent 1" w:uiPriority="60"/>
+    <w:lsdException w:name="Light List Accent 1" w:uiPriority="61"/>
+    <w:lsdException w:name="Light Grid Accent 1" w:uiPriority="62"/>
+    <w:lsdException w:name="Medium Shading 1 Accent 1" w:uiPriority="63"/>
+    <w:lsdException w:name="Medium Shading 2 Accent 1" w:uiPriority="64"/>
+    <w:lsdException w:name="Medium List 1 Accent 1" w:uiPriority="65"/>
+    <w:lsdException w:name="Revision" w:semiHidden="1"/>
+    <w:lsdException w:name="List Paragraph" w:uiPriority="34" w:qFormat="1"/>
+    <w:lsdException w:name="Quote" w:uiPriority="29" w:qFormat="1"/>
+    <w:lsdException w:name="Intense Quote" w:uiPriority="30" w:qFormat="1"/>
+    <w:lsdException w:name="Medium List 2 Accent 1" w:uiPriority="66"/>
+    <w:lsdException w:name="Medium Grid 1 Accent 1" w:uiPriority="67"/>
+    <w:lsdException w:name="Medium Grid 2 Accent 1" w:uiPriority="68"/>
+    <w:lsdException w:name="Medium Grid 3 Accent 1" w:uiPriority="69"/>
+    <w:lsdException w:name="Dark List Accent 1" w:uiPriority="70"/>
+    <w:lsdException w:name="Colorful Shading Accent 1" w:uiPriority="71"/>
+    <w:lsdException w:name="Colorful List Accent 1" w:uiPriority="72"/>
+    <w:lsdException w:name="Colorful Grid Accent 1" w:uiPriority="73"/>
+    <w:lsdException w:name="Light Shading Accent 2" w:uiPriority="60"/>
+    <w:lsdException w:name="Light List Accent 2" w:uiPriority="61"/>
+    <w:lsdException w:name="Light Grid Accent 2" w:uiPriority="62"/>
+    <w:lsdException w:name="Medium Shading 1 Accent 2" w:uiPriority="63"/>
+    <w:lsdException w:name="Medium Shading 2 Accent 2" w:uiPriority="64"/>
+    <w:lsdException w:name="Medium List 1 Accent 2" w:uiPriority="65"/>
+    <w:lsdException w:name="Medium List 2 Accent 2" w:uiPriority="66"/>
+    <w:lsdException w:name="Medium Grid 1 Accent 2" w:uiPriority="67"/>
+    <w:lsdException w:name="Medium Grid 2 Accent 2" w:uiPriority="68"/>
+    <w:lsdException w:name="Medium Grid 3 Accent 2" w:uiPriority="69"/>
+    <w:lsdException w:name="Dark List Accent 2" w:uiPriority="70"/>
+    <w:lsdException w:name="Colorful Shading Accent 2" w:uiPriority="71"/>
+    <w:lsdException w:name="Colorful List Accent 2" w:uiPriority="72"/>
+    <w:lsdException w:name="Colorful Grid Accent 2" w:uiPriority="73"/>
+    <w:lsdException w:name="Light Shading Accent 3" w:uiPriority="60"/>
+    <w:lsdException w:name="Light List Accent 3" w:uiPriority="61"/>
+    <w:lsdException w:name="Light Grid Accent 3" w:uiPriority="62"/>
+    <w:lsdException w:name="Medium Shading 1 Accent 3" w:uiPriority="63"/>
+    <w:lsdException w:name="Medium Shading 2 Accent 3" w:uiPriority="64"/>
+    <w:lsdException w:name="Medium List 1 Accent 3" w:uiPriority="65"/>
+    <w:lsdException w:name="Medium List 2 Accent 3" w:uiPriority="66"/>
+    <w:lsdException w:name="Medium Grid 1 Accent 3" w:uiPriority="67"/>
+    <w:lsdException w:name="Medium Grid 2 Accent 3" w:uiPriority="68"/>
+    <w:lsdException w:name="Medium Grid 3 Accent 3" w:uiPriority="69"/>
+    <w:lsdException w:name="Dark List Accent 3" w:uiPriority="70"/>
+    <w:lsdException w:name="Colorful Shading Accent 3" w:uiPriority="71"/>
+    <w:lsdException w:name="Colorful List Accent 3" w:uiPriority="72"/>
+    <w:lsdException w:name="Colorful Grid Accent 3" w:uiPriority="73"/>
+    <w:lsdException w:name="Light Shading Accent 4" w:uiPriority="60"/>
+    <w:lsdException w:name="Light List Accent 4" w:uiPriority="61"/>
+    <w:lsdException w:name="Light Grid Accent 4" w:uiPriority="62"/>
+    <w:lsdException w:name="Medium Shading 1 Accent 4" w:uiPriority="63"/>
+    <w:lsdException w:name="Medium Shading 2 Accent 4" w:uiPriority="64"/>
+    <w:lsdException w:name="Medium List 1 Accent 4" w:uiPriority="65"/>
+    <w:lsdException w:name="Medium List 2 Accent 4" w:uiPriority="66"/>
+    <w:lsdException w:name="Medium Grid 1 Accent 4" w:uiPriority="67"/>
+    <w:lsdException w:name="Medium Grid 2 Accent 4" w:uiPriority="68"/>
+    <w:lsdException w:name="Medium Grid 3 Accent 4" w:uiPriority="69"/>
+    <w:lsdException w:name="Dark List Accent 4" w:uiPriority="70"/>
+    <w:lsdException w:name="Colorful Shading Accent 4" w:uiPriority="71"/>
+    <w:lsdException w:name="Colorful List Accent 4" w:uiPriority="72"/>
+    <w:lsdException w:name="Colorful Grid Accent 4" w:uiPriority="73"/>
+    <w:lsdException w:name="Light Shading Accent 5" w:uiPriority="60"/>
+    <w:lsdException w:name="Light List Accent 5" w:uiPriority="61"/>
+    <w:lsdException w:name="Light Grid Accent 5" w:uiPriority="62"/>
+    <w:lsdException w:name="Medium Shading 1 Accent 5" w:uiPriority="63"/>
+    <w:lsdException w:name="Medium Shading 2 Accent 5" w:uiPriority="64"/>
+    <w:lsdException w:name="Medium List 1 Accent 5" w:uiPriority="65"/>
+    <w:lsdException w:name="Medium List 2 Accent 5" w:uiPriority="66"/>
+    <w:lsdException w:name="Medium Grid 1 Accent 5" w:uiPriority="67"/>
+    <w:lsdException w:name="Medium Grid 2 Accent 5" w:uiPriority="68"/>
+    <w:lsdException w:name="Medium Grid 3 Accent 5" w:uiPriority="69"/>
+    <w:lsdException w:name="Dark List Accent 5" w:uiPriority="70"/>
+    <w:lsdException w:name="Colorful Shading Accent 5" w:uiPriority="71"/>
+    <w:lsdException w:name="Colorful List Accent 5" w:uiPriority="72"/>
+    <w:lsdException w:name="Colorful Grid Accent 5" w:uiPriority="73"/>
+    <w:lsdException w:name="Light Shading Accent 6" w:uiPriority="60"/>
+    <w:lsdException w:name="Light List Accent 6" w:uiPriority="61"/>
+    <w:lsdException w:name="Light Grid Accent 6" w:uiPriority="62"/>
+    <w:lsdException w:name="Medium Shading 1 Accent 6" w:uiPriority="63"/>
+    <w:lsdException w:name="Medium Shading 2 Accent 6" w:uiPriority="64"/>
+    <w:lsdException w:name="Medium List 1 Accent 6" w:uiPriority="65"/>
+    <w:lsdException w:name="Medium List 2 Accent 6" w:uiPriority="66"/>
+    <w:lsdException w:name="Medium Grid 1 Accent 6" w:uiPriority="67"/>
+    <w:lsdException w:name="Medium Grid 2 Accent 6" w:uiPriority="68"/>
+    <w:lsdException w:name="Medium Grid 3 Accent 6" w:uiPriority="69"/>
+    <w:lsdException w:name="Dark List Accent 6" w:uiPriority="70"/>
+    <w:lsdException w:name="Colorful Shading Accent 6" w:uiPriority="71"/>
+    <w:lsdException w:name="Colorful List Accent 6" w:uiPriority="72"/>
+    <w:lsdException w:name="Colorful Grid Accent 6" w:uiPriority="73"/>
+    <w:lsdException w:name="Subtle Emphasis" w:uiPriority="19" w:qFormat="1"/>
+    <w:lsdException w:name="Intense Emphasis" w:uiPriority="21" w:qFormat="1"/>
+    <w:lsdException w:name="Subtle Reference" w:uiPriority="31" w:qFormat="1"/>
+    <w:lsdException w:name="Intense Reference" w:uiPriority="32" w:qFormat="1"/>
+    <w:lsdException w:name="Book Title" w:uiPriority="33" w:qFormat="1"/>
+    <w:lsdException w:name="Bibliography" w:semiHidden="1" w:uiPriority="37" w:unhideWhenUsed="1"/>
+    <w:lsdException w:name="TOC Heading" w:semiHidden="1" w:uiPriority="39" w:unhideWhenUsed="1" w:qFormat="1"/>
+    <w:lsdException w:name="Plain Table 1" w:uiPriority="41"/>
+    <w:lsdException w:name="Plain Table 2" w:uiPriority="42"/>
+    <w:lsdException w:name="Plain Table 3" w:uiPriority="43"/>
+    <w:lsdException w:name="Plain Table 4" w:uiPriority="44"/>
+    <w:lsdException w:name="Plain Table 5" w:uiPriority="45"/>
+    <w:lsdException w:name="Grid Table Light" w:uiPriority="40"/>
+    <w:lsdException w:name="Grid Table 1 Light" w:uiPriority="46"/>
+    <w:lsdException w:name="Grid Table 2" w:uiPriority="47"/>
+    <w:lsdException w:name="Grid Table 3" w:uiPriority="48"/>
+    <w:lsdException w:name="Grid Table 4" w:uiPriority="49"/>
+    <w:lsdException w:name="Grid Table 5 Dark" w:uiPriority="50"/>
+    <w:lsdException w:name="Grid Table 6 Colorful" w:uiPriority="51"/>
+    <w:lsdException w:name="Grid Table 7 Colorful" w:uiPriority="52"/>
+    <w:lsdException w:name="Grid Table 1 Light Accent 1" w:uiPriority="46"/>
+    <w:lsdException w:name="Grid Table 2 Accent 1" w:uiPriority="47"/>
+    <w:lsdException w:name="Grid Table 3 Accent 1" w:uiPriority="48"/>
+    <w:lsdException w:name="Grid Table 4 Accent 1" w:uiPriority="49"/>
+    <w:lsdException w:name="Grid Table 5 Dark Accent 1" w:uiPriority="50"/>
+    <w:lsdException w:name="Grid Table 6 Colorful Accent 1" w:uiPriority="51"/>
+    <w:lsdException w:name="Grid Table 7 Colorful Accent 1" w:uiPriority="52"/>
+    <w:lsdException w:name="Grid Table 1 Light Accent 2" w:uiPriority="46"/>
+    <w:lsdException w:name="Grid Table 2 Accent 2" w:uiPriority="47"/>
+    <w:lsdException w:name="Grid Table 3 Accent 2" w:uiPriority="48"/>
+    <w:lsdException w:name="Grid Table 4 Accent 2" w:uiPriority="49"/>
+    <w:lsdException w:name="Grid Table 5 Dark Accent 2" w:uiPriority="50"/>
+    <w:lsdException w:name="Grid Table 6 Colorful Accent 2" w:uiPriority="51"/>
+    <w:lsdException w:name="Grid Table 7 Colorful Accent 2" w:uiPriority="52"/>
+    <w:lsdException w:name="Grid Table 1 Light Accent 3" w:uiPriority="46"/>
+    <w:lsdException w:name="Grid Table 2 Accent 3" w:uiPriority="47"/>
+    <w:lsdException w:name="Grid Table 3 Accent 3" w:uiPriority="48"/>
+    <w:lsdException w:name="Grid Table 4 Accent 3" w:uiPriority="49"/>
+    <w:lsdException w:name="Grid Table 5 Dark Accent 3" w:uiPriority="50"/>
+    <w:lsdException w:name="Grid Table 6 Colorful Accent 3" w:uiPriority="51"/>
+    <w:lsdException w:name="Grid Table 7 Colorful Accent 3" w:uiPriority="52"/>
+    <w:lsdException w:name="Grid Table 1 Light Accent 4" w:uiPriority="46"/>
+    <w:lsdException w:name="Grid Table 2 Accent 4" w:uiPriority="47"/>
+    <w:lsdException w:name="Grid Table 3 Accent 4" w:uiPriority="48"/>
+    <w:lsdException w:name="Grid Table 4 Accent 4" w:uiPriority="49"/>
+    <w:lsdException w:name="Grid Table 5 Dark Accent 4" w:uiPriority="50"/>
+    <w:lsdException w:name="Grid Table 6 Colorful Accent 4" w:uiPriority="51"/>
+    <w:lsdException w:name="Grid Table 7 Colorful Accent 4" w:uiPriority="52"/>
+    <w:lsdException w:name="Grid Table 1 Light Accent 5" w:uiPriority="46"/>
+    <w:lsdException w:name="Grid Table 2 Accent 5" w:uiPriority="47"/>
+    <w:lsdException w:name="Grid Table 3 Accent 5" w:uiPriority="48"/>
+    <w:lsdException w:name="Grid Table 4 Accent 5" w:uiPriority="49"/>
+    <w:lsdException w:name="Grid Table 5 Dark Accent 5" w:uiPriority="50"/>
+    <w:lsdException w:name="Grid Table 6 Colorful Accent 5" w:uiPriority="51"/>
+    <w:lsdException w:name="Grid Table 7 Colorful Accent 5" w:uiPriority="52"/>
+    <w:lsdException w:name="Grid Table 1 Light Accent 6" w:uiPriority="46"/>
+    <w:lsdException w:name="Grid Table 2 Accent 6" w:uiPriority="47"/>
+    <w:lsdException w:name="Grid Table 3 Accent 6" w:uiPriority="48"/>
+    <w:lsdException w:name="Grid Table 4 Accent 6" w:uiPriority="49"/>
+    <w:lsdException w:name="Grid Table 5 Dark Accent 6" w:uiPriority="50"/>
+    <w:lsdException w:name="Grid Table 6 Colorful Accent 6" w:uiPriority="51"/>
+    <w:lsdException w:name="Grid Table 7 Colorful Accent 6" w:uiPriority="52"/>
+    <w:lsdException w:name="List Table 1 Light" w:uiPriority="46"/>
+    <w:lsdException w:name="List Table 2" w:uiPriority="47"/>
+    <w:lsdException w:name="List Table 3" w:uiPriority="48"/>
+    <w:lsdException w:name="List Table 4" w:uiPriority="49"/>
+    <w:lsdException w:name="List Table 5 Dark" w:uiPriority="50"/>
+    <w:lsdException w:name="List Table 6 Colorful" w:uiPriority="51"/>
+    <w:lsdException w:name="List Table 7 Colorful" w:uiPriority="52"/>
+    <w:lsdException w:name="List Table 1 Light Accent 1" w:uiPriority="46"/>
+    <w:lsdException w:name="List Table 2 Accent 1" w:uiPriority="47"/>
+    <w:lsdException w:name="List Table 3 Accent 1" w:uiPriority="48"/>
+    <w:lsdException w:name="List Table 4 Accent 1" w:uiPriority="49"/>
+    <w:lsdException w:name="List Table 5 Dark Accent 1" w:uiPriority="50"/>
+    <w:lsdException w:name="List Table 6 Colorful Accent 1" w:uiPriority="51"/>
+    <w:lsdException w:name="List Table 7 Colorful Accent 1" w:uiPriority="52"/>
+    <w:lsdException w:name="List Table 1 Light Accent 2" w:uiPriority="46"/>
+    <w:lsdException w:name="List Table 2 Accent 2" w:uiPriority="47"/>
+    <w:lsdException w:name="List Table 3 Accent 2" w:uiPriority="48"/>
+    <w:lsdException w:name="List Table 4 Accent 2" w:uiPriority="49"/>
+    <w:lsdException w:name="List Table 5 Dark Accent 2" w:uiPriority="50"/>
+    <w:lsdException w:name="List Table 6 Colorful Accent 2" w:uiPriority="51"/>
+    <w:lsdException w:name="List Table 7 Colorful Accent 2" w:uiPriority="52"/>
+    <w:lsdException w:name="List Table 1 Light Accent 3" w:uiPriority="46"/>
+    <w:lsdException w:name="List Table 2 Accent 3" w:uiPriority="47"/>
+    <w:lsdException w:name="List Table 3 Accent 3" w:uiPriority="48"/>
+    <w:lsdException w:name="List Table 4 Accent 3" w:uiPriority="49"/>
+    <w:lsdException w:name="List Table 5 Dark Accent 3" w:uiPriority="50"/>
+    <w:lsdException w:name="List Table 6 Colorful Accent 3" w:uiPriority="51"/>
+    <w:lsdException w:name="List Table 7 Colorful Accent 3" w:uiPriority="52"/>
+    <w:lsdException w:name="List Table 1 Light Accent 4" w:uiPriority="46"/>
+    <w:lsdException w:name="List Table 2 Accent 4" w:uiPriority="47"/>
+    <w:lsdException w:name="List Table 3 Accent 4" w:uiPriority="48"/>
+    <w:lsdException w:name="List Table 4 Accent 4" w:uiPriority="49"/>
+    <w:lsdException w:name="List Table 5 Dark Accent 4" w:uiPriority="50"/>
+    <w:lsdException w:name="List Table 6 Colorful Accent 4" w:uiPriority="51"/>
+    <w:lsdException w:name="List Table 7 Colorful Accent 4" w:uiPriority="52"/>
+    <w:lsdException w:name="List Table 1 Light Accent 5" w:uiPriority="46"/>
+    <w:lsdException w:name="List Table 2 Accent 5" w:uiPriority="47"/>
+    <w:lsdException w:name="List Table 3 Accent 5" w:uiPriority="48"/>
+    <w:lsdException w:name="List Table 4 Accent 5" w:uiPriority="49"/>
+    <w:lsdException w:name="List Table 5 Dark Accent 5" w:uiPriority="50"/>
+    <w:lsdException w:name="List Table 6 Colorful Accent 5" w:uiPriority="51"/>
+    <w:lsdException w:name="List Table 7 Colorful Accent 5" w:uiPriority="52"/>
+    <w:lsdException w:name="List Table 1 Light Accent 6" w:uiPriority="46"/>
+    <w:lsdException w:name="List Table 2 Accent 6" w:uiPriority="47"/>
+    <w:lsdException w:name="List Table 3 Accent 6" w:uiPriority="48"/>
+    <w:lsdException w:name="List Table 4 Accent 6" w:uiPriority="49"/>
+    <w:lsdException w:name="List Table 5 Dark Accent 6" w:uiPriority="50"/>
+    <w:lsdException w:name="List Table 6 Colorful Accent 6" w:uiPriority="51"/>
+    <w:lsdException w:name="List Table 7 Colorful Accent 6" w:uiPriority="52"/>
+  </w:latentStyles>
+  <w:style w:type="paragraph" w:default="1" w:styleId="Normal">
+    <w:name w:val="Normal"/>
+    <w:qFormat/>
+  </w:style>
+  <w:style w:type="character" w:default="1" w:styleId="DefaultParagraphFont">
+    <w:name w:val="Default Paragraph Font"/>
+    <w:uiPriority w:val="1"/>
+    <w:semiHidden/>
+    <w:unhideWhenUsed/>
+  </w:style>
+  <w:style w:type="table" w:default="1" w:styleId="TableNormal">
+    <w:name w:val="Normal Table"/>
+    <w:uiPriority w:val="99"/>
+    <w:semiHidden/>
+    <w:unhideWhenUsed/>
+    <w:tblPr>
+      <w:tblInd w:w="0" w:type="dxa"/>
+      <w:tblCellMar>
+        <w:top w:w="0" w:type="dxa"/>
+        <w:left w:w="108" w:type="dxa"/>
+        <w:bottom w:w="0" w:type="dxa"/>
+        <w:right w:w="108" w:type="dxa"/>
+      </w:tblCellMar>
+    </w:tblPr>
+  </w:style>
+  <w:style w:type="numbering" w:default="1" w:styleId="NoList">
+    <w:name w:val="No List"/>
+    <w:uiPriority w:val="99"/>
+    <w:semiHidden/>
+    <w:unhideWhenUsed/>
+  </w:style>
+  <w:style w:type="character" w:styleId="PlaceholderText">
+    <w:name w:val="Placeholder Text"/>
+    <w:basedOn w:val="DefaultParagraphFont"/>
+    <w:uiPriority w:val="99"/>
+    <w:semiHidden/>
+    <w:rsid w:val="00A44F77"/>
+    <w:rPr>
+      <w:color w:val="808080"/>
+    </w:rPr>
+  </w:style>
+</w:styles>
+</file>
+
+<file path=word/glossary/webSettings.xml><?xml version="1.0" encoding="utf-8"?>
+<w:webSettings xmlns:mc="http://schemas.openxmlformats.org/markup-compatibility/2006" xmlns:r="http://schemas.openxmlformats.org/officeDocument/2006/relationships" xmlns:w="http://schemas.openxmlformats.org/wordprocessingml/2006/main" xmlns:w14="http://schemas.microsoft.com/office/word/2010/wordml" xmlns:w15="http://schemas.microsoft.com/office/word/2012/wordml" xmlns:w16se="http://schemas.microsoft.com/office/word/2015/wordml/symex" mc:Ignorable="w14 w15 w16se">
+  <w:optimizeForBrowser/>
+  <w:allowPNG/>
+</w:webSettings>
+</file>
+
 <file path=word/theme/theme1.xml><?xml version="1.0" encoding="utf-8"?>
 <a:theme xmlns:a="http://schemas.openxmlformats.org/drawingml/2006/main" name="Keystone">
   <a:themeElements>
@@ -11550,15 +14105,68 @@
 </file>
 
 <file path=customXml/item2.xml><?xml version="1.0" encoding="utf-8"?>
-<?mso-contentType ?>
-<FormTemplates xmlns="http://schemas.microsoft.com/sharepoint/v3/contenttype/forms">
-  <Display>DocumentLibraryForm</Display>
-  <Edit>DocumentLibraryForm</Edit>
-  <New>DocumentLibraryForm</New>
-</FormTemplates>
+<p:properties xmlns:p="http://schemas.microsoft.com/office/2006/metadata/properties" xmlns:xsi="http://www.w3.org/2001/XMLSchema-instance" xmlns:pc="http://schemas.microsoft.com/office/infopath/2007/PartnerControls">
+  <documentManagement>
+    <_dlc_DocId xmlns="d8b9d5f3-7d26-4b94-a0b1-9b606874428e">ZY6S3FYE3JTK-685898629-196</_dlc_DocId>
+    <_dlc_DocIdUrl xmlns="d8b9d5f3-7d26-4b94-a0b1-9b606874428e">
+      <Url>https://symbiota.sharepoint.com/SGPD/_layouts/15/DocIdRedir.aspx?ID=ZY6S3FYE3JTK-685898629-196</Url>
+      <Description>ZY6S3FYE3JTK-685898629-196</Description>
+    </_dlc_DocIdUrl>
+  </documentManagement>
+</p:properties>
 </file>
 
 <file path=customXml/item3.xml><?xml version="1.0" encoding="utf-8"?>
+<?mso-contentType ?>
+<spe:Receivers xmlns:spe="http://schemas.microsoft.com/sharepoint/events">
+  <Receiver>
+    <Name>Document ID Generator</Name>
+    <Synchronization>Synchronous</Synchronization>
+    <Type>10001</Type>
+    <SequenceNumber>1000</SequenceNumber>
+    <Url/>
+    <Assembly>Microsoft.Office.DocumentManagement, Version=16.0.0.0, Culture=neutral, PublicKeyToken=71e9bce111e9429c</Assembly>
+    <Class>Microsoft.Office.DocumentManagement.Internal.DocIdHandler</Class>
+    <Data/>
+    <Filter/>
+  </Receiver>
+  <Receiver>
+    <Name>Document ID Generator</Name>
+    <Synchronization>Synchronous</Synchronization>
+    <Type>10002</Type>
+    <SequenceNumber>1001</SequenceNumber>
+    <Url/>
+    <Assembly>Microsoft.Office.DocumentManagement, Version=16.0.0.0, Culture=neutral, PublicKeyToken=71e9bce111e9429c</Assembly>
+    <Class>Microsoft.Office.DocumentManagement.Internal.DocIdHandler</Class>
+    <Data/>
+    <Filter/>
+  </Receiver>
+  <Receiver>
+    <Name>Document ID Generator</Name>
+    <Synchronization>Synchronous</Synchronization>
+    <Type>10004</Type>
+    <SequenceNumber>1002</SequenceNumber>
+    <Url/>
+    <Assembly>Microsoft.Office.DocumentManagement, Version=16.0.0.0, Culture=neutral, PublicKeyToken=71e9bce111e9429c</Assembly>
+    <Class>Microsoft.Office.DocumentManagement.Internal.DocIdHandler</Class>
+    <Data/>
+    <Filter/>
+  </Receiver>
+  <Receiver>
+    <Name>Document ID Generator</Name>
+    <Synchronization>Synchronous</Synchronization>
+    <Type>10006</Type>
+    <SequenceNumber>1003</SequenceNumber>
+    <Url/>
+    <Assembly>Microsoft.Office.DocumentManagement, Version=16.0.0.0, Culture=neutral, PublicKeyToken=71e9bce111e9429c</Assembly>
+    <Class>Microsoft.Office.DocumentManagement.Internal.DocIdHandler</Class>
+    <Data/>
+    <Filter/>
+  </Receiver>
+</spe:Receivers>
+</file>
+
+<file path=customXml/item4.xml><?xml version="1.0" encoding="utf-8"?>
 <ct:contentTypeSchema xmlns:ct="http://schemas.microsoft.com/office/2006/metadata/contentType" xmlns:ma="http://schemas.microsoft.com/office/2006/metadata/properties/metaAttributes" ct:_="" ma:_="" ma:contentTypeName="Document" ma:contentTypeID="0x0101000127E0DFC207D6448248F9018A7FDDB6" ma:contentTypeVersion="4" ma:contentTypeDescription="Create a new document." ma:contentTypeScope="" ma:versionID="dec25cf03cb121e492fc1decd5495fe8">
   <xsd:schema xmlns:xsd="http://www.w3.org/2001/XMLSchema" xmlns:xs="http://www.w3.org/2001/XMLSchema" xmlns:p="http://schemas.microsoft.com/office/2006/metadata/properties" xmlns:ns2="d8b9d5f3-7d26-4b94-a0b1-9b606874428e" xmlns:ns3="4d3a0cd9-ef41-42ad-9f19-e9478fb904ec" targetNamespace="http://schemas.microsoft.com/office/2006/metadata/properties" ma:root="true" ma:fieldsID="4543e86f9ee27dddd73f73628bc5d203" ns2:_="" ns3:_="">
     <xsd:import namespace="d8b9d5f3-7d26-4b94-a0b1-9b606874428e"/>
@@ -11750,66 +14358,13 @@
 </ct:contentTypeSchema>
 </file>
 
-<file path=customXml/item4.xml><?xml version="1.0" encoding="utf-8"?>
+<file path=customXml/item5.xml><?xml version="1.0" encoding="utf-8"?>
 <?mso-contentType ?>
-<spe:Receivers xmlns:spe="http://schemas.microsoft.com/sharepoint/events">
-  <Receiver>
-    <Name>Document ID Generator</Name>
-    <Synchronization>Synchronous</Synchronization>
-    <Type>10001</Type>
-    <SequenceNumber>1000</SequenceNumber>
-    <Url/>
-    <Assembly>Microsoft.Office.DocumentManagement, Version=16.0.0.0, Culture=neutral, PublicKeyToken=71e9bce111e9429c</Assembly>
-    <Class>Microsoft.Office.DocumentManagement.Internal.DocIdHandler</Class>
-    <Data/>
-    <Filter/>
-  </Receiver>
-  <Receiver>
-    <Name>Document ID Generator</Name>
-    <Synchronization>Synchronous</Synchronization>
-    <Type>10002</Type>
-    <SequenceNumber>1001</SequenceNumber>
-    <Url/>
-    <Assembly>Microsoft.Office.DocumentManagement, Version=16.0.0.0, Culture=neutral, PublicKeyToken=71e9bce111e9429c</Assembly>
-    <Class>Microsoft.Office.DocumentManagement.Internal.DocIdHandler</Class>
-    <Data/>
-    <Filter/>
-  </Receiver>
-  <Receiver>
-    <Name>Document ID Generator</Name>
-    <Synchronization>Synchronous</Synchronization>
-    <Type>10004</Type>
-    <SequenceNumber>1002</SequenceNumber>
-    <Url/>
-    <Assembly>Microsoft.Office.DocumentManagement, Version=16.0.0.0, Culture=neutral, PublicKeyToken=71e9bce111e9429c</Assembly>
-    <Class>Microsoft.Office.DocumentManagement.Internal.DocIdHandler</Class>
-    <Data/>
-    <Filter/>
-  </Receiver>
-  <Receiver>
-    <Name>Document ID Generator</Name>
-    <Synchronization>Synchronous</Synchronization>
-    <Type>10006</Type>
-    <SequenceNumber>1003</SequenceNumber>
-    <Url/>
-    <Assembly>Microsoft.Office.DocumentManagement, Version=16.0.0.0, Culture=neutral, PublicKeyToken=71e9bce111e9429c</Assembly>
-    <Class>Microsoft.Office.DocumentManagement.Internal.DocIdHandler</Class>
-    <Data/>
-    <Filter/>
-  </Receiver>
-</spe:Receivers>
-</file>
-
-<file path=customXml/item5.xml><?xml version="1.0" encoding="utf-8"?>
-<p:properties xmlns:p="http://schemas.microsoft.com/office/2006/metadata/properties" xmlns:xsi="http://www.w3.org/2001/XMLSchema-instance" xmlns:pc="http://schemas.microsoft.com/office/infopath/2007/PartnerControls">
-  <documentManagement>
-    <_dlc_DocId xmlns="d8b9d5f3-7d26-4b94-a0b1-9b606874428e">ZY6S3FYE3JTK-685898629-196</_dlc_DocId>
-    <_dlc_DocIdUrl xmlns="d8b9d5f3-7d26-4b94-a0b1-9b606874428e">
-      <Url>https://symbiota.sharepoint.com/SGPD/_layouts/15/DocIdRedir.aspx?ID=ZY6S3FYE3JTK-685898629-196</Url>
-      <Description>ZY6S3FYE3JTK-685898629-196</Description>
-    </_dlc_DocIdUrl>
-  </documentManagement>
-</p:properties>
+<FormTemplates xmlns="http://schemas.microsoft.com/sharepoint/v3/contenttype/forms">
+  <Display>DocumentLibraryForm</Display>
+  <Edit>DocumentLibraryForm</Edit>
+  <New>DocumentLibraryForm</New>
+</FormTemplates>
 </file>
 
 <file path=customXml/item6.xml><?xml version="1.0" encoding="utf-8"?>
@@ -11825,14 +14380,24 @@
 </file>
 
 <file path=customXml/itemProps2.xml><?xml version="1.0" encoding="utf-8"?>
-<ds:datastoreItem xmlns:ds="http://schemas.openxmlformats.org/officeDocument/2006/customXml" ds:itemID="{351BC0E3-A19F-49DC-B391-8A03B280506D}">
+<ds:datastoreItem xmlns:ds="http://schemas.openxmlformats.org/officeDocument/2006/customXml" ds:itemID="{76BA91EA-F2E8-43C1-BE6E-C8EA53199182}">
   <ds:schemaRefs>
-    <ds:schemaRef ds:uri="http://schemas.microsoft.com/sharepoint/v3/contenttype/forms"/>
+    <ds:schemaRef ds:uri="http://schemas.microsoft.com/office/2006/metadata/properties"/>
+    <ds:schemaRef ds:uri="http://schemas.microsoft.com/office/infopath/2007/PartnerControls"/>
+    <ds:schemaRef ds:uri="d8b9d5f3-7d26-4b94-a0b1-9b606874428e"/>
   </ds:schemaRefs>
 </ds:datastoreItem>
 </file>
 
 <file path=customXml/itemProps3.xml><?xml version="1.0" encoding="utf-8"?>
+<ds:datastoreItem xmlns:ds="http://schemas.openxmlformats.org/officeDocument/2006/customXml" ds:itemID="{1CCB5207-DA10-45A6-8BA9-0867F71A5D58}">
+  <ds:schemaRefs>
+    <ds:schemaRef ds:uri="http://schemas.microsoft.com/sharepoint/events"/>
+  </ds:schemaRefs>
+</ds:datastoreItem>
+</file>
+
+<file path=customXml/itemProps4.xml><?xml version="1.0" encoding="utf-8"?>
 <ds:datastoreItem xmlns:ds="http://schemas.openxmlformats.org/officeDocument/2006/customXml" ds:itemID="{59D84B9A-1E55-4ED4-84C9-FCB7E0AC8120}">
   <ds:schemaRefs>
     <ds:schemaRef ds:uri="http://schemas.microsoft.com/office/2006/metadata/contentType"/>
@@ -11851,26 +14416,16 @@
 </ds:datastoreItem>
 </file>
 
-<file path=customXml/itemProps4.xml><?xml version="1.0" encoding="utf-8"?>
-<ds:datastoreItem xmlns:ds="http://schemas.openxmlformats.org/officeDocument/2006/customXml" ds:itemID="{1CCB5207-DA10-45A6-8BA9-0867F71A5D58}">
+<file path=customXml/itemProps5.xml><?xml version="1.0" encoding="utf-8"?>
+<ds:datastoreItem xmlns:ds="http://schemas.openxmlformats.org/officeDocument/2006/customXml" ds:itemID="{351BC0E3-A19F-49DC-B391-8A03B280506D}">
   <ds:schemaRefs>
-    <ds:schemaRef ds:uri="http://schemas.microsoft.com/sharepoint/events"/>
-  </ds:schemaRefs>
-</ds:datastoreItem>
-</file>
-
-<file path=customXml/itemProps5.xml><?xml version="1.0" encoding="utf-8"?>
-<ds:datastoreItem xmlns:ds="http://schemas.openxmlformats.org/officeDocument/2006/customXml" ds:itemID="{76BA91EA-F2E8-43C1-BE6E-C8EA53199182}">
-  <ds:schemaRefs>
-    <ds:schemaRef ds:uri="http://schemas.microsoft.com/office/2006/metadata/properties"/>
-    <ds:schemaRef ds:uri="http://schemas.microsoft.com/office/infopath/2007/PartnerControls"/>
-    <ds:schemaRef ds:uri="d8b9d5f3-7d26-4b94-a0b1-9b606874428e"/>
+    <ds:schemaRef ds:uri="http://schemas.microsoft.com/sharepoint/v3/contenttype/forms"/>
   </ds:schemaRefs>
 </ds:datastoreItem>
 </file>
 
 <file path=customXml/itemProps6.xml><?xml version="1.0" encoding="utf-8"?>
-<ds:datastoreItem xmlns:ds="http://schemas.openxmlformats.org/officeDocument/2006/customXml" ds:itemID="{45485668-6C43-420C-B051-0951164E5900}">
+<ds:datastoreItem xmlns:ds="http://schemas.openxmlformats.org/officeDocument/2006/customXml" ds:itemID="{A0134248-C475-412D-9C99-D1743EA15E75}">
   <ds:schemaRefs>
     <ds:schemaRef ds:uri="http://schemas.openxmlformats.org/officeDocument/2006/bibliography"/>
   </ds:schemaRefs>

</xml_diff>

<commit_message>
Wrote out def'n for GLIE
</commit_message>
<xml_diff>
--- a/CME241 - Course Notes ANatu.docx
+++ b/CME241 - Course Notes ANatu.docx
@@ -23,13 +23,8 @@
         <w:t>A Markov Process (MP), or Markov Chain, is a directional node-edge graph which satisfies the Markov property. The Markov property requires that the probability of reaching any successor state depends ONLY on the current state (i.e. the states visited prior to the current state have no impact on future outcomes</w:t>
       </w:r>
       <w:r>
-        <w:t xml:space="preserve">). Each node in the MP is a </w:t>
-      </w:r>
-      <w:proofErr w:type="gramStart"/>
-      <w:r>
-        <w:t xml:space="preserve">state </w:t>
-      </w:r>
-      <w:proofErr w:type="gramEnd"/>
+        <w:t xml:space="preserve">). Each node in the MP is a state </w:t>
+      </w:r>
       <m:oMath>
         <m:r>
           <w:rPr>
@@ -1009,15 +1004,7 @@
         <w:t xml:space="preserve">Value iteration is similar to the policy iteration algorithm described above, except the algorithm explicitly maximizes the value function rather than optimizing the policy that produces the maximum value function. </w:t>
       </w:r>
       <w:r>
-        <w:t xml:space="preserve">Accordingly, the algorithm is very similar to Policy Iteration, but the value function is what is being maximized at each of the states, i.e. the value function for a given state is selected as the maximum value function that can be obtained from that state. By substituting the max in this expression for an </w:t>
-      </w:r>
-      <w:proofErr w:type="spellStart"/>
-      <w:r>
-        <w:t>argmax</w:t>
-      </w:r>
-      <w:proofErr w:type="spellEnd"/>
-      <w:r>
-        <w:t>, the optimal policy can also be obtained.</w:t>
+        <w:t>Accordingly, the algorithm is very similar to Policy Iteration, but the value function is what is being maximized at each of the states, i.e. the value function for a given state is selected as the maximum value function that can be obtained from that state. By substituting the max in this expression for an argmax, the optimal policy can also be obtained.</w:t>
       </w:r>
     </w:p>
     <w:p>
@@ -1394,15 +1381,7 @@
         <w:t>risk-premium.</w:t>
       </w:r>
       <w:r>
-        <w:t xml:space="preserve"> The risk-premium is a dollarized representation of the game’s risk. Risk-</w:t>
-      </w:r>
-      <w:proofErr w:type="spellStart"/>
-      <w:r>
-        <w:t>premia</w:t>
-      </w:r>
-      <w:proofErr w:type="spellEnd"/>
-      <w:r>
-        <w:t xml:space="preserve"> of various kinds will either be reflected in the amounts of the rewards themselves (e.g. risky games will fold in higher premiums into their rewards), or in the actor’s behavior (e.g. a strongly risk-averse </w:t>
+        <w:t xml:space="preserve"> The risk-premium is a dollarized representation of the game’s risk. Risk-premia of various kinds will either be reflected in the amounts of the rewards themselves (e.g. risky games will fold in higher premiums into their rewards), or in the actor’s behavior (e.g. a strongly risk-averse </w:t>
       </w:r>
       <w:r>
         <w:t>actor will pay relatively less to participate).</w:t>
@@ -1652,13 +1631,8 @@
     </w:p>
     <w:p>
       <w:r>
-        <w:t xml:space="preserve">Where the risk premium is given </w:t>
-      </w:r>
-      <w:proofErr w:type="gramStart"/>
-      <w:r>
-        <w:t xml:space="preserve">as </w:t>
-      </w:r>
-      <w:proofErr w:type="gramEnd"/>
+        <w:t xml:space="preserve">Where the risk premium is given as </w:t>
+      </w:r>
       <m:oMath>
         <m:sSub>
           <m:sSubPr>
@@ -1869,13 +1843,8 @@
     </w:p>
     <w:p>
       <w:r>
-        <w:t xml:space="preserve">Where the risk premium is given </w:t>
-      </w:r>
-      <w:proofErr w:type="gramStart"/>
-      <w:r>
-        <w:t xml:space="preserve">as </w:t>
-      </w:r>
-      <w:proofErr w:type="gramEnd"/>
+        <w:t xml:space="preserve">Where the risk premium is given as </w:t>
+      </w:r>
       <m:oMath>
         <m:sSub>
           <m:sSubPr>
@@ -2475,13 +2444,8 @@
     </w:p>
     <w:p>
       <w:r>
-        <w:t>Where now the relative risk aversion is constant</w:t>
-      </w:r>
-      <w:proofErr w:type="gramStart"/>
-      <w:r>
-        <w:t xml:space="preserve">, </w:t>
-      </w:r>
-      <w:proofErr w:type="gramEnd"/>
+        <w:t xml:space="preserve">Where now the relative risk aversion is constant, </w:t>
+      </w:r>
       <m:oMath>
         <m:r>
           <w:rPr>
@@ -2824,27 +2788,14 @@
       <w:r>
         <w:t xml:space="preserve">Figure </w:t>
       </w:r>
-      <w:r>
-        <w:fldChar w:fldCharType="begin"/>
-      </w:r>
-      <w:r>
-        <w:instrText xml:space="preserve"> SEQ Figure \* ARABIC </w:instrText>
-      </w:r>
-      <w:r>
-        <w:fldChar w:fldCharType="separate"/>
-      </w:r>
-      <w:r>
-        <w:rPr>
-          <w:noProof/>
-        </w:rPr>
-        <w:t>1</w:t>
-      </w:r>
-      <w:r>
-        <w:rPr>
-          <w:noProof/>
-        </w:rPr>
-        <w:fldChar w:fldCharType="end"/>
-      </w:r>
+      <w:fldSimple w:instr=" SEQ Figure \* ARABIC ">
+        <w:r>
+          <w:rPr>
+            <w:noProof/>
+          </w:rPr>
+          <w:t>1</w:t>
+        </w:r>
+      </w:fldSimple>
       <w:r>
         <w:t xml:space="preserve">: Casting Merton’s Portfolio Optimization problem as an MDP. </w:t>
       </w:r>
@@ -3054,6 +3005,9 @@
       <w:r>
         <w:t>Effectively, the two steps of Monte-Carlo are to 1) roll-out some exploration policy to collect data about the game, and 2) to retrace your steps and compute cumulative rewards stemming from each path, which serve as the basis for computing the value functions V and Q for each state.</w:t>
       </w:r>
+      <w:r>
+        <w:t xml:space="preserve"> These two steps can be broadly referred to as the “forward pass” and “backwards pass”, respectively.</w:t>
+      </w:r>
     </w:p>
     <w:p>
       <w:pPr>
@@ -3092,16 +3046,8 @@
         <w:rPr>
           <w:i/>
         </w:rPr>
-        <w:t xml:space="preserve">-greedy </w:t>
-      </w:r>
-      <w:proofErr w:type="gramStart"/>
-      <w:r>
-        <w:rPr>
-          <w:i/>
-        </w:rPr>
-        <w:t xml:space="preserve">policy </w:t>
-      </w:r>
-      <w:proofErr w:type="gramEnd"/>
+        <w:t xml:space="preserve">-greedy policy </w:t>
+      </w:r>
       <m:oMath>
         <m:r>
           <w:rPr>
@@ -3128,13 +3074,7 @@
         <w:rPr>
           <w:i/>
         </w:rPr>
-        <w:t>-greedy</w:t>
-      </w:r>
-      <w:r>
-        <w:rPr>
-          <w:i/>
-        </w:rPr>
-        <w:t xml:space="preserve"> policy </w:t>
+        <w:t xml:space="preserve">-greedy policy </w:t>
       </w:r>
       <m:oMath>
         <m:r>
@@ -3308,13 +3248,8 @@
         </m:r>
       </m:oMath>
       <w:r>
-        <w:t xml:space="preserve"> and choose an action at random with </w:t>
-      </w:r>
-      <w:proofErr w:type="gramStart"/>
-      <w:r>
-        <w:t xml:space="preserve">probability </w:t>
-      </w:r>
-      <w:proofErr w:type="gramEnd"/>
+        <w:t xml:space="preserve"> and choose an action at random with probability </w:t>
+      </w:r>
       <m:oMath>
         <m:r>
           <w:rPr>
@@ -3382,13 +3317,8 @@
         </m:r>
       </m:oMath>
       <w:r>
-        <w:t xml:space="preserve"> by the improved </w:t>
-      </w:r>
-      <w:proofErr w:type="gramStart"/>
-      <w:r>
-        <w:t xml:space="preserve">policy </w:t>
-      </w:r>
-      <w:proofErr w:type="gramEnd"/>
+        <w:t xml:space="preserve"> by the improved policy </w:t>
+      </w:r>
       <m:oMath>
         <m:r>
           <w:rPr>
@@ -3710,13 +3640,8 @@
         </m:r>
       </m:oMath>
       <w:r>
-        <w:t xml:space="preserve"> and each of the other actions with </w:t>
-      </w:r>
-      <w:proofErr w:type="gramStart"/>
-      <w:r>
-        <w:t xml:space="preserve">probability </w:t>
-      </w:r>
-      <w:proofErr w:type="gramEnd"/>
+        <w:t xml:space="preserve"> and each of the other actions with probability </w:t>
+      </w:r>
       <m:oMath>
         <m:r>
           <w:rPr>
@@ -4853,6 +4778,11 @@
       </m:oMathPara>
     </w:p>
     <w:p>
+      <w:pPr>
+        <w:rPr>
+          <w:b/>
+        </w:rPr>
+      </w:pPr>
       <w:r>
         <w:t xml:space="preserve">Which allows us to conclude that </w:t>
       </w:r>
@@ -5014,17 +4944,370 @@
         <w:rPr>
           <w:b/>
         </w:rPr>
-        <w:t xml:space="preserve"> i.e. that the epsilon-greedy policy improvement step necessarily produces an improved policy (i.e. a policy whose value function is equal to or greater than the value function of the original policy)</w:t>
+        <w:t xml:space="preserve"> i.e. that the epsilon-greedy policy improvement step necessarily produces an improved policy (i.e. a policy whose value function is equal to or greater than the value function of the original policy).</w:t>
+      </w:r>
+    </w:p>
+    <w:p>
+      <w:pPr>
+        <w:pStyle w:val="Heading2"/>
+      </w:pPr>
+      <w:r>
+        <w:t>GLIE (Greedy in the Limit with Infinite Exploration)</w:t>
+      </w:r>
+      <w:r>
+        <w:t xml:space="preserve"> Policy Improvement</w:t>
+      </w:r>
+    </w:p>
+    <w:p>
+      <w:r>
+        <w:t xml:space="preserve">The GLIE approach to policy improvement is similar to the epsilon-greedy technique discussed above, but works slightly differently in that optimality is driven by the end-behavior of visiting all state-action pairs infinitely many times. If we denote </w:t>
+      </w:r>
+      <m:oMath>
+        <m:sSub>
+          <m:sSubPr>
+            <m:ctrlPr>
+              <w:rPr>
+                <w:rFonts w:ascii="Cambria Math" w:hAnsi="Cambria Math"/>
+                <w:i/>
+              </w:rPr>
+            </m:ctrlPr>
+          </m:sSubPr>
+          <m:e>
+            <m:r>
+              <w:rPr>
+                <w:rFonts w:ascii="Cambria Math" w:hAnsi="Cambria Math"/>
+              </w:rPr>
+              <m:t>N</m:t>
+            </m:r>
+          </m:e>
+          <m:sub>
+            <m:r>
+              <w:rPr>
+                <w:rFonts w:ascii="Cambria Math" w:hAnsi="Cambria Math"/>
+              </w:rPr>
+              <m:t>k</m:t>
+            </m:r>
+          </m:sub>
+        </m:sSub>
+        <m:d>
+          <m:dPr>
+            <m:ctrlPr>
+              <w:rPr>
+                <w:rFonts w:ascii="Cambria Math" w:hAnsi="Cambria Math"/>
+                <w:i/>
+              </w:rPr>
+            </m:ctrlPr>
+          </m:dPr>
+          <m:e>
+            <m:r>
+              <w:rPr>
+                <w:rFonts w:ascii="Cambria Math" w:hAnsi="Cambria Math"/>
+              </w:rPr>
+              <m:t>s,a</m:t>
+            </m:r>
+          </m:e>
+        </m:d>
+      </m:oMath>
+      <w:r>
+        <w:t xml:space="preserve"> as the number of times we have visited a certain state-action pair, then for each policy rollout we increment our counts and state-action value functions as</w:t>
+      </w:r>
+    </w:p>
+    <w:p>
+      <m:oMathPara>
+        <m:oMath>
+          <m:r>
+            <w:rPr>
+              <w:rFonts w:ascii="Cambria Math" w:hAnsi="Cambria Math"/>
+            </w:rPr>
+            <m:t>N</m:t>
+          </m:r>
+          <m:d>
+            <m:dPr>
+              <m:ctrlPr>
+                <w:rPr>
+                  <w:rFonts w:ascii="Cambria Math" w:hAnsi="Cambria Math"/>
+                  <w:i/>
+                </w:rPr>
+              </m:ctrlPr>
+            </m:dPr>
+            <m:e>
+              <m:r>
+                <w:rPr>
+                  <w:rFonts w:ascii="Cambria Math" w:hAnsi="Cambria Math"/>
+                </w:rPr>
+                <m:t>s,a</m:t>
+              </m:r>
+            </m:e>
+          </m:d>
+          <m:r>
+            <w:rPr>
+              <w:rFonts w:ascii="Cambria Math" w:hAnsi="Cambria Math"/>
+            </w:rPr>
+            <m:t>←N</m:t>
+          </m:r>
+          <m:d>
+            <m:dPr>
+              <m:ctrlPr>
+                <w:rPr>
+                  <w:rFonts w:ascii="Cambria Math" w:hAnsi="Cambria Math"/>
+                  <w:i/>
+                </w:rPr>
+              </m:ctrlPr>
+            </m:dPr>
+            <m:e>
+              <m:r>
+                <w:rPr>
+                  <w:rFonts w:ascii="Cambria Math" w:hAnsi="Cambria Math"/>
+                </w:rPr>
+                <m:t>s,a</m:t>
+              </m:r>
+            </m:e>
+          </m:d>
+          <m:r>
+            <w:rPr>
+              <w:rFonts w:ascii="Cambria Math" w:hAnsi="Cambria Math"/>
+            </w:rPr>
+            <m:t>+1</m:t>
+          </m:r>
+        </m:oMath>
+      </m:oMathPara>
+    </w:p>
+    <w:p>
+      <m:oMathPara>
+        <m:oMath>
+          <m:r>
+            <w:rPr>
+              <w:rFonts w:ascii="Cambria Math" w:hAnsi="Cambria Math"/>
+            </w:rPr>
+            <m:t>Q</m:t>
+          </m:r>
+          <m:d>
+            <m:dPr>
+              <m:ctrlPr>
+                <w:rPr>
+                  <w:rFonts w:ascii="Cambria Math" w:hAnsi="Cambria Math"/>
+                  <w:i/>
+                </w:rPr>
+              </m:ctrlPr>
+            </m:dPr>
+            <m:e>
+              <m:r>
+                <w:rPr>
+                  <w:rFonts w:ascii="Cambria Math" w:hAnsi="Cambria Math"/>
+                </w:rPr>
+                <m:t>s,a</m:t>
+              </m:r>
+            </m:e>
+          </m:d>
+          <m:r>
+            <w:rPr>
+              <w:rFonts w:ascii="Cambria Math" w:hAnsi="Cambria Math"/>
+            </w:rPr>
+            <m:t>←Q</m:t>
+          </m:r>
+          <m:d>
+            <m:dPr>
+              <m:ctrlPr>
+                <w:rPr>
+                  <w:rFonts w:ascii="Cambria Math" w:hAnsi="Cambria Math"/>
+                  <w:i/>
+                </w:rPr>
+              </m:ctrlPr>
+            </m:dPr>
+            <m:e>
+              <m:r>
+                <w:rPr>
+                  <w:rFonts w:ascii="Cambria Math" w:hAnsi="Cambria Math"/>
+                </w:rPr>
+                <m:t>s,a</m:t>
+              </m:r>
+            </m:e>
+          </m:d>
+          <m:r>
+            <w:rPr>
+              <w:rFonts w:ascii="Cambria Math" w:hAnsi="Cambria Math"/>
+            </w:rPr>
+            <m:t>+</m:t>
+          </m:r>
+          <m:f>
+            <m:fPr>
+              <m:ctrlPr>
+                <w:rPr>
+                  <w:rFonts w:ascii="Cambria Math" w:hAnsi="Cambria Math"/>
+                  <w:i/>
+                </w:rPr>
+              </m:ctrlPr>
+            </m:fPr>
+            <m:num>
+              <m:r>
+                <w:rPr>
+                  <w:rFonts w:ascii="Cambria Math" w:hAnsi="Cambria Math"/>
+                </w:rPr>
+                <m:t>1</m:t>
+              </m:r>
+            </m:num>
+            <m:den>
+              <m:r>
+                <w:rPr>
+                  <w:rFonts w:ascii="Cambria Math" w:hAnsi="Cambria Math"/>
+                </w:rPr>
+                <m:t>N</m:t>
+              </m:r>
+              <m:d>
+                <m:dPr>
+                  <m:ctrlPr>
+                    <w:rPr>
+                      <w:rFonts w:ascii="Cambria Math" w:hAnsi="Cambria Math"/>
+                      <w:i/>
+                    </w:rPr>
+                  </m:ctrlPr>
+                </m:dPr>
+                <m:e>
+                  <m:r>
+                    <w:rPr>
+                      <w:rFonts w:ascii="Cambria Math" w:hAnsi="Cambria Math"/>
+                    </w:rPr>
+                    <m:t>s,a</m:t>
+                  </m:r>
+                </m:e>
+              </m:d>
+            </m:den>
+          </m:f>
+          <m:d>
+            <m:dPr>
+              <m:ctrlPr>
+                <w:rPr>
+                  <w:rFonts w:ascii="Cambria Math" w:hAnsi="Cambria Math"/>
+                  <w:i/>
+                </w:rPr>
+              </m:ctrlPr>
+            </m:dPr>
+            <m:e>
+              <m:r>
+                <w:rPr>
+                  <w:rFonts w:ascii="Cambria Math" w:hAnsi="Cambria Math"/>
+                </w:rPr>
+                <m:t>G-Q</m:t>
+              </m:r>
+              <m:d>
+                <m:dPr>
+                  <m:ctrlPr>
+                    <w:rPr>
+                      <w:rFonts w:ascii="Cambria Math" w:hAnsi="Cambria Math"/>
+                      <w:i/>
+                    </w:rPr>
+                  </m:ctrlPr>
+                </m:dPr>
+                <m:e>
+                  <m:r>
+                    <w:rPr>
+                      <w:rFonts w:ascii="Cambria Math" w:hAnsi="Cambria Math"/>
+                    </w:rPr>
+                    <m:t>s,a</m:t>
+                  </m:r>
+                </m:e>
+              </m:d>
+            </m:e>
+          </m:d>
+        </m:oMath>
+      </m:oMathPara>
+    </w:p>
+    <w:p>
+      <w:r>
+        <w:t>And perform policy improvement as</w:t>
+      </w:r>
+    </w:p>
+    <w:p>
+      <m:oMathPara>
+        <m:oMath>
+          <m:r>
+            <w:rPr>
+              <w:rFonts w:ascii="Cambria Math" w:hAnsi="Cambria Math"/>
+            </w:rPr>
+            <m:t>ϵ</m:t>
+          </m:r>
+          <m:r>
+            <w:rPr>
+              <w:rFonts w:ascii="Cambria Math" w:hAnsi="Cambria Math"/>
+            </w:rPr>
+            <m:t>←</m:t>
+          </m:r>
+          <m:f>
+            <m:fPr>
+              <m:ctrlPr>
+                <w:rPr>
+                  <w:rFonts w:ascii="Cambria Math" w:hAnsi="Cambria Math"/>
+                  <w:i/>
+                </w:rPr>
+              </m:ctrlPr>
+            </m:fPr>
+            <m:num>
+              <m:r>
+                <w:rPr>
+                  <w:rFonts w:ascii="Cambria Math" w:hAnsi="Cambria Math"/>
+                </w:rPr>
+                <m:t>1</m:t>
+              </m:r>
+            </m:num>
+            <m:den>
+              <m:r>
+                <w:rPr>
+                  <w:rFonts w:ascii="Cambria Math" w:hAnsi="Cambria Math"/>
+                </w:rPr>
+                <m:t>k</m:t>
+              </m:r>
+            </m:den>
+          </m:f>
+        </m:oMath>
+      </m:oMathPara>
+    </w:p>
+    <w:p>
+      <m:oMathPara>
+        <m:oMath>
+          <m:r>
+            <w:rPr>
+              <w:rFonts w:ascii="Cambria Math" w:hAnsi="Cambria Math"/>
+            </w:rPr>
+            <m:t>π</m:t>
+          </m:r>
+          <m:r>
+            <w:rPr>
+              <w:rFonts w:ascii="Cambria Math" w:hAnsi="Cambria Math"/>
+            </w:rPr>
+            <m:t>←</m:t>
+          </m:r>
+          <m:r>
+            <w:rPr>
+              <w:rFonts w:ascii="Cambria Math" w:hAnsi="Cambria Math"/>
+            </w:rPr>
+            <m:t>ϵ-greedy(Q)</m:t>
+          </m:r>
+        </m:oMath>
+      </m:oMathPara>
+    </w:p>
+    <w:p>
+      <w:r>
+        <w:t xml:space="preserve">From the above, we see that as the number of visitations becomes very large (k), the value of </w:t>
+      </w:r>
+      <m:oMath>
+        <m:r>
+          <w:rPr>
+            <w:rFonts w:ascii="Cambria Math" w:hAnsi="Cambria Math"/>
+          </w:rPr>
+          <m:t>ϵ</m:t>
+        </m:r>
+      </m:oMath>
+      <w:r>
+        <w:t xml:space="preserve"> begins to be driven down to zero. Revisiting the original definition of our original greedy algorithm, we see that this value corresponds to the probability of taking a non-greedy action (choosing randomly among all possible actions). This mathematical result therefore implies that as the number of visitations becomes infinitely large, the policy converges to one that exclusively chooses the greedy action at any given state.</w:t>
       </w:r>
       <w:bookmarkStart w:id="0" w:name="_GoBack"/>
       <w:bookmarkEnd w:id="0"/>
       <w:r>
-        <w:rPr>
-          <w:b/>
-        </w:rPr>
-        <w:t>.</w:t>
+        <w:t xml:space="preserve"> </w:t>
       </w:r>
     </w:p>
+    <w:p/>
+    <w:p/>
     <w:sectPr>
       <w:headerReference w:type="default" r:id="rId16"/>
       <w:footerReference w:type="default" r:id="rId17"/>
@@ -5125,7 +5408,7 @@
           <w:rPr>
             <w:noProof/>
           </w:rPr>
-          <w:t>8</w:t>
+          <w:t>10</w:t>
         </w:r>
         <w:r>
           <w:rPr>
@@ -13277,7 +13560,6 @@
   </w:compat>
   <w:rsids>
     <w:rsidRoot w:val="00A44F77"/>
-    <w:rsid w:val="00443969"/>
     <w:rsid w:val="00A44F77"/>
   </w:rsids>
   <m:mathPr>
@@ -14425,7 +14707,7 @@
 </file>
 
 <file path=customXml/itemProps6.xml><?xml version="1.0" encoding="utf-8"?>
-<ds:datastoreItem xmlns:ds="http://schemas.openxmlformats.org/officeDocument/2006/customXml" ds:itemID="{A0134248-C475-412D-9C99-D1743EA15E75}">
+<ds:datastoreItem xmlns:ds="http://schemas.openxmlformats.org/officeDocument/2006/customXml" ds:itemID="{52CC43D2-BE9D-4C24-AE50-FDD2C2263F92}">
   <ds:schemaRefs>
     <ds:schemaRef ds:uri="http://schemas.openxmlformats.org/officeDocument/2006/bibliography"/>
   </ds:schemaRefs>

</xml_diff>

<commit_message>
Started Merton problem + made some updates in course notes
</commit_message>
<xml_diff>
--- a/CME241 - Course Notes ANatu.docx
+++ b/CME241 - Course Notes ANatu.docx
@@ -1,6 +1,6 @@
 
 <file path=word/document.xml><?xml version="1.0" encoding="utf-8"?>
-<w:document xmlns:wpc="http://schemas.microsoft.com/office/word/2010/wordprocessingCanvas" xmlns:cx="http://schemas.microsoft.com/office/drawing/2014/chartex" xmlns:cx1="http://schemas.microsoft.com/office/drawing/2015/9/8/chartex" xmlns:mc="http://schemas.openxmlformats.org/markup-compatibility/2006" xmlns:o="urn:schemas-microsoft-com:office:office" xmlns:r="http://schemas.openxmlformats.org/officeDocument/2006/relationships" xmlns:m="http://schemas.openxmlformats.org/officeDocument/2006/math" xmlns:v="urn:schemas-microsoft-com:vml" xmlns:wp14="http://schemas.microsoft.com/office/word/2010/wordprocessingDrawing" xmlns:wp="http://schemas.openxmlformats.org/drawingml/2006/wordprocessingDrawing" xmlns:w10="urn:schemas-microsoft-com:office:word" xmlns:w="http://schemas.openxmlformats.org/wordprocessingml/2006/main" xmlns:w14="http://schemas.microsoft.com/office/word/2010/wordml" xmlns:w15="http://schemas.microsoft.com/office/word/2012/wordml" xmlns:w16se="http://schemas.microsoft.com/office/word/2015/wordml/symex" xmlns:wpg="http://schemas.microsoft.com/office/word/2010/wordprocessingGroup" xmlns:wpi="http://schemas.microsoft.com/office/word/2010/wordprocessingInk" xmlns:wne="http://schemas.microsoft.com/office/word/2006/wordml" xmlns:wps="http://schemas.microsoft.com/office/word/2010/wordprocessingShape" mc:Ignorable="w14 w15 w16se wp14">
+<w:document xmlns:wpc="http://schemas.microsoft.com/office/word/2010/wordprocessingCanvas" xmlns:cx="http://schemas.microsoft.com/office/drawing/2014/chartex" xmlns:cx1="http://schemas.microsoft.com/office/drawing/2015/9/8/chartex" xmlns:cx2="http://schemas.microsoft.com/office/drawing/2015/10/21/chartex" xmlns:cx3="http://schemas.microsoft.com/office/drawing/2016/5/9/chartex" xmlns:cx4="http://schemas.microsoft.com/office/drawing/2016/5/10/chartex" xmlns:cx5="http://schemas.microsoft.com/office/drawing/2016/5/11/chartex" xmlns:cx6="http://schemas.microsoft.com/office/drawing/2016/5/12/chartex" xmlns:cx7="http://schemas.microsoft.com/office/drawing/2016/5/13/chartex" xmlns:cx8="http://schemas.microsoft.com/office/drawing/2016/5/14/chartex" xmlns:mc="http://schemas.openxmlformats.org/markup-compatibility/2006" xmlns:aink="http://schemas.microsoft.com/office/drawing/2016/ink" xmlns:am3d="http://schemas.microsoft.com/office/drawing/2017/model3d" xmlns:o="urn:schemas-microsoft-com:office:office" xmlns:r="http://schemas.openxmlformats.org/officeDocument/2006/relationships" xmlns:m="http://schemas.openxmlformats.org/officeDocument/2006/math" xmlns:v="urn:schemas-microsoft-com:vml" xmlns:wp14="http://schemas.microsoft.com/office/word/2010/wordprocessingDrawing" xmlns:wp="http://schemas.openxmlformats.org/drawingml/2006/wordprocessingDrawing" xmlns:w10="urn:schemas-microsoft-com:office:word" xmlns:w="http://schemas.openxmlformats.org/wordprocessingml/2006/main" xmlns:w14="http://schemas.microsoft.com/office/word/2010/wordml" xmlns:w15="http://schemas.microsoft.com/office/word/2012/wordml" xmlns:w16cid="http://schemas.microsoft.com/office/word/2016/wordml/cid" xmlns:w16se="http://schemas.microsoft.com/office/word/2015/wordml/symex" xmlns:wpg="http://schemas.microsoft.com/office/word/2010/wordprocessingGroup" xmlns:wpi="http://schemas.microsoft.com/office/word/2010/wordprocessingInk" xmlns:wne="http://schemas.microsoft.com/office/word/2006/wordml" xmlns:wps="http://schemas.microsoft.com/office/word/2010/wordprocessingShape" mc:Ignorable="w14 w15 w16se w16cid wp14">
   <w:body>
     <w:p>
       <w:pPr>
@@ -106,7 +106,15 @@
     </w:p>
     <w:p>
       <w:r>
-        <w:t>An MRP has all of the properties of an MP, with two additions: First, we introduce the concept of a reward function which gives rewards to our agent for arriving at a particular state:</w:t>
+        <w:t xml:space="preserve">An MRP has </w:t>
+      </w:r>
+      <w:proofErr w:type="gramStart"/>
+      <w:r>
+        <w:t>all of</w:t>
+      </w:r>
+      <w:proofErr w:type="gramEnd"/>
+      <w:r>
+        <w:t xml:space="preserve"> the properties of an MP, with two additions: First, we introduce the concept of a reward function which gives rewards to our agent for arriving at a particular state:</w:t>
       </w:r>
     </w:p>
     <w:p>
@@ -322,7 +330,15 @@
     </w:p>
     <w:p>
       <w:r>
-        <w:t>Policy iteration conceptually consists of two steps: First, a random policy is selected and the value function is evaluated for that policy (Policy Evaluation). Then, the policy is improved based on the result of that rollout. This iteration technique eventually converges to the optimal policy, that is, the policy that maximizes the value function.</w:t>
+        <w:t xml:space="preserve">Policy iteration conceptually consists of two steps: First, a random policy is </w:t>
+      </w:r>
+      <w:proofErr w:type="gramStart"/>
+      <w:r>
+        <w:t>selected</w:t>
+      </w:r>
+      <w:proofErr w:type="gramEnd"/>
+      <w:r>
+        <w:t xml:space="preserve"> and the value function is evaluated for that policy (Policy Evaluation). Then, the policy is improved based on the result of that rollout. This iteration technique eventually converges to the optimal policy, that is, the policy that maximizes the value function.</w:t>
       </w:r>
     </w:p>
     <w:p>
@@ -658,7 +674,15 @@
     </w:p>
     <w:p>
       <w:r>
-        <w:t>Note that the above is simply the expected reward in a given state, plus the discounted probability-weighted reward of future states, as measured by the value function computed at those successor states. It follows that solving this value function expression is done by recurrence.</w:t>
+        <w:t xml:space="preserve">Note that the above is simply the expected reward </w:t>
+      </w:r>
+      <w:proofErr w:type="gramStart"/>
+      <w:r>
+        <w:t>in a given</w:t>
+      </w:r>
+      <w:proofErr w:type="gramEnd"/>
+      <w:r>
+        <w:t xml:space="preserve"> state, plus the discounted probability-weighted reward of future states, as measured by the value function computed at those successor states. It follows that solving this value function expression is done by recurrence.</w:t>
       </w:r>
     </w:p>
     <w:p>
@@ -1001,7 +1025,15 @@
     </w:p>
     <w:p>
       <w:r>
-        <w:t xml:space="preserve">Value iteration is similar to the policy iteration algorithm described above, except the algorithm explicitly maximizes the value function rather than optimizing the policy that produces the maximum value function. </w:t>
+        <w:t xml:space="preserve">Value iteration is </w:t>
+      </w:r>
+      <w:proofErr w:type="gramStart"/>
+      <w:r>
+        <w:t>similar to</w:t>
+      </w:r>
+      <w:proofErr w:type="gramEnd"/>
+      <w:r>
+        <w:t xml:space="preserve"> the policy iteration algorithm described above, except the algorithm explicitly maximizes the value function rather than optimizing the policy that produces the maximum value function. </w:t>
       </w:r>
       <w:r>
         <w:t>Accordingly, the algorithm is very similar to Policy Iteration, but the value function is what is being maximized at each of the states, i.e. the value function for a given state is selected as the maximum value function that can be obtained from that state. By substituting the max in this expression for an argmax, the optimal policy can also be obtained.</w:t>
@@ -1332,7 +1364,15 @@
     </w:p>
     <w:p>
       <w:r>
-        <w:t xml:space="preserve">Naively speaking, the decision of whether or not to invest in a particular game of chance is a simple cost-benefit calculus between the cost of participating, and the expected payoff of playing the game. The expected value here is the first moment of some probability distribution reflecting the probability of outcomes, weighted by the reward from each outcome. </w:t>
+        <w:t xml:space="preserve">Naively speaking, the decision of </w:t>
+      </w:r>
+      <w:proofErr w:type="gramStart"/>
+      <w:r>
+        <w:t>whether or not</w:t>
+      </w:r>
+      <w:proofErr w:type="gramEnd"/>
+      <w:r>
+        <w:t xml:space="preserve"> to invest in a particular game of chance is a simple cost-benefit calculus between the cost of participating, and the expected payoff of playing the game. The expected value here is the first moment of some probability distribution reflecting the probability of outcomes, weighted by the reward from each outcome. </w:t>
       </w:r>
     </w:p>
     <w:p>
@@ -1534,10 +1574,26 @@
         </m:r>
       </m:oMath>
       <w:r>
-        <w:t xml:space="preserve"> is a concave function which describes total utility as a function of the amount of a particular good that is consumed.</w:t>
-      </w:r>
-      <w:r>
-        <w:t xml:space="preserve"> Generally speaking, the extent of concavity of the curve tells us the</w:t>
+        <w:t xml:space="preserve"> is a concave function which describes total utility as a function of the amount of a </w:t>
+      </w:r>
+      <w:proofErr w:type="gramStart"/>
+      <w:r>
+        <w:t>particular good</w:t>
+      </w:r>
+      <w:proofErr w:type="gramEnd"/>
+      <w:r>
+        <w:t xml:space="preserve"> that is consumed.</w:t>
+      </w:r>
+      <w:r>
+        <w:t xml:space="preserve"> </w:t>
+      </w:r>
+      <w:proofErr w:type="gramStart"/>
+      <w:r>
+        <w:t>Generally speaking, the</w:t>
+      </w:r>
+      <w:proofErr w:type="gramEnd"/>
+      <w:r>
+        <w:t xml:space="preserve"> extent of concavity of the curve tells us the</w:t>
       </w:r>
       <w:r>
         <w:t xml:space="preserve"> extent of risk-aversion (more concavity = more risk-averse). A linear utility f</w:t>
@@ -1770,7 +1826,15 @@
     </w:p>
     <w:p>
       <w:r>
-        <w:t>Comparatively, relative risk-aversion also takes into account the amount of consumption:</w:t>
+        <w:t xml:space="preserve">Comparatively, relative risk-aversion also </w:t>
+      </w:r>
+      <w:proofErr w:type="gramStart"/>
+      <w:r>
+        <w:t>takes into account</w:t>
+      </w:r>
+      <w:proofErr w:type="gramEnd"/>
+      <w:r>
+        <w:t xml:space="preserve"> the amount of consumption:</w:t>
       </w:r>
     </w:p>
     <w:p>
@@ -2715,7 +2779,15 @@
     </w:p>
     <w:p>
       <w:r>
-        <w:t xml:space="preserve">Fundamentally, Merton’s portfolio optimization problem deals with investing some amount of initial wealth into a number of risky assets and a risky asset in continuous-time. </w:t>
+        <w:t xml:space="preserve">Fundamentally, Merton’s portfolio optimization problem deals with investing some amount of initial wealth into a number of risky assets and a risky asset in </w:t>
+      </w:r>
+      <w:proofErr w:type="gramStart"/>
+      <w:r>
+        <w:t>continuous-time</w:t>
+      </w:r>
+      <w:proofErr w:type="gramEnd"/>
+      <w:r>
+        <w:t xml:space="preserve">. </w:t>
       </w:r>
       <w:r>
         <w:t>Any fractional amount of wealth can be consumed at any time (i.e. allocated to any mix of the assets). The objective is to maximize the lifetime-aggregated utility of consumption.</w:t>
@@ -2801,37 +2873,2056 @@
       </w:r>
     </w:p>
     <w:p>
-      <w:pPr>
-        <w:pStyle w:val="Heading2"/>
-      </w:pPr>
-      <w:r>
-        <w:t>Solution</w:t>
+      <w:r>
+        <w:t>To guide our understanding, it is helpful to more explicitly write how the model would be simulated.</w:t>
       </w:r>
     </w:p>
     <w:p>
-      <w:r>
-        <w:t xml:space="preserve">The Merton portfolio problem has an analytical solution which is given in the course slides. This solution is derived from an HJB </w:t>
-      </w:r>
-      <w:r>
-        <w:t xml:space="preserve">formulation of the problem. In the analytical solution, we see that the optimal allocation </w:t>
-      </w:r>
-      <w:r>
-        <w:t xml:space="preserve">and expected portfolio return are both </w:t>
-      </w:r>
-      <w:r>
-        <w:t>constant with time, and the fractional consumption depends only on time.</w:t>
+      <w:pPr>
+        <w:pStyle w:val="ListParagraph"/>
+        <w:numPr>
+          <w:ilvl w:val="0"/>
+          <w:numId w:val="49"/>
+        </w:numPr>
+      </w:pPr>
+      <w:r>
+        <w:t>We begin at some initial state with our initial amount of wealth</w:t>
       </w:r>
     </w:p>
     <w:p>
       <w:pPr>
-        <w:spacing w:after="0"/>
-      </w:pPr>
-      <w:r>
-        <w:br w:type="page"/>
+        <w:pStyle w:val="Heading2"/>
+      </w:pPr>
+      <w:r>
+        <w:t>Solution</w:t>
       </w:r>
     </w:p>
     <w:p>
       <w:pPr>
+        <w:rPr>
+          <w:b/>
+          <w:bCs/>
+        </w:rPr>
+      </w:pPr>
+      <w:r>
+        <w:t xml:space="preserve">The Merton portfolio problem has an analytical solution which is given in the course slides. This solution is derived from an HJB </w:t>
+      </w:r>
+      <w:r>
+        <w:t xml:space="preserve">formulation of the problem. In the analytical solution, we see that the optimal allocation </w:t>
+      </w:r>
+      <w:r>
+        <w:t xml:space="preserve">and expected portfolio return are both </w:t>
+      </w:r>
+      <w:r>
+        <w:t>constant with time, and the fractional consumption depends only on time.</w:t>
+      </w:r>
+      <w:r>
+        <w:t xml:space="preserve"> The key insight here is that </w:t>
+      </w:r>
+      <w:r>
+        <w:rPr>
+          <w:b/>
+          <w:bCs/>
+        </w:rPr>
+        <w:t>the optimal portfolio allocation, subject to this formulation, does not depend on the total amount of wealth at any given time at all</w:t>
+      </w:r>
+      <w:r>
+        <w:rPr>
+          <w:b/>
+          <w:bCs/>
+        </w:rPr>
+        <w:t xml:space="preserve">. </w:t>
+      </w:r>
+      <w:r>
+        <w:t>Although we know that risk-aversion plays a factor, this property manifests itself directly in our formulation based on the amount allocated into the riskless asset, rather than directly by saving wealth (in other words, we assume that liquidity does not play a role).</w:t>
+      </w:r>
+    </w:p>
+    <w:p>
+      <w:pPr>
+        <w:pStyle w:val="Heading2"/>
+      </w:pPr>
+      <w:r>
+        <w:lastRenderedPageBreak/>
+        <w:t>Midterm Practice Problem: Optimal Portfolio Allocation</w:t>
+      </w:r>
+    </w:p>
+    <w:p>
+      <w:r>
+        <w:drawing>
+          <wp:inline distT="0" distB="0" distL="0" distR="0" wp14:anchorId="4A5EB903" wp14:editId="5071DD02">
+            <wp:extent cx="5943600" cy="2270760"/>
+            <wp:effectExtent l="0" t="0" r="0" b="0"/>
+            <wp:docPr id="3" name="Picture 3"/>
+            <wp:cNvGraphicFramePr>
+              <a:graphicFrameLocks xmlns:a="http://schemas.openxmlformats.org/drawingml/2006/main" noChangeAspect="1"/>
+            </wp:cNvGraphicFramePr>
+            <a:graphic xmlns:a="http://schemas.openxmlformats.org/drawingml/2006/main">
+              <a:graphicData uri="http://schemas.openxmlformats.org/drawingml/2006/picture">
+                <pic:pic xmlns:pic="http://schemas.openxmlformats.org/drawingml/2006/picture">
+                  <pic:nvPicPr>
+                    <pic:cNvPr id="1" name=""/>
+                    <pic:cNvPicPr/>
+                  </pic:nvPicPr>
+                  <pic:blipFill>
+                    <a:blip r:embed="rId14"/>
+                    <a:stretch>
+                      <a:fillRect/>
+                    </a:stretch>
+                  </pic:blipFill>
+                  <pic:spPr>
+                    <a:xfrm>
+                      <a:off x="0" y="0"/>
+                      <a:ext cx="5943600" cy="2270760"/>
+                    </a:xfrm>
+                    <a:prstGeom prst="rect">
+                      <a:avLst/>
+                    </a:prstGeom>
+                  </pic:spPr>
+                </pic:pic>
+              </a:graphicData>
+            </a:graphic>
+          </wp:inline>
+        </w:drawing>
+      </w:r>
+    </w:p>
+    <w:p>
+      <w:pPr>
+        <w:pStyle w:val="Heading3"/>
+      </w:pPr>
+      <w:r>
+        <w:t>Part 1</w:t>
+      </w:r>
+    </w:p>
+    <w:p>
+      <w:r>
+        <w:t xml:space="preserve">First, we formulate </w:t>
+      </w:r>
+      <w:r>
+        <w:t>the above problem as an MDP:</w:t>
+      </w:r>
+    </w:p>
+    <w:p>
+      <w:pPr>
+        <w:pStyle w:val="ListParagraph"/>
+        <w:numPr>
+          <w:ilvl w:val="0"/>
+          <w:numId w:val="49"/>
+        </w:numPr>
+      </w:pPr>
+      <w:r>
+        <w:t xml:space="preserve">Our state-space is spanned by </w:t>
+      </w:r>
+      <m:oMath>
+        <m:d>
+          <m:dPr>
+            <m:ctrlPr>
+              <w:rPr>
+                <w:rFonts w:ascii="Cambria Math" w:hAnsi="Cambria Math"/>
+                <w:i/>
+              </w:rPr>
+            </m:ctrlPr>
+          </m:dPr>
+          <m:e>
+            <m:r>
+              <w:rPr>
+                <w:rFonts w:ascii="Cambria Math" w:hAnsi="Cambria Math"/>
+              </w:rPr>
+              <m:t xml:space="preserve">t, </m:t>
+            </m:r>
+            <m:sSub>
+              <m:sSubPr>
+                <m:ctrlPr>
+                  <w:rPr>
+                    <w:rFonts w:ascii="Cambria Math" w:hAnsi="Cambria Math"/>
+                    <w:i/>
+                  </w:rPr>
+                </m:ctrlPr>
+              </m:sSubPr>
+              <m:e>
+                <m:r>
+                  <w:rPr>
+                    <w:rFonts w:ascii="Cambria Math" w:hAnsi="Cambria Math"/>
+                  </w:rPr>
+                  <m:t>W</m:t>
+                </m:r>
+              </m:e>
+              <m:sub>
+                <m:r>
+                  <w:rPr>
+                    <w:rFonts w:ascii="Cambria Math" w:hAnsi="Cambria Math"/>
+                  </w:rPr>
+                  <m:t>t</m:t>
+                </m:r>
+              </m:sub>
+            </m:sSub>
+          </m:e>
+        </m:d>
+        <m:r>
+          <w:rPr>
+            <w:rFonts w:ascii="Cambria Math" w:hAnsi="Cambria Math"/>
+          </w:rPr>
+          <m:t>, t:0→T,  W:0→</m:t>
+        </m:r>
+        <m:sSub>
+          <m:sSubPr>
+            <m:ctrlPr>
+              <w:rPr>
+                <w:rFonts w:ascii="Cambria Math" w:hAnsi="Cambria Math"/>
+                <w:i/>
+              </w:rPr>
+            </m:ctrlPr>
+          </m:sSubPr>
+          <m:e>
+            <m:r>
+              <w:rPr>
+                <w:rFonts w:ascii="Cambria Math" w:hAnsi="Cambria Math"/>
+              </w:rPr>
+              <m:t>W</m:t>
+            </m:r>
+          </m:e>
+          <m:sub>
+            <m:r>
+              <w:rPr>
+                <w:rFonts w:ascii="Cambria Math" w:hAnsi="Cambria Math"/>
+              </w:rPr>
+              <m:t>max</m:t>
+            </m:r>
+          </m:sub>
+        </m:sSub>
+      </m:oMath>
+      <w:r>
+        <w:t xml:space="preserve">, i.e. the point in time and the amount of wealth we have at that time. </w:t>
+      </w:r>
+    </w:p>
+    <w:p>
+      <w:pPr>
+        <w:pStyle w:val="ListParagraph"/>
+        <w:numPr>
+          <w:ilvl w:val="0"/>
+          <w:numId w:val="49"/>
+        </w:numPr>
+      </w:pPr>
+      <w:r>
+        <w:t xml:space="preserve">Our action-space is spanned by </w:t>
+      </w:r>
+      <m:oMath>
+        <m:sSub>
+          <m:sSubPr>
+            <m:ctrlPr>
+              <w:rPr>
+                <w:rFonts w:ascii="Cambria Math" w:hAnsi="Cambria Math"/>
+                <w:i/>
+              </w:rPr>
+            </m:ctrlPr>
+          </m:sSubPr>
+          <m:e>
+            <m:r>
+              <w:rPr>
+                <w:rFonts w:ascii="Cambria Math" w:hAnsi="Cambria Math"/>
+              </w:rPr>
+              <m:t>x</m:t>
+            </m:r>
+          </m:e>
+          <m:sub>
+            <m:r>
+              <w:rPr>
+                <w:rFonts w:ascii="Cambria Math" w:hAnsi="Cambria Math"/>
+              </w:rPr>
+              <m:t>t</m:t>
+            </m:r>
+          </m:sub>
+        </m:sSub>
+        <m:r>
+          <w:rPr>
+            <w:rFonts w:ascii="Cambria Math" w:hAnsi="Cambria Math"/>
+          </w:rPr>
+          <m:t>∈[0,</m:t>
+        </m:r>
+        <m:sSub>
+          <m:sSubPr>
+            <m:ctrlPr>
+              <w:rPr>
+                <w:rFonts w:ascii="Cambria Math" w:hAnsi="Cambria Math"/>
+                <w:i/>
+              </w:rPr>
+            </m:ctrlPr>
+          </m:sSubPr>
+          <m:e>
+            <m:r>
+              <w:rPr>
+                <w:rFonts w:ascii="Cambria Math" w:hAnsi="Cambria Math"/>
+              </w:rPr>
+              <m:t>W</m:t>
+            </m:r>
+          </m:e>
+          <m:sub>
+            <m:r>
+              <w:rPr>
+                <w:rFonts w:ascii="Cambria Math" w:hAnsi="Cambria Math"/>
+              </w:rPr>
+              <m:t>t</m:t>
+            </m:r>
+          </m:sub>
+        </m:sSub>
+        <m:r>
+          <w:rPr>
+            <w:rFonts w:ascii="Cambria Math" w:hAnsi="Cambria Math"/>
+          </w:rPr>
+          <m:t>]</m:t>
+        </m:r>
+      </m:oMath>
+      <w:r>
+        <w:t>, i.e. the amount of our wealth at any point in time we choose to allocate into the risky asset</w:t>
+      </w:r>
+    </w:p>
+    <w:p>
+      <w:pPr>
+        <w:pStyle w:val="ListParagraph"/>
+        <w:numPr>
+          <w:ilvl w:val="0"/>
+          <w:numId w:val="49"/>
+        </w:numPr>
+      </w:pPr>
+      <w:r>
+        <w:t xml:space="preserve">Our reward will be zero at all points from </w:t>
+      </w:r>
+      <m:oMath>
+        <m:r>
+          <w:rPr>
+            <w:rFonts w:ascii="Cambria Math" w:hAnsi="Cambria Math"/>
+          </w:rPr>
+          <m:t>0…T-1</m:t>
+        </m:r>
+      </m:oMath>
+      <w:r>
+        <w:t xml:space="preserve">, and the reward at time T will be the utility derived from our wealth at that time, i.e. </w:t>
+      </w:r>
+      <m:oMath>
+        <m:r>
+          <w:rPr>
+            <w:rFonts w:ascii="Cambria Math" w:hAnsi="Cambria Math"/>
+          </w:rPr>
+          <m:t>U(</m:t>
+        </m:r>
+        <m:sSub>
+          <m:sSubPr>
+            <m:ctrlPr>
+              <w:rPr>
+                <w:rFonts w:ascii="Cambria Math" w:hAnsi="Cambria Math"/>
+                <w:i/>
+              </w:rPr>
+            </m:ctrlPr>
+          </m:sSubPr>
+          <m:e>
+            <m:r>
+              <w:rPr>
+                <w:rFonts w:ascii="Cambria Math" w:hAnsi="Cambria Math"/>
+              </w:rPr>
+              <m:t>W</m:t>
+            </m:r>
+          </m:e>
+          <m:sub>
+            <m:r>
+              <w:rPr>
+                <w:rFonts w:ascii="Cambria Math" w:hAnsi="Cambria Math"/>
+              </w:rPr>
+              <m:t>T</m:t>
+            </m:r>
+          </m:sub>
+        </m:sSub>
+        <m:r>
+          <w:rPr>
+            <w:rFonts w:ascii="Cambria Math" w:hAnsi="Cambria Math"/>
+          </w:rPr>
+          <m:t>)</m:t>
+        </m:r>
+      </m:oMath>
+      <w:r>
+        <w:t>.</w:t>
+      </w:r>
+    </w:p>
+    <w:p>
+      <w:pPr>
+        <w:pStyle w:val="Heading3"/>
+      </w:pPr>
+      <w:r>
+        <w:t>Part 2</w:t>
+      </w:r>
+    </w:p>
+    <w:p>
+      <w:r>
+        <w:t xml:space="preserve">We start from the fundamental definition of the value function, which is simply the expected value of the total discounted reward we accrue from following actions prescribed by a policy starting from a given state: </w:t>
+      </w:r>
+    </w:p>
+    <w:p>
+      <w:pPr>
+        <w:jc w:val="center"/>
+      </w:pPr>
+      <m:oMathPara>
+        <m:oMath>
+          <m:sSub>
+            <m:sSubPr>
+              <m:ctrlPr>
+                <w:rPr>
+                  <w:rFonts w:ascii="Cambria Math" w:hAnsi="Cambria Math"/>
+                  <w:i/>
+                </w:rPr>
+              </m:ctrlPr>
+            </m:sSubPr>
+            <m:e>
+              <m:r>
+                <w:rPr>
+                  <w:rFonts w:ascii="Cambria Math" w:hAnsi="Cambria Math"/>
+                </w:rPr>
+                <m:t>V</m:t>
+              </m:r>
+            </m:e>
+            <m:sub>
+              <m:r>
+                <w:rPr>
+                  <w:rFonts w:ascii="Cambria Math" w:hAnsi="Cambria Math"/>
+                </w:rPr>
+                <m:t>π</m:t>
+              </m:r>
+            </m:sub>
+          </m:sSub>
+          <m:d>
+            <m:dPr>
+              <m:ctrlPr>
+                <w:rPr>
+                  <w:rFonts w:ascii="Cambria Math" w:hAnsi="Cambria Math"/>
+                  <w:i/>
+                </w:rPr>
+              </m:ctrlPr>
+            </m:dPr>
+            <m:e>
+              <m:sSub>
+                <m:sSubPr>
+                  <m:ctrlPr>
+                    <w:rPr>
+                      <w:rFonts w:ascii="Cambria Math" w:hAnsi="Cambria Math"/>
+                      <w:i/>
+                    </w:rPr>
+                  </m:ctrlPr>
+                </m:sSubPr>
+                <m:e>
+                  <m:r>
+                    <w:rPr>
+                      <w:rFonts w:ascii="Cambria Math" w:hAnsi="Cambria Math"/>
+                    </w:rPr>
+                    <m:t>s</m:t>
+                  </m:r>
+                </m:e>
+                <m:sub>
+                  <m:r>
+                    <w:rPr>
+                      <w:rFonts w:ascii="Cambria Math" w:hAnsi="Cambria Math"/>
+                    </w:rPr>
+                    <m:t>t</m:t>
+                  </m:r>
+                </m:sub>
+              </m:sSub>
+            </m:e>
+          </m:d>
+          <m:r>
+            <w:rPr>
+              <w:rFonts w:ascii="Cambria Math" w:hAnsi="Cambria Math"/>
+            </w:rPr>
+            <m:t>=</m:t>
+          </m:r>
+          <m:nary>
+            <m:naryPr>
+              <m:chr m:val="∑"/>
+              <m:limLoc m:val="undOvr"/>
+              <m:ctrlPr>
+                <w:rPr>
+                  <w:rFonts w:ascii="Cambria Math" w:hAnsi="Cambria Math"/>
+                  <w:i/>
+                </w:rPr>
+              </m:ctrlPr>
+            </m:naryPr>
+            <m:sub>
+              <m:sSup>
+                <m:sSupPr>
+                  <m:ctrlPr>
+                    <w:rPr>
+                      <w:rFonts w:ascii="Cambria Math" w:hAnsi="Cambria Math"/>
+                      <w:i/>
+                    </w:rPr>
+                  </m:ctrlPr>
+                </m:sSupPr>
+                <m:e>
+                  <m:r>
+                    <w:rPr>
+                      <w:rFonts w:ascii="Cambria Math" w:hAnsi="Cambria Math"/>
+                    </w:rPr>
+                    <m:t>t</m:t>
+                  </m:r>
+                </m:e>
+                <m:sup>
+                  <m:r>
+                    <w:rPr>
+                      <w:rFonts w:ascii="Cambria Math" w:hAnsi="Cambria Math"/>
+                    </w:rPr>
+                    <m:t>'</m:t>
+                  </m:r>
+                </m:sup>
+              </m:sSup>
+              <m:r>
+                <w:rPr>
+                  <w:rFonts w:ascii="Cambria Math" w:hAnsi="Cambria Math"/>
+                </w:rPr>
+                <m:t>=t</m:t>
+              </m:r>
+            </m:sub>
+            <m:sup>
+              <m:r>
+                <w:rPr>
+                  <w:rFonts w:ascii="Cambria Math" w:hAnsi="Cambria Math"/>
+                </w:rPr>
+                <m:t>T</m:t>
+              </m:r>
+            </m:sup>
+            <m:e>
+              <m:r>
+                <w:rPr>
+                  <w:rFonts w:ascii="Cambria Math" w:hAnsi="Cambria Math"/>
+                </w:rPr>
+                <m:t>E</m:t>
+              </m:r>
+              <m:d>
+                <m:dPr>
+                  <m:begChr m:val="["/>
+                  <m:endChr m:val="]"/>
+                  <m:ctrlPr>
+                    <w:rPr>
+                      <w:rFonts w:ascii="Cambria Math" w:hAnsi="Cambria Math"/>
+                      <w:i/>
+                    </w:rPr>
+                  </m:ctrlPr>
+                </m:dPr>
+                <m:e>
+                  <m:sSup>
+                    <m:sSupPr>
+                      <m:ctrlPr>
+                        <w:rPr>
+                          <w:rFonts w:ascii="Cambria Math" w:hAnsi="Cambria Math"/>
+                          <w:i/>
+                        </w:rPr>
+                      </m:ctrlPr>
+                    </m:sSupPr>
+                    <m:e>
+                      <m:r>
+                        <w:rPr>
+                          <w:rFonts w:ascii="Cambria Math" w:hAnsi="Cambria Math"/>
+                        </w:rPr>
+                        <m:t>γ</m:t>
+                      </m:r>
+                    </m:e>
+                    <m:sup>
+                      <m:sSup>
+                        <m:sSupPr>
+                          <m:ctrlPr>
+                            <w:rPr>
+                              <w:rFonts w:ascii="Cambria Math" w:hAnsi="Cambria Math"/>
+                              <w:i/>
+                            </w:rPr>
+                          </m:ctrlPr>
+                        </m:sSupPr>
+                        <m:e>
+                          <m:r>
+                            <w:rPr>
+                              <w:rFonts w:ascii="Cambria Math" w:hAnsi="Cambria Math"/>
+                            </w:rPr>
+                            <m:t>t</m:t>
+                          </m:r>
+                        </m:e>
+                        <m:sup>
+                          <m:r>
+                            <w:rPr>
+                              <w:rFonts w:ascii="Cambria Math" w:hAnsi="Cambria Math"/>
+                            </w:rPr>
+                            <m:t>'</m:t>
+                          </m:r>
+                        </m:sup>
+                      </m:sSup>
+                      <m:r>
+                        <w:rPr>
+                          <w:rFonts w:ascii="Cambria Math" w:hAnsi="Cambria Math"/>
+                        </w:rPr>
+                        <m:t>-t</m:t>
+                      </m:r>
+                    </m:sup>
+                  </m:sSup>
+                  <m:r>
+                    <w:rPr>
+                      <w:rFonts w:ascii="Cambria Math" w:hAnsi="Cambria Math"/>
+                    </w:rPr>
+                    <m:t>R</m:t>
+                  </m:r>
+                  <m:d>
+                    <m:dPr>
+                      <m:ctrlPr>
+                        <w:rPr>
+                          <w:rFonts w:ascii="Cambria Math" w:hAnsi="Cambria Math"/>
+                          <w:i/>
+                        </w:rPr>
+                      </m:ctrlPr>
+                    </m:dPr>
+                    <m:e>
+                      <m:sSub>
+                        <m:sSubPr>
+                          <m:ctrlPr>
+                            <w:rPr>
+                              <w:rFonts w:ascii="Cambria Math" w:hAnsi="Cambria Math"/>
+                              <w:i/>
+                            </w:rPr>
+                          </m:ctrlPr>
+                        </m:sSubPr>
+                        <m:e>
+                          <m:r>
+                            <w:rPr>
+                              <w:rFonts w:ascii="Cambria Math" w:hAnsi="Cambria Math"/>
+                            </w:rPr>
+                            <m:t>s</m:t>
+                          </m:r>
+                        </m:e>
+                        <m:sub>
+                          <m:sSup>
+                            <m:sSupPr>
+                              <m:ctrlPr>
+                                <w:rPr>
+                                  <w:rFonts w:ascii="Cambria Math" w:hAnsi="Cambria Math"/>
+                                  <w:i/>
+                                </w:rPr>
+                              </m:ctrlPr>
+                            </m:sSupPr>
+                            <m:e>
+                              <m:r>
+                                <w:rPr>
+                                  <w:rFonts w:ascii="Cambria Math" w:hAnsi="Cambria Math"/>
+                                </w:rPr>
+                                <m:t>t</m:t>
+                              </m:r>
+                            </m:e>
+                            <m:sup>
+                              <m:r>
+                                <w:rPr>
+                                  <w:rFonts w:ascii="Cambria Math" w:hAnsi="Cambria Math"/>
+                                </w:rPr>
+                                <m:t>'</m:t>
+                              </m:r>
+                            </m:sup>
+                          </m:sSup>
+                        </m:sub>
+                      </m:sSub>
+                      <m:r>
+                        <w:rPr>
+                          <w:rFonts w:ascii="Cambria Math" w:hAnsi="Cambria Math"/>
+                        </w:rPr>
+                        <m:t>,</m:t>
+                      </m:r>
+                      <m:sSub>
+                        <m:sSubPr>
+                          <m:ctrlPr>
+                            <w:rPr>
+                              <w:rFonts w:ascii="Cambria Math" w:hAnsi="Cambria Math"/>
+                              <w:i/>
+                            </w:rPr>
+                          </m:ctrlPr>
+                        </m:sSubPr>
+                        <m:e>
+                          <m:r>
+                            <w:rPr>
+                              <w:rFonts w:ascii="Cambria Math" w:hAnsi="Cambria Math"/>
+                            </w:rPr>
+                            <m:t>a</m:t>
+                          </m:r>
+                        </m:e>
+                        <m:sub>
+                          <m:sSup>
+                            <m:sSupPr>
+                              <m:ctrlPr>
+                                <w:rPr>
+                                  <w:rFonts w:ascii="Cambria Math" w:hAnsi="Cambria Math"/>
+                                  <w:i/>
+                                </w:rPr>
+                              </m:ctrlPr>
+                            </m:sSupPr>
+                            <m:e>
+                              <m:r>
+                                <w:rPr>
+                                  <w:rFonts w:ascii="Cambria Math" w:hAnsi="Cambria Math"/>
+                                </w:rPr>
+                                <m:t>t</m:t>
+                              </m:r>
+                            </m:e>
+                            <m:sup>
+                              <m:r>
+                                <w:rPr>
+                                  <w:rFonts w:ascii="Cambria Math" w:hAnsi="Cambria Math"/>
+                                </w:rPr>
+                                <m:t>'</m:t>
+                              </m:r>
+                            </m:sup>
+                          </m:sSup>
+                        </m:sub>
+                      </m:sSub>
+                    </m:e>
+                  </m:d>
+                </m:e>
+                <m:e>
+                  <m:sSub>
+                    <m:sSubPr>
+                      <m:ctrlPr>
+                        <w:rPr>
+                          <w:rFonts w:ascii="Cambria Math" w:hAnsi="Cambria Math"/>
+                          <w:i/>
+                        </w:rPr>
+                      </m:ctrlPr>
+                    </m:sSubPr>
+                    <m:e>
+                      <m:r>
+                        <w:rPr>
+                          <w:rFonts w:ascii="Cambria Math" w:hAnsi="Cambria Math"/>
+                        </w:rPr>
+                        <m:t>s</m:t>
+                      </m:r>
+                    </m:e>
+                    <m:sub>
+                      <m:r>
+                        <w:rPr>
+                          <w:rFonts w:ascii="Cambria Math" w:hAnsi="Cambria Math"/>
+                        </w:rPr>
+                        <m:t>t</m:t>
+                      </m:r>
+                    </m:sub>
+                  </m:sSub>
+                </m:e>
+              </m:d>
+            </m:e>
+          </m:nary>
+        </m:oMath>
+      </m:oMathPara>
+    </w:p>
+    <w:p>
+      <w:r>
+        <w:t xml:space="preserve">From the above, we know that we only realize rewards at the final time step, so we have </w:t>
+      </w:r>
+    </w:p>
+    <w:p>
+      <w:pPr>
+        <w:jc w:val="center"/>
+      </w:pPr>
+      <m:oMathPara>
+        <m:oMath>
+          <m:sSub>
+            <m:sSubPr>
+              <m:ctrlPr>
+                <w:rPr>
+                  <w:rFonts w:ascii="Cambria Math" w:hAnsi="Cambria Math"/>
+                  <w:i/>
+                </w:rPr>
+              </m:ctrlPr>
+            </m:sSubPr>
+            <m:e>
+              <m:r>
+                <w:rPr>
+                  <w:rFonts w:ascii="Cambria Math" w:hAnsi="Cambria Math"/>
+                </w:rPr>
+                <m:t>V</m:t>
+              </m:r>
+            </m:e>
+            <m:sub>
+              <m:r>
+                <w:rPr>
+                  <w:rFonts w:ascii="Cambria Math" w:hAnsi="Cambria Math"/>
+                </w:rPr>
+                <m:t>π</m:t>
+              </m:r>
+            </m:sub>
+          </m:sSub>
+          <m:d>
+            <m:dPr>
+              <m:ctrlPr>
+                <w:rPr>
+                  <w:rFonts w:ascii="Cambria Math" w:hAnsi="Cambria Math"/>
+                  <w:i/>
+                </w:rPr>
+              </m:ctrlPr>
+            </m:dPr>
+            <m:e>
+              <m:r>
+                <w:rPr>
+                  <w:rFonts w:ascii="Cambria Math" w:hAnsi="Cambria Math"/>
+                </w:rPr>
+                <m:t>t,</m:t>
+              </m:r>
+              <m:sSub>
+                <m:sSubPr>
+                  <m:ctrlPr>
+                    <w:rPr>
+                      <w:rFonts w:ascii="Cambria Math" w:hAnsi="Cambria Math"/>
+                      <w:i/>
+                    </w:rPr>
+                  </m:ctrlPr>
+                </m:sSubPr>
+                <m:e>
+                  <m:r>
+                    <w:rPr>
+                      <w:rFonts w:ascii="Cambria Math" w:hAnsi="Cambria Math"/>
+                    </w:rPr>
+                    <m:t>W</m:t>
+                  </m:r>
+                </m:e>
+                <m:sub>
+                  <m:r>
+                    <w:rPr>
+                      <w:rFonts w:ascii="Cambria Math" w:hAnsi="Cambria Math"/>
+                    </w:rPr>
+                    <m:t>t</m:t>
+                  </m:r>
+                </m:sub>
+              </m:sSub>
+            </m:e>
+          </m:d>
+          <m:r>
+            <w:rPr>
+              <w:rFonts w:ascii="Cambria Math" w:hAnsi="Cambria Math"/>
+            </w:rPr>
+            <m:t>=</m:t>
+          </m:r>
+          <m:sSub>
+            <m:sSubPr>
+              <m:ctrlPr>
+                <w:rPr>
+                  <w:rFonts w:ascii="Cambria Math" w:hAnsi="Cambria Math"/>
+                  <w:i/>
+                </w:rPr>
+              </m:ctrlPr>
+            </m:sSubPr>
+            <m:e>
+              <m:r>
+                <w:rPr>
+                  <w:rFonts w:ascii="Cambria Math" w:hAnsi="Cambria Math"/>
+                </w:rPr>
+                <m:t>E</m:t>
+              </m:r>
+            </m:e>
+            <m:sub>
+              <m:r>
+                <w:rPr>
+                  <w:rFonts w:ascii="Cambria Math" w:hAnsi="Cambria Math"/>
+                </w:rPr>
+                <m:t>π</m:t>
+              </m:r>
+            </m:sub>
+          </m:sSub>
+          <m:d>
+            <m:dPr>
+              <m:begChr m:val="["/>
+              <m:endChr m:val="]"/>
+              <m:ctrlPr>
+                <w:rPr>
+                  <w:rFonts w:ascii="Cambria Math" w:hAnsi="Cambria Math"/>
+                  <w:i/>
+                </w:rPr>
+              </m:ctrlPr>
+            </m:dPr>
+            <m:e>
+              <m:r>
+                <w:rPr>
+                  <w:rFonts w:ascii="Cambria Math" w:hAnsi="Cambria Math"/>
+                </w:rPr>
+                <m:t>-</m:t>
+              </m:r>
+              <m:sSup>
+                <m:sSupPr>
+                  <m:ctrlPr>
+                    <w:rPr>
+                      <w:rFonts w:ascii="Cambria Math" w:hAnsi="Cambria Math"/>
+                      <w:i/>
+                    </w:rPr>
+                  </m:ctrlPr>
+                </m:sSupPr>
+                <m:e>
+                  <m:r>
+                    <w:rPr>
+                      <w:rFonts w:ascii="Cambria Math" w:hAnsi="Cambria Math"/>
+                    </w:rPr>
+                    <m:t>γ</m:t>
+                  </m:r>
+                </m:e>
+                <m:sup>
+                  <m:r>
+                    <w:rPr>
+                      <w:rFonts w:ascii="Cambria Math" w:hAnsi="Cambria Math"/>
+                    </w:rPr>
+                    <m:t>T-t</m:t>
+                  </m:r>
+                </m:sup>
+              </m:sSup>
+              <m:r>
+                <w:rPr>
+                  <w:rFonts w:ascii="Cambria Math" w:hAnsi="Cambria Math"/>
+                </w:rPr>
+                <m:t>U(</m:t>
+              </m:r>
+              <m:sSub>
+                <m:sSubPr>
+                  <m:ctrlPr>
+                    <w:rPr>
+                      <w:rFonts w:ascii="Cambria Math" w:hAnsi="Cambria Math"/>
+                      <w:i/>
+                    </w:rPr>
+                  </m:ctrlPr>
+                </m:sSubPr>
+                <m:e>
+                  <m:r>
+                    <w:rPr>
+                      <w:rFonts w:ascii="Cambria Math" w:hAnsi="Cambria Math"/>
+                    </w:rPr>
+                    <m:t>W</m:t>
+                  </m:r>
+                </m:e>
+                <m:sub>
+                  <m:r>
+                    <w:rPr>
+                      <w:rFonts w:ascii="Cambria Math" w:hAnsi="Cambria Math"/>
+                    </w:rPr>
+                    <m:t>T</m:t>
+                  </m:r>
+                </m:sub>
+              </m:sSub>
+              <m:r>
+                <w:rPr>
+                  <w:rFonts w:ascii="Cambria Math" w:hAnsi="Cambria Math"/>
+                </w:rPr>
+                <m:t>)</m:t>
+              </m:r>
+            </m:e>
+            <m:e>
+              <m:r>
+                <w:rPr>
+                  <w:rFonts w:ascii="Cambria Math" w:hAnsi="Cambria Math"/>
+                </w:rPr>
+                <m:t>(t,</m:t>
+              </m:r>
+              <m:sSub>
+                <m:sSubPr>
+                  <m:ctrlPr>
+                    <w:rPr>
+                      <w:rFonts w:ascii="Cambria Math" w:hAnsi="Cambria Math"/>
+                      <w:i/>
+                    </w:rPr>
+                  </m:ctrlPr>
+                </m:sSubPr>
+                <m:e>
+                  <m:r>
+                    <w:rPr>
+                      <w:rFonts w:ascii="Cambria Math" w:hAnsi="Cambria Math"/>
+                    </w:rPr>
+                    <m:t>W</m:t>
+                  </m:r>
+                </m:e>
+                <m:sub>
+                  <m:r>
+                    <w:rPr>
+                      <w:rFonts w:ascii="Cambria Math" w:hAnsi="Cambria Math"/>
+                    </w:rPr>
+                    <m:t>t</m:t>
+                  </m:r>
+                </m:sub>
+              </m:sSub>
+              <m:r>
+                <w:rPr>
+                  <w:rFonts w:ascii="Cambria Math" w:hAnsi="Cambria Math"/>
+                </w:rPr>
+                <m:t>)</m:t>
+              </m:r>
+            </m:e>
+          </m:d>
+        </m:oMath>
+      </m:oMathPara>
+    </w:p>
+    <w:p>
+      <w:r>
+        <w:t xml:space="preserve">Where </w:t>
+      </w:r>
+      <m:oMath>
+        <m:r>
+          <w:rPr>
+            <w:rFonts w:ascii="Cambria Math" w:hAnsi="Cambria Math"/>
+          </w:rPr>
+          <m:t>U</m:t>
+        </m:r>
+        <m:d>
+          <m:dPr>
+            <m:ctrlPr>
+              <w:rPr>
+                <w:rFonts w:ascii="Cambria Math" w:hAnsi="Cambria Math"/>
+                <w:i/>
+              </w:rPr>
+            </m:ctrlPr>
+          </m:dPr>
+          <m:e>
+            <m:sSub>
+              <m:sSubPr>
+                <m:ctrlPr>
+                  <w:rPr>
+                    <w:rFonts w:ascii="Cambria Math" w:hAnsi="Cambria Math"/>
+                    <w:i/>
+                  </w:rPr>
+                </m:ctrlPr>
+              </m:sSubPr>
+              <m:e>
+                <m:r>
+                  <w:rPr>
+                    <w:rFonts w:ascii="Cambria Math" w:hAnsi="Cambria Math"/>
+                  </w:rPr>
+                  <m:t>W</m:t>
+                </m:r>
+              </m:e>
+              <m:sub>
+                <m:r>
+                  <w:rPr>
+                    <w:rFonts w:ascii="Cambria Math" w:hAnsi="Cambria Math"/>
+                  </w:rPr>
+                  <m:t>T</m:t>
+                </m:r>
+              </m:sub>
+            </m:sSub>
+          </m:e>
+        </m:d>
+        <m:r>
+          <w:rPr>
+            <w:rFonts w:ascii="Cambria Math" w:hAnsi="Cambria Math"/>
+          </w:rPr>
+          <m:t>=</m:t>
+        </m:r>
+        <m:f>
+          <m:fPr>
+            <m:ctrlPr>
+              <w:rPr>
+                <w:rFonts w:ascii="Cambria Math" w:hAnsi="Cambria Math"/>
+                <w:i/>
+              </w:rPr>
+            </m:ctrlPr>
+          </m:fPr>
+          <m:num>
+            <m:sSup>
+              <m:sSupPr>
+                <m:ctrlPr>
+                  <w:rPr>
+                    <w:rFonts w:ascii="Cambria Math" w:hAnsi="Cambria Math"/>
+                    <w:i/>
+                  </w:rPr>
+                </m:ctrlPr>
+              </m:sSupPr>
+              <m:e>
+                <m:r>
+                  <w:rPr>
+                    <w:rFonts w:ascii="Cambria Math" w:hAnsi="Cambria Math"/>
+                  </w:rPr>
+                  <m:t>e</m:t>
+                </m:r>
+              </m:e>
+              <m:sup>
+                <m:r>
+                  <w:rPr>
+                    <w:rFonts w:ascii="Cambria Math" w:hAnsi="Cambria Math"/>
+                  </w:rPr>
+                  <m:t>-a</m:t>
+                </m:r>
+                <m:sSub>
+                  <m:sSubPr>
+                    <m:ctrlPr>
+                      <w:rPr>
+                        <w:rFonts w:ascii="Cambria Math" w:hAnsi="Cambria Math"/>
+                        <w:i/>
+                      </w:rPr>
+                    </m:ctrlPr>
+                  </m:sSubPr>
+                  <m:e>
+                    <m:r>
+                      <w:rPr>
+                        <w:rFonts w:ascii="Cambria Math" w:hAnsi="Cambria Math"/>
+                      </w:rPr>
+                      <m:t>W</m:t>
+                    </m:r>
+                  </m:e>
+                  <m:sub>
+                    <m:r>
+                      <w:rPr>
+                        <w:rFonts w:ascii="Cambria Math" w:hAnsi="Cambria Math"/>
+                      </w:rPr>
+                      <m:t>T</m:t>
+                    </m:r>
+                  </m:sub>
+                </m:sSub>
+              </m:sup>
+            </m:sSup>
+          </m:num>
+          <m:den>
+            <m:r>
+              <w:rPr>
+                <w:rFonts w:ascii="Cambria Math" w:hAnsi="Cambria Math"/>
+              </w:rPr>
+              <m:t>a</m:t>
+            </m:r>
+          </m:den>
+        </m:f>
+      </m:oMath>
+      <w:r>
+        <w:t>.</w:t>
+      </w:r>
+    </w:p>
+    <w:p>
+      <w:r>
+        <w:t xml:space="preserve">To find the optimal value function, we </w:t>
+      </w:r>
+      <w:r>
+        <w:t>simply apply a policy which maximizes the expected discounted reward that is used to calculate the value function, i.e.</w:t>
+      </w:r>
+    </w:p>
+    <w:p>
+      <w:pPr>
+        <w:jc w:val="center"/>
+      </w:pPr>
+      <m:oMathPara>
+        <m:oMath>
+          <m:sSup>
+            <m:sSupPr>
+              <m:ctrlPr>
+                <w:rPr>
+                  <w:rFonts w:ascii="Cambria Math" w:hAnsi="Cambria Math"/>
+                  <w:i/>
+                </w:rPr>
+              </m:ctrlPr>
+            </m:sSupPr>
+            <m:e>
+              <m:r>
+                <w:rPr>
+                  <w:rFonts w:ascii="Cambria Math" w:hAnsi="Cambria Math"/>
+                </w:rPr>
+                <m:t>V</m:t>
+              </m:r>
+            </m:e>
+            <m:sup>
+              <m:r>
+                <w:rPr>
+                  <w:rFonts w:ascii="Cambria Math" w:hAnsi="Cambria Math"/>
+                </w:rPr>
+                <m:t>*</m:t>
+              </m:r>
+            </m:sup>
+          </m:sSup>
+          <m:d>
+            <m:dPr>
+              <m:ctrlPr>
+                <w:rPr>
+                  <w:rFonts w:ascii="Cambria Math" w:hAnsi="Cambria Math"/>
+                  <w:i/>
+                </w:rPr>
+              </m:ctrlPr>
+            </m:dPr>
+            <m:e>
+              <m:r>
+                <w:rPr>
+                  <w:rFonts w:ascii="Cambria Math" w:hAnsi="Cambria Math"/>
+                </w:rPr>
+                <m:t>t,</m:t>
+              </m:r>
+              <m:sSub>
+                <m:sSubPr>
+                  <m:ctrlPr>
+                    <w:rPr>
+                      <w:rFonts w:ascii="Cambria Math" w:hAnsi="Cambria Math"/>
+                      <w:i/>
+                    </w:rPr>
+                  </m:ctrlPr>
+                </m:sSubPr>
+                <m:e>
+                  <m:r>
+                    <w:rPr>
+                      <w:rFonts w:ascii="Cambria Math" w:hAnsi="Cambria Math"/>
+                    </w:rPr>
+                    <m:t>W</m:t>
+                  </m:r>
+                </m:e>
+                <m:sub>
+                  <m:r>
+                    <w:rPr>
+                      <w:rFonts w:ascii="Cambria Math" w:hAnsi="Cambria Math"/>
+                    </w:rPr>
+                    <m:t>t</m:t>
+                  </m:r>
+                </m:sub>
+              </m:sSub>
+            </m:e>
+          </m:d>
+          <m:r>
+            <w:rPr>
+              <w:rFonts w:ascii="Cambria Math" w:hAnsi="Cambria Math"/>
+            </w:rPr>
+            <m:t>=</m:t>
+          </m:r>
+          <m:func>
+            <m:funcPr>
+              <m:ctrlPr>
+                <w:rPr>
+                  <w:rFonts w:ascii="Cambria Math" w:hAnsi="Cambria Math"/>
+                  <w:i/>
+                </w:rPr>
+              </m:ctrlPr>
+            </m:funcPr>
+            <m:fName>
+              <m:limLow>
+                <m:limLowPr>
+                  <m:ctrlPr>
+                    <w:rPr>
+                      <w:rFonts w:ascii="Cambria Math" w:hAnsi="Cambria Math"/>
+                      <w:i/>
+                    </w:rPr>
+                  </m:ctrlPr>
+                </m:limLowPr>
+                <m:e>
+                  <m:r>
+                    <m:rPr>
+                      <m:sty m:val="p"/>
+                    </m:rPr>
+                    <w:rPr>
+                      <w:rFonts w:ascii="Cambria Math" w:hAnsi="Cambria Math"/>
+                    </w:rPr>
+                    <m:t>max</m:t>
+                  </m:r>
+                  <m:ctrlPr>
+                    <w:rPr>
+                      <w:rFonts w:ascii="Cambria Math" w:hAnsi="Cambria Math"/>
+                    </w:rPr>
+                  </m:ctrlPr>
+                </m:e>
+                <m:lim>
+                  <m:r>
+                    <w:rPr>
+                      <w:rFonts w:ascii="Cambria Math" w:hAnsi="Cambria Math"/>
+                    </w:rPr>
+                    <m:t>π</m:t>
+                  </m:r>
+                  <m:ctrlPr>
+                    <w:rPr>
+                      <w:rFonts w:ascii="Cambria Math" w:hAnsi="Cambria Math"/>
+                    </w:rPr>
+                  </m:ctrlPr>
+                </m:lim>
+              </m:limLow>
+            </m:fName>
+            <m:e>
+              <m:sSub>
+                <m:sSubPr>
+                  <m:ctrlPr>
+                    <w:rPr>
+                      <w:rFonts w:ascii="Cambria Math" w:hAnsi="Cambria Math"/>
+                      <w:i/>
+                    </w:rPr>
+                  </m:ctrlPr>
+                </m:sSubPr>
+                <m:e>
+                  <m:r>
+                    <w:rPr>
+                      <w:rFonts w:ascii="Cambria Math" w:hAnsi="Cambria Math"/>
+                    </w:rPr>
+                    <m:t>E</m:t>
+                  </m:r>
+                </m:e>
+                <m:sub>
+                  <m:r>
+                    <w:rPr>
+                      <w:rFonts w:ascii="Cambria Math" w:hAnsi="Cambria Math"/>
+                    </w:rPr>
+                    <m:t>π</m:t>
+                  </m:r>
+                </m:sub>
+              </m:sSub>
+              <m:d>
+                <m:dPr>
+                  <m:begChr m:val="["/>
+                  <m:endChr m:val="]"/>
+                  <m:ctrlPr>
+                    <w:rPr>
+                      <w:rFonts w:ascii="Cambria Math" w:hAnsi="Cambria Math"/>
+                      <w:i/>
+                    </w:rPr>
+                  </m:ctrlPr>
+                </m:dPr>
+                <m:e>
+                  <m:sSup>
+                    <m:sSupPr>
+                      <m:ctrlPr>
+                        <w:rPr>
+                          <w:rFonts w:ascii="Cambria Math" w:hAnsi="Cambria Math"/>
+                          <w:i/>
+                        </w:rPr>
+                      </m:ctrlPr>
+                    </m:sSupPr>
+                    <m:e>
+                      <m:r>
+                        <w:rPr>
+                          <w:rFonts w:ascii="Cambria Math" w:hAnsi="Cambria Math"/>
+                        </w:rPr>
+                        <m:t>γ</m:t>
+                      </m:r>
+                    </m:e>
+                    <m:sup>
+                      <m:r>
+                        <w:rPr>
+                          <w:rFonts w:ascii="Cambria Math" w:hAnsi="Cambria Math"/>
+                        </w:rPr>
+                        <m:t>T-t</m:t>
+                      </m:r>
+                    </m:sup>
+                  </m:sSup>
+                  <m:r>
+                    <w:rPr>
+                      <w:rFonts w:ascii="Cambria Math" w:hAnsi="Cambria Math"/>
+                    </w:rPr>
+                    <m:t>U(</m:t>
+                  </m:r>
+                  <m:sSub>
+                    <m:sSubPr>
+                      <m:ctrlPr>
+                        <w:rPr>
+                          <w:rFonts w:ascii="Cambria Math" w:hAnsi="Cambria Math"/>
+                          <w:i/>
+                        </w:rPr>
+                      </m:ctrlPr>
+                    </m:sSubPr>
+                    <m:e>
+                      <m:r>
+                        <w:rPr>
+                          <w:rFonts w:ascii="Cambria Math" w:hAnsi="Cambria Math"/>
+                        </w:rPr>
+                        <m:t>W</m:t>
+                      </m:r>
+                    </m:e>
+                    <m:sub>
+                      <m:r>
+                        <w:rPr>
+                          <w:rFonts w:ascii="Cambria Math" w:hAnsi="Cambria Math"/>
+                        </w:rPr>
+                        <m:t>T</m:t>
+                      </m:r>
+                    </m:sub>
+                  </m:sSub>
+                  <m:r>
+                    <w:rPr>
+                      <w:rFonts w:ascii="Cambria Math" w:hAnsi="Cambria Math"/>
+                    </w:rPr>
+                    <m:t>)</m:t>
+                  </m:r>
+                </m:e>
+                <m:e>
+                  <m:r>
+                    <w:rPr>
+                      <w:rFonts w:ascii="Cambria Math" w:hAnsi="Cambria Math"/>
+                    </w:rPr>
+                    <m:t>(t,</m:t>
+                  </m:r>
+                  <m:sSub>
+                    <m:sSubPr>
+                      <m:ctrlPr>
+                        <w:rPr>
+                          <w:rFonts w:ascii="Cambria Math" w:hAnsi="Cambria Math"/>
+                          <w:i/>
+                        </w:rPr>
+                      </m:ctrlPr>
+                    </m:sSubPr>
+                    <m:e>
+                      <m:r>
+                        <w:rPr>
+                          <w:rFonts w:ascii="Cambria Math" w:hAnsi="Cambria Math"/>
+                        </w:rPr>
+                        <m:t>W</m:t>
+                      </m:r>
+                    </m:e>
+                    <m:sub>
+                      <m:r>
+                        <w:rPr>
+                          <w:rFonts w:ascii="Cambria Math" w:hAnsi="Cambria Math"/>
+                        </w:rPr>
+                        <m:t>t</m:t>
+                      </m:r>
+                    </m:sub>
+                  </m:sSub>
+                  <m:r>
+                    <w:rPr>
+                      <w:rFonts w:ascii="Cambria Math" w:hAnsi="Cambria Math"/>
+                    </w:rPr>
+                    <m:t>)</m:t>
+                  </m:r>
+                </m:e>
+              </m:d>
+            </m:e>
+          </m:func>
+        </m:oMath>
+      </m:oMathPara>
+    </w:p>
+    <w:p>
+      <w:r>
+        <w:lastRenderedPageBreak/>
+        <w:t>We know the generic form of the Bellman Optimality Equation is given as</w:t>
+      </w:r>
+    </w:p>
+    <w:p>
+      <w:pPr>
+        <w:jc w:val="center"/>
+      </w:pPr>
+      <m:oMathPara>
+        <m:oMath>
+          <m:sSup>
+            <m:sSupPr>
+              <m:ctrlPr>
+                <w:rPr>
+                  <w:rFonts w:ascii="Cambria Math" w:hAnsi="Cambria Math"/>
+                  <w:i/>
+                </w:rPr>
+              </m:ctrlPr>
+            </m:sSupPr>
+            <m:e>
+              <m:r>
+                <w:rPr>
+                  <w:rFonts w:ascii="Cambria Math" w:hAnsi="Cambria Math"/>
+                </w:rPr>
+                <m:t>V</m:t>
+              </m:r>
+            </m:e>
+            <m:sup>
+              <m:r>
+                <w:rPr>
+                  <w:rFonts w:ascii="Cambria Math" w:hAnsi="Cambria Math"/>
+                </w:rPr>
+                <m:t>*</m:t>
+              </m:r>
+            </m:sup>
+          </m:sSup>
+          <m:d>
+            <m:dPr>
+              <m:ctrlPr>
+                <w:rPr>
+                  <w:rFonts w:ascii="Cambria Math" w:hAnsi="Cambria Math"/>
+                  <w:i/>
+                </w:rPr>
+              </m:ctrlPr>
+            </m:dPr>
+            <m:e>
+              <m:r>
+                <w:rPr>
+                  <w:rFonts w:ascii="Cambria Math" w:hAnsi="Cambria Math"/>
+                </w:rPr>
+                <m:t>s</m:t>
+              </m:r>
+            </m:e>
+          </m:d>
+          <m:r>
+            <w:rPr>
+              <w:rFonts w:ascii="Cambria Math" w:hAnsi="Cambria Math"/>
+            </w:rPr>
+            <m:t>=</m:t>
+          </m:r>
+          <m:func>
+            <m:funcPr>
+              <m:ctrlPr>
+                <w:rPr>
+                  <w:rFonts w:ascii="Cambria Math" w:hAnsi="Cambria Math"/>
+                  <w:i/>
+                </w:rPr>
+              </m:ctrlPr>
+            </m:funcPr>
+            <m:fName>
+              <m:limLow>
+                <m:limLowPr>
+                  <m:ctrlPr>
+                    <w:rPr>
+                      <w:rFonts w:ascii="Cambria Math" w:hAnsi="Cambria Math"/>
+                      <w:i/>
+                    </w:rPr>
+                  </m:ctrlPr>
+                </m:limLowPr>
+                <m:e>
+                  <m:r>
+                    <m:rPr>
+                      <m:sty m:val="p"/>
+                    </m:rPr>
+                    <w:rPr>
+                      <w:rFonts w:ascii="Cambria Math" w:hAnsi="Cambria Math"/>
+                    </w:rPr>
+                    <m:t>max</m:t>
+                  </m:r>
+                  <m:ctrlPr>
+                    <w:rPr>
+                      <w:rFonts w:ascii="Cambria Math" w:hAnsi="Cambria Math"/>
+                    </w:rPr>
+                  </m:ctrlPr>
+                </m:e>
+                <m:lim>
+                  <m:r>
+                    <w:rPr>
+                      <w:rFonts w:ascii="Cambria Math" w:hAnsi="Cambria Math"/>
+                    </w:rPr>
+                    <m:t>a</m:t>
+                  </m:r>
+                  <m:ctrlPr>
+                    <w:rPr>
+                      <w:rFonts w:ascii="Cambria Math" w:hAnsi="Cambria Math"/>
+                    </w:rPr>
+                  </m:ctrlPr>
+                </m:lim>
+              </m:limLow>
+            </m:fName>
+            <m:e>
+              <m:sSup>
+                <m:sSupPr>
+                  <m:ctrlPr>
+                    <w:rPr>
+                      <w:rFonts w:ascii="Cambria Math" w:hAnsi="Cambria Math"/>
+                      <w:i/>
+                    </w:rPr>
+                  </m:ctrlPr>
+                </m:sSupPr>
+                <m:e>
+                  <m:r>
+                    <w:rPr>
+                      <w:rFonts w:ascii="Cambria Math" w:hAnsi="Cambria Math"/>
+                    </w:rPr>
+                    <m:t>Q</m:t>
+                  </m:r>
+                </m:e>
+                <m:sup>
+                  <m:r>
+                    <w:rPr>
+                      <w:rFonts w:ascii="Cambria Math" w:hAnsi="Cambria Math"/>
+                    </w:rPr>
+                    <m:t>*</m:t>
+                  </m:r>
+                </m:sup>
+              </m:sSup>
+              <m:r>
+                <w:rPr>
+                  <w:rFonts w:ascii="Cambria Math" w:hAnsi="Cambria Math"/>
+                </w:rPr>
+                <m:t>(s,a)</m:t>
+              </m:r>
+            </m:e>
+          </m:func>
+          <m:r>
+            <w:rPr>
+              <w:rFonts w:ascii="Cambria Math" w:hAnsi="Cambria Math"/>
+            </w:rPr>
+            <m:t>=</m:t>
+          </m:r>
+          <m:func>
+            <m:funcPr>
+              <m:ctrlPr>
+                <w:rPr>
+                  <w:rFonts w:ascii="Cambria Math" w:hAnsi="Cambria Math"/>
+                  <w:i/>
+                </w:rPr>
+              </m:ctrlPr>
+            </m:funcPr>
+            <m:fName>
+              <m:limLow>
+                <m:limLowPr>
+                  <m:ctrlPr>
+                    <w:rPr>
+                      <w:rFonts w:ascii="Cambria Math" w:hAnsi="Cambria Math"/>
+                      <w:i/>
+                    </w:rPr>
+                  </m:ctrlPr>
+                </m:limLowPr>
+                <m:e>
+                  <m:r>
+                    <m:rPr>
+                      <m:sty m:val="p"/>
+                    </m:rPr>
+                    <w:rPr>
+                      <w:rFonts w:ascii="Cambria Math" w:hAnsi="Cambria Math"/>
+                    </w:rPr>
+                    <m:t>max</m:t>
+                  </m:r>
+                  <m:ctrlPr>
+                    <w:rPr>
+                      <w:rFonts w:ascii="Cambria Math" w:hAnsi="Cambria Math"/>
+                    </w:rPr>
+                  </m:ctrlPr>
+                </m:e>
+                <m:lim>
+                  <m:r>
+                    <w:rPr>
+                      <w:rFonts w:ascii="Cambria Math" w:hAnsi="Cambria Math"/>
+                    </w:rPr>
+                    <m:t>a</m:t>
+                  </m:r>
+                  <m:ctrlPr>
+                    <w:rPr>
+                      <w:rFonts w:ascii="Cambria Math" w:hAnsi="Cambria Math"/>
+                    </w:rPr>
+                  </m:ctrlPr>
+                </m:lim>
+              </m:limLow>
+            </m:fName>
+            <m:e>
+              <m:nary>
+                <m:naryPr>
+                  <m:chr m:val="∑"/>
+                  <m:limLoc m:val="undOvr"/>
+                  <m:supHide m:val="1"/>
+                  <m:ctrlPr>
+                    <w:rPr>
+                      <w:rFonts w:ascii="Cambria Math" w:hAnsi="Cambria Math"/>
+                      <w:i/>
+                    </w:rPr>
+                  </m:ctrlPr>
+                </m:naryPr>
+                <m:sub>
+                  <m:sSup>
+                    <m:sSupPr>
+                      <m:ctrlPr>
+                        <w:rPr>
+                          <w:rFonts w:ascii="Cambria Math" w:hAnsi="Cambria Math"/>
+                          <w:i/>
+                        </w:rPr>
+                      </m:ctrlPr>
+                    </m:sSupPr>
+                    <m:e>
+                      <m:r>
+                        <w:rPr>
+                          <w:rFonts w:ascii="Cambria Math" w:hAnsi="Cambria Math"/>
+                        </w:rPr>
+                        <m:t>s</m:t>
+                      </m:r>
+                    </m:e>
+                    <m:sup>
+                      <m:r>
+                        <w:rPr>
+                          <w:rFonts w:ascii="Cambria Math" w:hAnsi="Cambria Math"/>
+                        </w:rPr>
+                        <m:t>'</m:t>
+                      </m:r>
+                    </m:sup>
+                  </m:sSup>
+                  <m:r>
+                    <w:rPr>
+                      <w:rFonts w:ascii="Cambria Math" w:hAnsi="Cambria Math"/>
+                    </w:rPr>
+                    <m:t>∈S</m:t>
+                  </m:r>
+                </m:sub>
+                <m:sup/>
+                <m:e>
+                  <m:r>
+                    <w:rPr>
+                      <w:rFonts w:ascii="Cambria Math" w:hAnsi="Cambria Math"/>
+                    </w:rPr>
+                    <m:t>T</m:t>
+                  </m:r>
+                  <m:d>
+                    <m:dPr>
+                      <m:ctrlPr>
+                        <w:rPr>
+                          <w:rFonts w:ascii="Cambria Math" w:hAnsi="Cambria Math"/>
+                          <w:i/>
+                        </w:rPr>
+                      </m:ctrlPr>
+                    </m:dPr>
+                    <m:e>
+                      <m:r>
+                        <w:rPr>
+                          <w:rFonts w:ascii="Cambria Math" w:hAnsi="Cambria Math"/>
+                        </w:rPr>
+                        <m:t>s,a,</m:t>
+                      </m:r>
+                      <m:sSup>
+                        <m:sSupPr>
+                          <m:ctrlPr>
+                            <w:rPr>
+                              <w:rFonts w:ascii="Cambria Math" w:hAnsi="Cambria Math"/>
+                              <w:i/>
+                            </w:rPr>
+                          </m:ctrlPr>
+                        </m:sSupPr>
+                        <m:e>
+                          <m:r>
+                            <w:rPr>
+                              <w:rFonts w:ascii="Cambria Math" w:hAnsi="Cambria Math"/>
+                            </w:rPr>
+                            <m:t>s</m:t>
+                          </m:r>
+                        </m:e>
+                        <m:sup>
+                          <m:r>
+                            <w:rPr>
+                              <w:rFonts w:ascii="Cambria Math" w:hAnsi="Cambria Math"/>
+                            </w:rPr>
+                            <m:t>'</m:t>
+                          </m:r>
+                        </m:sup>
+                      </m:sSup>
+                    </m:e>
+                  </m:d>
+                  <m:d>
+                    <m:dPr>
+                      <m:ctrlPr>
+                        <w:rPr>
+                          <w:rFonts w:ascii="Cambria Math" w:hAnsi="Cambria Math"/>
+                          <w:i/>
+                        </w:rPr>
+                      </m:ctrlPr>
+                    </m:dPr>
+                    <m:e>
+                      <m:r>
+                        <w:rPr>
+                          <w:rFonts w:ascii="Cambria Math" w:hAnsi="Cambria Math"/>
+                        </w:rPr>
+                        <m:t>R</m:t>
+                      </m:r>
+                      <m:d>
+                        <m:dPr>
+                          <m:ctrlPr>
+                            <w:rPr>
+                              <w:rFonts w:ascii="Cambria Math" w:hAnsi="Cambria Math"/>
+                              <w:i/>
+                            </w:rPr>
+                          </m:ctrlPr>
+                        </m:dPr>
+                        <m:e>
+                          <m:r>
+                            <w:rPr>
+                              <w:rFonts w:ascii="Cambria Math" w:hAnsi="Cambria Math"/>
+                            </w:rPr>
+                            <m:t>s,a,</m:t>
+                          </m:r>
+                          <m:sSup>
+                            <m:sSupPr>
+                              <m:ctrlPr>
+                                <w:rPr>
+                                  <w:rFonts w:ascii="Cambria Math" w:hAnsi="Cambria Math"/>
+                                  <w:i/>
+                                </w:rPr>
+                              </m:ctrlPr>
+                            </m:sSupPr>
+                            <m:e>
+                              <m:r>
+                                <w:rPr>
+                                  <w:rFonts w:ascii="Cambria Math" w:hAnsi="Cambria Math"/>
+                                </w:rPr>
+                                <m:t>s</m:t>
+                              </m:r>
+                            </m:e>
+                            <m:sup>
+                              <m:r>
+                                <w:rPr>
+                                  <w:rFonts w:ascii="Cambria Math" w:hAnsi="Cambria Math"/>
+                                </w:rPr>
+                                <m:t>'</m:t>
+                              </m:r>
+                            </m:sup>
+                          </m:sSup>
+                        </m:e>
+                      </m:d>
+                      <m:r>
+                        <w:rPr>
+                          <w:rFonts w:ascii="Cambria Math" w:hAnsi="Cambria Math"/>
+                        </w:rPr>
+                        <m:t>+γ</m:t>
+                      </m:r>
+                      <m:sSup>
+                        <m:sSupPr>
+                          <m:ctrlPr>
+                            <w:rPr>
+                              <w:rFonts w:ascii="Cambria Math" w:hAnsi="Cambria Math"/>
+                              <w:i/>
+                            </w:rPr>
+                          </m:ctrlPr>
+                        </m:sSupPr>
+                        <m:e>
+                          <m:r>
+                            <w:rPr>
+                              <w:rFonts w:ascii="Cambria Math" w:hAnsi="Cambria Math"/>
+                            </w:rPr>
+                            <m:t>V</m:t>
+                          </m:r>
+                        </m:e>
+                        <m:sup>
+                          <m:r>
+                            <w:rPr>
+                              <w:rFonts w:ascii="Cambria Math" w:hAnsi="Cambria Math"/>
+                            </w:rPr>
+                            <m:t>*</m:t>
+                          </m:r>
+                        </m:sup>
+                      </m:sSup>
+                      <m:d>
+                        <m:dPr>
+                          <m:ctrlPr>
+                            <w:rPr>
+                              <w:rFonts w:ascii="Cambria Math" w:hAnsi="Cambria Math"/>
+                              <w:i/>
+                            </w:rPr>
+                          </m:ctrlPr>
+                        </m:dPr>
+                        <m:e>
+                          <m:sSup>
+                            <m:sSupPr>
+                              <m:ctrlPr>
+                                <w:rPr>
+                                  <w:rFonts w:ascii="Cambria Math" w:hAnsi="Cambria Math"/>
+                                  <w:i/>
+                                </w:rPr>
+                              </m:ctrlPr>
+                            </m:sSupPr>
+                            <m:e>
+                              <m:r>
+                                <w:rPr>
+                                  <w:rFonts w:ascii="Cambria Math" w:hAnsi="Cambria Math"/>
+                                </w:rPr>
+                                <m:t>s</m:t>
+                              </m:r>
+                            </m:e>
+                            <m:sup>
+                              <m:r>
+                                <w:rPr>
+                                  <w:rFonts w:ascii="Cambria Math" w:hAnsi="Cambria Math"/>
+                                </w:rPr>
+                                <m:t>'</m:t>
+                              </m:r>
+                            </m:sup>
+                          </m:sSup>
+                        </m:e>
+                      </m:d>
+                    </m:e>
+                  </m:d>
+                </m:e>
+              </m:nary>
+            </m:e>
+          </m:func>
+        </m:oMath>
+      </m:oMathPara>
+    </w:p>
+    <w:p>
+      <w:pPr>
+        <w:jc w:val="center"/>
+      </w:pPr>
+      <m:oMath>
+        <m:r>
+          <w:rPr>
+            <w:rFonts w:ascii="Cambria Math" w:hAnsi="Cambria Math"/>
+          </w:rPr>
+          <m:t>=</m:t>
+        </m:r>
+        <m:func>
+          <m:funcPr>
+            <m:ctrlPr>
+              <w:rPr>
+                <w:rFonts w:ascii="Cambria Math" w:hAnsi="Cambria Math"/>
+                <w:i/>
+              </w:rPr>
+            </m:ctrlPr>
+          </m:funcPr>
+          <m:fName>
+            <m:limLow>
+              <m:limLowPr>
+                <m:ctrlPr>
+                  <w:rPr>
+                    <w:rFonts w:ascii="Cambria Math" w:hAnsi="Cambria Math"/>
+                    <w:i/>
+                  </w:rPr>
+                </m:ctrlPr>
+              </m:limLowPr>
+              <m:e>
+                <m:r>
+                  <m:rPr>
+                    <m:sty m:val="p"/>
+                  </m:rPr>
+                  <w:rPr>
+                    <w:rFonts w:ascii="Cambria Math" w:hAnsi="Cambria Math"/>
+                  </w:rPr>
+                  <m:t>max</m:t>
+                </m:r>
+                <m:ctrlPr>
+                  <w:rPr>
+                    <w:rFonts w:ascii="Cambria Math" w:hAnsi="Cambria Math"/>
+                  </w:rPr>
+                </m:ctrlPr>
+              </m:e>
+              <m:lim>
+                <m:sSub>
+                  <m:sSubPr>
+                    <m:ctrlPr>
+                      <w:rPr>
+                        <w:rFonts w:ascii="Cambria Math" w:hAnsi="Cambria Math"/>
+                        <w:i/>
+                      </w:rPr>
+                    </m:ctrlPr>
+                  </m:sSubPr>
+                  <m:e>
+                    <m:r>
+                      <w:rPr>
+                        <w:rFonts w:ascii="Cambria Math" w:hAnsi="Cambria Math"/>
+                      </w:rPr>
+                      <m:t>x</m:t>
+                    </m:r>
+                  </m:e>
+                  <m:sub>
+                    <m:r>
+                      <w:rPr>
+                        <w:rFonts w:ascii="Cambria Math" w:hAnsi="Cambria Math"/>
+                      </w:rPr>
+                      <m:t>t</m:t>
+                    </m:r>
+                  </m:sub>
+                </m:sSub>
+                <m:ctrlPr>
+                  <w:rPr>
+                    <w:rFonts w:ascii="Cambria Math" w:hAnsi="Cambria Math"/>
+                  </w:rPr>
+                </m:ctrlPr>
+              </m:lim>
+            </m:limLow>
+          </m:fName>
+          <m:e>
+            <m:sSub>
+              <m:sSubPr>
+                <m:ctrlPr>
+                  <w:rPr>
+                    <w:rFonts w:ascii="Cambria Math" w:hAnsi="Cambria Math"/>
+                    <w:i/>
+                  </w:rPr>
+                </m:ctrlPr>
+              </m:sSubPr>
+              <m:e>
+                <m:r>
+                  <w:rPr>
+                    <w:rFonts w:ascii="Cambria Math" w:hAnsi="Cambria Math"/>
+                  </w:rPr>
+                  <m:t>E</m:t>
+                </m:r>
+              </m:e>
+              <m:sub>
+                <m:r>
+                  <w:rPr>
+                    <w:rFonts w:ascii="Cambria Math" w:hAnsi="Cambria Math"/>
+                  </w:rPr>
+                  <m:t>R~N(μ,</m:t>
+                </m:r>
+                <m:sSup>
+                  <m:sSupPr>
+                    <m:ctrlPr>
+                      <w:rPr>
+                        <w:rFonts w:ascii="Cambria Math" w:hAnsi="Cambria Math"/>
+                        <w:i/>
+                      </w:rPr>
+                    </m:ctrlPr>
+                  </m:sSupPr>
+                  <m:e>
+                    <m:r>
+                      <w:rPr>
+                        <w:rFonts w:ascii="Cambria Math" w:hAnsi="Cambria Math"/>
+                      </w:rPr>
+                      <m:t>σ</m:t>
+                    </m:r>
+                  </m:e>
+                  <m:sup>
+                    <m:r>
+                      <w:rPr>
+                        <w:rFonts w:ascii="Cambria Math" w:hAnsi="Cambria Math"/>
+                      </w:rPr>
+                      <m:t>2</m:t>
+                    </m:r>
+                  </m:sup>
+                </m:sSup>
+                <m:r>
+                  <w:rPr>
+                    <w:rFonts w:ascii="Cambria Math" w:hAnsi="Cambria Math"/>
+                  </w:rPr>
+                  <m:t>)</m:t>
+                </m:r>
+              </m:sub>
+            </m:sSub>
+            <m:d>
+              <m:dPr>
+                <m:begChr m:val="["/>
+                <m:endChr m:val="]"/>
+                <m:ctrlPr>
+                  <w:rPr>
+                    <w:rFonts w:ascii="Cambria Math" w:hAnsi="Cambria Math"/>
+                    <w:i/>
+                  </w:rPr>
+                </m:ctrlPr>
+              </m:dPr>
+              <m:e>
+                <m:r>
+                  <w:rPr>
+                    <w:rFonts w:ascii="Cambria Math" w:hAnsi="Cambria Math"/>
+                  </w:rPr>
+                  <m:t>γV</m:t>
+                </m:r>
+                <m:d>
+                  <m:dPr>
+                    <m:ctrlPr>
+                      <w:rPr>
+                        <w:rFonts w:ascii="Cambria Math" w:hAnsi="Cambria Math"/>
+                        <w:i/>
+                      </w:rPr>
+                    </m:ctrlPr>
+                  </m:dPr>
+                  <m:e>
+                    <m:r>
+                      <w:rPr>
+                        <w:rFonts w:ascii="Cambria Math" w:hAnsi="Cambria Math"/>
+                      </w:rPr>
+                      <m:t>t+1,</m:t>
+                    </m:r>
+                    <m:sSub>
+                      <m:sSubPr>
+                        <m:ctrlPr>
+                          <w:rPr>
+                            <w:rFonts w:ascii="Cambria Math" w:hAnsi="Cambria Math"/>
+                            <w:i/>
+                          </w:rPr>
+                        </m:ctrlPr>
+                      </m:sSubPr>
+                      <m:e>
+                        <m:r>
+                          <w:rPr>
+                            <w:rFonts w:ascii="Cambria Math" w:hAnsi="Cambria Math"/>
+                          </w:rPr>
+                          <m:t>W</m:t>
+                        </m:r>
+                      </m:e>
+                      <m:sub>
+                        <m:r>
+                          <w:rPr>
+                            <w:rFonts w:ascii="Cambria Math" w:hAnsi="Cambria Math"/>
+                          </w:rPr>
+                          <m:t>t+1</m:t>
+                        </m:r>
+                      </m:sub>
+                    </m:sSub>
+                  </m:e>
+                </m:d>
+              </m:e>
+            </m:d>
+            <w:bookmarkStart w:id="0" w:name="_GoBack"/>
+            <w:bookmarkEnd w:id="0"/>
+          </m:e>
+        </m:func>
+      </m:oMath>
+      <w:r>
+        <w:br w:type="page"/>
+      </w:r>
+    </w:p>
+    <w:p>
+      <w:pPr>
         <w:pStyle w:val="Heading1"/>
       </w:pPr>
       <w:r>
@@ -2886,7 +4977,7 @@
       <w:r>
         <w:t xml:space="preserve">The traditional solution to this problem is given by the Black-Scholes formulas (see e.g. </w:t>
       </w:r>
-      <w:hyperlink r:id="rId14" w:history="1">
+      <w:hyperlink r:id="rId15" w:history="1">
         <w:r>
           <w:rPr>
             <w:rStyle w:val="Hyperlink"/>
@@ -2985,7 +5076,15 @@
     </w:p>
     <w:p>
       <w:r>
-        <w:t xml:space="preserve">Recall that in the model-based methods above, one of the things we needed to compute the optimal solution by solving the Bellman equation was the transition probabilities between every state pair, given an action. In reality, this is not always the case – we may not know the dynamics of our system, in which case the above approaches do not work. </w:t>
+        <w:t xml:space="preserve">Recall that in the model-based methods above, one of the things we needed to compute the optimal solution by solving the Bellman equation was the transition probabilities between every state pair, given an action. </w:t>
+      </w:r>
+      <w:proofErr w:type="gramStart"/>
+      <w:r>
+        <w:t>In reality, this</w:t>
+      </w:r>
+      <w:proofErr w:type="gramEnd"/>
+      <w:r>
+        <w:t xml:space="preserve"> is not always the case – we may not know the dynamics of our system, in which case the above approaches do not work. </w:t>
       </w:r>
     </w:p>
     <w:p>
@@ -3267,6 +5366,9 @@
         <w:jc w:val="center"/>
       </w:pPr>
       <w:r>
+        <w:rPr>
+          <w:noProof/>
+        </w:rPr>
         <w:drawing>
           <wp:inline distT="0" distB="0" distL="0" distR="0" wp14:anchorId="4922DFBF" wp14:editId="58CFF427">
             <wp:extent cx="3973967" cy="843619"/>
@@ -3283,7 +5385,7 @@
                     <pic:cNvPicPr/>
                   </pic:nvPicPr>
                   <pic:blipFill>
-                    <a:blip r:embed="rId15"/>
+                    <a:blip r:embed="rId16"/>
                     <a:stretch>
                       <a:fillRect/>
                     </a:stretch>
@@ -3651,7 +5753,15 @@
         </m:r>
       </m:oMath>
       <w:r>
-        <w:t>. So we have</w:t>
+        <w:t xml:space="preserve">. </w:t>
+      </w:r>
+      <w:proofErr w:type="gramStart"/>
+      <w:r>
+        <w:t>So</w:t>
+      </w:r>
+      <w:proofErr w:type="gramEnd"/>
+      <w:r>
+        <w:t xml:space="preserve"> we have</w:t>
       </w:r>
     </w:p>
     <w:p>
@@ -3767,13 +5877,7 @@
             <w:rPr>
               <w:rFonts w:ascii="Cambria Math" w:hAnsi="Cambria Math"/>
             </w:rPr>
-            <m:t>]</m:t>
-          </m:r>
-          <m:r>
-            <w:rPr>
-              <w:rFonts w:ascii="Cambria Math" w:hAnsi="Cambria Math"/>
-            </w:rPr>
-            <m:t>+</m:t>
+            <m:t>]+</m:t>
           </m:r>
           <m:d>
             <m:dPr>
@@ -4960,7 +7064,15 @@
     </w:p>
     <w:p>
       <w:r>
-        <w:t xml:space="preserve">The GLIE approach to policy improvement is similar to the epsilon-greedy technique discussed above, but works slightly differently in that optimality is driven by the end-behavior of visiting all state-action pairs infinitely many times. If we denote </w:t>
+        <w:t xml:space="preserve">The GLIE approach to policy improvement is similar to the epsilon-greedy technique discussed </w:t>
+      </w:r>
+      <w:proofErr w:type="gramStart"/>
+      <w:r>
+        <w:t>above, but</w:t>
+      </w:r>
+      <w:proofErr w:type="gramEnd"/>
+      <w:r>
+        <w:t xml:space="preserve"> works slightly differently in that optimality is driven by the end-behavior of visiting all state-action pairs infinitely many times. If we denote </w:t>
       </w:r>
       <m:oMath>
         <m:sSub>
@@ -5224,13 +7336,7 @@
             <w:rPr>
               <w:rFonts w:ascii="Cambria Math" w:hAnsi="Cambria Math"/>
             </w:rPr>
-            <m:t>ϵ</m:t>
-          </m:r>
-          <m:r>
-            <w:rPr>
-              <w:rFonts w:ascii="Cambria Math" w:hAnsi="Cambria Math"/>
-            </w:rPr>
-            <m:t>←</m:t>
+            <m:t>ϵ←</m:t>
           </m:r>
           <m:f>
             <m:fPr>
@@ -5268,19 +7374,7 @@
             <w:rPr>
               <w:rFonts w:ascii="Cambria Math" w:hAnsi="Cambria Math"/>
             </w:rPr>
-            <m:t>π</m:t>
-          </m:r>
-          <m:r>
-            <w:rPr>
-              <w:rFonts w:ascii="Cambria Math" w:hAnsi="Cambria Math"/>
-            </w:rPr>
-            <m:t>←</m:t>
-          </m:r>
-          <m:r>
-            <w:rPr>
-              <w:rFonts w:ascii="Cambria Math" w:hAnsi="Cambria Math"/>
-            </w:rPr>
-            <m:t>ϵ-greedy(Q)</m:t>
+            <m:t>π←ϵ-greedy(Q)</m:t>
           </m:r>
         </m:oMath>
       </m:oMathPara>
@@ -5298,21 +7392,16 @@
         </m:r>
       </m:oMath>
       <w:r>
-        <w:t xml:space="preserve"> begins to be driven down to zero. Revisiting the original definition of our original greedy algorithm, we see that this value corresponds to the probability of taking a non-greedy action (choosing randomly among all possible actions). This mathematical result therefore implies that as the number of visitations becomes infinitely large, the policy converges to one that exclusively chooses the greedy action at any given state.</w:t>
-      </w:r>
-      <w:bookmarkStart w:id="0" w:name="_GoBack"/>
-      <w:bookmarkEnd w:id="0"/>
-      <w:r>
-        <w:t xml:space="preserve"> </w:t>
+        <w:t xml:space="preserve"> begins to be driven down to zero. Revisiting the original definition of our original greedy algorithm, we see that this value corresponds to the probability of taking a non-greedy action (choosing randomly among all possible actions). This mathematical result therefore implies that as the number of visitations becomes infinitely large, the policy converges to one that exclusively chooses the greedy action at any given state. </w:t>
       </w:r>
     </w:p>
     <w:p/>
     <w:p/>
     <w:sectPr>
-      <w:headerReference w:type="default" r:id="rId16"/>
-      <w:footerReference w:type="default" r:id="rId17"/>
-      <w:headerReference w:type="first" r:id="rId18"/>
-      <w:footerReference w:type="first" r:id="rId19"/>
+      <w:headerReference w:type="default" r:id="rId17"/>
+      <w:footerReference w:type="default" r:id="rId18"/>
+      <w:headerReference w:type="first" r:id="rId19"/>
+      <w:footerReference w:type="first" r:id="rId20"/>
       <w:pgSz w:w="12240" w:h="15840"/>
       <w:pgMar w:top="2160" w:right="1440" w:bottom="1440" w:left="1440" w:header="720" w:footer="720" w:gutter="0"/>
       <w:pgNumType w:start="1"/>
@@ -5325,7 +7414,7 @@
 </file>
 
 <file path=word/endnotes.xml><?xml version="1.0" encoding="utf-8"?>
-<w:endnotes xmlns:wpc="http://schemas.microsoft.com/office/word/2010/wordprocessingCanvas" xmlns:cx="http://schemas.microsoft.com/office/drawing/2014/chartex" xmlns:cx1="http://schemas.microsoft.com/office/drawing/2015/9/8/chartex" xmlns:mc="http://schemas.openxmlformats.org/markup-compatibility/2006" xmlns:o="urn:schemas-microsoft-com:office:office" xmlns:r="http://schemas.openxmlformats.org/officeDocument/2006/relationships" xmlns:m="http://schemas.openxmlformats.org/officeDocument/2006/math" xmlns:v="urn:schemas-microsoft-com:vml" xmlns:wp14="http://schemas.microsoft.com/office/word/2010/wordprocessingDrawing" xmlns:wp="http://schemas.openxmlformats.org/drawingml/2006/wordprocessingDrawing" xmlns:w10="urn:schemas-microsoft-com:office:word" xmlns:w="http://schemas.openxmlformats.org/wordprocessingml/2006/main" xmlns:w14="http://schemas.microsoft.com/office/word/2010/wordml" xmlns:w15="http://schemas.microsoft.com/office/word/2012/wordml" xmlns:w16se="http://schemas.microsoft.com/office/word/2015/wordml/symex" xmlns:wpg="http://schemas.microsoft.com/office/word/2010/wordprocessingGroup" xmlns:wpi="http://schemas.microsoft.com/office/word/2010/wordprocessingInk" xmlns:wne="http://schemas.microsoft.com/office/word/2006/wordml" xmlns:wps="http://schemas.microsoft.com/office/word/2010/wordprocessingShape" mc:Ignorable="w14 w15 w16se wp14">
+<w:endnotes xmlns:wpc="http://schemas.microsoft.com/office/word/2010/wordprocessingCanvas" xmlns:cx="http://schemas.microsoft.com/office/drawing/2014/chartex" xmlns:cx1="http://schemas.microsoft.com/office/drawing/2015/9/8/chartex" xmlns:cx2="http://schemas.microsoft.com/office/drawing/2015/10/21/chartex" xmlns:cx3="http://schemas.microsoft.com/office/drawing/2016/5/9/chartex" xmlns:cx4="http://schemas.microsoft.com/office/drawing/2016/5/10/chartex" xmlns:cx5="http://schemas.microsoft.com/office/drawing/2016/5/11/chartex" xmlns:cx6="http://schemas.microsoft.com/office/drawing/2016/5/12/chartex" xmlns:cx7="http://schemas.microsoft.com/office/drawing/2016/5/13/chartex" xmlns:cx8="http://schemas.microsoft.com/office/drawing/2016/5/14/chartex" xmlns:mc="http://schemas.openxmlformats.org/markup-compatibility/2006" xmlns:aink="http://schemas.microsoft.com/office/drawing/2016/ink" xmlns:am3d="http://schemas.microsoft.com/office/drawing/2017/model3d" xmlns:o="urn:schemas-microsoft-com:office:office" xmlns:r="http://schemas.openxmlformats.org/officeDocument/2006/relationships" xmlns:m="http://schemas.openxmlformats.org/officeDocument/2006/math" xmlns:v="urn:schemas-microsoft-com:vml" xmlns:wp14="http://schemas.microsoft.com/office/word/2010/wordprocessingDrawing" xmlns:wp="http://schemas.openxmlformats.org/drawingml/2006/wordprocessingDrawing" xmlns:w10="urn:schemas-microsoft-com:office:word" xmlns:w="http://schemas.openxmlformats.org/wordprocessingml/2006/main" xmlns:w14="http://schemas.microsoft.com/office/word/2010/wordml" xmlns:w15="http://schemas.microsoft.com/office/word/2012/wordml" xmlns:w16cid="http://schemas.microsoft.com/office/word/2016/wordml/cid" xmlns:w16se="http://schemas.microsoft.com/office/word/2015/wordml/symex" xmlns:wpg="http://schemas.microsoft.com/office/word/2010/wordprocessingGroup" xmlns:wpi="http://schemas.microsoft.com/office/word/2010/wordprocessingInk" xmlns:wne="http://schemas.microsoft.com/office/word/2006/wordml" xmlns:wps="http://schemas.microsoft.com/office/word/2010/wordprocessingShape" mc:Ignorable="w14 w15 w16se w16cid wp14">
   <w:endnote w:type="separator" w:id="-1">
     <w:p>
       <w:r>
@@ -5349,7 +7438,7 @@
 </file>
 
 <file path=word/footer1.xml><?xml version="1.0" encoding="utf-8"?>
-<w:ftr xmlns:wpc="http://schemas.microsoft.com/office/word/2010/wordprocessingCanvas" xmlns:cx="http://schemas.microsoft.com/office/drawing/2014/chartex" xmlns:cx1="http://schemas.microsoft.com/office/drawing/2015/9/8/chartex" xmlns:mc="http://schemas.openxmlformats.org/markup-compatibility/2006" xmlns:o="urn:schemas-microsoft-com:office:office" xmlns:r="http://schemas.openxmlformats.org/officeDocument/2006/relationships" xmlns:m="http://schemas.openxmlformats.org/officeDocument/2006/math" xmlns:v="urn:schemas-microsoft-com:vml" xmlns:wp14="http://schemas.microsoft.com/office/word/2010/wordprocessingDrawing" xmlns:wp="http://schemas.openxmlformats.org/drawingml/2006/wordprocessingDrawing" xmlns:w10="urn:schemas-microsoft-com:office:word" xmlns:w="http://schemas.openxmlformats.org/wordprocessingml/2006/main" xmlns:w14="http://schemas.microsoft.com/office/word/2010/wordml" xmlns:w15="http://schemas.microsoft.com/office/word/2012/wordml" xmlns:w16se="http://schemas.microsoft.com/office/word/2015/wordml/symex" xmlns:wpg="http://schemas.microsoft.com/office/word/2010/wordprocessingGroup" xmlns:wpi="http://schemas.microsoft.com/office/word/2010/wordprocessingInk" xmlns:wne="http://schemas.microsoft.com/office/word/2006/wordml" xmlns:wps="http://schemas.microsoft.com/office/word/2010/wordprocessingShape" mc:Ignorable="w14 w15 w16se wp14">
+<w:ftr xmlns:wpc="http://schemas.microsoft.com/office/word/2010/wordprocessingCanvas" xmlns:cx="http://schemas.microsoft.com/office/drawing/2014/chartex" xmlns:cx1="http://schemas.microsoft.com/office/drawing/2015/9/8/chartex" xmlns:cx2="http://schemas.microsoft.com/office/drawing/2015/10/21/chartex" xmlns:cx3="http://schemas.microsoft.com/office/drawing/2016/5/9/chartex" xmlns:cx4="http://schemas.microsoft.com/office/drawing/2016/5/10/chartex" xmlns:cx5="http://schemas.microsoft.com/office/drawing/2016/5/11/chartex" xmlns:cx6="http://schemas.microsoft.com/office/drawing/2016/5/12/chartex" xmlns:cx7="http://schemas.microsoft.com/office/drawing/2016/5/13/chartex" xmlns:cx8="http://schemas.microsoft.com/office/drawing/2016/5/14/chartex" xmlns:mc="http://schemas.openxmlformats.org/markup-compatibility/2006" xmlns:aink="http://schemas.microsoft.com/office/drawing/2016/ink" xmlns:am3d="http://schemas.microsoft.com/office/drawing/2017/model3d" xmlns:o="urn:schemas-microsoft-com:office:office" xmlns:r="http://schemas.openxmlformats.org/officeDocument/2006/relationships" xmlns:m="http://schemas.openxmlformats.org/officeDocument/2006/math" xmlns:v="urn:schemas-microsoft-com:vml" xmlns:wp14="http://schemas.microsoft.com/office/word/2010/wordprocessingDrawing" xmlns:wp="http://schemas.openxmlformats.org/drawingml/2006/wordprocessingDrawing" xmlns:w10="urn:schemas-microsoft-com:office:word" xmlns:w="http://schemas.openxmlformats.org/wordprocessingml/2006/main" xmlns:w14="http://schemas.microsoft.com/office/word/2010/wordml" xmlns:w15="http://schemas.microsoft.com/office/word/2012/wordml" xmlns:w16cid="http://schemas.microsoft.com/office/word/2016/wordml/cid" xmlns:w16se="http://schemas.microsoft.com/office/word/2015/wordml/symex" xmlns:wpg="http://schemas.microsoft.com/office/word/2010/wordprocessingGroup" xmlns:wpi="http://schemas.microsoft.com/office/word/2010/wordprocessingInk" xmlns:wne="http://schemas.microsoft.com/office/word/2006/wordml" xmlns:wps="http://schemas.microsoft.com/office/word/2010/wordprocessingShape" mc:Ignorable="w14 w15 w16se w16cid wp14">
   <w:p>
     <w:pPr>
       <w:pStyle w:val="Footer"/>
@@ -5370,7 +7459,7 @@
       <w:rPr>
         <w:noProof/>
       </w:rPr>
-      <w:t>March 6, 2020</w:t>
+      <w:t>March 10, 2020</w:t>
     </w:r>
     <w:r>
       <w:fldChar w:fldCharType="end"/>
@@ -5430,7 +7519,7 @@
 </file>
 
 <file path=word/footer2.xml><?xml version="1.0" encoding="utf-8"?>
-<w:ftr xmlns:wpc="http://schemas.microsoft.com/office/word/2010/wordprocessingCanvas" xmlns:cx="http://schemas.microsoft.com/office/drawing/2014/chartex" xmlns:cx1="http://schemas.microsoft.com/office/drawing/2015/9/8/chartex" xmlns:mc="http://schemas.openxmlformats.org/markup-compatibility/2006" xmlns:o="urn:schemas-microsoft-com:office:office" xmlns:r="http://schemas.openxmlformats.org/officeDocument/2006/relationships" xmlns:m="http://schemas.openxmlformats.org/officeDocument/2006/math" xmlns:v="urn:schemas-microsoft-com:vml" xmlns:wp14="http://schemas.microsoft.com/office/word/2010/wordprocessingDrawing" xmlns:wp="http://schemas.openxmlformats.org/drawingml/2006/wordprocessingDrawing" xmlns:w10="urn:schemas-microsoft-com:office:word" xmlns:w="http://schemas.openxmlformats.org/wordprocessingml/2006/main" xmlns:w14="http://schemas.microsoft.com/office/word/2010/wordml" xmlns:w15="http://schemas.microsoft.com/office/word/2012/wordml" xmlns:w16se="http://schemas.microsoft.com/office/word/2015/wordml/symex" xmlns:wpg="http://schemas.microsoft.com/office/word/2010/wordprocessingGroup" xmlns:wpi="http://schemas.microsoft.com/office/word/2010/wordprocessingInk" xmlns:wne="http://schemas.microsoft.com/office/word/2006/wordml" xmlns:wps="http://schemas.microsoft.com/office/word/2010/wordprocessingShape" mc:Ignorable="w14 w15 w16se wp14">
+<w:ftr xmlns:wpc="http://schemas.microsoft.com/office/word/2010/wordprocessingCanvas" xmlns:cx="http://schemas.microsoft.com/office/drawing/2014/chartex" xmlns:cx1="http://schemas.microsoft.com/office/drawing/2015/9/8/chartex" xmlns:cx2="http://schemas.microsoft.com/office/drawing/2015/10/21/chartex" xmlns:cx3="http://schemas.microsoft.com/office/drawing/2016/5/9/chartex" xmlns:cx4="http://schemas.microsoft.com/office/drawing/2016/5/10/chartex" xmlns:cx5="http://schemas.microsoft.com/office/drawing/2016/5/11/chartex" xmlns:cx6="http://schemas.microsoft.com/office/drawing/2016/5/12/chartex" xmlns:cx7="http://schemas.microsoft.com/office/drawing/2016/5/13/chartex" xmlns:cx8="http://schemas.microsoft.com/office/drawing/2016/5/14/chartex" xmlns:mc="http://schemas.openxmlformats.org/markup-compatibility/2006" xmlns:aink="http://schemas.microsoft.com/office/drawing/2016/ink" xmlns:am3d="http://schemas.microsoft.com/office/drawing/2017/model3d" xmlns:o="urn:schemas-microsoft-com:office:office" xmlns:r="http://schemas.openxmlformats.org/officeDocument/2006/relationships" xmlns:m="http://schemas.openxmlformats.org/officeDocument/2006/math" xmlns:v="urn:schemas-microsoft-com:vml" xmlns:wp14="http://schemas.microsoft.com/office/word/2010/wordprocessingDrawing" xmlns:wp="http://schemas.openxmlformats.org/drawingml/2006/wordprocessingDrawing" xmlns:w10="urn:schemas-microsoft-com:office:word" xmlns:w="http://schemas.openxmlformats.org/wordprocessingml/2006/main" xmlns:w14="http://schemas.microsoft.com/office/word/2010/wordml" xmlns:w15="http://schemas.microsoft.com/office/word/2012/wordml" xmlns:w16cid="http://schemas.microsoft.com/office/word/2016/wordml/cid" xmlns:w16se="http://schemas.microsoft.com/office/word/2015/wordml/symex" xmlns:wpg="http://schemas.microsoft.com/office/word/2010/wordprocessingGroup" xmlns:wpi="http://schemas.microsoft.com/office/word/2010/wordprocessingInk" xmlns:wne="http://schemas.microsoft.com/office/word/2006/wordml" xmlns:wps="http://schemas.microsoft.com/office/word/2010/wordprocessingShape" mc:Ignorable="w14 w15 w16se w16cid wp14">
   <w:tbl>
     <w:tblPr>
       <w:tblW w:w="0" w:type="auto"/>
@@ -5483,7 +7572,7 @@
 </file>
 
 <file path=word/footnotes.xml><?xml version="1.0" encoding="utf-8"?>
-<w:footnotes xmlns:wpc="http://schemas.microsoft.com/office/word/2010/wordprocessingCanvas" xmlns:cx="http://schemas.microsoft.com/office/drawing/2014/chartex" xmlns:cx1="http://schemas.microsoft.com/office/drawing/2015/9/8/chartex" xmlns:mc="http://schemas.openxmlformats.org/markup-compatibility/2006" xmlns:o="urn:schemas-microsoft-com:office:office" xmlns:r="http://schemas.openxmlformats.org/officeDocument/2006/relationships" xmlns:m="http://schemas.openxmlformats.org/officeDocument/2006/math" xmlns:v="urn:schemas-microsoft-com:vml" xmlns:wp14="http://schemas.microsoft.com/office/word/2010/wordprocessingDrawing" xmlns:wp="http://schemas.openxmlformats.org/drawingml/2006/wordprocessingDrawing" xmlns:w10="urn:schemas-microsoft-com:office:word" xmlns:w="http://schemas.openxmlformats.org/wordprocessingml/2006/main" xmlns:w14="http://schemas.microsoft.com/office/word/2010/wordml" xmlns:w15="http://schemas.microsoft.com/office/word/2012/wordml" xmlns:w16se="http://schemas.microsoft.com/office/word/2015/wordml/symex" xmlns:wpg="http://schemas.microsoft.com/office/word/2010/wordprocessingGroup" xmlns:wpi="http://schemas.microsoft.com/office/word/2010/wordprocessingInk" xmlns:wne="http://schemas.microsoft.com/office/word/2006/wordml" xmlns:wps="http://schemas.microsoft.com/office/word/2010/wordprocessingShape" mc:Ignorable="w14 w15 w16se wp14">
+<w:footnotes xmlns:wpc="http://schemas.microsoft.com/office/word/2010/wordprocessingCanvas" xmlns:cx="http://schemas.microsoft.com/office/drawing/2014/chartex" xmlns:cx1="http://schemas.microsoft.com/office/drawing/2015/9/8/chartex" xmlns:cx2="http://schemas.microsoft.com/office/drawing/2015/10/21/chartex" xmlns:cx3="http://schemas.microsoft.com/office/drawing/2016/5/9/chartex" xmlns:cx4="http://schemas.microsoft.com/office/drawing/2016/5/10/chartex" xmlns:cx5="http://schemas.microsoft.com/office/drawing/2016/5/11/chartex" xmlns:cx6="http://schemas.microsoft.com/office/drawing/2016/5/12/chartex" xmlns:cx7="http://schemas.microsoft.com/office/drawing/2016/5/13/chartex" xmlns:cx8="http://schemas.microsoft.com/office/drawing/2016/5/14/chartex" xmlns:mc="http://schemas.openxmlformats.org/markup-compatibility/2006" xmlns:aink="http://schemas.microsoft.com/office/drawing/2016/ink" xmlns:am3d="http://schemas.microsoft.com/office/drawing/2017/model3d" xmlns:o="urn:schemas-microsoft-com:office:office" xmlns:r="http://schemas.openxmlformats.org/officeDocument/2006/relationships" xmlns:m="http://schemas.openxmlformats.org/officeDocument/2006/math" xmlns:v="urn:schemas-microsoft-com:vml" xmlns:wp14="http://schemas.microsoft.com/office/word/2010/wordprocessingDrawing" xmlns:wp="http://schemas.openxmlformats.org/drawingml/2006/wordprocessingDrawing" xmlns:w10="urn:schemas-microsoft-com:office:word" xmlns:w="http://schemas.openxmlformats.org/wordprocessingml/2006/main" xmlns:w14="http://schemas.microsoft.com/office/word/2010/wordml" xmlns:w15="http://schemas.microsoft.com/office/word/2012/wordml" xmlns:w16cid="http://schemas.microsoft.com/office/word/2016/wordml/cid" xmlns:w16se="http://schemas.microsoft.com/office/word/2015/wordml/symex" xmlns:wpg="http://schemas.microsoft.com/office/word/2010/wordprocessingGroup" xmlns:wpi="http://schemas.microsoft.com/office/word/2010/wordprocessingInk" xmlns:wne="http://schemas.microsoft.com/office/word/2006/wordml" xmlns:wps="http://schemas.microsoft.com/office/word/2010/wordprocessingShape" mc:Ignorable="w14 w15 w16se w16cid wp14">
   <w:footnote w:type="separator" w:id="-1">
     <w:p>
       <w:r>
@@ -5507,7 +7596,7 @@
 </file>
 
 <file path=word/header1.xml><?xml version="1.0" encoding="utf-8"?>
-<w:hdr xmlns:wpc="http://schemas.microsoft.com/office/word/2010/wordprocessingCanvas" xmlns:cx="http://schemas.microsoft.com/office/drawing/2014/chartex" xmlns:cx1="http://schemas.microsoft.com/office/drawing/2015/9/8/chartex" xmlns:mc="http://schemas.openxmlformats.org/markup-compatibility/2006" xmlns:o="urn:schemas-microsoft-com:office:office" xmlns:r="http://schemas.openxmlformats.org/officeDocument/2006/relationships" xmlns:m="http://schemas.openxmlformats.org/officeDocument/2006/math" xmlns:v="urn:schemas-microsoft-com:vml" xmlns:wp14="http://schemas.microsoft.com/office/word/2010/wordprocessingDrawing" xmlns:wp="http://schemas.openxmlformats.org/drawingml/2006/wordprocessingDrawing" xmlns:w10="urn:schemas-microsoft-com:office:word" xmlns:w="http://schemas.openxmlformats.org/wordprocessingml/2006/main" xmlns:w14="http://schemas.microsoft.com/office/word/2010/wordml" xmlns:w15="http://schemas.microsoft.com/office/word/2012/wordml" xmlns:w16se="http://schemas.microsoft.com/office/word/2015/wordml/symex" xmlns:wpg="http://schemas.microsoft.com/office/word/2010/wordprocessingGroup" xmlns:wpi="http://schemas.microsoft.com/office/word/2010/wordprocessingInk" xmlns:wne="http://schemas.microsoft.com/office/word/2006/wordml" xmlns:wps="http://schemas.microsoft.com/office/word/2010/wordprocessingShape" mc:Ignorable="w14 w15 w16se wp14">
+<w:hdr xmlns:wpc="http://schemas.microsoft.com/office/word/2010/wordprocessingCanvas" xmlns:cx="http://schemas.microsoft.com/office/drawing/2014/chartex" xmlns:cx1="http://schemas.microsoft.com/office/drawing/2015/9/8/chartex" xmlns:cx2="http://schemas.microsoft.com/office/drawing/2015/10/21/chartex" xmlns:cx3="http://schemas.microsoft.com/office/drawing/2016/5/9/chartex" xmlns:cx4="http://schemas.microsoft.com/office/drawing/2016/5/10/chartex" xmlns:cx5="http://schemas.microsoft.com/office/drawing/2016/5/11/chartex" xmlns:cx6="http://schemas.microsoft.com/office/drawing/2016/5/12/chartex" xmlns:cx7="http://schemas.microsoft.com/office/drawing/2016/5/13/chartex" xmlns:cx8="http://schemas.microsoft.com/office/drawing/2016/5/14/chartex" xmlns:mc="http://schemas.openxmlformats.org/markup-compatibility/2006" xmlns:aink="http://schemas.microsoft.com/office/drawing/2016/ink" xmlns:am3d="http://schemas.microsoft.com/office/drawing/2017/model3d" xmlns:o="urn:schemas-microsoft-com:office:office" xmlns:r="http://schemas.openxmlformats.org/officeDocument/2006/relationships" xmlns:m="http://schemas.openxmlformats.org/officeDocument/2006/math" xmlns:v="urn:schemas-microsoft-com:vml" xmlns:wp14="http://schemas.microsoft.com/office/word/2010/wordprocessingDrawing" xmlns:wp="http://schemas.openxmlformats.org/drawingml/2006/wordprocessingDrawing" xmlns:w10="urn:schemas-microsoft-com:office:word" xmlns:w="http://schemas.openxmlformats.org/wordprocessingml/2006/main" xmlns:w14="http://schemas.microsoft.com/office/word/2010/wordml" xmlns:w15="http://schemas.microsoft.com/office/word/2012/wordml" xmlns:w16cid="http://schemas.microsoft.com/office/word/2016/wordml/cid" xmlns:w16se="http://schemas.microsoft.com/office/word/2015/wordml/symex" xmlns:wpg="http://schemas.microsoft.com/office/word/2010/wordprocessingGroup" xmlns:wpi="http://schemas.microsoft.com/office/word/2010/wordprocessingInk" xmlns:wne="http://schemas.microsoft.com/office/word/2006/wordml" xmlns:wps="http://schemas.microsoft.com/office/word/2010/wordprocessingShape" mc:Ignorable="w14 w15 w16se w16cid wp14">
   <w:p>
     <w:pPr>
       <w:pStyle w:val="Header"/>
@@ -5517,7 +7606,7 @@
 </file>
 
 <file path=word/header2.xml><?xml version="1.0" encoding="utf-8"?>
-<w:hdr xmlns:wpc="http://schemas.microsoft.com/office/word/2010/wordprocessingCanvas" xmlns:cx="http://schemas.microsoft.com/office/drawing/2014/chartex" xmlns:cx1="http://schemas.microsoft.com/office/drawing/2015/9/8/chartex" xmlns:mc="http://schemas.openxmlformats.org/markup-compatibility/2006" xmlns:o="urn:schemas-microsoft-com:office:office" xmlns:r="http://schemas.openxmlformats.org/officeDocument/2006/relationships" xmlns:m="http://schemas.openxmlformats.org/officeDocument/2006/math" xmlns:v="urn:schemas-microsoft-com:vml" xmlns:wp14="http://schemas.microsoft.com/office/word/2010/wordprocessingDrawing" xmlns:wp="http://schemas.openxmlformats.org/drawingml/2006/wordprocessingDrawing" xmlns:w10="urn:schemas-microsoft-com:office:word" xmlns:w="http://schemas.openxmlformats.org/wordprocessingml/2006/main" xmlns:w14="http://schemas.microsoft.com/office/word/2010/wordml" xmlns:w15="http://schemas.microsoft.com/office/word/2012/wordml" xmlns:w16se="http://schemas.microsoft.com/office/word/2015/wordml/symex" xmlns:wpg="http://schemas.microsoft.com/office/word/2010/wordprocessingGroup" xmlns:wpi="http://schemas.microsoft.com/office/word/2010/wordprocessingInk" xmlns:wne="http://schemas.microsoft.com/office/word/2006/wordml" xmlns:wps="http://schemas.microsoft.com/office/word/2010/wordprocessingShape" mc:Ignorable="w14 w15 w16se wp14">
+<w:hdr xmlns:wpc="http://schemas.microsoft.com/office/word/2010/wordprocessingCanvas" xmlns:cx="http://schemas.microsoft.com/office/drawing/2014/chartex" xmlns:cx1="http://schemas.microsoft.com/office/drawing/2015/9/8/chartex" xmlns:cx2="http://schemas.microsoft.com/office/drawing/2015/10/21/chartex" xmlns:cx3="http://schemas.microsoft.com/office/drawing/2016/5/9/chartex" xmlns:cx4="http://schemas.microsoft.com/office/drawing/2016/5/10/chartex" xmlns:cx5="http://schemas.microsoft.com/office/drawing/2016/5/11/chartex" xmlns:cx6="http://schemas.microsoft.com/office/drawing/2016/5/12/chartex" xmlns:cx7="http://schemas.microsoft.com/office/drawing/2016/5/13/chartex" xmlns:cx8="http://schemas.microsoft.com/office/drawing/2016/5/14/chartex" xmlns:mc="http://schemas.openxmlformats.org/markup-compatibility/2006" xmlns:aink="http://schemas.microsoft.com/office/drawing/2016/ink" xmlns:am3d="http://schemas.microsoft.com/office/drawing/2017/model3d" xmlns:o="urn:schemas-microsoft-com:office:office" xmlns:r="http://schemas.openxmlformats.org/officeDocument/2006/relationships" xmlns:m="http://schemas.openxmlformats.org/officeDocument/2006/math" xmlns:v="urn:schemas-microsoft-com:vml" xmlns:wp14="http://schemas.microsoft.com/office/word/2010/wordprocessingDrawing" xmlns:wp="http://schemas.openxmlformats.org/drawingml/2006/wordprocessingDrawing" xmlns:w10="urn:schemas-microsoft-com:office:word" xmlns:w="http://schemas.openxmlformats.org/wordprocessingml/2006/main" xmlns:w14="http://schemas.microsoft.com/office/word/2010/wordml" xmlns:w15="http://schemas.microsoft.com/office/word/2012/wordml" xmlns:w16cid="http://schemas.microsoft.com/office/word/2016/wordml/cid" xmlns:w16se="http://schemas.microsoft.com/office/word/2015/wordml/symex" xmlns:wpg="http://schemas.microsoft.com/office/word/2010/wordprocessingGroup" xmlns:wpi="http://schemas.microsoft.com/office/word/2010/wordprocessingInk" xmlns:wne="http://schemas.microsoft.com/office/word/2006/wordml" xmlns:wps="http://schemas.microsoft.com/office/word/2010/wordprocessingShape" mc:Ignorable="w14 w15 w16se w16cid wp14">
   <w:p>
     <w:pPr>
       <w:pStyle w:val="Header"/>
@@ -5538,7 +7627,7 @@
 </file>
 
 <file path=word/numbering.xml><?xml version="1.0" encoding="utf-8"?>
-<w:numbering xmlns:wpc="http://schemas.microsoft.com/office/word/2010/wordprocessingCanvas" xmlns:cx="http://schemas.microsoft.com/office/drawing/2014/chartex" xmlns:cx1="http://schemas.microsoft.com/office/drawing/2015/9/8/chartex" xmlns:mc="http://schemas.openxmlformats.org/markup-compatibility/2006" xmlns:o="urn:schemas-microsoft-com:office:office" xmlns:r="http://schemas.openxmlformats.org/officeDocument/2006/relationships" xmlns:m="http://schemas.openxmlformats.org/officeDocument/2006/math" xmlns:v="urn:schemas-microsoft-com:vml" xmlns:wp14="http://schemas.microsoft.com/office/word/2010/wordprocessingDrawing" xmlns:wp="http://schemas.openxmlformats.org/drawingml/2006/wordprocessingDrawing" xmlns:w10="urn:schemas-microsoft-com:office:word" xmlns:w="http://schemas.openxmlformats.org/wordprocessingml/2006/main" xmlns:w14="http://schemas.microsoft.com/office/word/2010/wordml" xmlns:w15="http://schemas.microsoft.com/office/word/2012/wordml" xmlns:w16se="http://schemas.microsoft.com/office/word/2015/wordml/symex" xmlns:wpg="http://schemas.microsoft.com/office/word/2010/wordprocessingGroup" xmlns:wpi="http://schemas.microsoft.com/office/word/2010/wordprocessingInk" xmlns:wne="http://schemas.microsoft.com/office/word/2006/wordml" xmlns:wps="http://schemas.microsoft.com/office/word/2010/wordprocessingShape" mc:Ignorable="w14 w15 w16se wp14">
+<w:numbering xmlns:wpc="http://schemas.microsoft.com/office/word/2010/wordprocessingCanvas" xmlns:cx="http://schemas.microsoft.com/office/drawing/2014/chartex" xmlns:cx1="http://schemas.microsoft.com/office/drawing/2015/9/8/chartex" xmlns:cx2="http://schemas.microsoft.com/office/drawing/2015/10/21/chartex" xmlns:cx3="http://schemas.microsoft.com/office/drawing/2016/5/9/chartex" xmlns:cx4="http://schemas.microsoft.com/office/drawing/2016/5/10/chartex" xmlns:cx5="http://schemas.microsoft.com/office/drawing/2016/5/11/chartex" xmlns:cx6="http://schemas.microsoft.com/office/drawing/2016/5/12/chartex" xmlns:cx7="http://schemas.microsoft.com/office/drawing/2016/5/13/chartex" xmlns:cx8="http://schemas.microsoft.com/office/drawing/2016/5/14/chartex" xmlns:mc="http://schemas.openxmlformats.org/markup-compatibility/2006" xmlns:aink="http://schemas.microsoft.com/office/drawing/2016/ink" xmlns:am3d="http://schemas.microsoft.com/office/drawing/2017/model3d" xmlns:o="urn:schemas-microsoft-com:office:office" xmlns:r="http://schemas.openxmlformats.org/officeDocument/2006/relationships" xmlns:m="http://schemas.openxmlformats.org/officeDocument/2006/math" xmlns:v="urn:schemas-microsoft-com:vml" xmlns:wp14="http://schemas.microsoft.com/office/word/2010/wordprocessingDrawing" xmlns:wp="http://schemas.openxmlformats.org/drawingml/2006/wordprocessingDrawing" xmlns:w10="urn:schemas-microsoft-com:office:word" xmlns:w="http://schemas.openxmlformats.org/wordprocessingml/2006/main" xmlns:w14="http://schemas.microsoft.com/office/word/2010/wordml" xmlns:w15="http://schemas.microsoft.com/office/word/2012/wordml" xmlns:w16cid="http://schemas.microsoft.com/office/word/2016/wordml/cid" xmlns:w16se="http://schemas.microsoft.com/office/word/2015/wordml/symex" xmlns:wpg="http://schemas.microsoft.com/office/word/2010/wordprocessingGroup" xmlns:wpi="http://schemas.microsoft.com/office/word/2010/wordprocessingInk" xmlns:wne="http://schemas.microsoft.com/office/word/2006/wordml" xmlns:wps="http://schemas.microsoft.com/office/word/2010/wordprocessingShape" mc:Ignorable="w14 w15 w16se w16cid wp14">
   <w:abstractNum w:abstractNumId="0" w15:restartNumberingAfterBreak="0">
     <w:nsid w:val="04997EE2"/>
     <w:multiLevelType w:val="multilevel"/>
@@ -10242,7 +12331,7 @@
 </file>
 
 <file path=word/styles.xml><?xml version="1.0" encoding="utf-8"?>
-<w:styles xmlns:mc="http://schemas.openxmlformats.org/markup-compatibility/2006" xmlns:r="http://schemas.openxmlformats.org/officeDocument/2006/relationships" xmlns:w="http://schemas.openxmlformats.org/wordprocessingml/2006/main" xmlns:w14="http://schemas.microsoft.com/office/word/2010/wordml" xmlns:w15="http://schemas.microsoft.com/office/word/2012/wordml" xmlns:w16se="http://schemas.microsoft.com/office/word/2015/wordml/symex" mc:Ignorable="w14 w15 w16se">
+<w:styles xmlns:mc="http://schemas.openxmlformats.org/markup-compatibility/2006" xmlns:r="http://schemas.openxmlformats.org/officeDocument/2006/relationships" xmlns:w="http://schemas.openxmlformats.org/wordprocessingml/2006/main" xmlns:w14="http://schemas.microsoft.com/office/word/2010/wordml" xmlns:w15="http://schemas.microsoft.com/office/word/2012/wordml" xmlns:w16cid="http://schemas.microsoft.com/office/word/2016/wordml/cid" xmlns:w16se="http://schemas.microsoft.com/office/word/2015/wordml/symex" mc:Ignorable="w14 w15 w16se w16cid">
   <w:docDefaults>
     <w:rPrDefault>
       <w:rPr>
@@ -10254,7 +12343,7 @@
     </w:rPrDefault>
     <w:pPrDefault/>
   </w:docDefaults>
-  <w:latentStyles w:defLockedState="0" w:defUIPriority="99" w:defSemiHidden="0" w:defUnhideWhenUsed="0" w:defQFormat="0" w:count="371">
+  <w:latentStyles w:defLockedState="0" w:defUIPriority="99" w:defSemiHidden="0" w:defUnhideWhenUsed="0" w:defQFormat="0" w:count="376">
     <w:lsdException w:name="Normal" w:uiPriority="0" w:qFormat="1"/>
     <w:lsdException w:name="heading 1" w:uiPriority="9" w:qFormat="1"/>
     <w:lsdException w:name="heading 2" w:semiHidden="1" w:uiPriority="9" w:unhideWhenUsed="1" w:qFormat="1"/>
@@ -10360,7 +12449,6 @@
     <w:lsdException w:name="HTML Sample" w:semiHidden="1" w:unhideWhenUsed="1"/>
     <w:lsdException w:name="HTML Typewriter" w:semiHidden="1" w:unhideWhenUsed="1"/>
     <w:lsdException w:name="HTML Variable" w:semiHidden="1" w:unhideWhenUsed="1"/>
-    <w:lsdException w:name="Normal Table" w:semiHidden="1" w:unhideWhenUsed="1"/>
     <w:lsdException w:name="annotation subject" w:semiHidden="1" w:unhideWhenUsed="1"/>
     <w:lsdException w:name="No List" w:semiHidden="1" w:unhideWhenUsed="1"/>
     <w:lsdException w:name="Outline List 1" w:semiHidden="1" w:unhideWhenUsed="1"/>
@@ -10403,11 +12491,8 @@
     <w:lsdException w:name="Table Contemporary" w:semiHidden="1" w:unhideWhenUsed="1"/>
     <w:lsdException w:name="Table Elegant" w:semiHidden="1" w:unhideWhenUsed="1"/>
     <w:lsdException w:name="Table Professional" w:semiHidden="1" w:unhideWhenUsed="1"/>
-    <w:lsdException w:name="Table Subtle 1" w:semiHidden="1" w:unhideWhenUsed="1"/>
     <w:lsdException w:name="Table Subtle 2" w:semiHidden="1" w:unhideWhenUsed="1"/>
     <w:lsdException w:name="Table Web 1" w:semiHidden="1" w:unhideWhenUsed="1"/>
-    <w:lsdException w:name="Table Web 2" w:semiHidden="1" w:unhideWhenUsed="1"/>
-    <w:lsdException w:name="Table Web 3" w:semiHidden="1" w:unhideWhenUsed="1"/>
     <w:lsdException w:name="Balloon Text" w:semiHidden="1" w:unhideWhenUsed="1"/>
     <w:lsdException w:name="Table Grid" w:uiPriority="59"/>
     <w:lsdException w:name="Table Theme" w:semiHidden="1" w:unhideWhenUsed="1"/>
@@ -10617,6 +12702,11 @@
     <w:lsdException w:name="List Table 5 Dark Accent 6" w:uiPriority="50"/>
     <w:lsdException w:name="List Table 6 Colorful Accent 6" w:uiPriority="51"/>
     <w:lsdException w:name="List Table 7 Colorful Accent 6" w:uiPriority="52"/>
+    <w:lsdException w:name="Mention" w:semiHidden="1" w:unhideWhenUsed="1"/>
+    <w:lsdException w:name="Smart Hyperlink" w:semiHidden="1" w:unhideWhenUsed="1"/>
+    <w:lsdException w:name="Hashtag" w:semiHidden="1" w:unhideWhenUsed="1"/>
+    <w:lsdException w:name="Unresolved Mention" w:semiHidden="1" w:unhideWhenUsed="1"/>
+    <w:lsdException w:name="Smart Link" w:semiHidden="1" w:unhideWhenUsed="1"/>
   </w:latentStyles>
   <w:style w:type="paragraph" w:default="1" w:styleId="Normal">
     <w:name w:val="Normal"/>
@@ -13451,579 +15541,6 @@
 </w:styles>
 </file>
 
-<file path=word/glossary/document.xml><?xml version="1.0" encoding="utf-8"?>
-<w:glossaryDocument xmlns:wpc="http://schemas.microsoft.com/office/word/2010/wordprocessingCanvas" xmlns:cx="http://schemas.microsoft.com/office/drawing/2014/chartex" xmlns:cx1="http://schemas.microsoft.com/office/drawing/2015/9/8/chartex" xmlns:mc="http://schemas.openxmlformats.org/markup-compatibility/2006" xmlns:o="urn:schemas-microsoft-com:office:office" xmlns:r="http://schemas.openxmlformats.org/officeDocument/2006/relationships" xmlns:m="http://schemas.openxmlformats.org/officeDocument/2006/math" xmlns:v="urn:schemas-microsoft-com:vml" xmlns:wp14="http://schemas.microsoft.com/office/word/2010/wordprocessingDrawing" xmlns:wp="http://schemas.openxmlformats.org/drawingml/2006/wordprocessingDrawing" xmlns:w10="urn:schemas-microsoft-com:office:word" xmlns:w="http://schemas.openxmlformats.org/wordprocessingml/2006/main" xmlns:w14="http://schemas.microsoft.com/office/word/2010/wordml" xmlns:w15="http://schemas.microsoft.com/office/word/2012/wordml" xmlns:w16se="http://schemas.microsoft.com/office/word/2015/wordml/symex" xmlns:wpg="http://schemas.microsoft.com/office/word/2010/wordprocessingGroup" xmlns:wpi="http://schemas.microsoft.com/office/word/2010/wordprocessingInk" xmlns:wne="http://schemas.microsoft.com/office/word/2006/wordml" xmlns:wps="http://schemas.microsoft.com/office/word/2010/wordprocessingShape" mc:Ignorable="w14 w15 w16se wp14"/>
-</file>
-
-<file path=word/glossary/fontTable.xml><?xml version="1.0" encoding="utf-8"?>
-<w:fonts xmlns:mc="http://schemas.openxmlformats.org/markup-compatibility/2006" xmlns:r="http://schemas.openxmlformats.org/officeDocument/2006/relationships" xmlns:w="http://schemas.openxmlformats.org/wordprocessingml/2006/main" xmlns:w14="http://schemas.microsoft.com/office/word/2010/wordml" xmlns:w15="http://schemas.microsoft.com/office/word/2012/wordml" xmlns:w16se="http://schemas.microsoft.com/office/word/2015/wordml/symex" mc:Ignorable="w14 w15 w16se">
-  <w:font w:name="Symbol">
-    <w:panose1 w:val="05050102010706020507"/>
-    <w:charset w:val="02"/>
-    <w:family w:val="roman"/>
-    <w:pitch w:val="variable"/>
-    <w:sig w:usb0="00000000" w:usb1="10000000" w:usb2="00000000" w:usb3="00000000" w:csb0="80000000" w:csb1="00000000"/>
-  </w:font>
-  <w:font w:name="Times New Roman">
-    <w:panose1 w:val="02020603050405020304"/>
-    <w:charset w:val="00"/>
-    <w:family w:val="roman"/>
-    <w:pitch w:val="variable"/>
-    <w:sig w:usb0="E0002EFF" w:usb1="C000785B" w:usb2="00000009" w:usb3="00000000" w:csb0="000001FF" w:csb1="00000000"/>
-  </w:font>
-  <w:font w:name="Courier New">
-    <w:panose1 w:val="02070309020205020404"/>
-    <w:charset w:val="00"/>
-    <w:family w:val="modern"/>
-    <w:pitch w:val="fixed"/>
-    <w:sig w:usb0="E0002EFF" w:usb1="C0007843" w:usb2="00000009" w:usb3="00000000" w:csb0="000001FF" w:csb1="00000000"/>
-  </w:font>
-  <w:font w:name="Wingdings">
-    <w:panose1 w:val="05000000000000000000"/>
-    <w:charset w:val="02"/>
-    <w:family w:val="auto"/>
-    <w:pitch w:val="variable"/>
-    <w:sig w:usb0="00000000" w:usb1="10000000" w:usb2="00000000" w:usb3="00000000" w:csb0="80000000" w:csb1="00000000"/>
-  </w:font>
-  <w:font w:name="Arial">
-    <w:panose1 w:val="020B0604020202020204"/>
-    <w:charset w:val="00"/>
-    <w:family w:val="swiss"/>
-    <w:pitch w:val="variable"/>
-    <w:sig w:usb0="E0002EFF" w:usb1="C000785B" w:usb2="00000009" w:usb3="00000000" w:csb0="000001FF" w:csb1="00000000"/>
-  </w:font>
-  <w:font w:name="MS PGothic">
-    <w:altName w:val="ＭＳ Ｐゴシック"/>
-    <w:panose1 w:val="020B0600070205080204"/>
-    <w:charset w:val="80"/>
-    <w:family w:val="swiss"/>
-    <w:pitch w:val="variable"/>
-    <w:sig w:usb0="E00002FF" w:usb1="6AC7FDFB" w:usb2="08000012" w:usb3="00000000" w:csb0="0002009F" w:csb1="00000000"/>
-  </w:font>
-  <w:font w:name="Helvetica">
-    <w:panose1 w:val="020B0604020202020204"/>
-    <w:charset w:val="00"/>
-    <w:family w:val="swiss"/>
-    <w:pitch w:val="variable"/>
-    <w:sig w:usb0="E0002EFF" w:usb1="C000785B" w:usb2="00000009" w:usb3="00000000" w:csb0="000001FF" w:csb1="00000000"/>
-  </w:font>
-  <w:font w:name="Tahoma">
-    <w:panose1 w:val="020B0604030504040204"/>
-    <w:charset w:val="00"/>
-    <w:family w:val="swiss"/>
-    <w:pitch w:val="variable"/>
-    <w:sig w:usb0="E1002EFF" w:usb1="C000605B" w:usb2="00000029" w:usb3="00000000" w:csb0="000101FF" w:csb1="00000000"/>
-  </w:font>
-  <w:font w:name="Times">
-    <w:panose1 w:val="02020603050405020304"/>
-    <w:charset w:val="00"/>
-    <w:family w:val="roman"/>
-    <w:pitch w:val="variable"/>
-    <w:sig w:usb0="E0002EFF" w:usb1="C000785B" w:usb2="00000009" w:usb3="00000000" w:csb0="000001FF" w:csb1="00000000"/>
-  </w:font>
-  <w:font w:name="Cambria Math">
-    <w:panose1 w:val="02040503050406030204"/>
-    <w:charset w:val="00"/>
-    <w:family w:val="roman"/>
-    <w:pitch w:val="variable"/>
-    <w:sig w:usb0="E00006FF" w:usb1="420024FF" w:usb2="02000000" w:usb3="00000000" w:csb0="0000019F" w:csb1="00000000"/>
-  </w:font>
-  <w:font w:name="Calibri">
-    <w:panose1 w:val="020F0502020204030204"/>
-    <w:charset w:val="00"/>
-    <w:family w:val="swiss"/>
-    <w:pitch w:val="variable"/>
-    <w:sig w:usb0="E4002EFF" w:usb1="C000247B" w:usb2="00000009" w:usb3="00000000" w:csb0="000001FF" w:csb1="00000000"/>
-  </w:font>
-  <w:font w:name="Calibri Light">
-    <w:panose1 w:val="020F0302020204030204"/>
-    <w:charset w:val="00"/>
-    <w:family w:val="swiss"/>
-    <w:pitch w:val="variable"/>
-    <w:sig w:usb0="E4002EFF" w:usb1="C000247B" w:usb2="00000009" w:usb3="00000000" w:csb0="000001FF" w:csb1="00000000"/>
-  </w:font>
-</w:fonts>
-</file>
-
-<file path=word/glossary/settings.xml><?xml version="1.0" encoding="utf-8"?>
-<w:settings xmlns:mc="http://schemas.openxmlformats.org/markup-compatibility/2006" xmlns:o="urn:schemas-microsoft-com:office:office" xmlns:r="http://schemas.openxmlformats.org/officeDocument/2006/relationships" xmlns:m="http://schemas.openxmlformats.org/officeDocument/2006/math" xmlns:v="urn:schemas-microsoft-com:vml" xmlns:w10="urn:schemas-microsoft-com:office:word" xmlns:w="http://schemas.openxmlformats.org/wordprocessingml/2006/main" xmlns:w14="http://schemas.microsoft.com/office/word/2010/wordml" xmlns:w15="http://schemas.microsoft.com/office/word/2012/wordml" xmlns:w16se="http://schemas.microsoft.com/office/word/2015/wordml/symex" xmlns:sl="http://schemas.openxmlformats.org/schemaLibrary/2006/main" mc:Ignorable="w14 w15 w16se">
-  <w:view w:val="normal"/>
-  <w:defaultTabStop w:val="720"/>
-  <w:characterSpacingControl w:val="doNotCompress"/>
-  <w:compat>
-    <w:useFELayout/>
-    <w:compatSetting w:name="compatibilityMode" w:uri="http://schemas.microsoft.com/office/word" w:val="15"/>
-    <w:compatSetting w:name="overrideTableStyleFontSizeAndJustification" w:uri="http://schemas.microsoft.com/office/word" w:val="1"/>
-    <w:compatSetting w:name="enableOpenTypeFeatures" w:uri="http://schemas.microsoft.com/office/word" w:val="1"/>
-    <w:compatSetting w:name="doNotFlipMirrorIndents" w:uri="http://schemas.microsoft.com/office/word" w:val="1"/>
-    <w:compatSetting w:name="differentiateMultirowTableHeaders" w:uri="http://schemas.microsoft.com/office/word" w:val="1"/>
-  </w:compat>
-  <w:rsids>
-    <w:rsidRoot w:val="00A44F77"/>
-    <w:rsid w:val="00A44F77"/>
-  </w:rsids>
-  <m:mathPr>
-    <m:mathFont m:val="Cambria Math"/>
-    <m:brkBin m:val="before"/>
-    <m:brkBinSub m:val="--"/>
-    <m:smallFrac m:val="0"/>
-    <m:dispDef/>
-    <m:lMargin m:val="0"/>
-    <m:rMargin m:val="0"/>
-    <m:defJc m:val="centerGroup"/>
-    <m:wrapIndent m:val="1440"/>
-    <m:intLim m:val="subSup"/>
-    <m:naryLim m:val="undOvr"/>
-  </m:mathPr>
-  <w:themeFontLang w:val="en-US"/>
-  <w:clrSchemeMapping w:bg1="light1" w:t1="dark1" w:bg2="light2" w:t2="dark2" w:accent1="accent1" w:accent2="accent2" w:accent3="accent3" w:accent4="accent4" w:accent5="accent5" w:accent6="accent6" w:hyperlink="hyperlink" w:followedHyperlink="followedHyperlink"/>
-  <w:decimalSymbol w:val="."/>
-  <w:listSeparator w:val=","/>
-  <w15:chartTrackingRefBased/>
-</w:settings>
-</file>
-
-<file path=word/glossary/styles.xml><?xml version="1.0" encoding="utf-8"?>
-<w:styles xmlns:mc="http://schemas.openxmlformats.org/markup-compatibility/2006" xmlns:r="http://schemas.openxmlformats.org/officeDocument/2006/relationships" xmlns:w="http://schemas.openxmlformats.org/wordprocessingml/2006/main" xmlns:w14="http://schemas.microsoft.com/office/word/2010/wordml" xmlns:w15="http://schemas.microsoft.com/office/word/2012/wordml" xmlns:w16se="http://schemas.microsoft.com/office/word/2015/wordml/symex" mc:Ignorable="w14 w15 w16se">
-  <w:docDefaults>
-    <w:rPrDefault>
-      <w:rPr>
-        <w:rFonts w:asciiTheme="minorHAnsi" w:eastAsiaTheme="minorEastAsia" w:hAnsiTheme="minorHAnsi" w:cstheme="minorBidi"/>
-        <w:sz w:val="22"/>
-        <w:szCs w:val="22"/>
-        <w:lang w:val="en-US" w:eastAsia="en-US" w:bidi="ar-SA"/>
-      </w:rPr>
-    </w:rPrDefault>
-    <w:pPrDefault>
-      <w:pPr>
-        <w:spacing w:after="160" w:line="259" w:lineRule="auto"/>
-      </w:pPr>
-    </w:pPrDefault>
-  </w:docDefaults>
-  <w:latentStyles w:defLockedState="0" w:defUIPriority="99" w:defSemiHidden="0" w:defUnhideWhenUsed="0" w:defQFormat="0" w:count="371">
-    <w:lsdException w:name="Normal" w:uiPriority="0" w:qFormat="1"/>
-    <w:lsdException w:name="heading 1" w:uiPriority="9" w:qFormat="1"/>
-    <w:lsdException w:name="heading 2" w:semiHidden="1" w:uiPriority="9" w:unhideWhenUsed="1" w:qFormat="1"/>
-    <w:lsdException w:name="heading 3" w:semiHidden="1" w:uiPriority="9" w:unhideWhenUsed="1" w:qFormat="1"/>
-    <w:lsdException w:name="heading 4" w:semiHidden="1" w:uiPriority="9" w:unhideWhenUsed="1" w:qFormat="1"/>
-    <w:lsdException w:name="heading 5" w:semiHidden="1" w:uiPriority="9" w:unhideWhenUsed="1" w:qFormat="1"/>
-    <w:lsdException w:name="heading 6" w:semiHidden="1" w:uiPriority="9" w:unhideWhenUsed="1" w:qFormat="1"/>
-    <w:lsdException w:name="heading 7" w:semiHidden="1" w:uiPriority="9" w:unhideWhenUsed="1" w:qFormat="1"/>
-    <w:lsdException w:name="heading 8" w:semiHidden="1" w:uiPriority="9" w:unhideWhenUsed="1" w:qFormat="1"/>
-    <w:lsdException w:name="heading 9" w:semiHidden="1" w:uiPriority="9" w:unhideWhenUsed="1" w:qFormat="1"/>
-    <w:lsdException w:name="index 1" w:semiHidden="1" w:unhideWhenUsed="1"/>
-    <w:lsdException w:name="index 2" w:semiHidden="1" w:unhideWhenUsed="1"/>
-    <w:lsdException w:name="index 3" w:semiHidden="1" w:unhideWhenUsed="1"/>
-    <w:lsdException w:name="index 4" w:semiHidden="1" w:unhideWhenUsed="1"/>
-    <w:lsdException w:name="index 5" w:semiHidden="1" w:unhideWhenUsed="1"/>
-    <w:lsdException w:name="index 6" w:semiHidden="1" w:unhideWhenUsed="1"/>
-    <w:lsdException w:name="index 7" w:semiHidden="1" w:unhideWhenUsed="1"/>
-    <w:lsdException w:name="index 8" w:semiHidden="1" w:unhideWhenUsed="1"/>
-    <w:lsdException w:name="index 9" w:semiHidden="1" w:unhideWhenUsed="1"/>
-    <w:lsdException w:name="toc 1" w:semiHidden="1" w:uiPriority="39" w:unhideWhenUsed="1"/>
-    <w:lsdException w:name="toc 2" w:semiHidden="1" w:uiPriority="39" w:unhideWhenUsed="1"/>
-    <w:lsdException w:name="toc 3" w:semiHidden="1" w:uiPriority="39" w:unhideWhenUsed="1"/>
-    <w:lsdException w:name="toc 4" w:semiHidden="1" w:uiPriority="39" w:unhideWhenUsed="1"/>
-    <w:lsdException w:name="toc 5" w:semiHidden="1" w:uiPriority="39" w:unhideWhenUsed="1"/>
-    <w:lsdException w:name="toc 6" w:semiHidden="1" w:uiPriority="39" w:unhideWhenUsed="1"/>
-    <w:lsdException w:name="toc 7" w:semiHidden="1" w:uiPriority="39" w:unhideWhenUsed="1"/>
-    <w:lsdException w:name="toc 8" w:semiHidden="1" w:uiPriority="39" w:unhideWhenUsed="1"/>
-    <w:lsdException w:name="toc 9" w:semiHidden="1" w:uiPriority="39" w:unhideWhenUsed="1"/>
-    <w:lsdException w:name="Normal Indent" w:semiHidden="1" w:unhideWhenUsed="1"/>
-    <w:lsdException w:name="footnote text" w:semiHidden="1" w:unhideWhenUsed="1"/>
-    <w:lsdException w:name="annotation text" w:semiHidden="1" w:unhideWhenUsed="1"/>
-    <w:lsdException w:name="header" w:semiHidden="1" w:unhideWhenUsed="1"/>
-    <w:lsdException w:name="footer" w:semiHidden="1" w:unhideWhenUsed="1"/>
-    <w:lsdException w:name="index heading" w:semiHidden="1" w:unhideWhenUsed="1"/>
-    <w:lsdException w:name="caption" w:semiHidden="1" w:uiPriority="35" w:unhideWhenUsed="1" w:qFormat="1"/>
-    <w:lsdException w:name="table of figures" w:semiHidden="1" w:unhideWhenUsed="1"/>
-    <w:lsdException w:name="envelope address" w:semiHidden="1" w:unhideWhenUsed="1"/>
-    <w:lsdException w:name="envelope return" w:semiHidden="1" w:unhideWhenUsed="1"/>
-    <w:lsdException w:name="footnote reference" w:semiHidden="1" w:unhideWhenUsed="1"/>
-    <w:lsdException w:name="annotation reference" w:semiHidden="1" w:unhideWhenUsed="1"/>
-    <w:lsdException w:name="line number" w:semiHidden="1" w:unhideWhenUsed="1"/>
-    <w:lsdException w:name="page number" w:semiHidden="1" w:unhideWhenUsed="1"/>
-    <w:lsdException w:name="endnote reference" w:semiHidden="1" w:unhideWhenUsed="1"/>
-    <w:lsdException w:name="endnote text" w:semiHidden="1" w:unhideWhenUsed="1"/>
-    <w:lsdException w:name="table of authorities" w:semiHidden="1" w:unhideWhenUsed="1"/>
-    <w:lsdException w:name="macro" w:semiHidden="1" w:unhideWhenUsed="1"/>
-    <w:lsdException w:name="toa heading" w:semiHidden="1" w:unhideWhenUsed="1"/>
-    <w:lsdException w:name="List" w:semiHidden="1" w:unhideWhenUsed="1"/>
-    <w:lsdException w:name="List Bullet" w:semiHidden="1" w:unhideWhenUsed="1"/>
-    <w:lsdException w:name="List Number" w:semiHidden="1" w:unhideWhenUsed="1"/>
-    <w:lsdException w:name="List 2" w:semiHidden="1" w:unhideWhenUsed="1"/>
-    <w:lsdException w:name="List 3" w:semiHidden="1" w:unhideWhenUsed="1"/>
-    <w:lsdException w:name="List 4" w:semiHidden="1" w:unhideWhenUsed="1"/>
-    <w:lsdException w:name="List 5" w:semiHidden="1" w:unhideWhenUsed="1"/>
-    <w:lsdException w:name="List Bullet 2" w:semiHidden="1" w:unhideWhenUsed="1"/>
-    <w:lsdException w:name="List Bullet 3" w:semiHidden="1" w:unhideWhenUsed="1"/>
-    <w:lsdException w:name="List Bullet 4" w:semiHidden="1" w:unhideWhenUsed="1"/>
-    <w:lsdException w:name="List Bullet 5" w:semiHidden="1" w:unhideWhenUsed="1"/>
-    <w:lsdException w:name="List Number 2" w:semiHidden="1" w:unhideWhenUsed="1"/>
-    <w:lsdException w:name="List Number 3" w:semiHidden="1" w:unhideWhenUsed="1"/>
-    <w:lsdException w:name="List Number 4" w:semiHidden="1" w:unhideWhenUsed="1"/>
-    <w:lsdException w:name="List Number 5" w:semiHidden="1" w:unhideWhenUsed="1"/>
-    <w:lsdException w:name="Title" w:uiPriority="10" w:qFormat="1"/>
-    <w:lsdException w:name="Closing" w:semiHidden="1" w:unhideWhenUsed="1"/>
-    <w:lsdException w:name="Signature" w:semiHidden="1" w:unhideWhenUsed="1"/>
-    <w:lsdException w:name="Default Paragraph Font" w:semiHidden="1" w:uiPriority="1" w:unhideWhenUsed="1"/>
-    <w:lsdException w:name="Body Text" w:semiHidden="1" w:unhideWhenUsed="1"/>
-    <w:lsdException w:name="Body Text Indent" w:semiHidden="1" w:unhideWhenUsed="1"/>
-    <w:lsdException w:name="List Continue" w:semiHidden="1" w:unhideWhenUsed="1"/>
-    <w:lsdException w:name="List Continue 2" w:semiHidden="1" w:unhideWhenUsed="1"/>
-    <w:lsdException w:name="List Continue 3" w:semiHidden="1" w:unhideWhenUsed="1"/>
-    <w:lsdException w:name="List Continue 4" w:semiHidden="1" w:unhideWhenUsed="1"/>
-    <w:lsdException w:name="List Continue 5" w:semiHidden="1" w:unhideWhenUsed="1"/>
-    <w:lsdException w:name="Message Header" w:semiHidden="1" w:unhideWhenUsed="1"/>
-    <w:lsdException w:name="Subtitle" w:uiPriority="11" w:qFormat="1"/>
-    <w:lsdException w:name="Salutation" w:semiHidden="1" w:unhideWhenUsed="1"/>
-    <w:lsdException w:name="Date" w:semiHidden="1" w:unhideWhenUsed="1"/>
-    <w:lsdException w:name="Body Text First Indent" w:semiHidden="1" w:unhideWhenUsed="1"/>
-    <w:lsdException w:name="Body Text First Indent 2" w:semiHidden="1" w:unhideWhenUsed="1"/>
-    <w:lsdException w:name="Note Heading" w:semiHidden="1" w:unhideWhenUsed="1"/>
-    <w:lsdException w:name="Body Text 2" w:semiHidden="1" w:unhideWhenUsed="1"/>
-    <w:lsdException w:name="Body Text 3" w:semiHidden="1" w:unhideWhenUsed="1"/>
-    <w:lsdException w:name="Body Text Indent 2" w:semiHidden="1" w:unhideWhenUsed="1"/>
-    <w:lsdException w:name="Body Text Indent 3" w:semiHidden="1" w:unhideWhenUsed="1"/>
-    <w:lsdException w:name="Block Text" w:semiHidden="1" w:unhideWhenUsed="1"/>
-    <w:lsdException w:name="Hyperlink" w:semiHidden="1" w:unhideWhenUsed="1"/>
-    <w:lsdException w:name="FollowedHyperlink" w:semiHidden="1" w:unhideWhenUsed="1"/>
-    <w:lsdException w:name="Strong" w:uiPriority="22" w:qFormat="1"/>
-    <w:lsdException w:name="Emphasis" w:uiPriority="20" w:qFormat="1"/>
-    <w:lsdException w:name="Document Map" w:semiHidden="1" w:unhideWhenUsed="1"/>
-    <w:lsdException w:name="Plain Text" w:semiHidden="1" w:unhideWhenUsed="1"/>
-    <w:lsdException w:name="E-mail Signature" w:semiHidden="1" w:unhideWhenUsed="1"/>
-    <w:lsdException w:name="HTML Top of Form" w:semiHidden="1" w:unhideWhenUsed="1"/>
-    <w:lsdException w:name="HTML Bottom of Form" w:semiHidden="1" w:unhideWhenUsed="1"/>
-    <w:lsdException w:name="Normal (Web)" w:semiHidden="1" w:unhideWhenUsed="1"/>
-    <w:lsdException w:name="HTML Acronym" w:semiHidden="1" w:unhideWhenUsed="1"/>
-    <w:lsdException w:name="HTML Address" w:semiHidden="1" w:unhideWhenUsed="1"/>
-    <w:lsdException w:name="HTML Cite" w:semiHidden="1" w:unhideWhenUsed="1"/>
-    <w:lsdException w:name="HTML Code" w:semiHidden="1" w:unhideWhenUsed="1"/>
-    <w:lsdException w:name="HTML Definition" w:semiHidden="1" w:unhideWhenUsed="1"/>
-    <w:lsdException w:name="HTML Keyboard" w:semiHidden="1" w:unhideWhenUsed="1"/>
-    <w:lsdException w:name="HTML Preformatted" w:semiHidden="1" w:unhideWhenUsed="1"/>
-    <w:lsdException w:name="HTML Sample" w:semiHidden="1" w:unhideWhenUsed="1"/>
-    <w:lsdException w:name="HTML Typewriter" w:semiHidden="1" w:unhideWhenUsed="1"/>
-    <w:lsdException w:name="HTML Variable" w:semiHidden="1" w:unhideWhenUsed="1"/>
-    <w:lsdException w:name="Normal Table" w:semiHidden="1" w:unhideWhenUsed="1"/>
-    <w:lsdException w:name="annotation subject" w:semiHidden="1" w:unhideWhenUsed="1"/>
-    <w:lsdException w:name="No List" w:semiHidden="1" w:unhideWhenUsed="1"/>
-    <w:lsdException w:name="Outline List 1" w:semiHidden="1" w:unhideWhenUsed="1"/>
-    <w:lsdException w:name="Outline List 2" w:semiHidden="1" w:unhideWhenUsed="1"/>
-    <w:lsdException w:name="Outline List 3" w:semiHidden="1" w:unhideWhenUsed="1"/>
-    <w:lsdException w:name="Table Simple 1" w:semiHidden="1" w:unhideWhenUsed="1"/>
-    <w:lsdException w:name="Table Simple 2" w:semiHidden="1" w:unhideWhenUsed="1"/>
-    <w:lsdException w:name="Table Simple 3" w:semiHidden="1" w:unhideWhenUsed="1"/>
-    <w:lsdException w:name="Table Classic 1" w:semiHidden="1" w:unhideWhenUsed="1"/>
-    <w:lsdException w:name="Table Classic 2" w:semiHidden="1" w:unhideWhenUsed="1"/>
-    <w:lsdException w:name="Table Classic 3" w:semiHidden="1" w:unhideWhenUsed="1"/>
-    <w:lsdException w:name="Table Classic 4" w:semiHidden="1" w:unhideWhenUsed="1"/>
-    <w:lsdException w:name="Table Colorful 1" w:semiHidden="1" w:unhideWhenUsed="1"/>
-    <w:lsdException w:name="Table Colorful 2" w:semiHidden="1" w:unhideWhenUsed="1"/>
-    <w:lsdException w:name="Table Colorful 3" w:semiHidden="1" w:unhideWhenUsed="1"/>
-    <w:lsdException w:name="Table Columns 1" w:semiHidden="1" w:unhideWhenUsed="1"/>
-    <w:lsdException w:name="Table Columns 2" w:semiHidden="1" w:unhideWhenUsed="1"/>
-    <w:lsdException w:name="Table Columns 3" w:semiHidden="1" w:unhideWhenUsed="1"/>
-    <w:lsdException w:name="Table Columns 4" w:semiHidden="1" w:unhideWhenUsed="1"/>
-    <w:lsdException w:name="Table Columns 5" w:semiHidden="1" w:unhideWhenUsed="1"/>
-    <w:lsdException w:name="Table Grid 1" w:semiHidden="1" w:unhideWhenUsed="1"/>
-    <w:lsdException w:name="Table Grid 2" w:semiHidden="1" w:unhideWhenUsed="1"/>
-    <w:lsdException w:name="Table Grid 3" w:semiHidden="1" w:unhideWhenUsed="1"/>
-    <w:lsdException w:name="Table Grid 4" w:semiHidden="1" w:unhideWhenUsed="1"/>
-    <w:lsdException w:name="Table Grid 5" w:semiHidden="1" w:unhideWhenUsed="1"/>
-    <w:lsdException w:name="Table Grid 6" w:semiHidden="1" w:unhideWhenUsed="1"/>
-    <w:lsdException w:name="Table Grid 7" w:semiHidden="1" w:unhideWhenUsed="1"/>
-    <w:lsdException w:name="Table Grid 8" w:semiHidden="1" w:unhideWhenUsed="1"/>
-    <w:lsdException w:name="Table List 1" w:semiHidden="1" w:unhideWhenUsed="1"/>
-    <w:lsdException w:name="Table List 2" w:semiHidden="1" w:unhideWhenUsed="1"/>
-    <w:lsdException w:name="Table List 3" w:semiHidden="1" w:unhideWhenUsed="1"/>
-    <w:lsdException w:name="Table List 4" w:semiHidden="1" w:unhideWhenUsed="1"/>
-    <w:lsdException w:name="Table List 5" w:semiHidden="1" w:unhideWhenUsed="1"/>
-    <w:lsdException w:name="Table List 6" w:semiHidden="1" w:unhideWhenUsed="1"/>
-    <w:lsdException w:name="Table List 7" w:semiHidden="1" w:unhideWhenUsed="1"/>
-    <w:lsdException w:name="Table List 8" w:semiHidden="1" w:unhideWhenUsed="1"/>
-    <w:lsdException w:name="Table 3D effects 1" w:semiHidden="1" w:unhideWhenUsed="1"/>
-    <w:lsdException w:name="Table 3D effects 2" w:semiHidden="1" w:unhideWhenUsed="1"/>
-    <w:lsdException w:name="Table 3D effects 3" w:semiHidden="1" w:unhideWhenUsed="1"/>
-    <w:lsdException w:name="Table Contemporary" w:semiHidden="1" w:unhideWhenUsed="1"/>
-    <w:lsdException w:name="Table Elegant" w:semiHidden="1" w:unhideWhenUsed="1"/>
-    <w:lsdException w:name="Table Professional" w:semiHidden="1" w:unhideWhenUsed="1"/>
-    <w:lsdException w:name="Table Subtle 1" w:semiHidden="1" w:unhideWhenUsed="1"/>
-    <w:lsdException w:name="Table Subtle 2" w:semiHidden="1" w:unhideWhenUsed="1"/>
-    <w:lsdException w:name="Table Web 1" w:semiHidden="1" w:unhideWhenUsed="1"/>
-    <w:lsdException w:name="Table Web 2" w:semiHidden="1" w:unhideWhenUsed="1"/>
-    <w:lsdException w:name="Table Web 3" w:semiHidden="1" w:unhideWhenUsed="1"/>
-    <w:lsdException w:name="Balloon Text" w:semiHidden="1" w:unhideWhenUsed="1"/>
-    <w:lsdException w:name="Table Grid" w:uiPriority="39"/>
-    <w:lsdException w:name="Table Theme" w:semiHidden="1" w:unhideWhenUsed="1"/>
-    <w:lsdException w:name="Placeholder Text" w:semiHidden="1"/>
-    <w:lsdException w:name="No Spacing" w:uiPriority="1" w:qFormat="1"/>
-    <w:lsdException w:name="Light Shading" w:uiPriority="60"/>
-    <w:lsdException w:name="Light List" w:uiPriority="61"/>
-    <w:lsdException w:name="Light Grid" w:uiPriority="62"/>
-    <w:lsdException w:name="Medium Shading 1" w:uiPriority="63"/>
-    <w:lsdException w:name="Medium Shading 2" w:uiPriority="64"/>
-    <w:lsdException w:name="Medium List 1" w:uiPriority="65"/>
-    <w:lsdException w:name="Medium List 2" w:uiPriority="66"/>
-    <w:lsdException w:name="Medium Grid 1" w:uiPriority="67"/>
-    <w:lsdException w:name="Medium Grid 2" w:uiPriority="68"/>
-    <w:lsdException w:name="Medium Grid 3" w:uiPriority="69"/>
-    <w:lsdException w:name="Dark List" w:uiPriority="70"/>
-    <w:lsdException w:name="Colorful Shading" w:uiPriority="71"/>
-    <w:lsdException w:name="Colorful List" w:uiPriority="72"/>
-    <w:lsdException w:name="Colorful Grid" w:uiPriority="73"/>
-    <w:lsdException w:name="Light Shading Accent 1" w:uiPriority="60"/>
-    <w:lsdException w:name="Light List Accent 1" w:uiPriority="61"/>
-    <w:lsdException w:name="Light Grid Accent 1" w:uiPriority="62"/>
-    <w:lsdException w:name="Medium Shading 1 Accent 1" w:uiPriority="63"/>
-    <w:lsdException w:name="Medium Shading 2 Accent 1" w:uiPriority="64"/>
-    <w:lsdException w:name="Medium List 1 Accent 1" w:uiPriority="65"/>
-    <w:lsdException w:name="Revision" w:semiHidden="1"/>
-    <w:lsdException w:name="List Paragraph" w:uiPriority="34" w:qFormat="1"/>
-    <w:lsdException w:name="Quote" w:uiPriority="29" w:qFormat="1"/>
-    <w:lsdException w:name="Intense Quote" w:uiPriority="30" w:qFormat="1"/>
-    <w:lsdException w:name="Medium List 2 Accent 1" w:uiPriority="66"/>
-    <w:lsdException w:name="Medium Grid 1 Accent 1" w:uiPriority="67"/>
-    <w:lsdException w:name="Medium Grid 2 Accent 1" w:uiPriority="68"/>
-    <w:lsdException w:name="Medium Grid 3 Accent 1" w:uiPriority="69"/>
-    <w:lsdException w:name="Dark List Accent 1" w:uiPriority="70"/>
-    <w:lsdException w:name="Colorful Shading Accent 1" w:uiPriority="71"/>
-    <w:lsdException w:name="Colorful List Accent 1" w:uiPriority="72"/>
-    <w:lsdException w:name="Colorful Grid Accent 1" w:uiPriority="73"/>
-    <w:lsdException w:name="Light Shading Accent 2" w:uiPriority="60"/>
-    <w:lsdException w:name="Light List Accent 2" w:uiPriority="61"/>
-    <w:lsdException w:name="Light Grid Accent 2" w:uiPriority="62"/>
-    <w:lsdException w:name="Medium Shading 1 Accent 2" w:uiPriority="63"/>
-    <w:lsdException w:name="Medium Shading 2 Accent 2" w:uiPriority="64"/>
-    <w:lsdException w:name="Medium List 1 Accent 2" w:uiPriority="65"/>
-    <w:lsdException w:name="Medium List 2 Accent 2" w:uiPriority="66"/>
-    <w:lsdException w:name="Medium Grid 1 Accent 2" w:uiPriority="67"/>
-    <w:lsdException w:name="Medium Grid 2 Accent 2" w:uiPriority="68"/>
-    <w:lsdException w:name="Medium Grid 3 Accent 2" w:uiPriority="69"/>
-    <w:lsdException w:name="Dark List Accent 2" w:uiPriority="70"/>
-    <w:lsdException w:name="Colorful Shading Accent 2" w:uiPriority="71"/>
-    <w:lsdException w:name="Colorful List Accent 2" w:uiPriority="72"/>
-    <w:lsdException w:name="Colorful Grid Accent 2" w:uiPriority="73"/>
-    <w:lsdException w:name="Light Shading Accent 3" w:uiPriority="60"/>
-    <w:lsdException w:name="Light List Accent 3" w:uiPriority="61"/>
-    <w:lsdException w:name="Light Grid Accent 3" w:uiPriority="62"/>
-    <w:lsdException w:name="Medium Shading 1 Accent 3" w:uiPriority="63"/>
-    <w:lsdException w:name="Medium Shading 2 Accent 3" w:uiPriority="64"/>
-    <w:lsdException w:name="Medium List 1 Accent 3" w:uiPriority="65"/>
-    <w:lsdException w:name="Medium List 2 Accent 3" w:uiPriority="66"/>
-    <w:lsdException w:name="Medium Grid 1 Accent 3" w:uiPriority="67"/>
-    <w:lsdException w:name="Medium Grid 2 Accent 3" w:uiPriority="68"/>
-    <w:lsdException w:name="Medium Grid 3 Accent 3" w:uiPriority="69"/>
-    <w:lsdException w:name="Dark List Accent 3" w:uiPriority="70"/>
-    <w:lsdException w:name="Colorful Shading Accent 3" w:uiPriority="71"/>
-    <w:lsdException w:name="Colorful List Accent 3" w:uiPriority="72"/>
-    <w:lsdException w:name="Colorful Grid Accent 3" w:uiPriority="73"/>
-    <w:lsdException w:name="Light Shading Accent 4" w:uiPriority="60"/>
-    <w:lsdException w:name="Light List Accent 4" w:uiPriority="61"/>
-    <w:lsdException w:name="Light Grid Accent 4" w:uiPriority="62"/>
-    <w:lsdException w:name="Medium Shading 1 Accent 4" w:uiPriority="63"/>
-    <w:lsdException w:name="Medium Shading 2 Accent 4" w:uiPriority="64"/>
-    <w:lsdException w:name="Medium List 1 Accent 4" w:uiPriority="65"/>
-    <w:lsdException w:name="Medium List 2 Accent 4" w:uiPriority="66"/>
-    <w:lsdException w:name="Medium Grid 1 Accent 4" w:uiPriority="67"/>
-    <w:lsdException w:name="Medium Grid 2 Accent 4" w:uiPriority="68"/>
-    <w:lsdException w:name="Medium Grid 3 Accent 4" w:uiPriority="69"/>
-    <w:lsdException w:name="Dark List Accent 4" w:uiPriority="70"/>
-    <w:lsdException w:name="Colorful Shading Accent 4" w:uiPriority="71"/>
-    <w:lsdException w:name="Colorful List Accent 4" w:uiPriority="72"/>
-    <w:lsdException w:name="Colorful Grid Accent 4" w:uiPriority="73"/>
-    <w:lsdException w:name="Light Shading Accent 5" w:uiPriority="60"/>
-    <w:lsdException w:name="Light List Accent 5" w:uiPriority="61"/>
-    <w:lsdException w:name="Light Grid Accent 5" w:uiPriority="62"/>
-    <w:lsdException w:name="Medium Shading 1 Accent 5" w:uiPriority="63"/>
-    <w:lsdException w:name="Medium Shading 2 Accent 5" w:uiPriority="64"/>
-    <w:lsdException w:name="Medium List 1 Accent 5" w:uiPriority="65"/>
-    <w:lsdException w:name="Medium List 2 Accent 5" w:uiPriority="66"/>
-    <w:lsdException w:name="Medium Grid 1 Accent 5" w:uiPriority="67"/>
-    <w:lsdException w:name="Medium Grid 2 Accent 5" w:uiPriority="68"/>
-    <w:lsdException w:name="Medium Grid 3 Accent 5" w:uiPriority="69"/>
-    <w:lsdException w:name="Dark List Accent 5" w:uiPriority="70"/>
-    <w:lsdException w:name="Colorful Shading Accent 5" w:uiPriority="71"/>
-    <w:lsdException w:name="Colorful List Accent 5" w:uiPriority="72"/>
-    <w:lsdException w:name="Colorful Grid Accent 5" w:uiPriority="73"/>
-    <w:lsdException w:name="Light Shading Accent 6" w:uiPriority="60"/>
-    <w:lsdException w:name="Light List Accent 6" w:uiPriority="61"/>
-    <w:lsdException w:name="Light Grid Accent 6" w:uiPriority="62"/>
-    <w:lsdException w:name="Medium Shading 1 Accent 6" w:uiPriority="63"/>
-    <w:lsdException w:name="Medium Shading 2 Accent 6" w:uiPriority="64"/>
-    <w:lsdException w:name="Medium List 1 Accent 6" w:uiPriority="65"/>
-    <w:lsdException w:name="Medium List 2 Accent 6" w:uiPriority="66"/>
-    <w:lsdException w:name="Medium Grid 1 Accent 6" w:uiPriority="67"/>
-    <w:lsdException w:name="Medium Grid 2 Accent 6" w:uiPriority="68"/>
-    <w:lsdException w:name="Medium Grid 3 Accent 6" w:uiPriority="69"/>
-    <w:lsdException w:name="Dark List Accent 6" w:uiPriority="70"/>
-    <w:lsdException w:name="Colorful Shading Accent 6" w:uiPriority="71"/>
-    <w:lsdException w:name="Colorful List Accent 6" w:uiPriority="72"/>
-    <w:lsdException w:name="Colorful Grid Accent 6" w:uiPriority="73"/>
-    <w:lsdException w:name="Subtle Emphasis" w:uiPriority="19" w:qFormat="1"/>
-    <w:lsdException w:name="Intense Emphasis" w:uiPriority="21" w:qFormat="1"/>
-    <w:lsdException w:name="Subtle Reference" w:uiPriority="31" w:qFormat="1"/>
-    <w:lsdException w:name="Intense Reference" w:uiPriority="32" w:qFormat="1"/>
-    <w:lsdException w:name="Book Title" w:uiPriority="33" w:qFormat="1"/>
-    <w:lsdException w:name="Bibliography" w:semiHidden="1" w:uiPriority="37" w:unhideWhenUsed="1"/>
-    <w:lsdException w:name="TOC Heading" w:semiHidden="1" w:uiPriority="39" w:unhideWhenUsed="1" w:qFormat="1"/>
-    <w:lsdException w:name="Plain Table 1" w:uiPriority="41"/>
-    <w:lsdException w:name="Plain Table 2" w:uiPriority="42"/>
-    <w:lsdException w:name="Plain Table 3" w:uiPriority="43"/>
-    <w:lsdException w:name="Plain Table 4" w:uiPriority="44"/>
-    <w:lsdException w:name="Plain Table 5" w:uiPriority="45"/>
-    <w:lsdException w:name="Grid Table Light" w:uiPriority="40"/>
-    <w:lsdException w:name="Grid Table 1 Light" w:uiPriority="46"/>
-    <w:lsdException w:name="Grid Table 2" w:uiPriority="47"/>
-    <w:lsdException w:name="Grid Table 3" w:uiPriority="48"/>
-    <w:lsdException w:name="Grid Table 4" w:uiPriority="49"/>
-    <w:lsdException w:name="Grid Table 5 Dark" w:uiPriority="50"/>
-    <w:lsdException w:name="Grid Table 6 Colorful" w:uiPriority="51"/>
-    <w:lsdException w:name="Grid Table 7 Colorful" w:uiPriority="52"/>
-    <w:lsdException w:name="Grid Table 1 Light Accent 1" w:uiPriority="46"/>
-    <w:lsdException w:name="Grid Table 2 Accent 1" w:uiPriority="47"/>
-    <w:lsdException w:name="Grid Table 3 Accent 1" w:uiPriority="48"/>
-    <w:lsdException w:name="Grid Table 4 Accent 1" w:uiPriority="49"/>
-    <w:lsdException w:name="Grid Table 5 Dark Accent 1" w:uiPriority="50"/>
-    <w:lsdException w:name="Grid Table 6 Colorful Accent 1" w:uiPriority="51"/>
-    <w:lsdException w:name="Grid Table 7 Colorful Accent 1" w:uiPriority="52"/>
-    <w:lsdException w:name="Grid Table 1 Light Accent 2" w:uiPriority="46"/>
-    <w:lsdException w:name="Grid Table 2 Accent 2" w:uiPriority="47"/>
-    <w:lsdException w:name="Grid Table 3 Accent 2" w:uiPriority="48"/>
-    <w:lsdException w:name="Grid Table 4 Accent 2" w:uiPriority="49"/>
-    <w:lsdException w:name="Grid Table 5 Dark Accent 2" w:uiPriority="50"/>
-    <w:lsdException w:name="Grid Table 6 Colorful Accent 2" w:uiPriority="51"/>
-    <w:lsdException w:name="Grid Table 7 Colorful Accent 2" w:uiPriority="52"/>
-    <w:lsdException w:name="Grid Table 1 Light Accent 3" w:uiPriority="46"/>
-    <w:lsdException w:name="Grid Table 2 Accent 3" w:uiPriority="47"/>
-    <w:lsdException w:name="Grid Table 3 Accent 3" w:uiPriority="48"/>
-    <w:lsdException w:name="Grid Table 4 Accent 3" w:uiPriority="49"/>
-    <w:lsdException w:name="Grid Table 5 Dark Accent 3" w:uiPriority="50"/>
-    <w:lsdException w:name="Grid Table 6 Colorful Accent 3" w:uiPriority="51"/>
-    <w:lsdException w:name="Grid Table 7 Colorful Accent 3" w:uiPriority="52"/>
-    <w:lsdException w:name="Grid Table 1 Light Accent 4" w:uiPriority="46"/>
-    <w:lsdException w:name="Grid Table 2 Accent 4" w:uiPriority="47"/>
-    <w:lsdException w:name="Grid Table 3 Accent 4" w:uiPriority="48"/>
-    <w:lsdException w:name="Grid Table 4 Accent 4" w:uiPriority="49"/>
-    <w:lsdException w:name="Grid Table 5 Dark Accent 4" w:uiPriority="50"/>
-    <w:lsdException w:name="Grid Table 6 Colorful Accent 4" w:uiPriority="51"/>
-    <w:lsdException w:name="Grid Table 7 Colorful Accent 4" w:uiPriority="52"/>
-    <w:lsdException w:name="Grid Table 1 Light Accent 5" w:uiPriority="46"/>
-    <w:lsdException w:name="Grid Table 2 Accent 5" w:uiPriority="47"/>
-    <w:lsdException w:name="Grid Table 3 Accent 5" w:uiPriority="48"/>
-    <w:lsdException w:name="Grid Table 4 Accent 5" w:uiPriority="49"/>
-    <w:lsdException w:name="Grid Table 5 Dark Accent 5" w:uiPriority="50"/>
-    <w:lsdException w:name="Grid Table 6 Colorful Accent 5" w:uiPriority="51"/>
-    <w:lsdException w:name="Grid Table 7 Colorful Accent 5" w:uiPriority="52"/>
-    <w:lsdException w:name="Grid Table 1 Light Accent 6" w:uiPriority="46"/>
-    <w:lsdException w:name="Grid Table 2 Accent 6" w:uiPriority="47"/>
-    <w:lsdException w:name="Grid Table 3 Accent 6" w:uiPriority="48"/>
-    <w:lsdException w:name="Grid Table 4 Accent 6" w:uiPriority="49"/>
-    <w:lsdException w:name="Grid Table 5 Dark Accent 6" w:uiPriority="50"/>
-    <w:lsdException w:name="Grid Table 6 Colorful Accent 6" w:uiPriority="51"/>
-    <w:lsdException w:name="Grid Table 7 Colorful Accent 6" w:uiPriority="52"/>
-    <w:lsdException w:name="List Table 1 Light" w:uiPriority="46"/>
-    <w:lsdException w:name="List Table 2" w:uiPriority="47"/>
-    <w:lsdException w:name="List Table 3" w:uiPriority="48"/>
-    <w:lsdException w:name="List Table 4" w:uiPriority="49"/>
-    <w:lsdException w:name="List Table 5 Dark" w:uiPriority="50"/>
-    <w:lsdException w:name="List Table 6 Colorful" w:uiPriority="51"/>
-    <w:lsdException w:name="List Table 7 Colorful" w:uiPriority="52"/>
-    <w:lsdException w:name="List Table 1 Light Accent 1" w:uiPriority="46"/>
-    <w:lsdException w:name="List Table 2 Accent 1" w:uiPriority="47"/>
-    <w:lsdException w:name="List Table 3 Accent 1" w:uiPriority="48"/>
-    <w:lsdException w:name="List Table 4 Accent 1" w:uiPriority="49"/>
-    <w:lsdException w:name="List Table 5 Dark Accent 1" w:uiPriority="50"/>
-    <w:lsdException w:name="List Table 6 Colorful Accent 1" w:uiPriority="51"/>
-    <w:lsdException w:name="List Table 7 Colorful Accent 1" w:uiPriority="52"/>
-    <w:lsdException w:name="List Table 1 Light Accent 2" w:uiPriority="46"/>
-    <w:lsdException w:name="List Table 2 Accent 2" w:uiPriority="47"/>
-    <w:lsdException w:name="List Table 3 Accent 2" w:uiPriority="48"/>
-    <w:lsdException w:name="List Table 4 Accent 2" w:uiPriority="49"/>
-    <w:lsdException w:name="List Table 5 Dark Accent 2" w:uiPriority="50"/>
-    <w:lsdException w:name="List Table 6 Colorful Accent 2" w:uiPriority="51"/>
-    <w:lsdException w:name="List Table 7 Colorful Accent 2" w:uiPriority="52"/>
-    <w:lsdException w:name="List Table 1 Light Accent 3" w:uiPriority="46"/>
-    <w:lsdException w:name="List Table 2 Accent 3" w:uiPriority="47"/>
-    <w:lsdException w:name="List Table 3 Accent 3" w:uiPriority="48"/>
-    <w:lsdException w:name="List Table 4 Accent 3" w:uiPriority="49"/>
-    <w:lsdException w:name="List Table 5 Dark Accent 3" w:uiPriority="50"/>
-    <w:lsdException w:name="List Table 6 Colorful Accent 3" w:uiPriority="51"/>
-    <w:lsdException w:name="List Table 7 Colorful Accent 3" w:uiPriority="52"/>
-    <w:lsdException w:name="List Table 1 Light Accent 4" w:uiPriority="46"/>
-    <w:lsdException w:name="List Table 2 Accent 4" w:uiPriority="47"/>
-    <w:lsdException w:name="List Table 3 Accent 4" w:uiPriority="48"/>
-    <w:lsdException w:name="List Table 4 Accent 4" w:uiPriority="49"/>
-    <w:lsdException w:name="List Table 5 Dark Accent 4" w:uiPriority="50"/>
-    <w:lsdException w:name="List Table 6 Colorful Accent 4" w:uiPriority="51"/>
-    <w:lsdException w:name="List Table 7 Colorful Accent 4" w:uiPriority="52"/>
-    <w:lsdException w:name="List Table 1 Light Accent 5" w:uiPriority="46"/>
-    <w:lsdException w:name="List Table 2 Accent 5" w:uiPriority="47"/>
-    <w:lsdException w:name="List Table 3 Accent 5" w:uiPriority="48"/>
-    <w:lsdException w:name="List Table 4 Accent 5" w:uiPriority="49"/>
-    <w:lsdException w:name="List Table 5 Dark Accent 5" w:uiPriority="50"/>
-    <w:lsdException w:name="List Table 6 Colorful Accent 5" w:uiPriority="51"/>
-    <w:lsdException w:name="List Table 7 Colorful Accent 5" w:uiPriority="52"/>
-    <w:lsdException w:name="List Table 1 Light Accent 6" w:uiPriority="46"/>
-    <w:lsdException w:name="List Table 2 Accent 6" w:uiPriority="47"/>
-    <w:lsdException w:name="List Table 3 Accent 6" w:uiPriority="48"/>
-    <w:lsdException w:name="List Table 4 Accent 6" w:uiPriority="49"/>
-    <w:lsdException w:name="List Table 5 Dark Accent 6" w:uiPriority="50"/>
-    <w:lsdException w:name="List Table 6 Colorful Accent 6" w:uiPriority="51"/>
-    <w:lsdException w:name="List Table 7 Colorful Accent 6" w:uiPriority="52"/>
-  </w:latentStyles>
-  <w:style w:type="paragraph" w:default="1" w:styleId="Normal">
-    <w:name w:val="Normal"/>
-    <w:qFormat/>
-  </w:style>
-  <w:style w:type="character" w:default="1" w:styleId="DefaultParagraphFont">
-    <w:name w:val="Default Paragraph Font"/>
-    <w:uiPriority w:val="1"/>
-    <w:semiHidden/>
-    <w:unhideWhenUsed/>
-  </w:style>
-  <w:style w:type="table" w:default="1" w:styleId="TableNormal">
-    <w:name w:val="Normal Table"/>
-    <w:uiPriority w:val="99"/>
-    <w:semiHidden/>
-    <w:unhideWhenUsed/>
-    <w:tblPr>
-      <w:tblInd w:w="0" w:type="dxa"/>
-      <w:tblCellMar>
-        <w:top w:w="0" w:type="dxa"/>
-        <w:left w:w="108" w:type="dxa"/>
-        <w:bottom w:w="0" w:type="dxa"/>
-        <w:right w:w="108" w:type="dxa"/>
-      </w:tblCellMar>
-    </w:tblPr>
-  </w:style>
-  <w:style w:type="numbering" w:default="1" w:styleId="NoList">
-    <w:name w:val="No List"/>
-    <w:uiPriority w:val="99"/>
-    <w:semiHidden/>
-    <w:unhideWhenUsed/>
-  </w:style>
-  <w:style w:type="character" w:styleId="PlaceholderText">
-    <w:name w:val="Placeholder Text"/>
-    <w:basedOn w:val="DefaultParagraphFont"/>
-    <w:uiPriority w:val="99"/>
-    <w:semiHidden/>
-    <w:rsid w:val="00A44F77"/>
-    <w:rPr>
-      <w:color w:val="808080"/>
-    </w:rPr>
-  </w:style>
-</w:styles>
-</file>
-
-<file path=word/glossary/webSettings.xml><?xml version="1.0" encoding="utf-8"?>
-<w:webSettings xmlns:mc="http://schemas.openxmlformats.org/markup-compatibility/2006" xmlns:r="http://schemas.openxmlformats.org/officeDocument/2006/relationships" xmlns:w="http://schemas.openxmlformats.org/wordprocessingml/2006/main" xmlns:w14="http://schemas.microsoft.com/office/word/2010/wordml" xmlns:w15="http://schemas.microsoft.com/office/word/2012/wordml" xmlns:w16se="http://schemas.microsoft.com/office/word/2015/wordml/symex" mc:Ignorable="w14 w15 w16se">
-  <w:optimizeForBrowser/>
-  <w:allowPNG/>
-</w:webSettings>
-</file>
-
 <file path=word/theme/theme1.xml><?xml version="1.0" encoding="utf-8"?>
 <a:theme xmlns:a="http://schemas.openxmlformats.org/drawingml/2006/main" name="Keystone">
   <a:themeElements>
@@ -14387,18 +15904,6 @@
 </file>
 
 <file path=customXml/item2.xml><?xml version="1.0" encoding="utf-8"?>
-<p:properties xmlns:p="http://schemas.microsoft.com/office/2006/metadata/properties" xmlns:xsi="http://www.w3.org/2001/XMLSchema-instance" xmlns:pc="http://schemas.microsoft.com/office/infopath/2007/PartnerControls">
-  <documentManagement>
-    <_dlc_DocId xmlns="d8b9d5f3-7d26-4b94-a0b1-9b606874428e">ZY6S3FYE3JTK-685898629-196</_dlc_DocId>
-    <_dlc_DocIdUrl xmlns="d8b9d5f3-7d26-4b94-a0b1-9b606874428e">
-      <Url>https://symbiota.sharepoint.com/SGPD/_layouts/15/DocIdRedir.aspx?ID=ZY6S3FYE3JTK-685898629-196</Url>
-      <Description>ZY6S3FYE3JTK-685898629-196</Description>
-    </_dlc_DocIdUrl>
-  </documentManagement>
-</p:properties>
-</file>
-
-<file path=customXml/item3.xml><?xml version="1.0" encoding="utf-8"?>
 <?mso-contentType ?>
 <spe:Receivers xmlns:spe="http://schemas.microsoft.com/sharepoint/events">
   <Receiver>
@@ -14448,7 +15953,28 @@
 </spe:Receivers>
 </file>
 
+<file path=customXml/item3.xml><?xml version="1.0" encoding="utf-8"?>
+<p:properties xmlns:p="http://schemas.microsoft.com/office/2006/metadata/properties" xmlns:xsi="http://www.w3.org/2001/XMLSchema-instance" xmlns:pc="http://schemas.microsoft.com/office/infopath/2007/PartnerControls">
+  <documentManagement>
+    <_dlc_DocId xmlns="d8b9d5f3-7d26-4b94-a0b1-9b606874428e">ZY6S3FYE3JTK-685898629-196</_dlc_DocId>
+    <_dlc_DocIdUrl xmlns="d8b9d5f3-7d26-4b94-a0b1-9b606874428e">
+      <Url>https://symbiota.sharepoint.com/SGPD/_layouts/15/DocIdRedir.aspx?ID=ZY6S3FYE3JTK-685898629-196</Url>
+      <Description>ZY6S3FYE3JTK-685898629-196</Description>
+    </_dlc_DocIdUrl>
+  </documentManagement>
+</p:properties>
+</file>
+
 <file path=customXml/item4.xml><?xml version="1.0" encoding="utf-8"?>
+<?mso-contentType ?>
+<FormTemplates xmlns="http://schemas.microsoft.com/sharepoint/v3/contenttype/forms">
+  <Display>DocumentLibraryForm</Display>
+  <Edit>DocumentLibraryForm</Edit>
+  <New>DocumentLibraryForm</New>
+</FormTemplates>
+</file>
+
+<file path=customXml/item5.xml><?xml version="1.0" encoding="utf-8"?>
 <ct:contentTypeSchema xmlns:ct="http://schemas.microsoft.com/office/2006/metadata/contentType" xmlns:ma="http://schemas.microsoft.com/office/2006/metadata/properties/metaAttributes" ct:_="" ma:_="" ma:contentTypeName="Document" ma:contentTypeID="0x0101000127E0DFC207D6448248F9018A7FDDB6" ma:contentTypeVersion="4" ma:contentTypeDescription="Create a new document." ma:contentTypeScope="" ma:versionID="dec25cf03cb121e492fc1decd5495fe8">
   <xsd:schema xmlns:xsd="http://www.w3.org/2001/XMLSchema" xmlns:xs="http://www.w3.org/2001/XMLSchema" xmlns:p="http://schemas.microsoft.com/office/2006/metadata/properties" xmlns:ns2="d8b9d5f3-7d26-4b94-a0b1-9b606874428e" xmlns:ns3="4d3a0cd9-ef41-42ad-9f19-e9478fb904ec" targetNamespace="http://schemas.microsoft.com/office/2006/metadata/properties" ma:root="true" ma:fieldsID="4543e86f9ee27dddd73f73628bc5d203" ns2:_="" ns3:_="">
     <xsd:import namespace="d8b9d5f3-7d26-4b94-a0b1-9b606874428e"/>
@@ -14640,15 +16166,6 @@
 </ct:contentTypeSchema>
 </file>
 
-<file path=customXml/item5.xml><?xml version="1.0" encoding="utf-8"?>
-<?mso-contentType ?>
-<FormTemplates xmlns="http://schemas.microsoft.com/sharepoint/v3/contenttype/forms">
-  <Display>DocumentLibraryForm</Display>
-  <Edit>DocumentLibraryForm</Edit>
-  <New>DocumentLibraryForm</New>
-</FormTemplates>
-</file>
-
 <file path=customXml/item6.xml><?xml version="1.0" encoding="utf-8"?>
 <b:Sources xmlns:b="http://schemas.openxmlformats.org/officeDocument/2006/bibliography" xmlns="http://schemas.openxmlformats.org/officeDocument/2006/bibliography" SelectedStyle="\APA.XSL" StyleName="APA"/>
 </file>
@@ -14662,6 +16179,14 @@
 </file>
 
 <file path=customXml/itemProps2.xml><?xml version="1.0" encoding="utf-8"?>
+<ds:datastoreItem xmlns:ds="http://schemas.openxmlformats.org/officeDocument/2006/customXml" ds:itemID="{1CCB5207-DA10-45A6-8BA9-0867F71A5D58}">
+  <ds:schemaRefs>
+    <ds:schemaRef ds:uri="http://schemas.microsoft.com/sharepoint/events"/>
+  </ds:schemaRefs>
+</ds:datastoreItem>
+</file>
+
+<file path=customXml/itemProps3.xml><?xml version="1.0" encoding="utf-8"?>
 <ds:datastoreItem xmlns:ds="http://schemas.openxmlformats.org/officeDocument/2006/customXml" ds:itemID="{76BA91EA-F2E8-43C1-BE6E-C8EA53199182}">
   <ds:schemaRefs>
     <ds:schemaRef ds:uri="http://schemas.microsoft.com/office/2006/metadata/properties"/>
@@ -14671,15 +16196,15 @@
 </ds:datastoreItem>
 </file>
 
-<file path=customXml/itemProps3.xml><?xml version="1.0" encoding="utf-8"?>
-<ds:datastoreItem xmlns:ds="http://schemas.openxmlformats.org/officeDocument/2006/customXml" ds:itemID="{1CCB5207-DA10-45A6-8BA9-0867F71A5D58}">
+<file path=customXml/itemProps4.xml><?xml version="1.0" encoding="utf-8"?>
+<ds:datastoreItem xmlns:ds="http://schemas.openxmlformats.org/officeDocument/2006/customXml" ds:itemID="{351BC0E3-A19F-49DC-B391-8A03B280506D}">
   <ds:schemaRefs>
-    <ds:schemaRef ds:uri="http://schemas.microsoft.com/sharepoint/events"/>
+    <ds:schemaRef ds:uri="http://schemas.microsoft.com/sharepoint/v3/contenttype/forms"/>
   </ds:schemaRefs>
 </ds:datastoreItem>
 </file>
 
-<file path=customXml/itemProps4.xml><?xml version="1.0" encoding="utf-8"?>
+<file path=customXml/itemProps5.xml><?xml version="1.0" encoding="utf-8"?>
 <ds:datastoreItem xmlns:ds="http://schemas.openxmlformats.org/officeDocument/2006/customXml" ds:itemID="{59D84B9A-1E55-4ED4-84C9-FCB7E0AC8120}">
   <ds:schemaRefs>
     <ds:schemaRef ds:uri="http://schemas.microsoft.com/office/2006/metadata/contentType"/>
@@ -14698,16 +16223,8 @@
 </ds:datastoreItem>
 </file>
 
-<file path=customXml/itemProps5.xml><?xml version="1.0" encoding="utf-8"?>
-<ds:datastoreItem xmlns:ds="http://schemas.openxmlformats.org/officeDocument/2006/customXml" ds:itemID="{351BC0E3-A19F-49DC-B391-8A03B280506D}">
-  <ds:schemaRefs>
-    <ds:schemaRef ds:uri="http://schemas.microsoft.com/sharepoint/v3/contenttype/forms"/>
-  </ds:schemaRefs>
-</ds:datastoreItem>
-</file>
-
 <file path=customXml/itemProps6.xml><?xml version="1.0" encoding="utf-8"?>
-<ds:datastoreItem xmlns:ds="http://schemas.openxmlformats.org/officeDocument/2006/customXml" ds:itemID="{52CC43D2-BE9D-4C24-AE50-FDD2C2263F92}">
+<ds:datastoreItem xmlns:ds="http://schemas.openxmlformats.org/officeDocument/2006/customXml" ds:itemID="{73510B35-10EE-4691-8E39-7D230FBDC13A}">
   <ds:schemaRefs>
     <ds:schemaRef ds:uri="http://schemas.openxmlformats.org/officeDocument/2006/bibliography"/>
   </ds:schemaRefs>

</xml_diff>

<commit_message>
Started work on policy gradient theorem proof
</commit_message>
<xml_diff>
--- a/CME241 - Course Notes ANatu.docx
+++ b/CME241 - Course Notes ANatu.docx
@@ -1453,7 +1453,7 @@
           <w:rPr>
             <w:rFonts w:ascii="Cambria Math" w:hAnsi="Cambria Math"/>
           </w:rPr>
-          <m:t>a∈</m:t>
+          <m:t>a</m:t>
         </m:r>
         <m:r>
           <m:rPr>
@@ -1462,7 +1462,7 @@
           <w:rPr>
             <w:rFonts w:ascii="Cambria Math" w:hAnsi="Cambria Math"/>
           </w:rPr>
-          <m:t>R</m:t>
+          <m:t>∈R</m:t>
         </m:r>
       </m:oMath>
       <w:r>
@@ -1662,7 +1662,7 @@
                     <w:rPr>
                       <w:rFonts w:ascii="Cambria Math" w:hAnsi="Cambria Math"/>
                     </w:rPr>
-                    <m:t>a∈</m:t>
+                    <m:t>a</m:t>
                   </m:r>
                   <m:r>
                     <m:rPr>
@@ -1671,7 +1671,7 @@
                     <w:rPr>
                       <w:rFonts w:ascii="Cambria Math" w:hAnsi="Cambria Math"/>
                     </w:rPr>
-                    <m:t>R</m:t>
+                    <m:t>∈R</m:t>
                   </m:r>
                   <m:ctrlPr>
                     <w:rPr>
@@ -1746,13 +1746,7 @@
                         <w:rPr>
                           <w:rFonts w:ascii="Cambria Math" w:hAnsi="Cambria Math"/>
                         </w:rPr>
-                        <m:t>s</m:t>
-                      </m:r>
-                      <m:r>
-                        <w:rPr>
-                          <w:rFonts w:ascii="Cambria Math" w:hAnsi="Cambria Math"/>
-                        </w:rPr>
-                        <m:t>,</m:t>
+                        <m:t>s,</m:t>
                       </m:r>
                       <m:sSup>
                         <m:sSupPr>
@@ -2029,7 +2023,7 @@
                     <w:rPr>
                       <w:rFonts w:ascii="Cambria Math" w:hAnsi="Cambria Math"/>
                     </w:rPr>
-                    <m:t>a∈</m:t>
+                    <m:t>a</m:t>
                   </m:r>
                   <m:r>
                     <m:rPr>
@@ -2038,7 +2032,7 @@
                     <w:rPr>
                       <w:rFonts w:ascii="Cambria Math" w:hAnsi="Cambria Math"/>
                     </w:rPr>
-                    <m:t>R</m:t>
+                    <m:t>∈R</m:t>
                   </m:r>
                   <m:ctrlPr>
                     <w:rPr>
@@ -2113,13 +2107,7 @@
                         <w:rPr>
                           <w:rFonts w:ascii="Cambria Math" w:hAnsi="Cambria Math"/>
                         </w:rPr>
-                        <m:t>s</m:t>
-                      </m:r>
-                      <m:r>
-                        <w:rPr>
-                          <w:rFonts w:ascii="Cambria Math" w:hAnsi="Cambria Math"/>
-                        </w:rPr>
-                        <m:t>,</m:t>
+                        <m:t>s,</m:t>
                       </m:r>
                       <m:sSup>
                         <m:sSupPr>
@@ -2258,13 +2246,7 @@
                 <w:rPr>
                   <w:rFonts w:ascii="Cambria Math" w:hAnsi="Cambria Math"/>
                 </w:rPr>
-                <m:t>x</m:t>
-              </m:r>
-              <m:r>
-                <w:rPr>
-                  <w:rFonts w:ascii="Cambria Math" w:hAnsi="Cambria Math"/>
-                </w:rPr>
-                <m:t>~N</m:t>
+                <m:t>x~N</m:t>
               </m:r>
               <m:d>
                 <m:dPr>
@@ -2755,7 +2737,7 @@
                     <w:rPr>
                       <w:rFonts w:ascii="Cambria Math" w:hAnsi="Cambria Math"/>
                     </w:rPr>
-                    <m:t>a∈</m:t>
+                    <m:t>a</m:t>
                   </m:r>
                   <m:r>
                     <m:rPr>
@@ -2764,7 +2746,7 @@
                     <w:rPr>
                       <w:rFonts w:ascii="Cambria Math" w:hAnsi="Cambria Math"/>
                     </w:rPr>
-                    <m:t>R</m:t>
+                    <m:t>∈R</m:t>
                   </m:r>
                   <m:ctrlPr>
                     <w:rPr>
@@ -7162,7 +7144,7 @@
                     <w:rPr>
                       <w:rFonts w:ascii="Cambria Math" w:hAnsi="Cambria Math"/>
                     </w:rPr>
-                    <m:t>a∈</m:t>
+                    <m:t>a</m:t>
                   </m:r>
                   <m:r>
                     <m:rPr>
@@ -7171,7 +7153,7 @@
                     <w:rPr>
                       <w:rFonts w:ascii="Cambria Math" w:hAnsi="Cambria Math"/>
                     </w:rPr>
-                    <m:t>R</m:t>
+                    <m:t>∈R</m:t>
                   </m:r>
                   <m:ctrlPr>
                     <w:rPr>
@@ -7768,13 +7750,7 @@
                 <w:rPr>
                   <w:rFonts w:ascii="Cambria Math" w:hAnsi="Cambria Math"/>
                 </w:rPr>
-                <m:t>s</m:t>
-              </m:r>
-              <m:r>
-                <w:rPr>
-                  <w:rFonts w:ascii="Cambria Math" w:hAnsi="Cambria Math"/>
-                </w:rPr>
-                <m:t>a+</m:t>
+                <m:t>sa+</m:t>
               </m:r>
               <m:f>
                 <m:fPr>
@@ -7909,13 +7885,7 @@
                 <w:rPr>
                   <w:rFonts w:ascii="Cambria Math" w:hAnsi="Cambria Math"/>
                 </w:rPr>
-                <m:t>s</m:t>
-              </m:r>
-              <m:r>
-                <w:rPr>
-                  <w:rFonts w:ascii="Cambria Math" w:hAnsi="Cambria Math"/>
-                </w:rPr>
-                <m:t>a+</m:t>
+                <m:t>sa+</m:t>
               </m:r>
               <m:f>
                 <m:fPr>
@@ -8150,8 +8120,6 @@
       <w:r>
         <w:t>We can check that this extremum is a maximum by seeing that the second derivative is negative everywhere. Since we have framed the cost as a negative reward, this means this action will minimize the cost.</w:t>
       </w:r>
-      <w:bookmarkStart w:id="1" w:name="_GoBack"/>
-      <w:bookmarkEnd w:id="1"/>
     </w:p>
     <w:p/>
     <w:p>
@@ -9721,6 +9689,9 @@
     </w:p>
     <w:p>
       <w:r>
+        <w:rPr>
+          <w:noProof/>
+        </w:rPr>
         <w:drawing>
           <wp:inline distT="0" distB="0" distL="0" distR="0" wp14:anchorId="4A5EB903" wp14:editId="5071DD02">
             <wp:extent cx="5943600" cy="2270760"/>
@@ -14168,13 +14139,1960 @@
         <w:t xml:space="preserve"> begins to be driven down to zero. Revisiting the original definition of our original greedy algorithm, we see that this value corresponds to the probability of taking a non-greedy action (choosing randomly among all possible actions). This mathematical result therefore implies that as the number of visitations becomes infinitely large, the policy converges to one that exclusively chooses the greedy action at any given state. </w:t>
       </w:r>
     </w:p>
-    <w:p/>
+    <w:p>
+      <w:pPr>
+        <w:pStyle w:val="Heading1"/>
+      </w:pPr>
+      <w:r>
+        <w:lastRenderedPageBreak/>
+        <w:t>Policy Gradient ALgorithms</w:t>
+      </w:r>
+    </w:p>
+    <w:p>
+      <w:pPr>
+        <w:pStyle w:val="Heading2"/>
+      </w:pPr>
+      <w:r>
+        <w:t>Background</w:t>
+      </w:r>
+    </w:p>
+    <w:p>
+      <w:r>
+        <w:t>In the “tabular” methods of reinforcement learning (e.g. Value Iteration), we optimize a policy for our problem by selecting actions at each state which maximize expected forward-looking reward. This, in turn, requires iterating through each state and at each state, assessing each possible action that can be taken from that state in a recursive fashion to optimize the solution.</w:t>
+      </w:r>
+      <w:r>
+        <w:t xml:space="preserve"> When our state-space or action-space is continuous or large, however, this approach rapidly becomes computationally intractable.</w:t>
+      </w:r>
+    </w:p>
+    <w:p>
+      <w:r>
+        <w:t xml:space="preserve">The motivation behind Policy Gradient is to perform optimization in scenarios with a large action-space, without having to directly perform a maximization operation over all possible actions. Instead, we treat the action space as continuous, and “step” iteratively towards the optimal solution using gradient descent. By using this mode of optimization, we have flexibility on the computational load of the algorithm, and can approach a result that is very very close to the “true” optimum derived from traditional policy iteration, but at a fraction of the computational cost. </w:t>
+      </w:r>
+    </w:p>
+    <w:p>
+      <w:pPr>
+        <w:pStyle w:val="Heading2"/>
+      </w:pPr>
+      <w:r>
+        <w:t>Policy Gradient Theorem</w:t>
+      </w:r>
+    </w:p>
+    <w:p>
+      <w:r>
+        <w:t xml:space="preserve">(see </w:t>
+      </w:r>
+      <w:hyperlink r:id="rId17" w:anchor="policy-gradient-theorem" w:history="1">
+        <w:r>
+          <w:rPr>
+            <w:rStyle w:val="Hyperlink"/>
+          </w:rPr>
+          <w:t>https://lilianweng.github.io/lil-log/2018/04/08/policy-gradient-algorithms.html#policy-gradient-theorem</w:t>
+        </w:r>
+      </w:hyperlink>
+      <w:r>
+        <w:t>)</w:t>
+      </w:r>
+    </w:p>
+    <w:p>
+      <w:r>
+        <w:t>In order to prove the policy gradient theorem,</w:t>
+      </w:r>
+      <w:r>
+        <w:t xml:space="preserve"> we must first motivate the above problem. Since we plan to use gradient descent, we need to a) parametrize the function we wish to optimize, and b) select an appropriate loss function to measure convergence.</w:t>
+      </w:r>
+    </w:p>
+    <w:p>
+      <w:r>
+        <w:t xml:space="preserve">For part a), since we are trying to optimize our policy, we must simply cast our policy as a parameterized stochastic policy with respect to some arbitrary parameter </w:t>
+      </w:r>
+      <m:oMath>
+        <m:r>
+          <w:rPr>
+            <w:rFonts w:ascii="Cambria Math" w:hAnsi="Cambria Math"/>
+          </w:rPr>
+          <m:t>θ</m:t>
+        </m:r>
+      </m:oMath>
+      <w:r>
+        <w:t>:</w:t>
+      </w:r>
+    </w:p>
+    <w:p>
+      <m:oMathPara>
+        <m:oMath>
+          <m:r>
+            <w:rPr>
+              <w:rFonts w:ascii="Cambria Math" w:hAnsi="Cambria Math"/>
+            </w:rPr>
+            <m:t>π=f</m:t>
+          </m:r>
+          <m:d>
+            <m:dPr>
+              <m:ctrlPr>
+                <w:rPr>
+                  <w:rFonts w:ascii="Cambria Math" w:hAnsi="Cambria Math"/>
+                  <w:i/>
+                </w:rPr>
+              </m:ctrlPr>
+            </m:dPr>
+            <m:e>
+              <m:r>
+                <w:rPr>
+                  <w:rFonts w:ascii="Cambria Math" w:hAnsi="Cambria Math"/>
+                </w:rPr>
+                <m:t>s,a;θ</m:t>
+              </m:r>
+            </m:e>
+          </m:d>
+          <m:r>
+            <w:rPr>
+              <w:rFonts w:ascii="Cambria Math" w:hAnsi="Cambria Math"/>
+            </w:rPr>
+            <m:t>=P(</m:t>
+          </m:r>
+          <m:sSub>
+            <m:sSubPr>
+              <m:ctrlPr>
+                <w:rPr>
+                  <w:rFonts w:ascii="Cambria Math" w:hAnsi="Cambria Math"/>
+                  <w:i/>
+                </w:rPr>
+              </m:ctrlPr>
+            </m:sSubPr>
+            <m:e>
+              <m:r>
+                <w:rPr>
+                  <w:rFonts w:ascii="Cambria Math" w:hAnsi="Cambria Math"/>
+                </w:rPr>
+                <m:t>a</m:t>
+              </m:r>
+            </m:e>
+            <m:sub>
+              <m:r>
+                <w:rPr>
+                  <w:rFonts w:ascii="Cambria Math" w:hAnsi="Cambria Math"/>
+                </w:rPr>
+                <m:t>t</m:t>
+              </m:r>
+            </m:sub>
+          </m:sSub>
+          <m:r>
+            <w:rPr>
+              <w:rFonts w:ascii="Cambria Math" w:hAnsi="Cambria Math"/>
+            </w:rPr>
+            <m:t>=a|</m:t>
+          </m:r>
+          <m:sSub>
+            <m:sSubPr>
+              <m:ctrlPr>
+                <w:rPr>
+                  <w:rFonts w:ascii="Cambria Math" w:hAnsi="Cambria Math"/>
+                  <w:i/>
+                </w:rPr>
+              </m:ctrlPr>
+            </m:sSubPr>
+            <m:e>
+              <m:r>
+                <w:rPr>
+                  <w:rFonts w:ascii="Cambria Math" w:hAnsi="Cambria Math"/>
+                </w:rPr>
+                <m:t>s</m:t>
+              </m:r>
+            </m:e>
+            <m:sub>
+              <m:r>
+                <w:rPr>
+                  <w:rFonts w:ascii="Cambria Math" w:hAnsi="Cambria Math"/>
+                </w:rPr>
+                <m:t>t</m:t>
+              </m:r>
+            </m:sub>
+          </m:sSub>
+          <m:r>
+            <w:rPr>
+              <w:rFonts w:ascii="Cambria Math" w:hAnsi="Cambria Math"/>
+            </w:rPr>
+            <m:t>=s,θ)</m:t>
+          </m:r>
+        </m:oMath>
+      </m:oMathPara>
+    </w:p>
+    <w:p>
+      <w:r>
+        <w:t xml:space="preserve">For part b) we will express our objective function simply as the total expected returns, which once again must be parameterized according to </w:t>
+      </w:r>
+      <m:oMath>
+        <m:r>
+          <w:rPr>
+            <w:rFonts w:ascii="Cambria Math" w:hAnsi="Cambria Math"/>
+          </w:rPr>
+          <m:t>θ</m:t>
+        </m:r>
+      </m:oMath>
+      <w:r>
+        <w:t>:</w:t>
+      </w:r>
+    </w:p>
+    <w:p>
+      <m:oMathPara>
+        <m:oMath>
+          <m:r>
+            <w:rPr>
+              <w:rFonts w:ascii="Cambria Math" w:hAnsi="Cambria Math"/>
+            </w:rPr>
+            <m:t>J</m:t>
+          </m:r>
+          <m:d>
+            <m:dPr>
+              <m:ctrlPr>
+                <w:rPr>
+                  <w:rFonts w:ascii="Cambria Math" w:hAnsi="Cambria Math"/>
+                  <w:i/>
+                </w:rPr>
+              </m:ctrlPr>
+            </m:dPr>
+            <m:e>
+              <m:r>
+                <w:rPr>
+                  <w:rFonts w:ascii="Cambria Math" w:hAnsi="Cambria Math"/>
+                </w:rPr>
+                <m:t>θ</m:t>
+              </m:r>
+            </m:e>
+          </m:d>
+          <m:r>
+            <w:rPr>
+              <w:rFonts w:ascii="Cambria Math" w:hAnsi="Cambria Math"/>
+            </w:rPr>
+            <m:t>=</m:t>
+          </m:r>
+          <m:sSub>
+            <m:sSubPr>
+              <m:ctrlPr>
+                <w:rPr>
+                  <w:rFonts w:ascii="Cambria Math" w:hAnsi="Cambria Math"/>
+                  <w:i/>
+                </w:rPr>
+              </m:ctrlPr>
+            </m:sSubPr>
+            <m:e>
+              <m:r>
+                <m:rPr>
+                  <m:scr m:val="double-struck"/>
+                </m:rPr>
+                <w:rPr>
+                  <w:rFonts w:ascii="Cambria Math" w:hAnsi="Cambria Math"/>
+                </w:rPr>
+                <m:t>E</m:t>
+              </m:r>
+            </m:e>
+            <m:sub>
+              <m:r>
+                <w:rPr>
+                  <w:rFonts w:ascii="Cambria Math" w:hAnsi="Cambria Math"/>
+                </w:rPr>
+                <m:t>π</m:t>
+              </m:r>
+            </m:sub>
+          </m:sSub>
+          <m:d>
+            <m:dPr>
+              <m:begChr m:val="["/>
+              <m:endChr m:val="]"/>
+              <m:ctrlPr>
+                <w:rPr>
+                  <w:rFonts w:ascii="Cambria Math" w:hAnsi="Cambria Math"/>
+                  <w:i/>
+                </w:rPr>
+              </m:ctrlPr>
+            </m:dPr>
+            <m:e>
+              <m:nary>
+                <m:naryPr>
+                  <m:chr m:val="∑"/>
+                  <m:limLoc m:val="undOvr"/>
+                  <m:ctrlPr>
+                    <w:rPr>
+                      <w:rFonts w:ascii="Cambria Math" w:hAnsi="Cambria Math"/>
+                      <w:i/>
+                    </w:rPr>
+                  </m:ctrlPr>
+                </m:naryPr>
+                <m:sub>
+                  <m:r>
+                    <w:rPr>
+                      <w:rFonts w:ascii="Cambria Math" w:hAnsi="Cambria Math"/>
+                    </w:rPr>
+                    <m:t>t=0</m:t>
+                  </m:r>
+                </m:sub>
+                <m:sup>
+                  <m:r>
+                    <w:rPr>
+                      <w:rFonts w:ascii="Cambria Math" w:hAnsi="Cambria Math"/>
+                    </w:rPr>
+                    <m:t>∞</m:t>
+                  </m:r>
+                </m:sup>
+                <m:e>
+                  <m:sSup>
+                    <m:sSupPr>
+                      <m:ctrlPr>
+                        <w:rPr>
+                          <w:rFonts w:ascii="Cambria Math" w:hAnsi="Cambria Math"/>
+                          <w:i/>
+                        </w:rPr>
+                      </m:ctrlPr>
+                    </m:sSupPr>
+                    <m:e>
+                      <m:r>
+                        <w:rPr>
+                          <w:rFonts w:ascii="Cambria Math" w:hAnsi="Cambria Math"/>
+                        </w:rPr>
+                        <m:t>γ</m:t>
+                      </m:r>
+                    </m:e>
+                    <m:sup>
+                      <m:r>
+                        <w:rPr>
+                          <w:rFonts w:ascii="Cambria Math" w:hAnsi="Cambria Math"/>
+                        </w:rPr>
+                        <m:t>t</m:t>
+                      </m:r>
+                    </m:sup>
+                  </m:sSup>
+                  <m:sSub>
+                    <m:sSubPr>
+                      <m:ctrlPr>
+                        <w:rPr>
+                          <w:rFonts w:ascii="Cambria Math" w:hAnsi="Cambria Math"/>
+                          <w:i/>
+                        </w:rPr>
+                      </m:ctrlPr>
+                    </m:sSubPr>
+                    <m:e>
+                      <m:r>
+                        <w:rPr>
+                          <w:rFonts w:ascii="Cambria Math" w:hAnsi="Cambria Math"/>
+                        </w:rPr>
+                        <m:t>r</m:t>
+                      </m:r>
+                    </m:e>
+                    <m:sub>
+                      <m:r>
+                        <w:rPr>
+                          <w:rFonts w:ascii="Cambria Math" w:hAnsi="Cambria Math"/>
+                        </w:rPr>
+                        <m:t>t</m:t>
+                      </m:r>
+                    </m:sub>
+                  </m:sSub>
+                </m:e>
+              </m:nary>
+            </m:e>
+          </m:d>
+          <m:r>
+            <w:rPr>
+              <w:rFonts w:ascii="Cambria Math" w:hAnsi="Cambria Math"/>
+            </w:rPr>
+            <m:t>=</m:t>
+          </m:r>
+          <m:nary>
+            <m:naryPr>
+              <m:chr m:val="∑"/>
+              <m:limLoc m:val="undOvr"/>
+              <m:ctrlPr>
+                <w:rPr>
+                  <w:rFonts w:ascii="Cambria Math" w:hAnsi="Cambria Math"/>
+                  <w:i/>
+                </w:rPr>
+              </m:ctrlPr>
+            </m:naryPr>
+            <m:sub>
+              <m:r>
+                <w:rPr>
+                  <w:rFonts w:ascii="Cambria Math" w:hAnsi="Cambria Math"/>
+                </w:rPr>
+                <m:t>t=0</m:t>
+              </m:r>
+            </m:sub>
+            <m:sup>
+              <m:r>
+                <w:rPr>
+                  <w:rFonts w:ascii="Cambria Math" w:hAnsi="Cambria Math"/>
+                </w:rPr>
+                <m:t>∞</m:t>
+              </m:r>
+            </m:sup>
+            <m:e>
+              <m:sSup>
+                <m:sSupPr>
+                  <m:ctrlPr>
+                    <w:rPr>
+                      <w:rFonts w:ascii="Cambria Math" w:hAnsi="Cambria Math"/>
+                      <w:i/>
+                    </w:rPr>
+                  </m:ctrlPr>
+                </m:sSupPr>
+                <m:e>
+                  <m:r>
+                    <w:rPr>
+                      <w:rFonts w:ascii="Cambria Math" w:hAnsi="Cambria Math"/>
+                    </w:rPr>
+                    <m:t>γ</m:t>
+                  </m:r>
+                </m:e>
+                <m:sup>
+                  <m:r>
+                    <w:rPr>
+                      <w:rFonts w:ascii="Cambria Math" w:hAnsi="Cambria Math"/>
+                    </w:rPr>
+                    <m:t>t</m:t>
+                  </m:r>
+                </m:sup>
+              </m:sSup>
+              <m:r>
+                <m:rPr>
+                  <m:scr m:val="double-struck"/>
+                </m:rPr>
+                <w:rPr>
+                  <w:rFonts w:ascii="Cambria Math" w:hAnsi="Cambria Math"/>
+                </w:rPr>
+                <m:t>E</m:t>
+              </m:r>
+              <m:d>
+                <m:dPr>
+                  <m:begChr m:val="["/>
+                  <m:endChr m:val="]"/>
+                  <m:ctrlPr>
+                    <w:rPr>
+                      <w:rFonts w:ascii="Cambria Math" w:hAnsi="Cambria Math"/>
+                      <w:i/>
+                    </w:rPr>
+                  </m:ctrlPr>
+                </m:dPr>
+                <m:e>
+                  <m:sSub>
+                    <m:sSubPr>
+                      <m:ctrlPr>
+                        <w:rPr>
+                          <w:rFonts w:ascii="Cambria Math" w:hAnsi="Cambria Math"/>
+                          <w:i/>
+                        </w:rPr>
+                      </m:ctrlPr>
+                    </m:sSubPr>
+                    <m:e>
+                      <m:r>
+                        <w:rPr>
+                          <w:rFonts w:ascii="Cambria Math" w:hAnsi="Cambria Math"/>
+                        </w:rPr>
+                        <m:t>r</m:t>
+                      </m:r>
+                    </m:e>
+                    <m:sub>
+                      <m:r>
+                        <w:rPr>
+                          <w:rFonts w:ascii="Cambria Math" w:hAnsi="Cambria Math"/>
+                        </w:rPr>
+                        <m:t>t</m:t>
+                      </m:r>
+                    </m:sub>
+                  </m:sSub>
+                </m:e>
+              </m:d>
+            </m:e>
+          </m:nary>
+        </m:oMath>
+      </m:oMathPara>
+    </w:p>
+    <w:p>
+      <w:r>
+        <w:t xml:space="preserve">With the above, we can formulate our “weight” update for some learning rate </w:t>
+      </w:r>
+      <m:oMath>
+        <m:r>
+          <w:rPr>
+            <w:rFonts w:ascii="Cambria Math" w:hAnsi="Cambria Math"/>
+          </w:rPr>
+          <m:t>η</m:t>
+        </m:r>
+      </m:oMath>
+      <w:r>
+        <w:t xml:space="preserve"> as</w:t>
+      </w:r>
+    </w:p>
+    <w:p>
+      <m:oMathPara>
+        <m:oMath>
+          <m:sSub>
+            <m:sSubPr>
+              <m:ctrlPr>
+                <w:rPr>
+                  <w:rFonts w:ascii="Cambria Math" w:hAnsi="Cambria Math"/>
+                  <w:i/>
+                </w:rPr>
+              </m:ctrlPr>
+            </m:sSubPr>
+            <m:e>
+              <m:r>
+                <w:rPr>
+                  <w:rFonts w:ascii="Cambria Math" w:hAnsi="Cambria Math"/>
+                </w:rPr>
+                <m:t>θ</m:t>
+              </m:r>
+            </m:e>
+            <m:sub>
+              <m:r>
+                <w:rPr>
+                  <w:rFonts w:ascii="Cambria Math" w:hAnsi="Cambria Math"/>
+                </w:rPr>
+                <m:t xml:space="preserve">t+1 </m:t>
+              </m:r>
+            </m:sub>
+          </m:sSub>
+          <m:r>
+            <w:rPr>
+              <w:rFonts w:ascii="Cambria Math" w:hAnsi="Cambria Math"/>
+            </w:rPr>
+            <m:t>←</m:t>
+          </m:r>
+          <m:sSub>
+            <m:sSubPr>
+              <m:ctrlPr>
+                <w:rPr>
+                  <w:rFonts w:ascii="Cambria Math" w:hAnsi="Cambria Math"/>
+                  <w:i/>
+                </w:rPr>
+              </m:ctrlPr>
+            </m:sSubPr>
+            <m:e>
+              <m:r>
+                <w:rPr>
+                  <w:rFonts w:ascii="Cambria Math" w:hAnsi="Cambria Math"/>
+                </w:rPr>
+                <m:t>θ</m:t>
+              </m:r>
+            </m:e>
+            <m:sub>
+              <m:r>
+                <w:rPr>
+                  <w:rFonts w:ascii="Cambria Math" w:hAnsi="Cambria Math"/>
+                </w:rPr>
+                <m:t>t</m:t>
+              </m:r>
+            </m:sub>
+          </m:sSub>
+          <m:r>
+            <w:rPr>
+              <w:rFonts w:ascii="Cambria Math" w:hAnsi="Cambria Math"/>
+            </w:rPr>
+            <m:t>+ηJ(</m:t>
+          </m:r>
+          <m:sSub>
+            <m:sSubPr>
+              <m:ctrlPr>
+                <w:rPr>
+                  <w:rFonts w:ascii="Cambria Math" w:hAnsi="Cambria Math"/>
+                  <w:i/>
+                </w:rPr>
+              </m:ctrlPr>
+            </m:sSubPr>
+            <m:e>
+              <m:r>
+                <w:rPr>
+                  <w:rFonts w:ascii="Cambria Math" w:hAnsi="Cambria Math"/>
+                </w:rPr>
+                <m:t>θ</m:t>
+              </m:r>
+            </m:e>
+            <m:sub>
+              <m:r>
+                <w:rPr>
+                  <w:rFonts w:ascii="Cambria Math" w:hAnsi="Cambria Math"/>
+                </w:rPr>
+                <m:t>t</m:t>
+              </m:r>
+            </m:sub>
+          </m:sSub>
+          <m:r>
+            <w:rPr>
+              <w:rFonts w:ascii="Cambria Math" w:hAnsi="Cambria Math"/>
+            </w:rPr>
+            <m:t>)</m:t>
+          </m:r>
+        </m:oMath>
+      </m:oMathPara>
+    </w:p>
+    <w:p>
+      <w:r>
+        <w:t>By expanding out the above expectations, we can arrive at the following more precise definition for the reward function:</w:t>
+      </w:r>
+    </w:p>
+    <w:p>
+      <m:oMathPara>
+        <m:oMath>
+          <m:r>
+            <w:rPr>
+              <w:rFonts w:ascii="Cambria Math" w:hAnsi="Cambria Math"/>
+            </w:rPr>
+            <m:t>J</m:t>
+          </m:r>
+          <m:d>
+            <m:dPr>
+              <m:ctrlPr>
+                <w:rPr>
+                  <w:rFonts w:ascii="Cambria Math" w:hAnsi="Cambria Math"/>
+                  <w:i/>
+                </w:rPr>
+              </m:ctrlPr>
+            </m:dPr>
+            <m:e>
+              <m:r>
+                <w:rPr>
+                  <w:rFonts w:ascii="Cambria Math" w:hAnsi="Cambria Math"/>
+                </w:rPr>
+                <m:t>θ</m:t>
+              </m:r>
+            </m:e>
+          </m:d>
+          <m:r>
+            <w:rPr>
+              <w:rFonts w:ascii="Cambria Math" w:hAnsi="Cambria Math"/>
+            </w:rPr>
+            <m:t>=</m:t>
+          </m:r>
+          <m:nary>
+            <m:naryPr>
+              <m:limLoc m:val="subSup"/>
+              <m:ctrlPr>
+                <w:rPr>
+                  <w:rFonts w:ascii="Cambria Math" w:hAnsi="Cambria Math"/>
+                  <w:i/>
+                </w:rPr>
+              </m:ctrlPr>
+            </m:naryPr>
+            <m:sub>
+              <m:r>
+                <w:rPr>
+                  <w:rFonts w:ascii="Cambria Math" w:hAnsi="Cambria Math"/>
+                </w:rPr>
+                <m:t>S</m:t>
+              </m:r>
+            </m:sub>
+            <m:sup>
+              <m:r>
+                <w:rPr>
+                  <w:rFonts w:ascii="Cambria Math" w:hAnsi="Cambria Math"/>
+                </w:rPr>
+                <m:t xml:space="preserve"> </m:t>
+              </m:r>
+            </m:sup>
+            <m:e>
+              <m:sSup>
+                <m:sSupPr>
+                  <m:ctrlPr>
+                    <w:rPr>
+                      <w:rFonts w:ascii="Cambria Math" w:hAnsi="Cambria Math"/>
+                      <w:i/>
+                    </w:rPr>
+                  </m:ctrlPr>
+                </m:sSupPr>
+                <m:e>
+                  <m:r>
+                    <w:rPr>
+                      <w:rFonts w:ascii="Cambria Math" w:hAnsi="Cambria Math"/>
+                    </w:rPr>
+                    <m:t>ρ</m:t>
+                  </m:r>
+                </m:e>
+                <m:sup>
+                  <m:r>
+                    <w:rPr>
+                      <w:rFonts w:ascii="Cambria Math" w:hAnsi="Cambria Math"/>
+                    </w:rPr>
+                    <m:t>π</m:t>
+                  </m:r>
+                </m:sup>
+              </m:sSup>
+              <m:r>
+                <w:rPr>
+                  <w:rFonts w:ascii="Cambria Math" w:hAnsi="Cambria Math"/>
+                </w:rPr>
+                <m:t>(s)</m:t>
+              </m:r>
+            </m:e>
+          </m:nary>
+          <m:nary>
+            <m:naryPr>
+              <m:limLoc m:val="subSup"/>
+              <m:ctrlPr>
+                <w:rPr>
+                  <w:rFonts w:ascii="Cambria Math" w:hAnsi="Cambria Math"/>
+                  <w:i/>
+                </w:rPr>
+              </m:ctrlPr>
+            </m:naryPr>
+            <m:sub>
+              <m:r>
+                <w:rPr>
+                  <w:rFonts w:ascii="Cambria Math" w:hAnsi="Cambria Math"/>
+                </w:rPr>
+                <m:t>A</m:t>
+              </m:r>
+            </m:sub>
+            <m:sup>
+              <m:r>
+                <w:rPr>
+                  <w:rFonts w:ascii="Cambria Math" w:hAnsi="Cambria Math"/>
+                </w:rPr>
+                <m:t xml:space="preserve"> </m:t>
+              </m:r>
+            </m:sup>
+            <m:e>
+              <m:r>
+                <w:rPr>
+                  <w:rFonts w:ascii="Cambria Math" w:hAnsi="Cambria Math"/>
+                </w:rPr>
+                <m:t>π</m:t>
+              </m:r>
+              <m:d>
+                <m:dPr>
+                  <m:ctrlPr>
+                    <w:rPr>
+                      <w:rFonts w:ascii="Cambria Math" w:hAnsi="Cambria Math"/>
+                      <w:i/>
+                    </w:rPr>
+                  </m:ctrlPr>
+                </m:dPr>
+                <m:e>
+                  <m:r>
+                    <w:rPr>
+                      <w:rFonts w:ascii="Cambria Math" w:hAnsi="Cambria Math"/>
+                    </w:rPr>
+                    <m:t>s,a;θ</m:t>
+                  </m:r>
+                </m:e>
+              </m:d>
+              <m:r>
+                <w:rPr>
+                  <w:rFonts w:ascii="Cambria Math" w:hAnsi="Cambria Math"/>
+                </w:rPr>
+                <m:t>R</m:t>
+              </m:r>
+              <m:d>
+                <m:dPr>
+                  <m:ctrlPr>
+                    <w:rPr>
+                      <w:rFonts w:ascii="Cambria Math" w:hAnsi="Cambria Math"/>
+                      <w:i/>
+                    </w:rPr>
+                  </m:ctrlPr>
+                </m:dPr>
+                <m:e>
+                  <m:r>
+                    <w:rPr>
+                      <w:rFonts w:ascii="Cambria Math" w:hAnsi="Cambria Math"/>
+                    </w:rPr>
+                    <m:t>s,a</m:t>
+                  </m:r>
+                </m:e>
+              </m:d>
+              <m:r>
+                <w:rPr>
+                  <w:rFonts w:ascii="Cambria Math" w:hAnsi="Cambria Math"/>
+                </w:rPr>
+                <m:t xml:space="preserve"> da ds</m:t>
+              </m:r>
+            </m:e>
+          </m:nary>
+        </m:oMath>
+      </m:oMathPara>
+    </w:p>
+    <w:p>
+      <w:r>
+        <w:lastRenderedPageBreak/>
+        <w:t xml:space="preserve">Where </w:t>
+      </w:r>
+      <m:oMath>
+        <m:sSup>
+          <m:sSupPr>
+            <m:ctrlPr>
+              <w:rPr>
+                <w:rFonts w:ascii="Cambria Math" w:hAnsi="Cambria Math"/>
+                <w:i/>
+              </w:rPr>
+            </m:ctrlPr>
+          </m:sSupPr>
+          <m:e>
+            <m:r>
+              <w:rPr>
+                <w:rFonts w:ascii="Cambria Math" w:hAnsi="Cambria Math"/>
+              </w:rPr>
+              <m:t>ρ</m:t>
+            </m:r>
+          </m:e>
+          <m:sup>
+            <m:r>
+              <w:rPr>
+                <w:rFonts w:ascii="Cambria Math" w:hAnsi="Cambria Math"/>
+              </w:rPr>
+              <m:t>π</m:t>
+            </m:r>
+          </m:sup>
+        </m:sSup>
+        <m:d>
+          <m:dPr>
+            <m:ctrlPr>
+              <w:rPr>
+                <w:rFonts w:ascii="Cambria Math" w:hAnsi="Cambria Math"/>
+                <w:i/>
+              </w:rPr>
+            </m:ctrlPr>
+          </m:dPr>
+          <m:e>
+            <m:r>
+              <w:rPr>
+                <w:rFonts w:ascii="Cambria Math" w:hAnsi="Cambria Math"/>
+              </w:rPr>
+              <m:t>s</m:t>
+            </m:r>
+          </m:e>
+        </m:d>
+      </m:oMath>
+      <w:r>
+        <w:t xml:space="preserve"> is referred to as the </w:t>
+      </w:r>
+      <w:r>
+        <w:rPr>
+          <w:i/>
+          <w:iCs/>
+        </w:rPr>
+        <w:t>discounted-aggregate state-visitation measure,</w:t>
+      </w:r>
+      <w:r>
+        <w:t xml:space="preserve"> and effectively represents a conditioned probability distribution over possible states (based on the probability of moving from some start state </w:t>
+      </w:r>
+      <m:oMath>
+        <m:sSub>
+          <m:sSubPr>
+            <m:ctrlPr>
+              <w:rPr>
+                <w:rFonts w:ascii="Cambria Math" w:hAnsi="Cambria Math"/>
+                <w:i/>
+              </w:rPr>
+            </m:ctrlPr>
+          </m:sSubPr>
+          <m:e>
+            <m:r>
+              <w:rPr>
+                <w:rFonts w:ascii="Cambria Math" w:hAnsi="Cambria Math"/>
+              </w:rPr>
+              <m:t>s</m:t>
+            </m:r>
+          </m:e>
+          <m:sub>
+            <m:r>
+              <w:rPr>
+                <w:rFonts w:ascii="Cambria Math" w:hAnsi="Cambria Math"/>
+              </w:rPr>
+              <m:t>0</m:t>
+            </m:r>
+          </m:sub>
+        </m:sSub>
+      </m:oMath>
+      <w:r>
+        <w:t xml:space="preserve"> to any target state </w:t>
+      </w:r>
+      <m:oMath>
+        <m:r>
+          <w:rPr>
+            <w:rFonts w:ascii="Cambria Math" w:hAnsi="Cambria Math"/>
+          </w:rPr>
+          <m:t>s</m:t>
+        </m:r>
+      </m:oMath>
+      <w:r>
+        <w:t xml:space="preserve"> in </w:t>
+      </w:r>
+      <m:oMath>
+        <m:r>
+          <w:rPr>
+            <w:rFonts w:ascii="Cambria Math" w:hAnsi="Cambria Math"/>
+          </w:rPr>
+          <m:t>t</m:t>
+        </m:r>
+      </m:oMath>
+      <w:r>
+        <w:t xml:space="preserve"> time steps, subject to our policy </w:t>
+      </w:r>
+      <m:oMath>
+        <m:r>
+          <w:rPr>
+            <w:rFonts w:ascii="Cambria Math" w:hAnsi="Cambria Math"/>
+          </w:rPr>
+          <m:t>π</m:t>
+        </m:r>
+      </m:oMath>
+      <w:r>
+        <w:t>).</w:t>
+      </w:r>
+    </w:p>
+    <w:p>
+      <w:r>
+        <w:t>Since we note that the second integral in the reward function resembles the value function, we begin by taking the gradient of the value function</w:t>
+      </w:r>
+    </w:p>
+    <w:p>
+      <m:oMathPara>
+        <m:oMath>
+          <m:r>
+            <m:rPr>
+              <m:sty m:val="p"/>
+            </m:rPr>
+            <w:rPr>
+              <w:rFonts w:ascii="Cambria Math" w:hAnsi="Cambria Math"/>
+            </w:rPr>
+            <m:t>∇</m:t>
+          </m:r>
+          <m:sSub>
+            <m:sSubPr>
+              <m:ctrlPr>
+                <w:rPr>
+                  <w:rFonts w:ascii="Cambria Math" w:hAnsi="Cambria Math"/>
+                  <w:i/>
+                </w:rPr>
+              </m:ctrlPr>
+            </m:sSubPr>
+            <m:e>
+              <m:r>
+                <w:rPr>
+                  <w:rFonts w:ascii="Cambria Math" w:hAnsi="Cambria Math"/>
+                </w:rPr>
+                <m:t>V</m:t>
+              </m:r>
+            </m:e>
+            <m:sub>
+              <m:r>
+                <w:rPr>
+                  <w:rFonts w:ascii="Cambria Math" w:hAnsi="Cambria Math"/>
+                </w:rPr>
+                <m:t>π</m:t>
+              </m:r>
+            </m:sub>
+          </m:sSub>
+          <m:d>
+            <m:dPr>
+              <m:ctrlPr>
+                <w:rPr>
+                  <w:rFonts w:ascii="Cambria Math" w:hAnsi="Cambria Math"/>
+                  <w:i/>
+                </w:rPr>
+              </m:ctrlPr>
+            </m:dPr>
+            <m:e>
+              <m:r>
+                <w:rPr>
+                  <w:rFonts w:ascii="Cambria Math" w:hAnsi="Cambria Math"/>
+                </w:rPr>
+                <m:t>s</m:t>
+              </m:r>
+            </m:e>
+          </m:d>
+          <m:r>
+            <w:rPr>
+              <w:rFonts w:ascii="Cambria Math" w:hAnsi="Cambria Math"/>
+            </w:rPr>
+            <m:t>=</m:t>
+          </m:r>
+          <m:r>
+            <m:rPr>
+              <m:sty m:val="p"/>
+            </m:rPr>
+            <w:rPr>
+              <w:rFonts w:ascii="Cambria Math" w:hAnsi="Cambria Math"/>
+            </w:rPr>
+            <m:t>∇</m:t>
+          </m:r>
+          <m:d>
+            <m:dPr>
+              <m:begChr m:val="["/>
+              <m:endChr m:val="]"/>
+              <m:ctrlPr>
+                <w:rPr>
+                  <w:rFonts w:ascii="Cambria Math" w:hAnsi="Cambria Math"/>
+                  <w:i/>
+                </w:rPr>
+              </m:ctrlPr>
+            </m:dPr>
+            <m:e>
+              <m:nary>
+                <m:naryPr>
+                  <m:chr m:val="∑"/>
+                  <m:limLoc m:val="undOvr"/>
+                  <m:supHide m:val="1"/>
+                  <m:ctrlPr>
+                    <w:rPr>
+                      <w:rFonts w:ascii="Cambria Math" w:hAnsi="Cambria Math"/>
+                      <w:i/>
+                    </w:rPr>
+                  </m:ctrlPr>
+                </m:naryPr>
+                <m:sub>
+                  <m:r>
+                    <w:rPr>
+                      <w:rFonts w:ascii="Cambria Math" w:hAnsi="Cambria Math"/>
+                    </w:rPr>
+                    <m:t>a</m:t>
+                  </m:r>
+                </m:sub>
+                <m:sup/>
+                <m:e>
+                  <m:r>
+                    <w:rPr>
+                      <w:rFonts w:ascii="Cambria Math" w:hAnsi="Cambria Math"/>
+                    </w:rPr>
+                    <m:t>π</m:t>
+                  </m:r>
+                  <m:d>
+                    <m:dPr>
+                      <m:ctrlPr>
+                        <w:rPr>
+                          <w:rFonts w:ascii="Cambria Math" w:hAnsi="Cambria Math"/>
+                          <w:i/>
+                        </w:rPr>
+                      </m:ctrlPr>
+                    </m:dPr>
+                    <m:e>
+                      <m:r>
+                        <w:rPr>
+                          <w:rFonts w:ascii="Cambria Math" w:hAnsi="Cambria Math"/>
+                        </w:rPr>
+                        <m:t>a</m:t>
+                      </m:r>
+                    </m:e>
+                    <m:e>
+                      <m:r>
+                        <w:rPr>
+                          <w:rFonts w:ascii="Cambria Math" w:hAnsi="Cambria Math"/>
+                        </w:rPr>
+                        <m:t>s</m:t>
+                      </m:r>
+                    </m:e>
+                  </m:d>
+                  <m:sSub>
+                    <m:sSubPr>
+                      <m:ctrlPr>
+                        <w:rPr>
+                          <w:rFonts w:ascii="Cambria Math" w:hAnsi="Cambria Math"/>
+                          <w:i/>
+                        </w:rPr>
+                      </m:ctrlPr>
+                    </m:sSubPr>
+                    <m:e>
+                      <m:r>
+                        <w:rPr>
+                          <w:rFonts w:ascii="Cambria Math" w:hAnsi="Cambria Math"/>
+                        </w:rPr>
+                        <m:t>q</m:t>
+                      </m:r>
+                    </m:e>
+                    <m:sub>
+                      <m:r>
+                        <w:rPr>
+                          <w:rFonts w:ascii="Cambria Math" w:hAnsi="Cambria Math"/>
+                        </w:rPr>
+                        <m:t>π</m:t>
+                      </m:r>
+                    </m:sub>
+                  </m:sSub>
+                  <m:d>
+                    <m:dPr>
+                      <m:ctrlPr>
+                        <w:rPr>
+                          <w:rFonts w:ascii="Cambria Math" w:hAnsi="Cambria Math"/>
+                          <w:i/>
+                        </w:rPr>
+                      </m:ctrlPr>
+                    </m:dPr>
+                    <m:e>
+                      <m:r>
+                        <w:rPr>
+                          <w:rFonts w:ascii="Cambria Math" w:hAnsi="Cambria Math"/>
+                        </w:rPr>
+                        <m:t>s,a</m:t>
+                      </m:r>
+                    </m:e>
+                  </m:d>
+                </m:e>
+              </m:nary>
+            </m:e>
+          </m:d>
+        </m:oMath>
+      </m:oMathPara>
+    </w:p>
+    <w:p>
+      <w:r>
+        <w:t>Which by product rule gives</w:t>
+      </w:r>
+    </w:p>
+    <w:p>
+      <m:oMathPara>
+        <m:oMath>
+          <m:r>
+            <w:rPr>
+              <w:rFonts w:ascii="Cambria Math" w:hAnsi="Cambria Math"/>
+            </w:rPr>
+            <m:t>=</m:t>
+          </m:r>
+          <m:nary>
+            <m:naryPr>
+              <m:chr m:val="∑"/>
+              <m:limLoc m:val="undOvr"/>
+              <m:supHide m:val="1"/>
+              <m:ctrlPr>
+                <w:rPr>
+                  <w:rFonts w:ascii="Cambria Math" w:hAnsi="Cambria Math"/>
+                  <w:i/>
+                </w:rPr>
+              </m:ctrlPr>
+            </m:naryPr>
+            <m:sub>
+              <m:r>
+                <w:rPr>
+                  <w:rFonts w:ascii="Cambria Math" w:hAnsi="Cambria Math"/>
+                </w:rPr>
+                <m:t>a</m:t>
+              </m:r>
+            </m:sub>
+            <m:sup/>
+            <m:e>
+              <m:r>
+                <m:rPr>
+                  <m:sty m:val="p"/>
+                </m:rPr>
+                <w:rPr>
+                  <w:rFonts w:ascii="Cambria Math" w:hAnsi="Cambria Math"/>
+                </w:rPr>
+                <m:t>∇</m:t>
+              </m:r>
+              <m:r>
+                <w:rPr>
+                  <w:rFonts w:ascii="Cambria Math" w:hAnsi="Cambria Math"/>
+                </w:rPr>
+                <m:t>π</m:t>
+              </m:r>
+              <m:d>
+                <m:dPr>
+                  <m:ctrlPr>
+                    <w:rPr>
+                      <w:rFonts w:ascii="Cambria Math" w:hAnsi="Cambria Math"/>
+                      <w:i/>
+                    </w:rPr>
+                  </m:ctrlPr>
+                </m:dPr>
+                <m:e>
+                  <m:r>
+                    <w:rPr>
+                      <w:rFonts w:ascii="Cambria Math" w:hAnsi="Cambria Math"/>
+                    </w:rPr>
+                    <m:t>a</m:t>
+                  </m:r>
+                </m:e>
+                <m:e>
+                  <m:r>
+                    <w:rPr>
+                      <w:rFonts w:ascii="Cambria Math" w:hAnsi="Cambria Math"/>
+                    </w:rPr>
+                    <m:t>s</m:t>
+                  </m:r>
+                </m:e>
+              </m:d>
+              <m:sSub>
+                <m:sSubPr>
+                  <m:ctrlPr>
+                    <w:rPr>
+                      <w:rFonts w:ascii="Cambria Math" w:hAnsi="Cambria Math"/>
+                      <w:i/>
+                    </w:rPr>
+                  </m:ctrlPr>
+                </m:sSubPr>
+                <m:e>
+                  <m:r>
+                    <w:rPr>
+                      <w:rFonts w:ascii="Cambria Math" w:hAnsi="Cambria Math"/>
+                    </w:rPr>
+                    <m:t>q</m:t>
+                  </m:r>
+                </m:e>
+                <m:sub>
+                  <m:r>
+                    <w:rPr>
+                      <w:rFonts w:ascii="Cambria Math" w:hAnsi="Cambria Math"/>
+                    </w:rPr>
+                    <m:t>π</m:t>
+                  </m:r>
+                </m:sub>
+              </m:sSub>
+              <m:d>
+                <m:dPr>
+                  <m:ctrlPr>
+                    <w:rPr>
+                      <w:rFonts w:ascii="Cambria Math" w:hAnsi="Cambria Math"/>
+                      <w:i/>
+                    </w:rPr>
+                  </m:ctrlPr>
+                </m:dPr>
+                <m:e>
+                  <m:r>
+                    <w:rPr>
+                      <w:rFonts w:ascii="Cambria Math" w:hAnsi="Cambria Math"/>
+                    </w:rPr>
+                    <m:t>s,a</m:t>
+                  </m:r>
+                </m:e>
+              </m:d>
+              <m:r>
+                <w:rPr>
+                  <w:rFonts w:ascii="Cambria Math" w:hAnsi="Cambria Math"/>
+                </w:rPr>
+                <m:t>+</m:t>
+              </m:r>
+              <m:r>
+                <w:rPr>
+                  <w:rFonts w:ascii="Cambria Math" w:hAnsi="Cambria Math"/>
+                </w:rPr>
+                <m:t>π</m:t>
+              </m:r>
+              <m:d>
+                <m:dPr>
+                  <m:ctrlPr>
+                    <w:rPr>
+                      <w:rFonts w:ascii="Cambria Math" w:hAnsi="Cambria Math"/>
+                      <w:i/>
+                    </w:rPr>
+                  </m:ctrlPr>
+                </m:dPr>
+                <m:e>
+                  <m:r>
+                    <w:rPr>
+                      <w:rFonts w:ascii="Cambria Math" w:hAnsi="Cambria Math"/>
+                    </w:rPr>
+                    <m:t>a</m:t>
+                  </m:r>
+                </m:e>
+                <m:e>
+                  <m:r>
+                    <w:rPr>
+                      <w:rFonts w:ascii="Cambria Math" w:hAnsi="Cambria Math"/>
+                    </w:rPr>
+                    <m:t>s</m:t>
+                  </m:r>
+                </m:e>
+              </m:d>
+              <m:r>
+                <m:rPr>
+                  <m:sty m:val="p"/>
+                </m:rPr>
+                <w:rPr>
+                  <w:rFonts w:ascii="Cambria Math" w:hAnsi="Cambria Math"/>
+                </w:rPr>
+                <m:t>∇</m:t>
+              </m:r>
+              <m:sSub>
+                <m:sSubPr>
+                  <m:ctrlPr>
+                    <w:rPr>
+                      <w:rFonts w:ascii="Cambria Math" w:hAnsi="Cambria Math"/>
+                      <w:i/>
+                    </w:rPr>
+                  </m:ctrlPr>
+                </m:sSubPr>
+                <m:e>
+                  <m:r>
+                    <w:rPr>
+                      <w:rFonts w:ascii="Cambria Math" w:hAnsi="Cambria Math"/>
+                    </w:rPr>
+                    <m:t>q</m:t>
+                  </m:r>
+                </m:e>
+                <m:sub>
+                  <m:r>
+                    <w:rPr>
+                      <w:rFonts w:ascii="Cambria Math" w:hAnsi="Cambria Math"/>
+                    </w:rPr>
+                    <m:t>π</m:t>
+                  </m:r>
+                </m:sub>
+              </m:sSub>
+              <m:d>
+                <m:dPr>
+                  <m:ctrlPr>
+                    <w:rPr>
+                      <w:rFonts w:ascii="Cambria Math" w:hAnsi="Cambria Math"/>
+                      <w:i/>
+                    </w:rPr>
+                  </m:ctrlPr>
+                </m:dPr>
+                <m:e>
+                  <m:r>
+                    <w:rPr>
+                      <w:rFonts w:ascii="Cambria Math" w:hAnsi="Cambria Math"/>
+                    </w:rPr>
+                    <m:t>s,a</m:t>
+                  </m:r>
+                </m:e>
+              </m:d>
+            </m:e>
+          </m:nary>
+        </m:oMath>
+      </m:oMathPara>
+    </w:p>
+    <w:p>
+      <w:r>
+        <w:t>In the second term we can expand the state-action value function (ignoring discounting):</w:t>
+      </w:r>
+    </w:p>
+    <w:p>
+      <m:oMathPara>
+        <m:oMath>
+          <m:r>
+            <w:rPr>
+              <w:rFonts w:ascii="Cambria Math" w:hAnsi="Cambria Math"/>
+            </w:rPr>
+            <m:t>=</m:t>
+          </m:r>
+          <m:nary>
+            <m:naryPr>
+              <m:chr m:val="∑"/>
+              <m:limLoc m:val="undOvr"/>
+              <m:supHide m:val="1"/>
+              <m:ctrlPr>
+                <w:rPr>
+                  <w:rFonts w:ascii="Cambria Math" w:hAnsi="Cambria Math"/>
+                  <w:i/>
+                </w:rPr>
+              </m:ctrlPr>
+            </m:naryPr>
+            <m:sub>
+              <m:r>
+                <w:rPr>
+                  <w:rFonts w:ascii="Cambria Math" w:hAnsi="Cambria Math"/>
+                </w:rPr>
+                <m:t>a</m:t>
+              </m:r>
+            </m:sub>
+            <m:sup/>
+            <m:e>
+              <m:d>
+                <m:dPr>
+                  <m:begChr m:val="["/>
+                  <m:endChr m:val="]"/>
+                  <m:ctrlPr>
+                    <w:rPr>
+                      <w:rFonts w:ascii="Cambria Math" w:hAnsi="Cambria Math"/>
+                    </w:rPr>
+                  </m:ctrlPr>
+                </m:dPr>
+                <m:e>
+                  <m:r>
+                    <m:rPr>
+                      <m:sty m:val="p"/>
+                    </m:rPr>
+                    <w:rPr>
+                      <w:rFonts w:ascii="Cambria Math" w:hAnsi="Cambria Math"/>
+                    </w:rPr>
+                    <m:t>∇</m:t>
+                  </m:r>
+                  <m:r>
+                    <w:rPr>
+                      <w:rFonts w:ascii="Cambria Math" w:hAnsi="Cambria Math"/>
+                    </w:rPr>
+                    <m:t>π</m:t>
+                  </m:r>
+                  <m:d>
+                    <m:dPr>
+                      <m:ctrlPr>
+                        <w:rPr>
+                          <w:rFonts w:ascii="Cambria Math" w:hAnsi="Cambria Math"/>
+                          <w:i/>
+                        </w:rPr>
+                      </m:ctrlPr>
+                    </m:dPr>
+                    <m:e>
+                      <m:r>
+                        <w:rPr>
+                          <w:rFonts w:ascii="Cambria Math" w:hAnsi="Cambria Math"/>
+                        </w:rPr>
+                        <m:t>a</m:t>
+                      </m:r>
+                    </m:e>
+                    <m:e>
+                      <m:r>
+                        <w:rPr>
+                          <w:rFonts w:ascii="Cambria Math" w:hAnsi="Cambria Math"/>
+                        </w:rPr>
+                        <m:t>s</m:t>
+                      </m:r>
+                    </m:e>
+                  </m:d>
+                  <m:sSub>
+                    <m:sSubPr>
+                      <m:ctrlPr>
+                        <w:rPr>
+                          <w:rFonts w:ascii="Cambria Math" w:hAnsi="Cambria Math"/>
+                          <w:i/>
+                        </w:rPr>
+                      </m:ctrlPr>
+                    </m:sSubPr>
+                    <m:e>
+                      <m:r>
+                        <w:rPr>
+                          <w:rFonts w:ascii="Cambria Math" w:hAnsi="Cambria Math"/>
+                        </w:rPr>
+                        <m:t>q</m:t>
+                      </m:r>
+                    </m:e>
+                    <m:sub>
+                      <m:r>
+                        <w:rPr>
+                          <w:rFonts w:ascii="Cambria Math" w:hAnsi="Cambria Math"/>
+                        </w:rPr>
+                        <m:t>π</m:t>
+                      </m:r>
+                    </m:sub>
+                  </m:sSub>
+                  <m:d>
+                    <m:dPr>
+                      <m:ctrlPr>
+                        <w:rPr>
+                          <w:rFonts w:ascii="Cambria Math" w:hAnsi="Cambria Math"/>
+                          <w:i/>
+                        </w:rPr>
+                      </m:ctrlPr>
+                    </m:dPr>
+                    <m:e>
+                      <m:r>
+                        <w:rPr>
+                          <w:rFonts w:ascii="Cambria Math" w:hAnsi="Cambria Math"/>
+                        </w:rPr>
+                        <m:t>s,a</m:t>
+                      </m:r>
+                    </m:e>
+                  </m:d>
+                  <m:r>
+                    <w:rPr>
+                      <w:rFonts w:ascii="Cambria Math" w:hAnsi="Cambria Math"/>
+                    </w:rPr>
+                    <m:t>+π</m:t>
+                  </m:r>
+                  <m:d>
+                    <m:dPr>
+                      <m:ctrlPr>
+                        <w:rPr>
+                          <w:rFonts w:ascii="Cambria Math" w:hAnsi="Cambria Math"/>
+                          <w:i/>
+                        </w:rPr>
+                      </m:ctrlPr>
+                    </m:dPr>
+                    <m:e>
+                      <m:r>
+                        <w:rPr>
+                          <w:rFonts w:ascii="Cambria Math" w:hAnsi="Cambria Math"/>
+                        </w:rPr>
+                        <m:t>a</m:t>
+                      </m:r>
+                    </m:e>
+                    <m:e>
+                      <m:r>
+                        <w:rPr>
+                          <w:rFonts w:ascii="Cambria Math" w:hAnsi="Cambria Math"/>
+                        </w:rPr>
+                        <m:t>s</m:t>
+                      </m:r>
+                    </m:e>
+                  </m:d>
+                  <m:r>
+                    <m:rPr>
+                      <m:sty m:val="p"/>
+                    </m:rPr>
+                    <w:rPr>
+                      <w:rFonts w:ascii="Cambria Math" w:hAnsi="Cambria Math"/>
+                    </w:rPr>
+                    <m:t>∇</m:t>
+                  </m:r>
+                  <m:nary>
+                    <m:naryPr>
+                      <m:chr m:val="∑"/>
+                      <m:limLoc m:val="undOvr"/>
+                      <m:supHide m:val="1"/>
+                      <m:ctrlPr>
+                        <w:rPr>
+                          <w:rFonts w:ascii="Cambria Math" w:hAnsi="Cambria Math"/>
+                        </w:rPr>
+                      </m:ctrlPr>
+                    </m:naryPr>
+                    <m:sub>
+                      <m:sSup>
+                        <m:sSupPr>
+                          <m:ctrlPr>
+                            <w:rPr>
+                              <w:rFonts w:ascii="Cambria Math" w:hAnsi="Cambria Math"/>
+                              <w:i/>
+                            </w:rPr>
+                          </m:ctrlPr>
+                        </m:sSupPr>
+                        <m:e>
+                          <m:r>
+                            <w:rPr>
+                              <w:rFonts w:ascii="Cambria Math" w:hAnsi="Cambria Math"/>
+                            </w:rPr>
+                            <m:t>s</m:t>
+                          </m:r>
+                        </m:e>
+                        <m:sup>
+                          <m:r>
+                            <w:rPr>
+                              <w:rFonts w:ascii="Cambria Math" w:hAnsi="Cambria Math"/>
+                            </w:rPr>
+                            <m:t>'</m:t>
+                          </m:r>
+                        </m:sup>
+                      </m:sSup>
+                    </m:sub>
+                    <m:sup/>
+                    <m:e>
+                      <m:r>
+                        <w:rPr>
+                          <w:rFonts w:ascii="Cambria Math" w:hAnsi="Cambria Math"/>
+                        </w:rPr>
+                        <m:t>T</m:t>
+                      </m:r>
+                      <m:d>
+                        <m:dPr>
+                          <m:ctrlPr>
+                            <w:rPr>
+                              <w:rFonts w:ascii="Cambria Math" w:hAnsi="Cambria Math"/>
+                              <w:i/>
+                            </w:rPr>
+                          </m:ctrlPr>
+                        </m:dPr>
+                        <m:e>
+                          <m:r>
+                            <w:rPr>
+                              <w:rFonts w:ascii="Cambria Math" w:hAnsi="Cambria Math"/>
+                            </w:rPr>
+                            <m:t>s,a,</m:t>
+                          </m:r>
+                          <m:sSup>
+                            <m:sSupPr>
+                              <m:ctrlPr>
+                                <w:rPr>
+                                  <w:rFonts w:ascii="Cambria Math" w:hAnsi="Cambria Math"/>
+                                  <w:i/>
+                                </w:rPr>
+                              </m:ctrlPr>
+                            </m:sSupPr>
+                            <m:e>
+                              <m:r>
+                                <w:rPr>
+                                  <w:rFonts w:ascii="Cambria Math" w:hAnsi="Cambria Math"/>
+                                </w:rPr>
+                                <m:t>s</m:t>
+                              </m:r>
+                            </m:e>
+                            <m:sup>
+                              <m:r>
+                                <w:rPr>
+                                  <w:rFonts w:ascii="Cambria Math" w:hAnsi="Cambria Math"/>
+                                </w:rPr>
+                                <m:t>'</m:t>
+                              </m:r>
+                            </m:sup>
+                          </m:sSup>
+                        </m:e>
+                      </m:d>
+                      <m:d>
+                        <m:dPr>
+                          <m:ctrlPr>
+                            <w:rPr>
+                              <w:rFonts w:ascii="Cambria Math" w:hAnsi="Cambria Math"/>
+                              <w:i/>
+                            </w:rPr>
+                          </m:ctrlPr>
+                        </m:dPr>
+                        <m:e>
+                          <m:r>
+                            <w:rPr>
+                              <w:rFonts w:ascii="Cambria Math" w:hAnsi="Cambria Math"/>
+                            </w:rPr>
+                            <m:t>R</m:t>
+                          </m:r>
+                          <m:d>
+                            <m:dPr>
+                              <m:ctrlPr>
+                                <w:rPr>
+                                  <w:rFonts w:ascii="Cambria Math" w:hAnsi="Cambria Math"/>
+                                  <w:i/>
+                                </w:rPr>
+                              </m:ctrlPr>
+                            </m:dPr>
+                            <m:e>
+                              <m:r>
+                                <w:rPr>
+                                  <w:rFonts w:ascii="Cambria Math" w:hAnsi="Cambria Math"/>
+                                </w:rPr>
+                                <m:t>s,a,</m:t>
+                              </m:r>
+                              <m:sSup>
+                                <m:sSupPr>
+                                  <m:ctrlPr>
+                                    <w:rPr>
+                                      <w:rFonts w:ascii="Cambria Math" w:hAnsi="Cambria Math"/>
+                                      <w:i/>
+                                    </w:rPr>
+                                  </m:ctrlPr>
+                                </m:sSupPr>
+                                <m:e>
+                                  <m:r>
+                                    <w:rPr>
+                                      <w:rFonts w:ascii="Cambria Math" w:hAnsi="Cambria Math"/>
+                                    </w:rPr>
+                                    <m:t>s</m:t>
+                                  </m:r>
+                                </m:e>
+                                <m:sup>
+                                  <m:r>
+                                    <w:rPr>
+                                      <w:rFonts w:ascii="Cambria Math" w:hAnsi="Cambria Math"/>
+                                    </w:rPr>
+                                    <m:t>'</m:t>
+                                  </m:r>
+                                </m:sup>
+                              </m:sSup>
+                            </m:e>
+                          </m:d>
+                          <m:r>
+                            <w:rPr>
+                              <w:rFonts w:ascii="Cambria Math" w:hAnsi="Cambria Math"/>
+                            </w:rPr>
+                            <m:t>+</m:t>
+                          </m:r>
+                          <m:sSub>
+                            <m:sSubPr>
+                              <m:ctrlPr>
+                                <w:rPr>
+                                  <w:rFonts w:ascii="Cambria Math" w:hAnsi="Cambria Math"/>
+                                  <w:i/>
+                                </w:rPr>
+                              </m:ctrlPr>
+                            </m:sSubPr>
+                            <m:e>
+                              <m:r>
+                                <w:rPr>
+                                  <w:rFonts w:ascii="Cambria Math" w:hAnsi="Cambria Math"/>
+                                </w:rPr>
+                                <m:t>V</m:t>
+                              </m:r>
+                            </m:e>
+                            <m:sub>
+                              <m:r>
+                                <w:rPr>
+                                  <w:rFonts w:ascii="Cambria Math" w:hAnsi="Cambria Math"/>
+                                </w:rPr>
+                                <m:t>π</m:t>
+                              </m:r>
+                            </m:sub>
+                          </m:sSub>
+                          <m:d>
+                            <m:dPr>
+                              <m:ctrlPr>
+                                <w:rPr>
+                                  <w:rFonts w:ascii="Cambria Math" w:hAnsi="Cambria Math"/>
+                                  <w:i/>
+                                </w:rPr>
+                              </m:ctrlPr>
+                            </m:dPr>
+                            <m:e>
+                              <m:sSup>
+                                <m:sSupPr>
+                                  <m:ctrlPr>
+                                    <w:rPr>
+                                      <w:rFonts w:ascii="Cambria Math" w:hAnsi="Cambria Math"/>
+                                      <w:i/>
+                                    </w:rPr>
+                                  </m:ctrlPr>
+                                </m:sSupPr>
+                                <m:e>
+                                  <m:r>
+                                    <w:rPr>
+                                      <w:rFonts w:ascii="Cambria Math" w:hAnsi="Cambria Math"/>
+                                    </w:rPr>
+                                    <m:t>s</m:t>
+                                  </m:r>
+                                </m:e>
+                                <m:sup>
+                                  <m:r>
+                                    <w:rPr>
+                                      <w:rFonts w:ascii="Cambria Math" w:hAnsi="Cambria Math"/>
+                                    </w:rPr>
+                                    <m:t>'</m:t>
+                                  </m:r>
+                                </m:sup>
+                              </m:sSup>
+                            </m:e>
+                          </m:d>
+                        </m:e>
+                      </m:d>
+                    </m:e>
+                  </m:nary>
+                  <m:ctrlPr>
+                    <w:rPr>
+                      <w:rFonts w:ascii="Cambria Math" w:hAnsi="Cambria Math"/>
+                      <w:i/>
+                    </w:rPr>
+                  </m:ctrlPr>
+                </m:e>
+              </m:d>
+            </m:e>
+          </m:nary>
+        </m:oMath>
+      </m:oMathPara>
+    </w:p>
+    <w:p>
+      <w:r>
+        <w:t>In the above, we observe that we have a recursive expression.</w:t>
+      </w:r>
+      <w:r>
+        <w:t xml:space="preserve"> If we continue to unroll recursions of this expression, we can simplify to the general form</w:t>
+      </w:r>
+    </w:p>
+    <w:p>
+      <m:oMathPara>
+        <m:oMath>
+          <m:r>
+            <w:rPr>
+              <w:rFonts w:ascii="Cambria Math" w:hAnsi="Cambria Math"/>
+            </w:rPr>
+            <m:t>=</m:t>
+          </m:r>
+          <m:nary>
+            <m:naryPr>
+              <m:chr m:val="∑"/>
+              <m:limLoc m:val="undOvr"/>
+              <m:supHide m:val="1"/>
+              <m:ctrlPr>
+                <w:rPr>
+                  <w:rFonts w:ascii="Cambria Math" w:hAnsi="Cambria Math"/>
+                </w:rPr>
+              </m:ctrlPr>
+            </m:naryPr>
+            <m:sub>
+              <m:r>
+                <w:rPr>
+                  <w:rFonts w:ascii="Cambria Math" w:hAnsi="Cambria Math"/>
+                </w:rPr>
+                <m:t>x∈S</m:t>
+              </m:r>
+            </m:sub>
+            <m:sup/>
+            <m:e>
+              <m:nary>
+                <m:naryPr>
+                  <m:chr m:val="∑"/>
+                  <m:limLoc m:val="undOvr"/>
+                  <m:ctrlPr>
+                    <w:rPr>
+                      <w:rFonts w:ascii="Cambria Math" w:hAnsi="Cambria Math"/>
+                      <w:i/>
+                    </w:rPr>
+                  </m:ctrlPr>
+                </m:naryPr>
+                <m:sub>
+                  <m:r>
+                    <w:rPr>
+                      <w:rFonts w:ascii="Cambria Math" w:hAnsi="Cambria Math"/>
+                    </w:rPr>
+                    <m:t>k=0</m:t>
+                  </m:r>
+                </m:sub>
+                <m:sup>
+                  <m:r>
+                    <w:rPr>
+                      <w:rFonts w:ascii="Cambria Math" w:hAnsi="Cambria Math"/>
+                    </w:rPr>
+                    <m:t>∞</m:t>
+                  </m:r>
+                </m:sup>
+                <m:e>
+                  <m:r>
+                    <m:rPr>
+                      <m:sty m:val="p"/>
+                    </m:rPr>
+                    <w:rPr>
+                      <w:rFonts w:ascii="Cambria Math" w:hAnsi="Cambria Math"/>
+                    </w:rPr>
+                    <m:t>Pr⁡</m:t>
+                  </m:r>
+                  <m:r>
+                    <w:rPr>
+                      <w:rFonts w:ascii="Cambria Math" w:hAnsi="Cambria Math"/>
+                    </w:rPr>
+                    <m:t>(s→x,k,π)</m:t>
+                  </m:r>
+                </m:e>
+              </m:nary>
+              <m:nary>
+                <m:naryPr>
+                  <m:chr m:val="∑"/>
+                  <m:limLoc m:val="undOvr"/>
+                  <m:supHide m:val="1"/>
+                  <m:ctrlPr>
+                    <w:rPr>
+                      <w:rFonts w:ascii="Cambria Math" w:hAnsi="Cambria Math"/>
+                    </w:rPr>
+                  </m:ctrlPr>
+                </m:naryPr>
+                <m:sub>
+                  <m:r>
+                    <w:rPr>
+                      <w:rFonts w:ascii="Cambria Math" w:hAnsi="Cambria Math"/>
+                    </w:rPr>
+                    <m:t>a</m:t>
+                  </m:r>
+                </m:sub>
+                <m:sup/>
+                <m:e>
+                  <m:r>
+                    <m:rPr>
+                      <m:sty m:val="p"/>
+                    </m:rPr>
+                    <w:rPr>
+                      <w:rFonts w:ascii="Cambria Math" w:hAnsi="Cambria Math"/>
+                    </w:rPr>
+                    <m:t>∇</m:t>
+                  </m:r>
+                  <m:r>
+                    <w:rPr>
+                      <w:rFonts w:ascii="Cambria Math" w:hAnsi="Cambria Math"/>
+                    </w:rPr>
+                    <m:t>π</m:t>
+                  </m:r>
+                  <m:d>
+                    <m:dPr>
+                      <m:ctrlPr>
+                        <w:rPr>
+                          <w:rFonts w:ascii="Cambria Math" w:hAnsi="Cambria Math"/>
+                          <w:i/>
+                        </w:rPr>
+                      </m:ctrlPr>
+                    </m:dPr>
+                    <m:e>
+                      <m:r>
+                        <w:rPr>
+                          <w:rFonts w:ascii="Cambria Math" w:hAnsi="Cambria Math"/>
+                        </w:rPr>
+                        <m:t>a</m:t>
+                      </m:r>
+                    </m:e>
+                    <m:e>
+                      <m:r>
+                        <w:rPr>
+                          <w:rFonts w:ascii="Cambria Math" w:hAnsi="Cambria Math"/>
+                        </w:rPr>
+                        <m:t>x</m:t>
+                      </m:r>
+                    </m:e>
+                  </m:d>
+                  <m:r>
+                    <w:rPr>
+                      <w:rFonts w:ascii="Cambria Math" w:hAnsi="Cambria Math"/>
+                    </w:rPr>
+                    <m:t>q(x,a)</m:t>
+                  </m:r>
+                </m:e>
+              </m:nary>
+            </m:e>
+          </m:nary>
+        </m:oMath>
+      </m:oMathPara>
+    </w:p>
+    <w:p>
+      <w:r>
+        <w:t xml:space="preserve">Where </w:t>
+      </w:r>
+      <m:oMath>
+        <m:r>
+          <m:rPr>
+            <m:sty m:val="p"/>
+          </m:rPr>
+          <w:rPr>
+            <w:rFonts w:ascii="Cambria Math" w:hAnsi="Cambria Math"/>
+          </w:rPr>
+          <m:t>Pr⁡</m:t>
+        </m:r>
+        <m:r>
+          <w:rPr>
+            <w:rFonts w:ascii="Cambria Math" w:hAnsi="Cambria Math"/>
+          </w:rPr>
+          <m:t>(s→x,k,π)</m:t>
+        </m:r>
+      </m:oMath>
+      <w:r>
+        <w:t xml:space="preserve"> represents the probability of going from state </w:t>
+      </w:r>
+      <m:oMath>
+        <m:r>
+          <w:rPr>
+            <w:rFonts w:ascii="Cambria Math" w:hAnsi="Cambria Math"/>
+          </w:rPr>
+          <m:t>s</m:t>
+        </m:r>
+      </m:oMath>
+      <w:r>
+        <w:t xml:space="preserve"> to state </w:t>
+      </w:r>
+      <m:oMath>
+        <m:r>
+          <w:rPr>
+            <w:rFonts w:ascii="Cambria Math" w:hAnsi="Cambria Math"/>
+          </w:rPr>
+          <m:t>x</m:t>
+        </m:r>
+      </m:oMath>
+      <w:r>
+        <w:t xml:space="preserve"> in </w:t>
+      </w:r>
+      <m:oMath>
+        <m:r>
+          <w:rPr>
+            <w:rFonts w:ascii="Cambria Math" w:hAnsi="Cambria Math"/>
+          </w:rPr>
+          <m:t>k</m:t>
+        </m:r>
+      </m:oMath>
+      <w:r>
+        <w:t xml:space="preserve"> time steps subject to policy </w:t>
+      </w:r>
+      <m:oMath>
+        <m:r>
+          <w:rPr>
+            <w:rFonts w:ascii="Cambria Math" w:hAnsi="Cambria Math"/>
+          </w:rPr>
+          <m:t>π</m:t>
+        </m:r>
+      </m:oMath>
+      <w:r>
+        <w:t>.</w:t>
+      </w:r>
+      <w:bookmarkStart w:id="1" w:name="_GoBack"/>
+      <w:bookmarkEnd w:id="1"/>
+    </w:p>
     <w:p/>
     <w:sectPr>
-      <w:headerReference w:type="default" r:id="rId17"/>
-      <w:footerReference w:type="default" r:id="rId18"/>
-      <w:headerReference w:type="first" r:id="rId19"/>
-      <w:footerReference w:type="first" r:id="rId20"/>
+      <w:headerReference w:type="default" r:id="rId18"/>
+      <w:footerReference w:type="default" r:id="rId19"/>
+      <w:headerReference w:type="first" r:id="rId20"/>
+      <w:footerReference w:type="first" r:id="rId21"/>
       <w:pgSz w:w="12240" w:h="15840"/>
       <w:pgMar w:top="2160" w:right="1440" w:bottom="1440" w:left="1440" w:header="720" w:footer="720" w:gutter="0"/>
       <w:pgNumType w:start="1"/>
@@ -14232,7 +16150,7 @@
       <w:rPr>
         <w:noProof/>
       </w:rPr>
-      <w:t>March 10, 2020</w:t>
+      <w:t>March 11, 2020</w:t>
     </w:r>
     <w:r>
       <w:fldChar w:fldCharType="end"/>
@@ -19222,6 +21140,7 @@
     <w:lsdException w:name="HTML Sample" w:semiHidden="1" w:unhideWhenUsed="1"/>
     <w:lsdException w:name="HTML Typewriter" w:semiHidden="1" w:unhideWhenUsed="1"/>
     <w:lsdException w:name="HTML Variable" w:semiHidden="1" w:unhideWhenUsed="1"/>
+    <w:lsdException w:name="Normal Table" w:semiHidden="1" w:unhideWhenUsed="1"/>
     <w:lsdException w:name="annotation subject" w:semiHidden="1" w:unhideWhenUsed="1"/>
     <w:lsdException w:name="No List" w:semiHidden="1" w:unhideWhenUsed="1"/>
     <w:lsdException w:name="Outline List 1" w:semiHidden="1" w:unhideWhenUsed="1"/>
@@ -19264,8 +21183,11 @@
     <w:lsdException w:name="Table Contemporary" w:semiHidden="1" w:unhideWhenUsed="1"/>
     <w:lsdException w:name="Table Elegant" w:semiHidden="1" w:unhideWhenUsed="1"/>
     <w:lsdException w:name="Table Professional" w:semiHidden="1" w:unhideWhenUsed="1"/>
+    <w:lsdException w:name="Table Subtle 1" w:semiHidden="1" w:unhideWhenUsed="1"/>
     <w:lsdException w:name="Table Subtle 2" w:semiHidden="1" w:unhideWhenUsed="1"/>
     <w:lsdException w:name="Table Web 1" w:semiHidden="1" w:unhideWhenUsed="1"/>
+    <w:lsdException w:name="Table Web 2" w:semiHidden="1" w:unhideWhenUsed="1"/>
+    <w:lsdException w:name="Table Web 3" w:semiHidden="1" w:unhideWhenUsed="1"/>
     <w:lsdException w:name="Balloon Text" w:semiHidden="1" w:unhideWhenUsed="1"/>
     <w:lsdException w:name="Table Grid" w:uiPriority="59"/>
     <w:lsdException w:name="Table Theme" w:semiHidden="1" w:unhideWhenUsed="1"/>
@@ -22677,6 +24599,18 @@
 </file>
 
 <file path=customXml/item2.xml><?xml version="1.0" encoding="utf-8"?>
+<p:properties xmlns:p="http://schemas.microsoft.com/office/2006/metadata/properties" xmlns:xsi="http://www.w3.org/2001/XMLSchema-instance" xmlns:pc="http://schemas.microsoft.com/office/infopath/2007/PartnerControls">
+  <documentManagement>
+    <_dlc_DocId xmlns="d8b9d5f3-7d26-4b94-a0b1-9b606874428e">ZY6S3FYE3JTK-685898629-196</_dlc_DocId>
+    <_dlc_DocIdUrl xmlns="d8b9d5f3-7d26-4b94-a0b1-9b606874428e">
+      <Url>https://symbiota.sharepoint.com/SGPD/_layouts/15/DocIdRedir.aspx?ID=ZY6S3FYE3JTK-685898629-196</Url>
+      <Description>ZY6S3FYE3JTK-685898629-196</Description>
+    </_dlc_DocIdUrl>
+  </documentManagement>
+</p:properties>
+</file>
+
+<file path=customXml/item3.xml><?xml version="1.0" encoding="utf-8"?>
 <?mso-contentType ?>
 <spe:Receivers xmlns:spe="http://schemas.microsoft.com/sharepoint/events">
   <Receiver>
@@ -22726,28 +24660,7 @@
 </spe:Receivers>
 </file>
 
-<file path=customXml/item3.xml><?xml version="1.0" encoding="utf-8"?>
-<p:properties xmlns:p="http://schemas.microsoft.com/office/2006/metadata/properties" xmlns:xsi="http://www.w3.org/2001/XMLSchema-instance" xmlns:pc="http://schemas.microsoft.com/office/infopath/2007/PartnerControls">
-  <documentManagement>
-    <_dlc_DocId xmlns="d8b9d5f3-7d26-4b94-a0b1-9b606874428e">ZY6S3FYE3JTK-685898629-196</_dlc_DocId>
-    <_dlc_DocIdUrl xmlns="d8b9d5f3-7d26-4b94-a0b1-9b606874428e">
-      <Url>https://symbiota.sharepoint.com/SGPD/_layouts/15/DocIdRedir.aspx?ID=ZY6S3FYE3JTK-685898629-196</Url>
-      <Description>ZY6S3FYE3JTK-685898629-196</Description>
-    </_dlc_DocIdUrl>
-  </documentManagement>
-</p:properties>
-</file>
-
 <file path=customXml/item4.xml><?xml version="1.0" encoding="utf-8"?>
-<?mso-contentType ?>
-<FormTemplates xmlns="http://schemas.microsoft.com/sharepoint/v3/contenttype/forms">
-  <Display>DocumentLibraryForm</Display>
-  <Edit>DocumentLibraryForm</Edit>
-  <New>DocumentLibraryForm</New>
-</FormTemplates>
-</file>
-
-<file path=customXml/item5.xml><?xml version="1.0" encoding="utf-8"?>
 <ct:contentTypeSchema xmlns:ct="http://schemas.microsoft.com/office/2006/metadata/contentType" xmlns:ma="http://schemas.microsoft.com/office/2006/metadata/properties/metaAttributes" ct:_="" ma:_="" ma:contentTypeName="Document" ma:contentTypeID="0x0101000127E0DFC207D6448248F9018A7FDDB6" ma:contentTypeVersion="4" ma:contentTypeDescription="Create a new document." ma:contentTypeScope="" ma:versionID="dec25cf03cb121e492fc1decd5495fe8">
   <xsd:schema xmlns:xsd="http://www.w3.org/2001/XMLSchema" xmlns:xs="http://www.w3.org/2001/XMLSchema" xmlns:p="http://schemas.microsoft.com/office/2006/metadata/properties" xmlns:ns2="d8b9d5f3-7d26-4b94-a0b1-9b606874428e" xmlns:ns3="4d3a0cd9-ef41-42ad-9f19-e9478fb904ec" targetNamespace="http://schemas.microsoft.com/office/2006/metadata/properties" ma:root="true" ma:fieldsID="4543e86f9ee27dddd73f73628bc5d203" ns2:_="" ns3:_="">
     <xsd:import namespace="d8b9d5f3-7d26-4b94-a0b1-9b606874428e"/>
@@ -22939,6 +24852,15 @@
 </ct:contentTypeSchema>
 </file>
 
+<file path=customXml/item5.xml><?xml version="1.0" encoding="utf-8"?>
+<?mso-contentType ?>
+<FormTemplates xmlns="http://schemas.microsoft.com/sharepoint/v3/contenttype/forms">
+  <Display>DocumentLibraryForm</Display>
+  <Edit>DocumentLibraryForm</Edit>
+  <New>DocumentLibraryForm</New>
+</FormTemplates>
+</file>
+
 <file path=customXml/item6.xml><?xml version="1.0" encoding="utf-8"?>
 <b:Sources xmlns:b="http://schemas.openxmlformats.org/officeDocument/2006/bibliography" xmlns="http://schemas.openxmlformats.org/officeDocument/2006/bibliography" SelectedStyle="\APA.XSL" StyleName="APA"/>
 </file>
@@ -22952,14 +24874,6 @@
 </file>
 
 <file path=customXml/itemProps2.xml><?xml version="1.0" encoding="utf-8"?>
-<ds:datastoreItem xmlns:ds="http://schemas.openxmlformats.org/officeDocument/2006/customXml" ds:itemID="{1CCB5207-DA10-45A6-8BA9-0867F71A5D58}">
-  <ds:schemaRefs>
-    <ds:schemaRef ds:uri="http://schemas.microsoft.com/sharepoint/events"/>
-  </ds:schemaRefs>
-</ds:datastoreItem>
-</file>
-
-<file path=customXml/itemProps3.xml><?xml version="1.0" encoding="utf-8"?>
 <ds:datastoreItem xmlns:ds="http://schemas.openxmlformats.org/officeDocument/2006/customXml" ds:itemID="{76BA91EA-F2E8-43C1-BE6E-C8EA53199182}">
   <ds:schemaRefs>
     <ds:schemaRef ds:uri="http://schemas.microsoft.com/office/2006/metadata/properties"/>
@@ -22969,15 +24883,15 @@
 </ds:datastoreItem>
 </file>
 
-<file path=customXml/itemProps4.xml><?xml version="1.0" encoding="utf-8"?>
-<ds:datastoreItem xmlns:ds="http://schemas.openxmlformats.org/officeDocument/2006/customXml" ds:itemID="{351BC0E3-A19F-49DC-B391-8A03B280506D}">
+<file path=customXml/itemProps3.xml><?xml version="1.0" encoding="utf-8"?>
+<ds:datastoreItem xmlns:ds="http://schemas.openxmlformats.org/officeDocument/2006/customXml" ds:itemID="{1CCB5207-DA10-45A6-8BA9-0867F71A5D58}">
   <ds:schemaRefs>
-    <ds:schemaRef ds:uri="http://schemas.microsoft.com/sharepoint/v3/contenttype/forms"/>
+    <ds:schemaRef ds:uri="http://schemas.microsoft.com/sharepoint/events"/>
   </ds:schemaRefs>
 </ds:datastoreItem>
 </file>
 
-<file path=customXml/itemProps5.xml><?xml version="1.0" encoding="utf-8"?>
+<file path=customXml/itemProps4.xml><?xml version="1.0" encoding="utf-8"?>
 <ds:datastoreItem xmlns:ds="http://schemas.openxmlformats.org/officeDocument/2006/customXml" ds:itemID="{59D84B9A-1E55-4ED4-84C9-FCB7E0AC8120}">
   <ds:schemaRefs>
     <ds:schemaRef ds:uri="http://schemas.microsoft.com/office/2006/metadata/contentType"/>
@@ -22996,8 +24910,16 @@
 </ds:datastoreItem>
 </file>
 
+<file path=customXml/itemProps5.xml><?xml version="1.0" encoding="utf-8"?>
+<ds:datastoreItem xmlns:ds="http://schemas.openxmlformats.org/officeDocument/2006/customXml" ds:itemID="{351BC0E3-A19F-49DC-B391-8A03B280506D}">
+  <ds:schemaRefs>
+    <ds:schemaRef ds:uri="http://schemas.microsoft.com/sharepoint/v3/contenttype/forms"/>
+  </ds:schemaRefs>
+</ds:datastoreItem>
+</file>
+
 <file path=customXml/itemProps6.xml><?xml version="1.0" encoding="utf-8"?>
-<ds:datastoreItem xmlns:ds="http://schemas.openxmlformats.org/officeDocument/2006/customXml" ds:itemID="{C5C26635-371F-4CAD-8ACE-6633D6BB4645}">
+<ds:datastoreItem xmlns:ds="http://schemas.openxmlformats.org/officeDocument/2006/customXml" ds:itemID="{71005905-5EF2-4B8B-99E0-7D3F5089C093}">
   <ds:schemaRefs>
     <ds:schemaRef ds:uri="http://schemas.openxmlformats.org/officeDocument/2006/bibliography"/>
   </ds:schemaRefs>

</xml_diff>

<commit_message>
Finished writeup of policy gradient theorem proof
</commit_message>
<xml_diff>
--- a/CME241 - Course Notes ANatu.docx
+++ b/CME241 - Course Notes ANatu.docx
@@ -14814,12 +14814,24 @@
                   </m:r>
                 </m:sup>
               </m:sSup>
-              <m:r>
-                <w:rPr>
-                  <w:rFonts w:ascii="Cambria Math" w:hAnsi="Cambria Math"/>
-                </w:rPr>
-                <m:t>(s)</m:t>
-              </m:r>
+              <m:d>
+                <m:dPr>
+                  <m:ctrlPr>
+                    <w:rPr>
+                      <w:rFonts w:ascii="Cambria Math" w:hAnsi="Cambria Math"/>
+                      <w:i/>
+                    </w:rPr>
+                  </m:ctrlPr>
+                </m:dPr>
+                <m:e>
+                  <m:r>
+                    <w:rPr>
+                      <w:rFonts w:ascii="Cambria Math" w:hAnsi="Cambria Math"/>
+                    </w:rPr>
+                    <m:t>s</m:t>
+                  </m:r>
+                </m:e>
+              </m:d>
             </m:e>
           </m:nary>
           <m:nary>
@@ -14905,6 +14917,89 @@
               </m:r>
             </m:e>
           </m:nary>
+          <m:acc>
+            <m:accPr>
+              <m:chr m:val="̇"/>
+              <m:ctrlPr>
+                <w:rPr>
+                  <w:rFonts w:ascii="Cambria Math" w:hAnsi="Cambria Math"/>
+                  <w:i/>
+                </w:rPr>
+              </m:ctrlPr>
+            </m:accPr>
+            <m:e>
+              <m:r>
+                <w:rPr>
+                  <w:rFonts w:ascii="Cambria Math" w:hAnsi="Cambria Math"/>
+                </w:rPr>
+                <m:t>=</m:t>
+              </m:r>
+            </m:e>
+          </m:acc>
+          <m:sSub>
+            <m:sSubPr>
+              <m:ctrlPr>
+                <w:rPr>
+                  <w:rFonts w:ascii="Cambria Math" w:hAnsi="Cambria Math"/>
+                  <w:i/>
+                </w:rPr>
+              </m:ctrlPr>
+            </m:sSubPr>
+            <m:e>
+              <m:r>
+                <w:rPr>
+                  <w:rFonts w:ascii="Cambria Math" w:hAnsi="Cambria Math"/>
+                </w:rPr>
+                <m:t>V</m:t>
+              </m:r>
+            </m:e>
+            <m:sub>
+              <m:r>
+                <w:rPr>
+                  <w:rFonts w:ascii="Cambria Math" w:hAnsi="Cambria Math"/>
+                </w:rPr>
+                <m:t>π</m:t>
+              </m:r>
+            </m:sub>
+          </m:sSub>
+          <m:r>
+            <w:rPr>
+              <w:rFonts w:ascii="Cambria Math" w:hAnsi="Cambria Math"/>
+            </w:rPr>
+            <m:t>(</m:t>
+          </m:r>
+          <m:sSub>
+            <m:sSubPr>
+              <m:ctrlPr>
+                <w:rPr>
+                  <w:rFonts w:ascii="Cambria Math" w:hAnsi="Cambria Math"/>
+                  <w:i/>
+                </w:rPr>
+              </m:ctrlPr>
+            </m:sSubPr>
+            <m:e>
+              <m:r>
+                <w:rPr>
+                  <w:rFonts w:ascii="Cambria Math" w:hAnsi="Cambria Math"/>
+                </w:rPr>
+                <m:t>s</m:t>
+              </m:r>
+            </m:e>
+            <m:sub>
+              <m:r>
+                <w:rPr>
+                  <w:rFonts w:ascii="Cambria Math" w:hAnsi="Cambria Math"/>
+                </w:rPr>
+                <m:t>0</m:t>
+              </m:r>
+            </m:sub>
+          </m:sSub>
+          <m:r>
+            <w:rPr>
+              <w:rFonts w:ascii="Cambria Math" w:hAnsi="Cambria Math"/>
+            </w:rPr>
+            <m:t>)</m:t>
+          </m:r>
         </m:oMath>
       </m:oMathPara>
     </w:p>
@@ -15355,13 +15450,7 @@
                 <w:rPr>
                   <w:rFonts w:ascii="Cambria Math" w:hAnsi="Cambria Math"/>
                 </w:rPr>
-                <m:t>+</m:t>
-              </m:r>
-              <m:r>
-                <w:rPr>
-                  <w:rFonts w:ascii="Cambria Math" w:hAnsi="Cambria Math"/>
-                </w:rPr>
-                <m:t>π</m:t>
+                <m:t>+π</m:t>
               </m:r>
               <m:d>
                 <m:dPr>
@@ -15896,51 +15985,90 @@
             </m:sub>
             <m:sup/>
             <m:e>
-              <m:nary>
-                <m:naryPr>
-                  <m:chr m:val="∑"/>
-                  <m:limLoc m:val="undOvr"/>
+              <m:d>
+                <m:dPr>
+                  <m:begChr m:val="["/>
+                  <m:endChr m:val="]"/>
                   <m:ctrlPr>
                     <w:rPr>
                       <w:rFonts w:ascii="Cambria Math" w:hAnsi="Cambria Math"/>
                       <w:i/>
                     </w:rPr>
                   </m:ctrlPr>
-                </m:naryPr>
-                <m:sub>
-                  <m:r>
-                    <w:rPr>
-                      <w:rFonts w:ascii="Cambria Math" w:hAnsi="Cambria Math"/>
-                    </w:rPr>
-                    <m:t>k=0</m:t>
-                  </m:r>
-                </m:sub>
-                <m:sup>
-                  <m:r>
-                    <w:rPr>
-                      <w:rFonts w:ascii="Cambria Math" w:hAnsi="Cambria Math"/>
-                    </w:rPr>
-                    <m:t>∞</m:t>
-                  </m:r>
-                </m:sup>
+                </m:dPr>
                 <m:e>
-                  <m:r>
-                    <m:rPr>
-                      <m:sty m:val="p"/>
-                    </m:rPr>
-                    <w:rPr>
-                      <w:rFonts w:ascii="Cambria Math" w:hAnsi="Cambria Math"/>
-                    </w:rPr>
-                    <m:t>Pr⁡</m:t>
-                  </m:r>
-                  <m:r>
-                    <w:rPr>
-                      <w:rFonts w:ascii="Cambria Math" w:hAnsi="Cambria Math"/>
-                    </w:rPr>
-                    <m:t>(s→x,k,π)</m:t>
-                  </m:r>
+                  <m:nary>
+                    <m:naryPr>
+                      <m:chr m:val="∑"/>
+                      <m:limLoc m:val="undOvr"/>
+                      <m:ctrlPr>
+                        <w:rPr>
+                          <w:rFonts w:ascii="Cambria Math" w:hAnsi="Cambria Math"/>
+                          <w:i/>
+                        </w:rPr>
+                      </m:ctrlPr>
+                    </m:naryPr>
+                    <m:sub>
+                      <m:r>
+                        <w:rPr>
+                          <w:rFonts w:ascii="Cambria Math" w:hAnsi="Cambria Math"/>
+                        </w:rPr>
+                        <m:t>k=0</m:t>
+                      </m:r>
+                    </m:sub>
+                    <m:sup>
+                      <m:r>
+                        <w:rPr>
+                          <w:rFonts w:ascii="Cambria Math" w:hAnsi="Cambria Math"/>
+                        </w:rPr>
+                        <m:t>∞</m:t>
+                      </m:r>
+                    </m:sup>
+                    <m:e>
+                      <m:func>
+                        <m:funcPr>
+                          <m:ctrlPr>
+                            <w:rPr>
+                              <w:rFonts w:ascii="Cambria Math" w:hAnsi="Cambria Math"/>
+                            </w:rPr>
+                          </m:ctrlPr>
+                        </m:funcPr>
+                        <m:fName>
+                          <m:r>
+                            <m:rPr>
+                              <m:sty m:val="p"/>
+                            </m:rPr>
+                            <w:rPr>
+                              <w:rFonts w:ascii="Cambria Math" w:hAnsi="Cambria Math"/>
+                            </w:rPr>
+                            <m:t>Pr</m:t>
+                          </m:r>
+                        </m:fName>
+                        <m:e>
+                          <m:d>
+                            <m:dPr>
+                              <m:ctrlPr>
+                                <w:rPr>
+                                  <w:rFonts w:ascii="Cambria Math" w:hAnsi="Cambria Math"/>
+                                  <w:i/>
+                                </w:rPr>
+                              </m:ctrlPr>
+                            </m:dPr>
+                            <m:e>
+                              <m:r>
+                                <w:rPr>
+                                  <w:rFonts w:ascii="Cambria Math" w:hAnsi="Cambria Math"/>
+                                </w:rPr>
+                                <m:t>s→x,k,π</m:t>
+                              </m:r>
+                            </m:e>
+                          </m:d>
+                        </m:e>
+                      </m:func>
+                    </m:e>
+                  </m:nary>
                 </m:e>
-              </m:nary>
+              </m:d>
               <m:nary>
                 <m:naryPr>
                   <m:chr m:val="∑"/>
@@ -16084,9 +16212,1463 @@
       <w:r>
         <w:t>.</w:t>
       </w:r>
+      <w:r>
+        <w:t xml:space="preserve"> </w:t>
+      </w:r>
+      <w:r>
+        <w:t>We see that this term closely matches the form of our state-visitation measure in the reward function we previously defined. From visual inspection of the two expressions, we then see that</w:t>
+      </w:r>
+    </w:p>
+    <w:p>
+      <m:oMathPara>
+        <m:oMath>
+          <m:r>
+            <m:rPr>
+              <m:sty m:val="p"/>
+            </m:rPr>
+            <w:rPr>
+              <w:rFonts w:ascii="Cambria Math" w:hAnsi="Cambria Math"/>
+            </w:rPr>
+            <m:t>∇</m:t>
+          </m:r>
+          <m:r>
+            <w:rPr>
+              <w:rFonts w:ascii="Cambria Math" w:hAnsi="Cambria Math"/>
+            </w:rPr>
+            <m:t>J</m:t>
+          </m:r>
+          <m:d>
+            <m:dPr>
+              <m:ctrlPr>
+                <w:rPr>
+                  <w:rFonts w:ascii="Cambria Math" w:hAnsi="Cambria Math"/>
+                  <w:i/>
+                </w:rPr>
+              </m:ctrlPr>
+            </m:dPr>
+            <m:e>
+              <m:r>
+                <w:rPr>
+                  <w:rFonts w:ascii="Cambria Math" w:hAnsi="Cambria Math"/>
+                </w:rPr>
+                <m:t>θ</m:t>
+              </m:r>
+            </m:e>
+          </m:d>
+          <m:r>
+            <w:rPr>
+              <w:rFonts w:ascii="Cambria Math" w:hAnsi="Cambria Math"/>
+            </w:rPr>
+            <m:t>=</m:t>
+          </m:r>
+          <m:r>
+            <m:rPr>
+              <m:sty m:val="p"/>
+            </m:rPr>
+            <w:rPr>
+              <w:rFonts w:ascii="Cambria Math" w:hAnsi="Cambria Math"/>
+            </w:rPr>
+            <m:t>∇</m:t>
+          </m:r>
+          <m:sSub>
+            <m:sSubPr>
+              <m:ctrlPr>
+                <w:rPr>
+                  <w:rFonts w:ascii="Cambria Math" w:hAnsi="Cambria Math"/>
+                  <w:i/>
+                </w:rPr>
+              </m:ctrlPr>
+            </m:sSubPr>
+            <m:e>
+              <m:r>
+                <w:rPr>
+                  <w:rFonts w:ascii="Cambria Math" w:hAnsi="Cambria Math"/>
+                </w:rPr>
+                <m:t>V</m:t>
+              </m:r>
+            </m:e>
+            <m:sub>
+              <m:r>
+                <w:rPr>
+                  <w:rFonts w:ascii="Cambria Math" w:hAnsi="Cambria Math"/>
+                </w:rPr>
+                <m:t>π</m:t>
+              </m:r>
+            </m:sub>
+          </m:sSub>
+          <m:d>
+            <m:dPr>
+              <m:ctrlPr>
+                <w:rPr>
+                  <w:rFonts w:ascii="Cambria Math" w:hAnsi="Cambria Math"/>
+                  <w:i/>
+                </w:rPr>
+              </m:ctrlPr>
+            </m:dPr>
+            <m:e>
+              <m:sSub>
+                <m:sSubPr>
+                  <m:ctrlPr>
+                    <w:rPr>
+                      <w:rFonts w:ascii="Cambria Math" w:hAnsi="Cambria Math"/>
+                      <w:i/>
+                    </w:rPr>
+                  </m:ctrlPr>
+                </m:sSubPr>
+                <m:e>
+                  <m:r>
+                    <w:rPr>
+                      <w:rFonts w:ascii="Cambria Math" w:hAnsi="Cambria Math"/>
+                    </w:rPr>
+                    <m:t>s</m:t>
+                  </m:r>
+                </m:e>
+                <m:sub>
+                  <m:r>
+                    <w:rPr>
+                      <w:rFonts w:ascii="Cambria Math" w:hAnsi="Cambria Math"/>
+                    </w:rPr>
+                    <m:t>0</m:t>
+                  </m:r>
+                </m:sub>
+              </m:sSub>
+            </m:e>
+          </m:d>
+          <m:r>
+            <w:rPr>
+              <w:rFonts w:ascii="Cambria Math" w:hAnsi="Cambria Math"/>
+            </w:rPr>
+            <m:t>=</m:t>
+          </m:r>
+          <m:nary>
+            <m:naryPr>
+              <m:chr m:val="∑"/>
+              <m:limLoc m:val="undOvr"/>
+              <m:supHide m:val="1"/>
+              <m:ctrlPr>
+                <w:rPr>
+                  <w:rFonts w:ascii="Cambria Math" w:hAnsi="Cambria Math"/>
+                </w:rPr>
+              </m:ctrlPr>
+            </m:naryPr>
+            <m:sub>
+              <m:r>
+                <w:rPr>
+                  <w:rFonts w:ascii="Cambria Math" w:hAnsi="Cambria Math"/>
+                </w:rPr>
+                <m:t>s</m:t>
+              </m:r>
+            </m:sub>
+            <m:sup/>
+            <m:e>
+              <m:d>
+                <m:dPr>
+                  <m:begChr m:val="["/>
+                  <m:endChr m:val="]"/>
+                  <m:ctrlPr>
+                    <w:rPr>
+                      <w:rFonts w:ascii="Cambria Math" w:hAnsi="Cambria Math"/>
+                      <w:i/>
+                    </w:rPr>
+                  </m:ctrlPr>
+                </m:dPr>
+                <m:e>
+                  <m:nary>
+                    <m:naryPr>
+                      <m:chr m:val="∑"/>
+                      <m:limLoc m:val="undOvr"/>
+                      <m:ctrlPr>
+                        <w:rPr>
+                          <w:rFonts w:ascii="Cambria Math" w:hAnsi="Cambria Math"/>
+                          <w:i/>
+                        </w:rPr>
+                      </m:ctrlPr>
+                    </m:naryPr>
+                    <m:sub>
+                      <m:r>
+                        <w:rPr>
+                          <w:rFonts w:ascii="Cambria Math" w:hAnsi="Cambria Math"/>
+                        </w:rPr>
+                        <m:t>k=0</m:t>
+                      </m:r>
+                    </m:sub>
+                    <m:sup>
+                      <m:r>
+                        <w:rPr>
+                          <w:rFonts w:ascii="Cambria Math" w:hAnsi="Cambria Math"/>
+                        </w:rPr>
+                        <m:t>∞</m:t>
+                      </m:r>
+                    </m:sup>
+                    <m:e>
+                      <m:func>
+                        <m:funcPr>
+                          <m:ctrlPr>
+                            <w:rPr>
+                              <w:rFonts w:ascii="Cambria Math" w:hAnsi="Cambria Math"/>
+                            </w:rPr>
+                          </m:ctrlPr>
+                        </m:funcPr>
+                        <m:fName>
+                          <m:r>
+                            <m:rPr>
+                              <m:sty m:val="p"/>
+                            </m:rPr>
+                            <w:rPr>
+                              <w:rFonts w:ascii="Cambria Math" w:hAnsi="Cambria Math"/>
+                            </w:rPr>
+                            <m:t>Pr</m:t>
+                          </m:r>
+                        </m:fName>
+                        <m:e>
+                          <m:d>
+                            <m:dPr>
+                              <m:ctrlPr>
+                                <w:rPr>
+                                  <w:rFonts w:ascii="Cambria Math" w:hAnsi="Cambria Math"/>
+                                  <w:i/>
+                                </w:rPr>
+                              </m:ctrlPr>
+                            </m:dPr>
+                            <m:e>
+                              <m:sSub>
+                                <m:sSubPr>
+                                  <m:ctrlPr>
+                                    <w:rPr>
+                                      <w:rFonts w:ascii="Cambria Math" w:hAnsi="Cambria Math"/>
+                                      <w:i/>
+                                    </w:rPr>
+                                  </m:ctrlPr>
+                                </m:sSubPr>
+                                <m:e>
+                                  <m:r>
+                                    <w:rPr>
+                                      <w:rFonts w:ascii="Cambria Math" w:hAnsi="Cambria Math"/>
+                                    </w:rPr>
+                                    <m:t>s</m:t>
+                                  </m:r>
+                                </m:e>
+                                <m:sub>
+                                  <m:r>
+                                    <w:rPr>
+                                      <w:rFonts w:ascii="Cambria Math" w:hAnsi="Cambria Math"/>
+                                    </w:rPr>
+                                    <m:t>0</m:t>
+                                  </m:r>
+                                </m:sub>
+                              </m:sSub>
+                              <m:r>
+                                <w:rPr>
+                                  <w:rFonts w:ascii="Cambria Math" w:hAnsi="Cambria Math"/>
+                                </w:rPr>
+                                <m:t>→x,k,π</m:t>
+                              </m:r>
+                            </m:e>
+                          </m:d>
+                        </m:e>
+                      </m:func>
+                    </m:e>
+                  </m:nary>
+                </m:e>
+              </m:d>
+              <m:nary>
+                <m:naryPr>
+                  <m:chr m:val="∑"/>
+                  <m:limLoc m:val="undOvr"/>
+                  <m:supHide m:val="1"/>
+                  <m:ctrlPr>
+                    <w:rPr>
+                      <w:rFonts w:ascii="Cambria Math" w:hAnsi="Cambria Math"/>
+                    </w:rPr>
+                  </m:ctrlPr>
+                </m:naryPr>
+                <m:sub>
+                  <m:r>
+                    <w:rPr>
+                      <w:rFonts w:ascii="Cambria Math" w:hAnsi="Cambria Math"/>
+                    </w:rPr>
+                    <m:t>a</m:t>
+                  </m:r>
+                </m:sub>
+                <m:sup/>
+                <m:e>
+                  <m:r>
+                    <m:rPr>
+                      <m:sty m:val="p"/>
+                    </m:rPr>
+                    <w:rPr>
+                      <w:rFonts w:ascii="Cambria Math" w:hAnsi="Cambria Math"/>
+                    </w:rPr>
+                    <m:t>∇</m:t>
+                  </m:r>
+                  <m:r>
+                    <w:rPr>
+                      <w:rFonts w:ascii="Cambria Math" w:hAnsi="Cambria Math"/>
+                    </w:rPr>
+                    <m:t>π</m:t>
+                  </m:r>
+                  <m:d>
+                    <m:dPr>
+                      <m:ctrlPr>
+                        <w:rPr>
+                          <w:rFonts w:ascii="Cambria Math" w:hAnsi="Cambria Math"/>
+                          <w:i/>
+                        </w:rPr>
+                      </m:ctrlPr>
+                    </m:dPr>
+                    <m:e>
+                      <m:r>
+                        <w:rPr>
+                          <w:rFonts w:ascii="Cambria Math" w:hAnsi="Cambria Math"/>
+                        </w:rPr>
+                        <m:t>a</m:t>
+                      </m:r>
+                    </m:e>
+                    <m:e>
+                      <m:r>
+                        <w:rPr>
+                          <w:rFonts w:ascii="Cambria Math" w:hAnsi="Cambria Math"/>
+                        </w:rPr>
+                        <m:t>s</m:t>
+                      </m:r>
+                    </m:e>
+                  </m:d>
+                  <m:r>
+                    <w:rPr>
+                      <w:rFonts w:ascii="Cambria Math" w:hAnsi="Cambria Math"/>
+                    </w:rPr>
+                    <m:t>q</m:t>
+                  </m:r>
+                  <m:d>
+                    <m:dPr>
+                      <m:ctrlPr>
+                        <w:rPr>
+                          <w:rFonts w:ascii="Cambria Math" w:hAnsi="Cambria Math"/>
+                          <w:i/>
+                        </w:rPr>
+                      </m:ctrlPr>
+                    </m:dPr>
+                    <m:e>
+                      <m:r>
+                        <w:rPr>
+                          <w:rFonts w:ascii="Cambria Math" w:hAnsi="Cambria Math"/>
+                        </w:rPr>
+                        <m:t>s</m:t>
+                      </m:r>
+                      <m:r>
+                        <w:rPr>
+                          <w:rFonts w:ascii="Cambria Math" w:hAnsi="Cambria Math"/>
+                        </w:rPr>
+                        <m:t>,a</m:t>
+                      </m:r>
+                    </m:e>
+                  </m:d>
+                </m:e>
+              </m:nary>
+            </m:e>
+          </m:nary>
+        </m:oMath>
+      </m:oMathPara>
+    </w:p>
+    <w:p>
+      <w:r>
+        <w:t xml:space="preserve">If we let </w:t>
+      </w:r>
+      <m:oMath>
+        <m:r>
+          <w:rPr>
+            <w:rFonts w:ascii="Cambria Math" w:hAnsi="Cambria Math"/>
+          </w:rPr>
+          <m:t>η(s)</m:t>
+        </m:r>
+      </m:oMath>
+      <w:r>
+        <w:t xml:space="preserve"> denote the number of time steps spent, on average, in a given state in a single episode, we have</w:t>
+      </w:r>
+    </w:p>
+    <w:p>
+      <m:oMathPara>
+        <m:oMath>
+          <m:nary>
+            <m:naryPr>
+              <m:chr m:val="∑"/>
+              <m:limLoc m:val="undOvr"/>
+              <m:ctrlPr>
+                <w:rPr>
+                  <w:rFonts w:ascii="Cambria Math" w:hAnsi="Cambria Math"/>
+                  <w:i/>
+                </w:rPr>
+              </m:ctrlPr>
+            </m:naryPr>
+            <m:sub>
+              <m:r>
+                <w:rPr>
+                  <w:rFonts w:ascii="Cambria Math" w:hAnsi="Cambria Math"/>
+                </w:rPr>
+                <m:t>s</m:t>
+              </m:r>
+            </m:sub>
+            <m:sup>
+              <m:r>
+                <w:rPr>
+                  <w:rFonts w:ascii="Cambria Math" w:hAnsi="Cambria Math"/>
+                </w:rPr>
+                <m:t xml:space="preserve"> </m:t>
+              </m:r>
+            </m:sup>
+            <m:e>
+              <m:r>
+                <m:rPr>
+                  <m:sty m:val="p"/>
+                </m:rPr>
+                <w:rPr>
+                  <w:rFonts w:ascii="Cambria Math" w:hAnsi="Cambria Math"/>
+                </w:rPr>
+                <m:t>η(s)</m:t>
+              </m:r>
+            </m:e>
+          </m:nary>
+          <m:nary>
+            <m:naryPr>
+              <m:chr m:val="∑"/>
+              <m:limLoc m:val="undOvr"/>
+              <m:supHide m:val="1"/>
+              <m:ctrlPr>
+                <w:rPr>
+                  <w:rFonts w:ascii="Cambria Math" w:hAnsi="Cambria Math"/>
+                </w:rPr>
+              </m:ctrlPr>
+            </m:naryPr>
+            <m:sub>
+              <m:r>
+                <w:rPr>
+                  <w:rFonts w:ascii="Cambria Math" w:hAnsi="Cambria Math"/>
+                </w:rPr>
+                <m:t>a</m:t>
+              </m:r>
+            </m:sub>
+            <m:sup/>
+            <m:e>
+              <m:r>
+                <m:rPr>
+                  <m:sty m:val="p"/>
+                </m:rPr>
+                <w:rPr>
+                  <w:rFonts w:ascii="Cambria Math" w:hAnsi="Cambria Math"/>
+                </w:rPr>
+                <m:t>∇</m:t>
+              </m:r>
+              <m:r>
+                <w:rPr>
+                  <w:rFonts w:ascii="Cambria Math" w:hAnsi="Cambria Math"/>
+                </w:rPr>
+                <m:t>π</m:t>
+              </m:r>
+              <m:d>
+                <m:dPr>
+                  <m:ctrlPr>
+                    <w:rPr>
+                      <w:rFonts w:ascii="Cambria Math" w:hAnsi="Cambria Math"/>
+                      <w:i/>
+                    </w:rPr>
+                  </m:ctrlPr>
+                </m:dPr>
+                <m:e>
+                  <m:r>
+                    <w:rPr>
+                      <w:rFonts w:ascii="Cambria Math" w:hAnsi="Cambria Math"/>
+                    </w:rPr>
+                    <m:t>a</m:t>
+                  </m:r>
+                </m:e>
+                <m:e>
+                  <m:r>
+                    <w:rPr>
+                      <w:rFonts w:ascii="Cambria Math" w:hAnsi="Cambria Math"/>
+                    </w:rPr>
+                    <m:t>s</m:t>
+                  </m:r>
+                </m:e>
+              </m:d>
+              <m:r>
+                <w:rPr>
+                  <w:rFonts w:ascii="Cambria Math" w:hAnsi="Cambria Math"/>
+                </w:rPr>
+                <m:t>q</m:t>
+              </m:r>
+              <m:d>
+                <m:dPr>
+                  <m:ctrlPr>
+                    <w:rPr>
+                      <w:rFonts w:ascii="Cambria Math" w:hAnsi="Cambria Math"/>
+                      <w:i/>
+                    </w:rPr>
+                  </m:ctrlPr>
+                </m:dPr>
+                <m:e>
+                  <m:r>
+                    <w:rPr>
+                      <w:rFonts w:ascii="Cambria Math" w:hAnsi="Cambria Math"/>
+                    </w:rPr>
+                    <m:t>s,a</m:t>
+                  </m:r>
+                </m:e>
+              </m:d>
+            </m:e>
+          </m:nary>
+        </m:oMath>
+      </m:oMathPara>
+    </w:p>
+    <w:p>
+      <w:r>
+        <w:t>Which is algebraically equivalent to</w:t>
+      </w:r>
+    </w:p>
+    <w:p>
+      <m:oMathPara>
+        <m:oMath>
+          <m:nary>
+            <m:naryPr>
+              <m:chr m:val="∑"/>
+              <m:limLoc m:val="undOvr"/>
+              <m:ctrlPr>
+                <w:rPr>
+                  <w:rFonts w:ascii="Cambria Math" w:hAnsi="Cambria Math"/>
+                  <w:i/>
+                </w:rPr>
+              </m:ctrlPr>
+            </m:naryPr>
+            <m:sub>
+              <m:r>
+                <w:rPr>
+                  <w:rFonts w:ascii="Cambria Math" w:hAnsi="Cambria Math"/>
+                </w:rPr>
+                <m:t>s</m:t>
+              </m:r>
+            </m:sub>
+            <m:sup>
+              <m:r>
+                <w:rPr>
+                  <w:rFonts w:ascii="Cambria Math" w:hAnsi="Cambria Math"/>
+                </w:rPr>
+                <m:t xml:space="preserve"> </m:t>
+              </m:r>
+            </m:sup>
+            <m:e>
+              <m:r>
+                <m:rPr>
+                  <m:sty m:val="p"/>
+                </m:rPr>
+                <w:rPr>
+                  <w:rFonts w:ascii="Cambria Math" w:hAnsi="Cambria Math"/>
+                </w:rPr>
+                <m:t>η(s)</m:t>
+              </m:r>
+            </m:e>
+          </m:nary>
+          <m:nary>
+            <m:naryPr>
+              <m:chr m:val="∑"/>
+              <m:limLoc m:val="undOvr"/>
+              <m:ctrlPr>
+                <w:rPr>
+                  <w:rFonts w:ascii="Cambria Math" w:hAnsi="Cambria Math"/>
+                  <w:i/>
+                </w:rPr>
+              </m:ctrlPr>
+            </m:naryPr>
+            <m:sub>
+              <m:r>
+                <w:rPr>
+                  <w:rFonts w:ascii="Cambria Math" w:hAnsi="Cambria Math"/>
+                </w:rPr>
+                <m:t>s</m:t>
+              </m:r>
+            </m:sub>
+            <m:sup>
+              <m:r>
+                <w:rPr>
+                  <w:rFonts w:ascii="Cambria Math" w:hAnsi="Cambria Math"/>
+                </w:rPr>
+                <m:t xml:space="preserve"> </m:t>
+              </m:r>
+            </m:sup>
+            <m:e>
+              <m:f>
+                <m:fPr>
+                  <m:ctrlPr>
+                    <w:rPr>
+                      <w:rFonts w:ascii="Cambria Math" w:hAnsi="Cambria Math"/>
+                    </w:rPr>
+                  </m:ctrlPr>
+                </m:fPr>
+                <m:num>
+                  <m:r>
+                    <m:rPr>
+                      <m:sty m:val="p"/>
+                    </m:rPr>
+                    <w:rPr>
+                      <w:rFonts w:ascii="Cambria Math" w:hAnsi="Cambria Math"/>
+                    </w:rPr>
+                    <m:t>η</m:t>
+                  </m:r>
+                  <m:d>
+                    <m:dPr>
+                      <m:ctrlPr>
+                        <w:rPr>
+                          <w:rFonts w:ascii="Cambria Math" w:hAnsi="Cambria Math"/>
+                        </w:rPr>
+                      </m:ctrlPr>
+                    </m:dPr>
+                    <m:e>
+                      <m:r>
+                        <m:rPr>
+                          <m:sty m:val="p"/>
+                        </m:rPr>
+                        <w:rPr>
+                          <w:rFonts w:ascii="Cambria Math" w:hAnsi="Cambria Math"/>
+                        </w:rPr>
+                        <m:t>s</m:t>
+                      </m:r>
+                    </m:e>
+                  </m:d>
+                  <m:ctrlPr>
+                    <w:rPr>
+                      <w:rFonts w:ascii="Cambria Math" w:hAnsi="Cambria Math"/>
+                      <w:i/>
+                    </w:rPr>
+                  </m:ctrlPr>
+                </m:num>
+                <m:den>
+                  <m:nary>
+                    <m:naryPr>
+                      <m:chr m:val="∑"/>
+                      <m:limLoc m:val="undOvr"/>
+                      <m:ctrlPr>
+                        <w:rPr>
+                          <w:rFonts w:ascii="Cambria Math" w:hAnsi="Cambria Math"/>
+                          <w:i/>
+                        </w:rPr>
+                      </m:ctrlPr>
+                    </m:naryPr>
+                    <m:sub>
+                      <m:r>
+                        <w:rPr>
+                          <w:rFonts w:ascii="Cambria Math" w:hAnsi="Cambria Math"/>
+                        </w:rPr>
+                        <m:t>s</m:t>
+                      </m:r>
+                    </m:sub>
+                    <m:sup>
+                      <m:r>
+                        <w:rPr>
+                          <w:rFonts w:ascii="Cambria Math" w:hAnsi="Cambria Math"/>
+                        </w:rPr>
+                        <m:t xml:space="preserve"> </m:t>
+                      </m:r>
+                    </m:sup>
+                    <m:e>
+                      <m:r>
+                        <m:rPr>
+                          <m:sty m:val="p"/>
+                        </m:rPr>
+                        <w:rPr>
+                          <w:rFonts w:ascii="Cambria Math" w:hAnsi="Cambria Math"/>
+                        </w:rPr>
+                        <m:t>η(s)</m:t>
+                      </m:r>
+                    </m:e>
+                  </m:nary>
+                </m:den>
+              </m:f>
+            </m:e>
+          </m:nary>
+          <m:nary>
+            <m:naryPr>
+              <m:chr m:val="∑"/>
+              <m:limLoc m:val="undOvr"/>
+              <m:supHide m:val="1"/>
+              <m:ctrlPr>
+                <w:rPr>
+                  <w:rFonts w:ascii="Cambria Math" w:hAnsi="Cambria Math"/>
+                </w:rPr>
+              </m:ctrlPr>
+            </m:naryPr>
+            <m:sub>
+              <m:r>
+                <w:rPr>
+                  <w:rFonts w:ascii="Cambria Math" w:hAnsi="Cambria Math"/>
+                </w:rPr>
+                <m:t>a</m:t>
+              </m:r>
+            </m:sub>
+            <m:sup/>
+            <m:e>
+              <m:r>
+                <m:rPr>
+                  <m:sty m:val="p"/>
+                </m:rPr>
+                <w:rPr>
+                  <w:rFonts w:ascii="Cambria Math" w:hAnsi="Cambria Math"/>
+                </w:rPr>
+                <m:t>∇</m:t>
+              </m:r>
+              <m:r>
+                <w:rPr>
+                  <w:rFonts w:ascii="Cambria Math" w:hAnsi="Cambria Math"/>
+                </w:rPr>
+                <m:t>π</m:t>
+              </m:r>
+              <m:d>
+                <m:dPr>
+                  <m:ctrlPr>
+                    <w:rPr>
+                      <w:rFonts w:ascii="Cambria Math" w:hAnsi="Cambria Math"/>
+                      <w:i/>
+                    </w:rPr>
+                  </m:ctrlPr>
+                </m:dPr>
+                <m:e>
+                  <m:r>
+                    <w:rPr>
+                      <w:rFonts w:ascii="Cambria Math" w:hAnsi="Cambria Math"/>
+                    </w:rPr>
+                    <m:t>a</m:t>
+                  </m:r>
+                </m:e>
+                <m:e>
+                  <m:r>
+                    <w:rPr>
+                      <w:rFonts w:ascii="Cambria Math" w:hAnsi="Cambria Math"/>
+                    </w:rPr>
+                    <m:t>s</m:t>
+                  </m:r>
+                </m:e>
+              </m:d>
+              <m:r>
+                <w:rPr>
+                  <w:rFonts w:ascii="Cambria Math" w:hAnsi="Cambria Math"/>
+                </w:rPr>
+                <m:t>q</m:t>
+              </m:r>
+              <m:d>
+                <m:dPr>
+                  <m:ctrlPr>
+                    <w:rPr>
+                      <w:rFonts w:ascii="Cambria Math" w:hAnsi="Cambria Math"/>
+                      <w:i/>
+                    </w:rPr>
+                  </m:ctrlPr>
+                </m:dPr>
+                <m:e>
+                  <m:r>
+                    <w:rPr>
+                      <w:rFonts w:ascii="Cambria Math" w:hAnsi="Cambria Math"/>
+                    </w:rPr>
+                    <m:t>s,a</m:t>
+                  </m:r>
+                </m:e>
+              </m:d>
+            </m:e>
+          </m:nary>
+        </m:oMath>
+      </m:oMathPara>
+    </w:p>
+    <w:p>
+      <w:r>
+        <w:lastRenderedPageBreak/>
+        <w:t xml:space="preserve">Noting that </w:t>
+      </w:r>
+      <m:oMath>
+        <m:f>
+          <m:fPr>
+            <m:ctrlPr>
+              <w:rPr>
+                <w:rFonts w:ascii="Cambria Math" w:hAnsi="Cambria Math"/>
+              </w:rPr>
+            </m:ctrlPr>
+          </m:fPr>
+          <m:num>
+            <m:r>
+              <m:rPr>
+                <m:sty m:val="p"/>
+              </m:rPr>
+              <w:rPr>
+                <w:rFonts w:ascii="Cambria Math" w:hAnsi="Cambria Math"/>
+              </w:rPr>
+              <m:t>η</m:t>
+            </m:r>
+            <m:d>
+              <m:dPr>
+                <m:ctrlPr>
+                  <w:rPr>
+                    <w:rFonts w:ascii="Cambria Math" w:hAnsi="Cambria Math"/>
+                  </w:rPr>
+                </m:ctrlPr>
+              </m:dPr>
+              <m:e>
+                <m:r>
+                  <m:rPr>
+                    <m:sty m:val="p"/>
+                  </m:rPr>
+                  <w:rPr>
+                    <w:rFonts w:ascii="Cambria Math" w:hAnsi="Cambria Math"/>
+                  </w:rPr>
+                  <m:t>s</m:t>
+                </m:r>
+              </m:e>
+            </m:d>
+            <m:ctrlPr>
+              <w:rPr>
+                <w:rFonts w:ascii="Cambria Math" w:hAnsi="Cambria Math"/>
+                <w:i/>
+              </w:rPr>
+            </m:ctrlPr>
+          </m:num>
+          <m:den>
+            <m:nary>
+              <m:naryPr>
+                <m:chr m:val="∑"/>
+                <m:limLoc m:val="undOvr"/>
+                <m:ctrlPr>
+                  <w:rPr>
+                    <w:rFonts w:ascii="Cambria Math" w:hAnsi="Cambria Math"/>
+                    <w:i/>
+                  </w:rPr>
+                </m:ctrlPr>
+              </m:naryPr>
+              <m:sub>
+                <m:r>
+                  <w:rPr>
+                    <w:rFonts w:ascii="Cambria Math" w:hAnsi="Cambria Math"/>
+                  </w:rPr>
+                  <m:t>s</m:t>
+                </m:r>
+              </m:sub>
+              <m:sup>
+                <m:r>
+                  <w:rPr>
+                    <w:rFonts w:ascii="Cambria Math" w:hAnsi="Cambria Math"/>
+                  </w:rPr>
+                  <m:t xml:space="preserve"> </m:t>
+                </m:r>
+              </m:sup>
+              <m:e>
+                <m:r>
+                  <m:rPr>
+                    <m:sty m:val="p"/>
+                  </m:rPr>
+                  <w:rPr>
+                    <w:rFonts w:ascii="Cambria Math" w:hAnsi="Cambria Math"/>
+                  </w:rPr>
+                  <m:t>η(s)</m:t>
+                </m:r>
+              </m:e>
+            </m:nary>
+          </m:den>
+        </m:f>
+      </m:oMath>
+      <w:r>
+        <w:t xml:space="preserve"> is the on-policy </w:t>
+      </w:r>
+      <w:r>
+        <w:t xml:space="preserve">state </w:t>
+      </w:r>
+      <w:r>
+        <w:t xml:space="preserve">distribution </w:t>
+      </w:r>
+      <m:oMath>
+        <m:r>
+          <w:rPr>
+            <w:rFonts w:ascii="Cambria Math" w:hAnsi="Cambria Math"/>
+          </w:rPr>
+          <m:t>μ(s)</m:t>
+        </m:r>
+      </m:oMath>
+      <w:r>
+        <w:t>, we then see that</w:t>
+      </w:r>
+    </w:p>
+    <w:p>
+      <w:pPr>
+        <w:rPr>
+          <w:b/>
+          <w:bCs/>
+        </w:rPr>
+      </w:pPr>
+      <m:oMathPara>
+        <m:oMath>
+          <m:r>
+            <m:rPr>
+              <m:sty m:val="b"/>
+            </m:rPr>
+            <w:rPr>
+              <w:rFonts w:ascii="Cambria Math" w:hAnsi="Cambria Math"/>
+            </w:rPr>
+            <m:t>∇</m:t>
+          </m:r>
+          <m:r>
+            <m:rPr>
+              <m:sty m:val="bi"/>
+            </m:rPr>
+            <w:rPr>
+              <w:rFonts w:ascii="Cambria Math" w:hAnsi="Cambria Math"/>
+            </w:rPr>
+            <m:t>J</m:t>
+          </m:r>
+          <m:d>
+            <m:dPr>
+              <m:ctrlPr>
+                <w:rPr>
+                  <w:rFonts w:ascii="Cambria Math" w:hAnsi="Cambria Math"/>
+                  <w:b/>
+                  <w:bCs/>
+                  <w:i/>
+                </w:rPr>
+              </m:ctrlPr>
+            </m:dPr>
+            <m:e>
+              <m:r>
+                <m:rPr>
+                  <m:sty m:val="bi"/>
+                </m:rPr>
+                <w:rPr>
+                  <w:rFonts w:ascii="Cambria Math" w:hAnsi="Cambria Math"/>
+                </w:rPr>
+                <m:t>θ</m:t>
+              </m:r>
+            </m:e>
+          </m:d>
+          <m:r>
+            <m:rPr>
+              <m:sty m:val="bi"/>
+            </m:rPr>
+            <w:rPr>
+              <w:rFonts w:ascii="Cambria Math" w:hAnsi="Cambria Math"/>
+            </w:rPr>
+            <m:t>=</m:t>
+          </m:r>
+          <m:nary>
+            <m:naryPr>
+              <m:chr m:val="∑"/>
+              <m:limLoc m:val="undOvr"/>
+              <m:ctrlPr>
+                <w:rPr>
+                  <w:rFonts w:ascii="Cambria Math" w:hAnsi="Cambria Math"/>
+                  <w:b/>
+                  <w:bCs/>
+                  <w:i/>
+                </w:rPr>
+              </m:ctrlPr>
+            </m:naryPr>
+            <m:sub>
+              <m:r>
+                <m:rPr>
+                  <m:sty m:val="bi"/>
+                </m:rPr>
+                <w:rPr>
+                  <w:rFonts w:ascii="Cambria Math" w:hAnsi="Cambria Math"/>
+                </w:rPr>
+                <m:t>s</m:t>
+              </m:r>
+            </m:sub>
+            <m:sup>
+              <m:r>
+                <m:rPr>
+                  <m:sty m:val="bi"/>
+                </m:rPr>
+                <w:rPr>
+                  <w:rFonts w:ascii="Cambria Math" w:hAnsi="Cambria Math"/>
+                </w:rPr>
+                <m:t xml:space="preserve"> </m:t>
+              </m:r>
+            </m:sup>
+            <m:e>
+              <m:r>
+                <m:rPr>
+                  <m:sty m:val="b"/>
+                </m:rPr>
+                <w:rPr>
+                  <w:rFonts w:ascii="Cambria Math" w:hAnsi="Cambria Math"/>
+                </w:rPr>
+                <m:t>η(s)</m:t>
+              </m:r>
+            </m:e>
+          </m:nary>
+          <m:nary>
+            <m:naryPr>
+              <m:chr m:val="∑"/>
+              <m:limLoc m:val="undOvr"/>
+              <m:ctrlPr>
+                <w:rPr>
+                  <w:rFonts w:ascii="Cambria Math" w:hAnsi="Cambria Math"/>
+                  <w:b/>
+                  <w:bCs/>
+                  <w:i/>
+                </w:rPr>
+              </m:ctrlPr>
+            </m:naryPr>
+            <m:sub>
+              <m:r>
+                <m:rPr>
+                  <m:sty m:val="bi"/>
+                </m:rPr>
+                <w:rPr>
+                  <w:rFonts w:ascii="Cambria Math" w:hAnsi="Cambria Math"/>
+                </w:rPr>
+                <m:t>s</m:t>
+              </m:r>
+            </m:sub>
+            <m:sup>
+              <m:r>
+                <m:rPr>
+                  <m:sty m:val="bi"/>
+                </m:rPr>
+                <w:rPr>
+                  <w:rFonts w:ascii="Cambria Math" w:hAnsi="Cambria Math"/>
+                </w:rPr>
+                <m:t xml:space="preserve"> </m:t>
+              </m:r>
+            </m:sup>
+            <m:e>
+              <m:f>
+                <m:fPr>
+                  <m:ctrlPr>
+                    <w:rPr>
+                      <w:rFonts w:ascii="Cambria Math" w:hAnsi="Cambria Math"/>
+                      <w:b/>
+                      <w:bCs/>
+                    </w:rPr>
+                  </m:ctrlPr>
+                </m:fPr>
+                <m:num>
+                  <m:r>
+                    <m:rPr>
+                      <m:sty m:val="b"/>
+                    </m:rPr>
+                    <w:rPr>
+                      <w:rFonts w:ascii="Cambria Math" w:hAnsi="Cambria Math"/>
+                    </w:rPr>
+                    <m:t>η</m:t>
+                  </m:r>
+                  <m:d>
+                    <m:dPr>
+                      <m:ctrlPr>
+                        <w:rPr>
+                          <w:rFonts w:ascii="Cambria Math" w:hAnsi="Cambria Math"/>
+                          <w:b/>
+                          <w:bCs/>
+                        </w:rPr>
+                      </m:ctrlPr>
+                    </m:dPr>
+                    <m:e>
+                      <m:r>
+                        <m:rPr>
+                          <m:sty m:val="b"/>
+                        </m:rPr>
+                        <w:rPr>
+                          <w:rFonts w:ascii="Cambria Math" w:hAnsi="Cambria Math"/>
+                        </w:rPr>
+                        <m:t>s</m:t>
+                      </m:r>
+                    </m:e>
+                  </m:d>
+                  <m:ctrlPr>
+                    <w:rPr>
+                      <w:rFonts w:ascii="Cambria Math" w:hAnsi="Cambria Math"/>
+                      <w:b/>
+                      <w:bCs/>
+                      <w:i/>
+                    </w:rPr>
+                  </m:ctrlPr>
+                </m:num>
+                <m:den>
+                  <m:nary>
+                    <m:naryPr>
+                      <m:chr m:val="∑"/>
+                      <m:limLoc m:val="undOvr"/>
+                      <m:ctrlPr>
+                        <w:rPr>
+                          <w:rFonts w:ascii="Cambria Math" w:hAnsi="Cambria Math"/>
+                          <w:b/>
+                          <w:bCs/>
+                          <w:i/>
+                        </w:rPr>
+                      </m:ctrlPr>
+                    </m:naryPr>
+                    <m:sub>
+                      <m:r>
+                        <m:rPr>
+                          <m:sty m:val="bi"/>
+                        </m:rPr>
+                        <w:rPr>
+                          <w:rFonts w:ascii="Cambria Math" w:hAnsi="Cambria Math"/>
+                        </w:rPr>
+                        <m:t>s</m:t>
+                      </m:r>
+                    </m:sub>
+                    <m:sup>
+                      <m:r>
+                        <m:rPr>
+                          <m:sty m:val="bi"/>
+                        </m:rPr>
+                        <w:rPr>
+                          <w:rFonts w:ascii="Cambria Math" w:hAnsi="Cambria Math"/>
+                        </w:rPr>
+                        <m:t xml:space="preserve"> </m:t>
+                      </m:r>
+                    </m:sup>
+                    <m:e>
+                      <m:r>
+                        <m:rPr>
+                          <m:sty m:val="b"/>
+                        </m:rPr>
+                        <w:rPr>
+                          <w:rFonts w:ascii="Cambria Math" w:hAnsi="Cambria Math"/>
+                        </w:rPr>
+                        <m:t>η(s)</m:t>
+                      </m:r>
+                    </m:e>
+                  </m:nary>
+                </m:den>
+              </m:f>
+            </m:e>
+          </m:nary>
+          <m:nary>
+            <m:naryPr>
+              <m:chr m:val="∑"/>
+              <m:limLoc m:val="undOvr"/>
+              <m:supHide m:val="1"/>
+              <m:ctrlPr>
+                <w:rPr>
+                  <w:rFonts w:ascii="Cambria Math" w:hAnsi="Cambria Math"/>
+                  <w:b/>
+                  <w:bCs/>
+                </w:rPr>
+              </m:ctrlPr>
+            </m:naryPr>
+            <m:sub>
+              <m:r>
+                <m:rPr>
+                  <m:sty m:val="bi"/>
+                </m:rPr>
+                <w:rPr>
+                  <w:rFonts w:ascii="Cambria Math" w:hAnsi="Cambria Math"/>
+                </w:rPr>
+                <m:t>a</m:t>
+              </m:r>
+            </m:sub>
+            <m:sup/>
+            <m:e>
+              <m:r>
+                <m:rPr>
+                  <m:sty m:val="b"/>
+                </m:rPr>
+                <w:rPr>
+                  <w:rFonts w:ascii="Cambria Math" w:hAnsi="Cambria Math"/>
+                </w:rPr>
+                <m:t>∇</m:t>
+              </m:r>
+              <m:r>
+                <m:rPr>
+                  <m:sty m:val="bi"/>
+                </m:rPr>
+                <w:rPr>
+                  <w:rFonts w:ascii="Cambria Math" w:hAnsi="Cambria Math"/>
+                </w:rPr>
+                <m:t>π</m:t>
+              </m:r>
+              <m:d>
+                <m:dPr>
+                  <m:ctrlPr>
+                    <w:rPr>
+                      <w:rFonts w:ascii="Cambria Math" w:hAnsi="Cambria Math"/>
+                      <w:b/>
+                      <w:bCs/>
+                      <w:i/>
+                    </w:rPr>
+                  </m:ctrlPr>
+                </m:dPr>
+                <m:e>
+                  <m:r>
+                    <m:rPr>
+                      <m:sty m:val="bi"/>
+                    </m:rPr>
+                    <w:rPr>
+                      <w:rFonts w:ascii="Cambria Math" w:hAnsi="Cambria Math"/>
+                    </w:rPr>
+                    <m:t>a</m:t>
+                  </m:r>
+                </m:e>
+                <m:e>
+                  <m:r>
+                    <m:rPr>
+                      <m:sty m:val="bi"/>
+                    </m:rPr>
+                    <w:rPr>
+                      <w:rFonts w:ascii="Cambria Math" w:hAnsi="Cambria Math"/>
+                    </w:rPr>
+                    <m:t>s</m:t>
+                  </m:r>
+                </m:e>
+              </m:d>
+              <m:r>
+                <m:rPr>
+                  <m:sty m:val="bi"/>
+                </m:rPr>
+                <w:rPr>
+                  <w:rFonts w:ascii="Cambria Math" w:hAnsi="Cambria Math"/>
+                </w:rPr>
+                <m:t>q</m:t>
+              </m:r>
+              <m:d>
+                <m:dPr>
+                  <m:ctrlPr>
+                    <w:rPr>
+                      <w:rFonts w:ascii="Cambria Math" w:hAnsi="Cambria Math"/>
+                      <w:b/>
+                      <w:bCs/>
+                      <w:i/>
+                    </w:rPr>
+                  </m:ctrlPr>
+                </m:dPr>
+                <m:e>
+                  <m:r>
+                    <m:rPr>
+                      <m:sty m:val="bi"/>
+                    </m:rPr>
+                    <w:rPr>
+                      <w:rFonts w:ascii="Cambria Math" w:hAnsi="Cambria Math"/>
+                    </w:rPr>
+                    <m:t>s,a</m:t>
+                  </m:r>
+                </m:e>
+              </m:d>
+            </m:e>
+          </m:nary>
+          <m:r>
+            <m:rPr>
+              <m:sty m:val="bi"/>
+            </m:rPr>
+            <w:rPr>
+              <w:rFonts w:ascii="Cambria Math" w:hAnsi="Cambria Math"/>
+            </w:rPr>
+            <m:t>∝</m:t>
+          </m:r>
+          <m:nary>
+            <m:naryPr>
+              <m:chr m:val="∑"/>
+              <m:limLoc m:val="undOvr"/>
+              <m:ctrlPr>
+                <w:rPr>
+                  <w:rFonts w:ascii="Cambria Math" w:hAnsi="Cambria Math"/>
+                  <w:b/>
+                  <w:bCs/>
+                  <w:i/>
+                </w:rPr>
+              </m:ctrlPr>
+            </m:naryPr>
+            <m:sub>
+              <m:r>
+                <m:rPr>
+                  <m:sty m:val="bi"/>
+                </m:rPr>
+                <w:rPr>
+                  <w:rFonts w:ascii="Cambria Math" w:hAnsi="Cambria Math"/>
+                </w:rPr>
+                <m:t>s</m:t>
+              </m:r>
+            </m:sub>
+            <m:sup>
+              <m:r>
+                <m:rPr>
+                  <m:sty m:val="bi"/>
+                </m:rPr>
+                <w:rPr>
+                  <w:rFonts w:ascii="Cambria Math" w:hAnsi="Cambria Math"/>
+                </w:rPr>
+                <m:t xml:space="preserve"> </m:t>
+              </m:r>
+            </m:sup>
+            <m:e>
+              <m:r>
+                <m:rPr>
+                  <m:sty m:val="b"/>
+                </m:rPr>
+                <w:rPr>
+                  <w:rFonts w:ascii="Cambria Math" w:hAnsi="Cambria Math"/>
+                </w:rPr>
+                <m:t>μ(s)</m:t>
+              </m:r>
+            </m:e>
+          </m:nary>
+          <m:nary>
+            <m:naryPr>
+              <m:chr m:val="∑"/>
+              <m:limLoc m:val="undOvr"/>
+              <m:supHide m:val="1"/>
+              <m:ctrlPr>
+                <w:rPr>
+                  <w:rFonts w:ascii="Cambria Math" w:hAnsi="Cambria Math"/>
+                  <w:b/>
+                  <w:bCs/>
+                </w:rPr>
+              </m:ctrlPr>
+            </m:naryPr>
+            <m:sub>
+              <m:r>
+                <m:rPr>
+                  <m:sty m:val="bi"/>
+                </m:rPr>
+                <w:rPr>
+                  <w:rFonts w:ascii="Cambria Math" w:hAnsi="Cambria Math"/>
+                </w:rPr>
+                <m:t>a</m:t>
+              </m:r>
+            </m:sub>
+            <m:sup/>
+            <m:e>
+              <m:r>
+                <m:rPr>
+                  <m:sty m:val="b"/>
+                </m:rPr>
+                <w:rPr>
+                  <w:rFonts w:ascii="Cambria Math" w:hAnsi="Cambria Math"/>
+                </w:rPr>
+                <m:t>∇</m:t>
+              </m:r>
+              <m:r>
+                <m:rPr>
+                  <m:sty m:val="bi"/>
+                </m:rPr>
+                <w:rPr>
+                  <w:rFonts w:ascii="Cambria Math" w:hAnsi="Cambria Math"/>
+                </w:rPr>
+                <m:t>π</m:t>
+              </m:r>
+              <m:d>
+                <m:dPr>
+                  <m:ctrlPr>
+                    <w:rPr>
+                      <w:rFonts w:ascii="Cambria Math" w:hAnsi="Cambria Math"/>
+                      <w:b/>
+                      <w:bCs/>
+                      <w:i/>
+                    </w:rPr>
+                  </m:ctrlPr>
+                </m:dPr>
+                <m:e>
+                  <m:r>
+                    <m:rPr>
+                      <m:sty m:val="bi"/>
+                    </m:rPr>
+                    <w:rPr>
+                      <w:rFonts w:ascii="Cambria Math" w:hAnsi="Cambria Math"/>
+                    </w:rPr>
+                    <m:t>a</m:t>
+                  </m:r>
+                </m:e>
+                <m:e>
+                  <m:r>
+                    <m:rPr>
+                      <m:sty m:val="bi"/>
+                    </m:rPr>
+                    <w:rPr>
+                      <w:rFonts w:ascii="Cambria Math" w:hAnsi="Cambria Math"/>
+                    </w:rPr>
+                    <m:t>s</m:t>
+                  </m:r>
+                </m:e>
+              </m:d>
+              <m:r>
+                <m:rPr>
+                  <m:sty m:val="bi"/>
+                </m:rPr>
+                <w:rPr>
+                  <w:rFonts w:ascii="Cambria Math" w:hAnsi="Cambria Math"/>
+                </w:rPr>
+                <m:t>q</m:t>
+              </m:r>
+              <m:d>
+                <m:dPr>
+                  <m:ctrlPr>
+                    <w:rPr>
+                      <w:rFonts w:ascii="Cambria Math" w:hAnsi="Cambria Math"/>
+                      <w:b/>
+                      <w:bCs/>
+                      <w:i/>
+                    </w:rPr>
+                  </m:ctrlPr>
+                </m:dPr>
+                <m:e>
+                  <m:r>
+                    <m:rPr>
+                      <m:sty m:val="bi"/>
+                    </m:rPr>
+                    <w:rPr>
+                      <w:rFonts w:ascii="Cambria Math" w:hAnsi="Cambria Math"/>
+                    </w:rPr>
+                    <m:t>s,a</m:t>
+                  </m:r>
+                </m:e>
+              </m:d>
+            </m:e>
+          </m:nary>
+        </m:oMath>
+      </m:oMathPara>
+    </w:p>
+    <w:p>
+      <w:r>
+        <w:t xml:space="preserve">Which is the final result of the policy gradient theorem. </w:t>
+      </w:r>
+      <w:r>
+        <w:t xml:space="preserve">The key implication of this finding is that, </w:t>
+      </w:r>
+      <w:r>
+        <w:rPr>
+          <w:b/>
+          <w:bCs/>
+        </w:rPr>
+        <w:t xml:space="preserve">when computing the gradient of our loss function, we do NOT need to evaluate the gradient of the state distribution with respect to the parameter </w:t>
+      </w:r>
+      <m:oMath>
+        <m:r>
+          <m:rPr>
+            <m:sty m:val="bi"/>
+          </m:rPr>
+          <w:rPr>
+            <w:rFonts w:ascii="Cambria Math" w:hAnsi="Cambria Math"/>
+          </w:rPr>
+          <m:t>θ</m:t>
+        </m:r>
+      </m:oMath>
+      <w:r>
+        <w:t xml:space="preserve">. Practically, this derivative would indicate the effect of a policy update on the state distribution, which is difficult to estimate in an unknown environment. </w:t>
+      </w:r>
+    </w:p>
+    <w:p>
+      <w:pPr>
+        <w:pStyle w:val="Heading2"/>
+      </w:pPr>
+      <w:r>
+        <w:t>Softmax Policy</w:t>
+      </w:r>
+    </w:p>
+    <w:p/>
+    <w:p>
+      <w:pPr>
+        <w:pStyle w:val="Heading2"/>
+      </w:pPr>
+      <w:r>
+        <w:t xml:space="preserve">Gaussian </w:t>
+      </w:r>
       <w:bookmarkStart w:id="1" w:name="_GoBack"/>
       <w:bookmarkEnd w:id="1"/>
+      <w:r>
+        <w:t>Policy</w:t>
+      </w:r>
     </w:p>
+    <w:p/>
     <w:p/>
     <w:sectPr>
       <w:headerReference w:type="default" r:id="rId18"/>
@@ -16150,7 +17732,7 @@
       <w:rPr>
         <w:noProof/>
       </w:rPr>
-      <w:t>March 11, 2020</w:t>
+      <w:t>March 12, 2020</w:t>
     </w:r>
     <w:r>
       <w:fldChar w:fldCharType="end"/>
@@ -24599,18 +26181,6 @@
 </file>
 
 <file path=customXml/item2.xml><?xml version="1.0" encoding="utf-8"?>
-<p:properties xmlns:p="http://schemas.microsoft.com/office/2006/metadata/properties" xmlns:xsi="http://www.w3.org/2001/XMLSchema-instance" xmlns:pc="http://schemas.microsoft.com/office/infopath/2007/PartnerControls">
-  <documentManagement>
-    <_dlc_DocId xmlns="d8b9d5f3-7d26-4b94-a0b1-9b606874428e">ZY6S3FYE3JTK-685898629-196</_dlc_DocId>
-    <_dlc_DocIdUrl xmlns="d8b9d5f3-7d26-4b94-a0b1-9b606874428e">
-      <Url>https://symbiota.sharepoint.com/SGPD/_layouts/15/DocIdRedir.aspx?ID=ZY6S3FYE3JTK-685898629-196</Url>
-      <Description>ZY6S3FYE3JTK-685898629-196</Description>
-    </_dlc_DocIdUrl>
-  </documentManagement>
-</p:properties>
-</file>
-
-<file path=customXml/item3.xml><?xml version="1.0" encoding="utf-8"?>
 <?mso-contentType ?>
 <spe:Receivers xmlns:spe="http://schemas.microsoft.com/sharepoint/events">
   <Receiver>
@@ -24660,7 +26230,28 @@
 </spe:Receivers>
 </file>
 
+<file path=customXml/item3.xml><?xml version="1.0" encoding="utf-8"?>
+<p:properties xmlns:p="http://schemas.microsoft.com/office/2006/metadata/properties" xmlns:xsi="http://www.w3.org/2001/XMLSchema-instance" xmlns:pc="http://schemas.microsoft.com/office/infopath/2007/PartnerControls">
+  <documentManagement>
+    <_dlc_DocId xmlns="d8b9d5f3-7d26-4b94-a0b1-9b606874428e">ZY6S3FYE3JTK-685898629-196</_dlc_DocId>
+    <_dlc_DocIdUrl xmlns="d8b9d5f3-7d26-4b94-a0b1-9b606874428e">
+      <Url>https://symbiota.sharepoint.com/SGPD/_layouts/15/DocIdRedir.aspx?ID=ZY6S3FYE3JTK-685898629-196</Url>
+      <Description>ZY6S3FYE3JTK-685898629-196</Description>
+    </_dlc_DocIdUrl>
+  </documentManagement>
+</p:properties>
+</file>
+
 <file path=customXml/item4.xml><?xml version="1.0" encoding="utf-8"?>
+<?mso-contentType ?>
+<FormTemplates xmlns="http://schemas.microsoft.com/sharepoint/v3/contenttype/forms">
+  <Display>DocumentLibraryForm</Display>
+  <Edit>DocumentLibraryForm</Edit>
+  <New>DocumentLibraryForm</New>
+</FormTemplates>
+</file>
+
+<file path=customXml/item5.xml><?xml version="1.0" encoding="utf-8"?>
 <ct:contentTypeSchema xmlns:ct="http://schemas.microsoft.com/office/2006/metadata/contentType" xmlns:ma="http://schemas.microsoft.com/office/2006/metadata/properties/metaAttributes" ct:_="" ma:_="" ma:contentTypeName="Document" ma:contentTypeID="0x0101000127E0DFC207D6448248F9018A7FDDB6" ma:contentTypeVersion="4" ma:contentTypeDescription="Create a new document." ma:contentTypeScope="" ma:versionID="dec25cf03cb121e492fc1decd5495fe8">
   <xsd:schema xmlns:xsd="http://www.w3.org/2001/XMLSchema" xmlns:xs="http://www.w3.org/2001/XMLSchema" xmlns:p="http://schemas.microsoft.com/office/2006/metadata/properties" xmlns:ns2="d8b9d5f3-7d26-4b94-a0b1-9b606874428e" xmlns:ns3="4d3a0cd9-ef41-42ad-9f19-e9478fb904ec" targetNamespace="http://schemas.microsoft.com/office/2006/metadata/properties" ma:root="true" ma:fieldsID="4543e86f9ee27dddd73f73628bc5d203" ns2:_="" ns3:_="">
     <xsd:import namespace="d8b9d5f3-7d26-4b94-a0b1-9b606874428e"/>
@@ -24852,15 +26443,6 @@
 </ct:contentTypeSchema>
 </file>
 
-<file path=customXml/item5.xml><?xml version="1.0" encoding="utf-8"?>
-<?mso-contentType ?>
-<FormTemplates xmlns="http://schemas.microsoft.com/sharepoint/v3/contenttype/forms">
-  <Display>DocumentLibraryForm</Display>
-  <Edit>DocumentLibraryForm</Edit>
-  <New>DocumentLibraryForm</New>
-</FormTemplates>
-</file>
-
 <file path=customXml/item6.xml><?xml version="1.0" encoding="utf-8"?>
 <b:Sources xmlns:b="http://schemas.openxmlformats.org/officeDocument/2006/bibliography" xmlns="http://schemas.openxmlformats.org/officeDocument/2006/bibliography" SelectedStyle="\APA.XSL" StyleName="APA"/>
 </file>
@@ -24874,6 +26456,14 @@
 </file>
 
 <file path=customXml/itemProps2.xml><?xml version="1.0" encoding="utf-8"?>
+<ds:datastoreItem xmlns:ds="http://schemas.openxmlformats.org/officeDocument/2006/customXml" ds:itemID="{1CCB5207-DA10-45A6-8BA9-0867F71A5D58}">
+  <ds:schemaRefs>
+    <ds:schemaRef ds:uri="http://schemas.microsoft.com/sharepoint/events"/>
+  </ds:schemaRefs>
+</ds:datastoreItem>
+</file>
+
+<file path=customXml/itemProps3.xml><?xml version="1.0" encoding="utf-8"?>
 <ds:datastoreItem xmlns:ds="http://schemas.openxmlformats.org/officeDocument/2006/customXml" ds:itemID="{76BA91EA-F2E8-43C1-BE6E-C8EA53199182}">
   <ds:schemaRefs>
     <ds:schemaRef ds:uri="http://schemas.microsoft.com/office/2006/metadata/properties"/>
@@ -24883,15 +26473,15 @@
 </ds:datastoreItem>
 </file>
 
-<file path=customXml/itemProps3.xml><?xml version="1.0" encoding="utf-8"?>
-<ds:datastoreItem xmlns:ds="http://schemas.openxmlformats.org/officeDocument/2006/customXml" ds:itemID="{1CCB5207-DA10-45A6-8BA9-0867F71A5D58}">
+<file path=customXml/itemProps4.xml><?xml version="1.0" encoding="utf-8"?>
+<ds:datastoreItem xmlns:ds="http://schemas.openxmlformats.org/officeDocument/2006/customXml" ds:itemID="{351BC0E3-A19F-49DC-B391-8A03B280506D}">
   <ds:schemaRefs>
-    <ds:schemaRef ds:uri="http://schemas.microsoft.com/sharepoint/events"/>
+    <ds:schemaRef ds:uri="http://schemas.microsoft.com/sharepoint/v3/contenttype/forms"/>
   </ds:schemaRefs>
 </ds:datastoreItem>
 </file>
 
-<file path=customXml/itemProps4.xml><?xml version="1.0" encoding="utf-8"?>
+<file path=customXml/itemProps5.xml><?xml version="1.0" encoding="utf-8"?>
 <ds:datastoreItem xmlns:ds="http://schemas.openxmlformats.org/officeDocument/2006/customXml" ds:itemID="{59D84B9A-1E55-4ED4-84C9-FCB7E0AC8120}">
   <ds:schemaRefs>
     <ds:schemaRef ds:uri="http://schemas.microsoft.com/office/2006/metadata/contentType"/>
@@ -24910,16 +26500,8 @@
 </ds:datastoreItem>
 </file>
 
-<file path=customXml/itemProps5.xml><?xml version="1.0" encoding="utf-8"?>
-<ds:datastoreItem xmlns:ds="http://schemas.openxmlformats.org/officeDocument/2006/customXml" ds:itemID="{351BC0E3-A19F-49DC-B391-8A03B280506D}">
-  <ds:schemaRefs>
-    <ds:schemaRef ds:uri="http://schemas.microsoft.com/sharepoint/v3/contenttype/forms"/>
-  </ds:schemaRefs>
-</ds:datastoreItem>
-</file>
-
 <file path=customXml/itemProps6.xml><?xml version="1.0" encoding="utf-8"?>
-<ds:datastoreItem xmlns:ds="http://schemas.openxmlformats.org/officeDocument/2006/customXml" ds:itemID="{71005905-5EF2-4B8B-99E0-7D3F5089C093}">
+<ds:datastoreItem xmlns:ds="http://schemas.openxmlformats.org/officeDocument/2006/customXml" ds:itemID="{A76DBA31-20B0-474E-9BD1-896A28A23068}">
   <ds:schemaRefs>
     <ds:schemaRef ds:uri="http://schemas.openxmlformats.org/officeDocument/2006/bibliography"/>
   </ds:schemaRefs>

</xml_diff>

<commit_message>
Continued work on Merton Portfolio Problem
</commit_message>
<xml_diff>
--- a/CME241 - Course Notes ANatu.docx
+++ b/CME241 - Course Notes ANatu.docx
@@ -11730,8 +11730,10 @@
         <w:t>The reward is then the return resulting from the portfolio of investments.</w:t>
       </w:r>
       <w:r>
-        <w:t xml:space="preserve"> We also assume a complete market, i.e. the payoffs of all derivatives can be replicated, as well as other assumptions which are detailed in the slides. </w:t>
-      </w:r>
+        <w:t xml:space="preserve"> We also assume a complete market, i.e. the payoffs of all derivatives can be replicated, as well as other assumptions which are detailed in the slides.</w:t>
+      </w:r>
+      <w:bookmarkStart w:id="1" w:name="_GoBack"/>
+      <w:bookmarkEnd w:id="1"/>
     </w:p>
     <w:p>
       <w:pPr>
@@ -17662,8 +17664,6 @@
       <w:r>
         <w:t xml:space="preserve">Gaussian </w:t>
       </w:r>
-      <w:bookmarkStart w:id="1" w:name="_GoBack"/>
-      <w:bookmarkEnd w:id="1"/>
       <w:r>
         <w:t>Policy</w:t>
       </w:r>
@@ -26501,7 +26501,7 @@
 </file>
 
 <file path=customXml/itemProps6.xml><?xml version="1.0" encoding="utf-8"?>
-<ds:datastoreItem xmlns:ds="http://schemas.openxmlformats.org/officeDocument/2006/customXml" ds:itemID="{A76DBA31-20B0-474E-9BD1-896A28A23068}">
+<ds:datastoreItem xmlns:ds="http://schemas.openxmlformats.org/officeDocument/2006/customXml" ds:itemID="{445A2EE4-B397-427A-9D35-774A6DD76813}">
   <ds:schemaRefs>
     <ds:schemaRef ds:uri="http://schemas.openxmlformats.org/officeDocument/2006/bibliography"/>
   </ds:schemaRefs>

</xml_diff>